<commit_message>
Added hiding feature for project profile
</commit_message>
<xml_diff>
--- a/docs/assets/resume.docx
+++ b/docs/assets/resume.docx
@@ -260,7 +260,39 @@
           <w:szCs w:val="24"/>
           <w:lang w:val="en-IN"/>
         </w:rPr>
-        <w:t xml:space="preserve">. I have contributed in key decision making and  in the selection of technologies to develop projects in my current organization. </w:t>
+        <w:t xml:space="preserve">. I have contributed in key decision making and  in the selection of technologies to develop projects in my current organization. I also have </w:t>
+      </w:r>
+      <w:r>
+        <w:rPr>
+          <w:rFonts w:cs="Lucida Sans Unicode"/>
+          <w:b/>
+          <w:bCs/>
+          <w:color w:val="000000" w:themeColor="text1"/>
+          <w:sz w:val="24"/>
+          <w:szCs w:val="24"/>
+          <w:lang w:val="en-IN"/>
+        </w:rPr>
+        <w:t>Recruitment and Training</w:t>
+      </w:r>
+      <w:r>
+        <w:rPr>
+          <w:rFonts w:cs="Lucida Sans Unicode"/>
+          <w:color w:val="000000" w:themeColor="text1"/>
+          <w:sz w:val="24"/>
+          <w:szCs w:val="24"/>
+          <w:lang w:val="en-IN"/>
+        </w:rPr>
+        <w:t xml:space="preserve"> experience in Java &amp; Web Developmen</w:t>
+      </w:r>
+      <w:r>
+        <w:rPr>
+          <w:rFonts w:cs="Lucida Sans Unicode"/>
+          <w:color w:val="000000" w:themeColor="text1"/>
+          <w:sz w:val="24"/>
+          <w:szCs w:val="24"/>
+          <w:lang w:val="en-IN"/>
+        </w:rPr>
+        <w:t>t.</w:t>
       </w:r>
     </w:p>
     <w:p>
@@ -276,13 +308,7 @@
         </w:rPr>
       </w:pPr>
       <w:r>
-        <w:rPr>
-          <w:rFonts w:cs="Lucida Sans Unicode"/>
-          <w:color w:val="000000" w:themeColor="text1"/>
-          <w:sz w:val="24"/>
-          <w:szCs w:val="24"/>
-          <w:lang w:val="en-IN"/>
-        </w:rPr>
+        <w:rPr/>
       </w:r>
     </w:p>
     <w:p>
@@ -299,34 +325,13 @@
           <w:szCs w:val="24"/>
           <w:lang w:val="en-IN"/>
         </w:rPr>
-        <w:t xml:space="preserve">Apart from these technical experiences I also have </w:t>
-      </w:r>
-      <w:r>
-        <w:rPr>
-          <w:rFonts w:cs="Lucida Sans Unicode"/>
-          <w:b/>
-          <w:bCs/>
-          <w:color w:val="000000" w:themeColor="text1"/>
-          <w:sz w:val="24"/>
-          <w:szCs w:val="24"/>
-          <w:lang w:val="en-IN"/>
-        </w:rPr>
-        <w:t>Recruitment and Training</w:t>
-      </w:r>
-      <w:r>
-        <w:rPr>
-          <w:rFonts w:cs="Lucida Sans Unicode"/>
-          <w:color w:val="000000" w:themeColor="text1"/>
-          <w:sz w:val="24"/>
-          <w:szCs w:val="24"/>
-          <w:lang w:val="en-IN"/>
-        </w:rPr>
-        <w:t xml:space="preserve"> experience in Java &amp; Web Development.</w:t>
+        <w:t>Apart from these technical skills I am a hobbyist Guitarist.</w:t>
       </w:r>
     </w:p>
     <w:p>
       <w:pPr>
         <w:pStyle w:val="ContactInfo"/>
+        <w:ind w:right="578" w:hanging="0"/>
         <w:rPr>
           <w:sz w:val="24"/>
           <w:szCs w:val="24"/>
@@ -1615,7 +1620,7 @@
           <w:sz w:val="22"/>
           <w:szCs w:val="22"/>
         </w:rPr>
-        <w:t xml:space="preserve"> and day to day activities. All employee and other resource infomation is kept in a central database that allows users to easily search &amp; identify resources spread across offices around the globe and facilitates scheduling and planning them on projects.</w:t>
+        <w:t xml:space="preserve"> and day to day activities. </w:t>
       </w:r>
       <w:r>
         <w:rPr>
@@ -1625,7 +1630,7 @@
           <w:szCs w:val="22"/>
           <w:lang w:val="en-IN"/>
         </w:rPr>
-        <w:t xml:space="preserve"> The user can create calendars, fields of resources, projects, tasks, resource types, bookings on resources etc. A high level of flexibility was provided to have user defined fields for creating resource form, project form or booking form. Booking chart to book resource on project, time sheet, user defined calendar like features are given. It is a web version of e-resourcescheduler desktop application with even more flexibility and features.</w:t>
+        <w:t>The user can create calendars, fields of resources, projects, tasks, resource types, bookings on resources etc. A high level of flexibility was provided to have user defined fields for creating resource form, project form or booking form. Booking chart to book resource on project, time sheet, user defined calendar like features are given. It is a web version of e-resourcescheduler desktop application with even more flexibility and features.</w:t>
       </w:r>
     </w:p>
     <w:p>
@@ -6645,6 +6650,292 @@
       <w:szCs w:val="24"/>
     </w:rPr>
   </w:style>
+  <w:style w:type="character" w:styleId="ListLabel327">
+    <w:name w:val="ListLabel 327"/>
+    <w:qFormat/>
+    <w:rPr>
+      <w:rFonts w:cs="Wingdings"/>
+      <w:b/>
+      <w:sz w:val="22"/>
+    </w:rPr>
+  </w:style>
+  <w:style w:type="character" w:styleId="ListLabel328">
+    <w:name w:val="ListLabel 328"/>
+    <w:qFormat/>
+    <w:rPr>
+      <w:rFonts w:cs="Courier New"/>
+    </w:rPr>
+  </w:style>
+  <w:style w:type="character" w:styleId="ListLabel329">
+    <w:name w:val="ListLabel 329"/>
+    <w:qFormat/>
+    <w:rPr>
+      <w:rFonts w:cs="Wingdings"/>
+    </w:rPr>
+  </w:style>
+  <w:style w:type="character" w:styleId="ListLabel330">
+    <w:name w:val="ListLabel 330"/>
+    <w:qFormat/>
+    <w:rPr>
+      <w:rFonts w:cs="Symbol"/>
+    </w:rPr>
+  </w:style>
+  <w:style w:type="character" w:styleId="ListLabel331">
+    <w:name w:val="ListLabel 331"/>
+    <w:qFormat/>
+    <w:rPr>
+      <w:rFonts w:cs="Courier New"/>
+    </w:rPr>
+  </w:style>
+  <w:style w:type="character" w:styleId="ListLabel332">
+    <w:name w:val="ListLabel 332"/>
+    <w:qFormat/>
+    <w:rPr>
+      <w:rFonts w:cs="Wingdings"/>
+    </w:rPr>
+  </w:style>
+  <w:style w:type="character" w:styleId="ListLabel333">
+    <w:name w:val="ListLabel 333"/>
+    <w:qFormat/>
+    <w:rPr>
+      <w:rFonts w:cs="Symbol"/>
+    </w:rPr>
+  </w:style>
+  <w:style w:type="character" w:styleId="ListLabel334">
+    <w:name w:val="ListLabel 334"/>
+    <w:qFormat/>
+    <w:rPr>
+      <w:rFonts w:cs="Courier New"/>
+    </w:rPr>
+  </w:style>
+  <w:style w:type="character" w:styleId="ListLabel335">
+    <w:name w:val="ListLabel 335"/>
+    <w:qFormat/>
+    <w:rPr>
+      <w:rFonts w:cs="Wingdings"/>
+    </w:rPr>
+  </w:style>
+  <w:style w:type="character" w:styleId="ListLabel336">
+    <w:name w:val="ListLabel 336"/>
+    <w:qFormat/>
+    <w:rPr>
+      <w:b/>
+      <w:sz w:val="22"/>
+      <w:szCs w:val="24"/>
+    </w:rPr>
+  </w:style>
+  <w:style w:type="character" w:styleId="ListLabel337">
+    <w:name w:val="ListLabel 337"/>
+    <w:qFormat/>
+    <w:rPr>
+      <w:rFonts w:cs="Wingdings"/>
+      <w:sz w:val="24"/>
+    </w:rPr>
+  </w:style>
+  <w:style w:type="character" w:styleId="ListLabel338">
+    <w:name w:val="ListLabel 338"/>
+    <w:qFormat/>
+    <w:rPr>
+      <w:rFonts w:cs="Courier New"/>
+    </w:rPr>
+  </w:style>
+  <w:style w:type="character" w:styleId="ListLabel339">
+    <w:name w:val="ListLabel 339"/>
+    <w:qFormat/>
+    <w:rPr>
+      <w:rFonts w:cs="Wingdings"/>
+    </w:rPr>
+  </w:style>
+  <w:style w:type="character" w:styleId="ListLabel340">
+    <w:name w:val="ListLabel 340"/>
+    <w:qFormat/>
+    <w:rPr>
+      <w:rFonts w:cs="Symbol"/>
+    </w:rPr>
+  </w:style>
+  <w:style w:type="character" w:styleId="ListLabel341">
+    <w:name w:val="ListLabel 341"/>
+    <w:qFormat/>
+    <w:rPr>
+      <w:rFonts w:cs="Courier New"/>
+    </w:rPr>
+  </w:style>
+  <w:style w:type="character" w:styleId="ListLabel342">
+    <w:name w:val="ListLabel 342"/>
+    <w:qFormat/>
+    <w:rPr>
+      <w:rFonts w:cs="Wingdings"/>
+    </w:rPr>
+  </w:style>
+  <w:style w:type="character" w:styleId="ListLabel343">
+    <w:name w:val="ListLabel 343"/>
+    <w:qFormat/>
+    <w:rPr>
+      <w:rFonts w:cs="Symbol"/>
+    </w:rPr>
+  </w:style>
+  <w:style w:type="character" w:styleId="ListLabel344">
+    <w:name w:val="ListLabel 344"/>
+    <w:qFormat/>
+    <w:rPr>
+      <w:rFonts w:cs="Courier New"/>
+    </w:rPr>
+  </w:style>
+  <w:style w:type="character" w:styleId="ListLabel345">
+    <w:name w:val="ListLabel 345"/>
+    <w:qFormat/>
+    <w:rPr>
+      <w:rFonts w:cs="Wingdings"/>
+    </w:rPr>
+  </w:style>
+  <w:style w:type="character" w:styleId="ListLabel346">
+    <w:name w:val="ListLabel 346"/>
+    <w:qFormat/>
+    <w:rPr>
+      <w:rFonts w:cs="Wingdings"/>
+      <w:sz w:val="24"/>
+    </w:rPr>
+  </w:style>
+  <w:style w:type="character" w:styleId="ListLabel347">
+    <w:name w:val="ListLabel 347"/>
+    <w:qFormat/>
+    <w:rPr>
+      <w:rFonts w:cs="Courier New"/>
+    </w:rPr>
+  </w:style>
+  <w:style w:type="character" w:styleId="ListLabel348">
+    <w:name w:val="ListLabel 348"/>
+    <w:qFormat/>
+    <w:rPr>
+      <w:rFonts w:cs="Wingdings"/>
+    </w:rPr>
+  </w:style>
+  <w:style w:type="character" w:styleId="ListLabel349">
+    <w:name w:val="ListLabel 349"/>
+    <w:qFormat/>
+    <w:rPr>
+      <w:rFonts w:cs="Symbol"/>
+    </w:rPr>
+  </w:style>
+  <w:style w:type="character" w:styleId="ListLabel350">
+    <w:name w:val="ListLabel 350"/>
+    <w:qFormat/>
+    <w:rPr>
+      <w:rFonts w:cs="Courier New"/>
+    </w:rPr>
+  </w:style>
+  <w:style w:type="character" w:styleId="ListLabel351">
+    <w:name w:val="ListLabel 351"/>
+    <w:qFormat/>
+    <w:rPr>
+      <w:rFonts w:cs="Wingdings"/>
+    </w:rPr>
+  </w:style>
+  <w:style w:type="character" w:styleId="ListLabel352">
+    <w:name w:val="ListLabel 352"/>
+    <w:qFormat/>
+    <w:rPr>
+      <w:rFonts w:cs="Symbol"/>
+    </w:rPr>
+  </w:style>
+  <w:style w:type="character" w:styleId="ListLabel353">
+    <w:name w:val="ListLabel 353"/>
+    <w:qFormat/>
+    <w:rPr>
+      <w:rFonts w:cs="Courier New"/>
+    </w:rPr>
+  </w:style>
+  <w:style w:type="character" w:styleId="ListLabel354">
+    <w:name w:val="ListLabel 354"/>
+    <w:qFormat/>
+    <w:rPr>
+      <w:rFonts w:cs="Wingdings"/>
+    </w:rPr>
+  </w:style>
+  <w:style w:type="character" w:styleId="ListLabel355">
+    <w:name w:val="ListLabel 355"/>
+    <w:qFormat/>
+    <w:rPr>
+      <w:rFonts w:cs="Wingdings"/>
+      <w:sz w:val="22"/>
+    </w:rPr>
+  </w:style>
+  <w:style w:type="character" w:styleId="ListLabel356">
+    <w:name w:val="ListLabel 356"/>
+    <w:qFormat/>
+    <w:rPr>
+      <w:rFonts w:cs="Courier New"/>
+    </w:rPr>
+  </w:style>
+  <w:style w:type="character" w:styleId="ListLabel357">
+    <w:name w:val="ListLabel 357"/>
+    <w:qFormat/>
+    <w:rPr>
+      <w:rFonts w:cs="Wingdings"/>
+    </w:rPr>
+  </w:style>
+  <w:style w:type="character" w:styleId="ListLabel358">
+    <w:name w:val="ListLabel 358"/>
+    <w:qFormat/>
+    <w:rPr>
+      <w:rFonts w:cs="Symbol"/>
+    </w:rPr>
+  </w:style>
+  <w:style w:type="character" w:styleId="ListLabel359">
+    <w:name w:val="ListLabel 359"/>
+    <w:qFormat/>
+    <w:rPr>
+      <w:rFonts w:cs="Courier New"/>
+    </w:rPr>
+  </w:style>
+  <w:style w:type="character" w:styleId="ListLabel360">
+    <w:name w:val="ListLabel 360"/>
+    <w:qFormat/>
+    <w:rPr>
+      <w:rFonts w:cs="Wingdings"/>
+    </w:rPr>
+  </w:style>
+  <w:style w:type="character" w:styleId="ListLabel361">
+    <w:name w:val="ListLabel 361"/>
+    <w:qFormat/>
+    <w:rPr>
+      <w:rFonts w:cs="Symbol"/>
+    </w:rPr>
+  </w:style>
+  <w:style w:type="character" w:styleId="ListLabel362">
+    <w:name w:val="ListLabel 362"/>
+    <w:qFormat/>
+    <w:rPr>
+      <w:rFonts w:cs="Courier New"/>
+    </w:rPr>
+  </w:style>
+  <w:style w:type="character" w:styleId="ListLabel363">
+    <w:name w:val="ListLabel 363"/>
+    <w:qFormat/>
+    <w:rPr>
+      <w:rFonts w:cs="Wingdings"/>
+    </w:rPr>
+  </w:style>
+  <w:style w:type="character" w:styleId="ListLabel364">
+    <w:name w:val="ListLabel 364"/>
+    <w:qFormat/>
+    <w:rPr>
+      <w:rFonts w:cs="Lucida Sans Unicode"/>
+      <w:color w:val="000000" w:themeColor="text1"/>
+      <w:sz w:val="22"/>
+      <w:szCs w:val="22"/>
+      <w:lang w:val="en-IN"/>
+    </w:rPr>
+  </w:style>
+  <w:style w:type="character" w:styleId="ListLabel365">
+    <w:name w:val="ListLabel 365"/>
+    <w:qFormat/>
+    <w:rPr>
+      <w:rFonts w:cs="Lucida Sans Unicode"/>
+      <w:sz w:val="24"/>
+      <w:szCs w:val="24"/>
+    </w:rPr>
+  </w:style>
   <w:style w:type="paragraph" w:styleId="Heading" w:customStyle="1">
     <w:name w:val="Heading"/>
     <w:basedOn w:val="Normal"/>

</xml_diff>

<commit_message>
Updated resume on 24 Jan 2020
</commit_message>
<xml_diff>
--- a/docs/assets/resume.docx
+++ b/docs/assets/resume.docx
@@ -49,17 +49,17 @@
         </w:rPr>
         <w:t xml:space="preserve">+91 7222876247, +91 63503820 | </w:t>
       </w:r>
-      <w:proofErr w:type="spellStart"/>
-      <w:r>
-        <w:rPr>
-          <w:rFonts w:ascii="Arial" w:hAnsi="Arial" w:cs="Arial"/>
-          <w:color w:val="000000"/>
-          <w:sz w:val="24"/>
-          <w:szCs w:val="24"/>
-        </w:rPr>
-        <w:t>contact@afzalex.tech</w:t>
-      </w:r>
-      <w:proofErr w:type="spellEnd"/>
+      <w:hyperlink r:id="rId9" w:history="1">
+        <w:r>
+          <w:rPr>
+            <w:rStyle w:val="Hyperlink"/>
+            <w:rFonts w:ascii="Arial" w:hAnsi="Arial" w:cs="Arial"/>
+            <w:sz w:val="24"/>
+            <w:szCs w:val="24"/>
+          </w:rPr>
+          <w:t>contact@afzalex.tech</w:t>
+        </w:r>
+      </w:hyperlink>
     </w:p>
     <w:p>
       <w:pPr>
@@ -195,7 +195,18 @@
           <w:szCs w:val="24"/>
           <w:lang w:val="en-IN"/>
         </w:rPr>
-        <w:t xml:space="preserve">I have more than 4 years of experience in Full-stack development with expertise in </w:t>
+        <w:t xml:space="preserve">I have more than 4 years of experience in </w:t>
+      </w:r>
+      <w:r>
+        <w:rPr>
+          <w:rFonts w:ascii="Arial" w:hAnsi="Arial" w:cs="Arial"/>
+          <w:b/>
+          <w:color w:val="000000" w:themeColor="text1"/>
+          <w:sz w:val="24"/>
+          <w:szCs w:val="24"/>
+          <w:lang w:val="en-IN"/>
+        </w:rPr>
+        <w:t>Web Application Development</w:t>
       </w:r>
       <w:r>
         <w:rPr>
@@ -207,7 +218,7 @@
           <w:szCs w:val="24"/>
           <w:lang w:val="en-IN"/>
         </w:rPr>
-        <w:t>Java.</w:t>
+        <w:t>.</w:t>
       </w:r>
     </w:p>
     <w:p>
@@ -238,12 +249,13 @@
       <w:r>
         <w:rPr>
           <w:rFonts w:ascii="Arial" w:hAnsi="Arial" w:cs="Arial"/>
+          <w:bCs/>
           <w:color w:val="000000" w:themeColor="text1"/>
           <w:sz w:val="24"/>
           <w:szCs w:val="24"/>
           <w:lang w:val="en-IN"/>
         </w:rPr>
-        <w:t xml:space="preserve">Have strong understanding of </w:t>
+        <w:t xml:space="preserve">I am a full stack developer with expertise in </w:t>
       </w:r>
       <w:r>
         <w:rPr>
@@ -255,45 +267,48 @@
           <w:szCs w:val="24"/>
           <w:lang w:val="en-IN"/>
         </w:rPr>
-        <w:t>Data Structure, Algorithms and Design Patterns</w:t>
-      </w:r>
-      <w:r>
-        <w:rPr>
-          <w:rFonts w:ascii="Arial" w:hAnsi="Arial" w:cs="Arial"/>
+        <w:t>Java</w:t>
+      </w:r>
+      <w:r>
+        <w:rPr>
+          <w:rFonts w:ascii="Arial" w:hAnsi="Arial" w:cs="Arial"/>
+          <w:bCs/>
           <w:color w:val="000000" w:themeColor="text1"/>
           <w:sz w:val="24"/>
           <w:szCs w:val="24"/>
           <w:lang w:val="en-IN"/>
         </w:rPr>
-        <w:t xml:space="preserve">. Have worked on </w:t>
-      </w:r>
-      <w:r>
-        <w:rPr>
-          <w:rFonts w:ascii="Arial" w:hAnsi="Arial" w:cs="Arial"/>
-          <w:b/>
+        <w:t xml:space="preserve">. Worked on frontend and backend development, Payment gateway (Stripe) and Linux system administration etc. </w:t>
+      </w:r>
+      <w:r>
+        <w:rPr>
+          <w:rFonts w:ascii="Arial" w:hAnsi="Arial" w:cs="Arial"/>
+          <w:bCs/>
           <w:color w:val="000000" w:themeColor="text1"/>
           <w:sz w:val="24"/>
           <w:szCs w:val="24"/>
           <w:lang w:val="en-IN"/>
         </w:rPr>
-        <w:t>Spring, Angular</w:t>
-      </w:r>
-      <w:r>
-        <w:rPr>
-          <w:rFonts w:ascii="Arial" w:hAnsi="Arial" w:cs="Arial"/>
-          <w:b/>
+        <w:t xml:space="preserve">I have worked on ERP application and other web application development in product and service based organizations. </w:t>
+      </w:r>
+      <w:r>
+        <w:rPr>
+          <w:rFonts w:ascii="Arial" w:hAnsi="Arial" w:cs="Arial"/>
+          <w:b/>
+          <w:bCs/>
           <w:color w:val="000000" w:themeColor="text1"/>
           <w:sz w:val="24"/>
           <w:szCs w:val="24"/>
           <w:lang w:val="en-IN"/>
         </w:rPr>
-        <w:t xml:space="preserve">, </w:t>
+        <w:t xml:space="preserve">Spring, Hibernate, Angular, </w:t>
       </w:r>
       <w:proofErr w:type="spellStart"/>
       <w:r>
         <w:rPr>
           <w:rFonts w:ascii="Arial" w:hAnsi="Arial" w:cs="Arial"/>
           <w:b/>
+          <w:bCs/>
           <w:color w:val="000000" w:themeColor="text1"/>
           <w:sz w:val="24"/>
           <w:szCs w:val="24"/>
@@ -306,214 +321,34 @@
         <w:rPr>
           <w:rFonts w:ascii="Arial" w:hAnsi="Arial" w:cs="Arial"/>
           <w:b/>
+          <w:bCs/>
           <w:color w:val="000000" w:themeColor="text1"/>
           <w:sz w:val="24"/>
           <w:szCs w:val="24"/>
           <w:lang w:val="en-IN"/>
         </w:rPr>
-        <w:t xml:space="preserve">, </w:t>
-      </w:r>
-      <w:proofErr w:type="spellStart"/>
-      <w:r>
-        <w:rPr>
-          <w:rFonts w:ascii="Arial" w:hAnsi="Arial" w:cs="Arial"/>
-          <w:b/>
+        <w:t>, Docker</w:t>
+      </w:r>
+      <w:r>
+        <w:rPr>
+          <w:rFonts w:ascii="Arial" w:hAnsi="Arial" w:cs="Arial"/>
+          <w:bCs/>
           <w:color w:val="000000" w:themeColor="text1"/>
           <w:sz w:val="24"/>
           <w:szCs w:val="24"/>
           <w:lang w:val="en-IN"/>
         </w:rPr>
-        <w:t>docker</w:t>
-      </w:r>
-      <w:proofErr w:type="spellEnd"/>
-      <w:r>
-        <w:rPr>
-          <w:rFonts w:ascii="Arial" w:hAnsi="Arial" w:cs="Arial"/>
-          <w:b/>
+        <w:t xml:space="preserve"> are some of the technologies I have mostly worked on.</w:t>
+      </w:r>
+      <w:r>
+        <w:rPr>
+          <w:rFonts w:ascii="Arial" w:hAnsi="Arial" w:cs="Arial"/>
           <w:color w:val="000000" w:themeColor="text1"/>
           <w:sz w:val="24"/>
           <w:szCs w:val="24"/>
           <w:lang w:val="en-IN"/>
         </w:rPr>
-        <w:t xml:space="preserve">, </w:t>
-      </w:r>
-      <w:proofErr w:type="spellStart"/>
-      <w:r>
-        <w:rPr>
-          <w:rFonts w:ascii="Arial" w:hAnsi="Arial" w:cs="Arial"/>
-          <w:b/>
-          <w:color w:val="000000" w:themeColor="text1"/>
-          <w:sz w:val="24"/>
-          <w:szCs w:val="24"/>
-          <w:lang w:val="en-IN"/>
-        </w:rPr>
-        <w:t>mongodb</w:t>
-      </w:r>
-      <w:proofErr w:type="spellEnd"/>
-      <w:r>
-        <w:rPr>
-          <w:rFonts w:ascii="Arial" w:hAnsi="Arial" w:cs="Arial"/>
-          <w:b/>
-          <w:color w:val="000000" w:themeColor="text1"/>
-          <w:sz w:val="24"/>
-          <w:szCs w:val="24"/>
-          <w:lang w:val="en-IN"/>
-        </w:rPr>
-        <w:t xml:space="preserve">, </w:t>
-      </w:r>
-      <w:proofErr w:type="spellStart"/>
-      <w:r>
-        <w:rPr>
-          <w:rFonts w:ascii="Arial" w:hAnsi="Arial" w:cs="Arial"/>
-          <w:b/>
-          <w:color w:val="000000" w:themeColor="text1"/>
-          <w:sz w:val="24"/>
-          <w:szCs w:val="24"/>
-          <w:lang w:val="en-IN"/>
-        </w:rPr>
-        <w:t>postgresql</w:t>
-      </w:r>
-      <w:proofErr w:type="spellEnd"/>
-      <w:r>
-        <w:rPr>
-          <w:rFonts w:ascii="Arial" w:hAnsi="Arial" w:cs="Arial"/>
-          <w:b/>
-          <w:color w:val="000000" w:themeColor="text1"/>
-          <w:sz w:val="24"/>
-          <w:szCs w:val="24"/>
-          <w:lang w:val="en-IN"/>
-        </w:rPr>
-        <w:t>.</w:t>
-      </w:r>
-      <w:r>
-        <w:rPr>
-          <w:rFonts w:ascii="Arial" w:hAnsi="Arial" w:cs="Arial"/>
-          <w:color w:val="000000" w:themeColor="text1"/>
-          <w:sz w:val="24"/>
-          <w:szCs w:val="24"/>
-          <w:lang w:val="en-IN"/>
-        </w:rPr>
-        <w:t xml:space="preserve"> Have experience in the field of </w:t>
-      </w:r>
-      <w:r>
-        <w:rPr>
-          <w:rFonts w:ascii="Arial" w:hAnsi="Arial" w:cs="Arial"/>
-          <w:b/>
-          <w:bCs/>
-          <w:color w:val="000000" w:themeColor="text1"/>
-          <w:sz w:val="24"/>
-          <w:szCs w:val="24"/>
-          <w:lang w:val="en-IN"/>
-        </w:rPr>
-        <w:t xml:space="preserve">System </w:t>
-      </w:r>
-      <w:proofErr w:type="spellStart"/>
-      <w:r>
-        <w:rPr>
-          <w:rFonts w:ascii="Arial" w:hAnsi="Arial" w:cs="Arial"/>
-          <w:b/>
-          <w:bCs/>
-          <w:color w:val="000000" w:themeColor="text1"/>
-          <w:sz w:val="24"/>
-          <w:szCs w:val="24"/>
-          <w:lang w:val="en-IN"/>
-        </w:rPr>
-        <w:t>Adminstration</w:t>
-      </w:r>
-      <w:proofErr w:type="spellEnd"/>
-      <w:r>
-        <w:rPr>
-          <w:rFonts w:ascii="Arial" w:hAnsi="Arial" w:cs="Arial"/>
-          <w:b/>
-          <w:bCs/>
-          <w:color w:val="000000" w:themeColor="text1"/>
-          <w:sz w:val="24"/>
-          <w:szCs w:val="24"/>
-          <w:lang w:val="en-IN"/>
-        </w:rPr>
         <w:t xml:space="preserve"> </w:t>
-      </w:r>
-      <w:r>
-        <w:rPr>
-          <w:rFonts w:ascii="Arial" w:hAnsi="Arial" w:cs="Arial"/>
-          <w:b/>
-          <w:bCs/>
-          <w:color w:val="000000" w:themeColor="text1"/>
-          <w:sz w:val="24"/>
-          <w:szCs w:val="24"/>
-          <w:lang w:val="en-IN"/>
-        </w:rPr>
-        <w:t>of</w:t>
-      </w:r>
-      <w:r>
-        <w:rPr>
-          <w:rFonts w:ascii="Arial" w:hAnsi="Arial" w:cs="Arial"/>
-          <w:b/>
-          <w:bCs/>
-          <w:color w:val="000000" w:themeColor="text1"/>
-          <w:sz w:val="24"/>
-          <w:szCs w:val="24"/>
-          <w:lang w:val="en-IN"/>
-        </w:rPr>
-        <w:t xml:space="preserve"> </w:t>
-      </w:r>
-      <w:proofErr w:type="spellStart"/>
-      <w:r>
-        <w:rPr>
-          <w:rFonts w:ascii="Arial" w:hAnsi="Arial" w:cs="Arial"/>
-          <w:b/>
-          <w:bCs/>
-          <w:color w:val="000000" w:themeColor="text1"/>
-          <w:sz w:val="24"/>
-          <w:szCs w:val="24"/>
-          <w:lang w:val="en-IN"/>
-        </w:rPr>
-        <w:t>linux</w:t>
-      </w:r>
-      <w:proofErr w:type="spellEnd"/>
-      <w:r>
-        <w:rPr>
-          <w:rFonts w:ascii="Arial" w:hAnsi="Arial" w:cs="Arial"/>
-          <w:b/>
-          <w:bCs/>
-          <w:color w:val="000000" w:themeColor="text1"/>
-          <w:sz w:val="24"/>
-          <w:szCs w:val="24"/>
-          <w:lang w:val="en-IN"/>
-        </w:rPr>
-        <w:t xml:space="preserve"> servers</w:t>
-      </w:r>
-      <w:r>
-        <w:rPr>
-          <w:rFonts w:ascii="Arial" w:hAnsi="Arial" w:cs="Arial"/>
-          <w:color w:val="000000" w:themeColor="text1"/>
-          <w:sz w:val="24"/>
-          <w:szCs w:val="24"/>
-          <w:lang w:val="en-IN"/>
-        </w:rPr>
-        <w:t xml:space="preserve">. I have contributed in key decision making </w:t>
-      </w:r>
-      <w:proofErr w:type="gramStart"/>
-      <w:r>
-        <w:rPr>
-          <w:rFonts w:ascii="Arial" w:hAnsi="Arial" w:cs="Arial"/>
-          <w:color w:val="000000" w:themeColor="text1"/>
-          <w:sz w:val="24"/>
-          <w:szCs w:val="24"/>
-          <w:lang w:val="en-IN"/>
-        </w:rPr>
-        <w:t>and  in</w:t>
-      </w:r>
-      <w:proofErr w:type="gramEnd"/>
-      <w:r>
-        <w:rPr>
-          <w:rFonts w:ascii="Arial" w:hAnsi="Arial" w:cs="Arial"/>
-          <w:color w:val="000000" w:themeColor="text1"/>
-          <w:sz w:val="24"/>
-          <w:szCs w:val="24"/>
-          <w:lang w:val="en-IN"/>
-        </w:rPr>
-        <w:t xml:space="preserve"> the selection of technologies to develop projects in my current organization. </w:t>
       </w:r>
     </w:p>
     <w:p>
@@ -527,6 +362,8 @@
           <w:lang w:val="en-IN"/>
         </w:rPr>
       </w:pPr>
+      <w:bookmarkStart w:id="0" w:name="_GoBack"/>
+      <w:bookmarkEnd w:id="0"/>
     </w:p>
     <w:p>
       <w:pPr>
@@ -543,7 +380,70 @@
           <w:szCs w:val="24"/>
           <w:lang w:val="en-IN"/>
         </w:rPr>
-        <w:t>Apart from these technical skills I am a hobbyist Guitarist.</w:t>
+        <w:t xml:space="preserve">I am also active </w:t>
+      </w:r>
+      <w:r>
+        <w:rPr>
+          <w:rFonts w:ascii="Arial" w:hAnsi="Arial" w:cs="Arial"/>
+          <w:color w:val="000000" w:themeColor="text1"/>
+          <w:sz w:val="24"/>
+          <w:szCs w:val="24"/>
+          <w:lang w:val="en-IN"/>
+        </w:rPr>
+        <w:t>on</w:t>
+      </w:r>
+      <w:r>
+        <w:rPr>
+          <w:rFonts w:ascii="Arial" w:hAnsi="Arial" w:cs="Arial"/>
+          <w:color w:val="000000" w:themeColor="text1"/>
+          <w:sz w:val="24"/>
+          <w:szCs w:val="24"/>
+          <w:lang w:val="en-IN"/>
+        </w:rPr>
+        <w:t xml:space="preserve"> </w:t>
+      </w:r>
+      <w:hyperlink r:id="rId10" w:history="1">
+        <w:r>
+          <w:rPr>
+            <w:rStyle w:val="Hyperlink"/>
+            <w:rFonts w:ascii="Arial" w:hAnsi="Arial" w:cs="Arial"/>
+            <w:sz w:val="24"/>
+            <w:szCs w:val="24"/>
+            <w:u w:val="none"/>
+            <w:lang w:val="en-IN"/>
+          </w:rPr>
+          <w:t>stackoverflow.com</w:t>
+        </w:r>
+      </w:hyperlink>
+      <w:r>
+        <w:rPr>
+          <w:rFonts w:ascii="Arial" w:hAnsi="Arial" w:cs="Arial"/>
+          <w:color w:val="000000" w:themeColor="text1"/>
+          <w:sz w:val="24"/>
+          <w:szCs w:val="24"/>
+          <w:lang w:val="en-IN"/>
+        </w:rPr>
+        <w:t xml:space="preserve"> and have more than 7000 reputation points there. Apart from these t</w:t>
+      </w:r>
+      <w:r>
+        <w:rPr>
+          <w:rFonts w:ascii="Arial" w:hAnsi="Arial" w:cs="Arial"/>
+          <w:color w:val="000000" w:themeColor="text1"/>
+          <w:sz w:val="24"/>
+          <w:szCs w:val="24"/>
+          <w:lang w:val="en-IN"/>
+        </w:rPr>
+        <w:t>echnical stuff I am a hobbyist G</w:t>
+      </w:r>
+      <w:r>
+        <w:rPr>
+          <w:rFonts w:ascii="Arial" w:hAnsi="Arial" w:cs="Arial"/>
+          <w:color w:val="000000" w:themeColor="text1"/>
+          <w:sz w:val="24"/>
+          <w:szCs w:val="24"/>
+          <w:lang w:val="en-IN"/>
+        </w:rPr>
+        <w:t>uitarist.</w:t>
       </w:r>
     </w:p>
     <w:p>
@@ -1835,7 +1735,27 @@
           <w:szCs w:val="24"/>
           <w:lang w:val="en-IN"/>
         </w:rPr>
-        <w:t xml:space="preserve"> from May, 2019 as Senior Associate</w:t>
+        <w:t xml:space="preserve"> </w:t>
+      </w:r>
+      <w:r>
+        <w:rPr>
+          <w:rFonts w:ascii="Arial" w:hAnsi="Arial" w:cs="Arial"/>
+          <w:color w:val="000000" w:themeColor="text1"/>
+          <w:sz w:val="24"/>
+          <w:szCs w:val="24"/>
+          <w:lang w:val="en-IN"/>
+        </w:rPr>
+        <w:t xml:space="preserve">since </w:t>
+      </w:r>
+      <w:r>
+        <w:rPr>
+          <w:rFonts w:ascii="Arial" w:hAnsi="Arial" w:cs="Arial"/>
+          <w:color w:val="000000" w:themeColor="text1"/>
+          <w:sz w:val="24"/>
+          <w:szCs w:val="24"/>
+          <w:lang w:val="en-IN"/>
+        </w:rPr>
+        <w:t>May, 2019 as Senior Associate</w:t>
       </w:r>
     </w:p>
     <w:p>
@@ -1867,7 +1787,7 @@
           <w:szCs w:val="24"/>
           <w:lang w:val="en-IN"/>
         </w:rPr>
-        <w:t xml:space="preserve">+ </w:t>
+        <w:t xml:space="preserve"> </w:t>
       </w:r>
       <w:proofErr w:type="spellStart"/>
       <w:r>
@@ -1944,7 +1864,7 @@
         <w:rPr>
           <w:rFonts w:ascii="Arial" w:hAnsi="Arial" w:cs="Arial"/>
           <w:color w:val="000000" w:themeColor="text1"/>
-          <w:sz w:val="24"/>
+          <w:sz w:val="40"/>
           <w:szCs w:val="24"/>
           <w:lang w:val="en-IN"/>
         </w:rPr>
@@ -1953,34 +1873,22 @@
     <w:p>
       <w:pPr>
         <w:pStyle w:val="ContactInfo"/>
-        <w:rPr>
-          <w:rFonts w:ascii="Arial" w:hAnsi="Arial" w:cs="Arial"/>
-          <w:color w:val="000000" w:themeColor="text1"/>
-          <w:sz w:val="24"/>
-          <w:szCs w:val="24"/>
+        <w:jc w:val="center"/>
+        <w:rPr>
+          <w:rFonts w:ascii="Arial" w:hAnsi="Arial" w:cs="Arial"/>
+        </w:rPr>
+      </w:pPr>
+      <w:r>
+        <w:rPr>
+          <w:rFonts w:ascii="Arial" w:hAnsi="Arial" w:cs="Arial"/>
+          <w:color w:val="000000" w:themeColor="text1"/>
+          <w:sz w:val="22"/>
+          <w:szCs w:val="22"/>
           <w:lang w:val="en-IN"/>
         </w:rPr>
-      </w:pPr>
-    </w:p>
-    <w:p>
-      <w:pPr>
-        <w:pStyle w:val="ContactInfo"/>
-        <w:jc w:val="center"/>
-        <w:rPr>
-          <w:rFonts w:ascii="Arial" w:hAnsi="Arial" w:cs="Arial"/>
-        </w:rPr>
-      </w:pPr>
-      <w:r>
-        <w:rPr>
-          <w:rFonts w:ascii="Arial" w:hAnsi="Arial" w:cs="Arial"/>
-          <w:color w:val="000000" w:themeColor="text1"/>
-          <w:sz w:val="22"/>
-          <w:szCs w:val="22"/>
-          <w:lang w:val="en-IN"/>
-        </w:rPr>
         <w:t xml:space="preserve">Visit </w:t>
       </w:r>
-      <w:hyperlink r:id="rId9" w:history="1">
+      <w:hyperlink r:id="rId11" w:history="1">
         <w:r>
           <w:rPr>
             <w:rStyle w:val="Hyperlink"/>
@@ -3310,17 +3218,7 @@
           <w:sz w:val="22"/>
           <w:szCs w:val="22"/>
         </w:rPr>
-        <w:t xml:space="preserve">, </w:t>
-      </w:r>
-      <w:r>
-        <w:rPr>
-          <w:rFonts w:ascii="Arial" w:hAnsi="Arial" w:cs="Arial"/>
-          <w:b/>
-          <w:color w:val="00000A"/>
-          <w:sz w:val="22"/>
-          <w:szCs w:val="22"/>
-        </w:rPr>
-        <w:t>Google geocode API, Open Weather API, SAX</w:t>
+        <w:t>, Google geocode API, Open Weather API, SAX</w:t>
       </w:r>
       <w:r>
         <w:rPr>
@@ -3825,8 +3723,6 @@
         </w:rPr>
         <w:t>given</w:t>
       </w:r>
-      <w:bookmarkStart w:id="0" w:name="_GoBack"/>
-      <w:bookmarkEnd w:id="0"/>
       <w:r>
         <w:rPr>
           <w:rFonts w:ascii="Arial" w:hAnsi="Arial" w:cs="Arial"/>
@@ -4493,7 +4389,7 @@
         </w:rPr>
         <w:t xml:space="preserve"> </w:t>
       </w:r>
-      <w:hyperlink r:id="rId10">
+      <w:hyperlink r:id="rId12">
         <w:r>
           <w:rPr>
             <w:rStyle w:val="InternetLink"/>
@@ -4556,7 +4452,7 @@
         </w:rPr>
         <w:t xml:space="preserve"> </w:t>
       </w:r>
-      <w:hyperlink r:id="rId11">
+      <w:hyperlink r:id="rId13">
         <w:r>
           <w:rPr>
             <w:rStyle w:val="InternetLink"/>
@@ -4628,7 +4524,7 @@
         </w:rPr>
         <w:t xml:space="preserve"> </w:t>
       </w:r>
-      <w:hyperlink r:id="rId12">
+      <w:hyperlink r:id="rId14">
         <w:r>
           <w:rPr>
             <w:rStyle w:val="InternetLink"/>
@@ -4650,8 +4546,8 @@
       </w:r>
     </w:p>
     <w:sectPr>
-      <w:footerReference w:type="default" r:id="rId13"/>
-      <w:footerReference w:type="first" r:id="rId14"/>
+      <w:footerReference w:type="default" r:id="rId15"/>
+      <w:footerReference w:type="first" r:id="rId16"/>
       <w:pgSz w:w="12240" w:h="15840"/>
       <w:pgMar w:top="1080" w:right="1584" w:bottom="1287" w:left="1584" w:header="0" w:footer="490" w:gutter="0"/>
       <w:pgBorders w:offsetFrom="page">
@@ -4696,12 +4592,78 @@
 
 <file path=word/footer1.xml><?xml version="1.0" encoding="utf-8"?>
 <w:ftr xmlns:wpc="http://schemas.microsoft.com/office/word/2010/wordprocessingCanvas" xmlns:cx="http://schemas.microsoft.com/office/drawing/2014/chartex" xmlns:cx1="http://schemas.microsoft.com/office/drawing/2015/9/8/chartex" xmlns:cx2="http://schemas.microsoft.com/office/drawing/2015/10/21/chartex" xmlns:mc="http://schemas.openxmlformats.org/markup-compatibility/2006" xmlns:o="urn:schemas-microsoft-com:office:office" xmlns:r="http://schemas.openxmlformats.org/officeDocument/2006/relationships" xmlns:m="http://schemas.openxmlformats.org/officeDocument/2006/math" xmlns:v="urn:schemas-microsoft-com:vml" xmlns:wp14="http://schemas.microsoft.com/office/word/2010/wordprocessingDrawing" xmlns:wp="http://schemas.openxmlformats.org/drawingml/2006/wordprocessingDrawing" xmlns:w10="urn:schemas-microsoft-com:office:word" xmlns:w="http://schemas.openxmlformats.org/wordprocessingml/2006/main" xmlns:w14="http://schemas.microsoft.com/office/word/2010/wordml" xmlns:w15="http://schemas.microsoft.com/office/word/2012/wordml" xmlns:w16se="http://schemas.microsoft.com/office/word/2015/wordml/symex" xmlns:wpg="http://schemas.microsoft.com/office/word/2010/wordprocessingGroup" xmlns:wpi="http://schemas.microsoft.com/office/word/2010/wordprocessingInk" xmlns:wne="http://schemas.microsoft.com/office/word/2006/wordml" xmlns:wps="http://schemas.microsoft.com/office/word/2010/wordprocessingShape" mc:Ignorable="w14 w15 w16se wp14">
-  <w:p>
-    <w:pPr>
-      <w:pStyle w:val="Footer"/>
-      <w:jc w:val="left"/>
-    </w:pPr>
-  </w:p>
+  <w:tbl>
+    <w:tblPr>
+      <w:tblStyle w:val="TableGrid"/>
+      <w:tblW w:w="10516" w:type="dxa"/>
+      <w:tblInd w:w="-729" w:type="dxa"/>
+      <w:tblBorders>
+        <w:top w:val="none" w:sz="0" w:space="0" w:color="auto"/>
+        <w:left w:val="none" w:sz="0" w:space="0" w:color="auto"/>
+        <w:bottom w:val="none" w:sz="0" w:space="0" w:color="auto"/>
+        <w:right w:val="none" w:sz="0" w:space="0" w:color="auto"/>
+        <w:insideH w:val="none" w:sz="0" w:space="0" w:color="auto"/>
+        <w:insideV w:val="none" w:sz="0" w:space="0" w:color="auto"/>
+      </w:tblBorders>
+      <w:tblLook w:val="04A0" w:firstRow="1" w:lastRow="0" w:firstColumn="1" w:lastColumn="0" w:noHBand="0" w:noVBand="1"/>
+    </w:tblPr>
+    <w:tblGrid>
+      <w:gridCol w:w="5258"/>
+      <w:gridCol w:w="5258"/>
+    </w:tblGrid>
+    <w:tr>
+      <w:trPr>
+        <w:trHeight w:val="265"/>
+      </w:trPr>
+      <w:tc>
+        <w:tcPr>
+          <w:tcW w:w="5258" w:type="dxa"/>
+        </w:tcPr>
+        <w:p>
+          <w:pPr>
+            <w:pStyle w:val="Footer"/>
+            <w:jc w:val="left"/>
+          </w:pPr>
+          <w:r>
+            <w:t xml:space="preserve">Visit </w:t>
+          </w:r>
+          <w:hyperlink r:id="rId1" w:history="1">
+            <w:r>
+              <w:rPr>
+                <w:rStyle w:val="Hyperlink"/>
+              </w:rPr>
+              <w:t>https://afzalex.tech</w:t>
+            </w:r>
+          </w:hyperlink>
+          <w:r>
+            <w:t xml:space="preserve"> to know more</w:t>
+          </w:r>
+        </w:p>
+      </w:tc>
+      <w:tc>
+        <w:tcPr>
+          <w:tcW w:w="5258" w:type="dxa"/>
+        </w:tcPr>
+        <w:p>
+          <w:pPr>
+            <w:pStyle w:val="Footer"/>
+          </w:pPr>
+          <w:r>
+            <w:t>Last Updated on 24</w:t>
+          </w:r>
+          <w:r>
+            <w:rPr>
+              <w:vertAlign w:val="superscript"/>
+            </w:rPr>
+            <w:t>th</w:t>
+          </w:r>
+          <w:r>
+            <w:t xml:space="preserve"> Jan 2020</w:t>
+          </w:r>
+        </w:p>
+      </w:tc>
+    </w:tr>
+  </w:tbl>
   <w:p>
     <w:pPr>
       <w:pStyle w:val="Footer"/>
@@ -9136,7 +9098,7 @@
 </file>
 
 <file path=customXml/itemProps2.xml><?xml version="1.0" encoding="utf-8"?>
-<ds:datastoreItem xmlns:ds="http://schemas.openxmlformats.org/officeDocument/2006/customXml" ds:itemID="{E81F523D-298B-4EAD-AE96-EF605DE93966}">
+<ds:datastoreItem xmlns:ds="http://schemas.openxmlformats.org/officeDocument/2006/customXml" ds:itemID="{B535061A-20D0-4D81-82F3-D67959B40A59}">
   <ds:schemaRefs>
     <ds:schemaRef ds:uri="http://schemas.openxmlformats.org/officeDocument/2006/bibliography"/>
   </ds:schemaRefs>

</xml_diff>

<commit_message>
Updated resume on 27 May 2020
</commit_message>
<xml_diff>
--- a/docs/assets/resume.docx
+++ b/docs/assets/resume.docx
@@ -1,6 +1,6 @@
 
 <file path=word/document.xml><?xml version="1.0" encoding="utf-8"?>
-<w:document xmlns:wpc="http://schemas.microsoft.com/office/word/2010/wordprocessingCanvas" xmlns:cx="http://schemas.microsoft.com/office/drawing/2014/chartex" xmlns:cx1="http://schemas.microsoft.com/office/drawing/2015/9/8/chartex" xmlns:cx2="http://schemas.microsoft.com/office/drawing/2015/10/21/chartex" xmlns:mc="http://schemas.openxmlformats.org/markup-compatibility/2006" xmlns:o="urn:schemas-microsoft-com:office:office" xmlns:r="http://schemas.openxmlformats.org/officeDocument/2006/relationships" xmlns:m="http://schemas.openxmlformats.org/officeDocument/2006/math" xmlns:v="urn:schemas-microsoft-com:vml" xmlns:wp14="http://schemas.microsoft.com/office/word/2010/wordprocessingDrawing" xmlns:wp="http://schemas.openxmlformats.org/drawingml/2006/wordprocessingDrawing" xmlns:w10="urn:schemas-microsoft-com:office:word" xmlns:w="http://schemas.openxmlformats.org/wordprocessingml/2006/main" xmlns:w14="http://schemas.microsoft.com/office/word/2010/wordml" xmlns:w15="http://schemas.microsoft.com/office/word/2012/wordml" xmlns:w16se="http://schemas.microsoft.com/office/word/2015/wordml/symex" xmlns:wpg="http://schemas.microsoft.com/office/word/2010/wordprocessingGroup" xmlns:wpi="http://schemas.microsoft.com/office/word/2010/wordprocessingInk" xmlns:wne="http://schemas.microsoft.com/office/word/2006/wordml" xmlns:wps="http://schemas.microsoft.com/office/word/2010/wordprocessingShape" mc:Ignorable="w14 w15 w16se wp14">
+<w:document xmlns:wpc="http://schemas.microsoft.com/office/word/2010/wordprocessingCanvas" xmlns:cx="http://schemas.microsoft.com/office/drawing/2014/chartex" xmlns:cx1="http://schemas.microsoft.com/office/drawing/2015/9/8/chartex" xmlns:cx2="http://schemas.microsoft.com/office/drawing/2015/10/21/chartex" xmlns:cx3="http://schemas.microsoft.com/office/drawing/2016/5/9/chartex" xmlns:cx4="http://schemas.microsoft.com/office/drawing/2016/5/10/chartex" xmlns:cx5="http://schemas.microsoft.com/office/drawing/2016/5/11/chartex" xmlns:cx6="http://schemas.microsoft.com/office/drawing/2016/5/12/chartex" xmlns:cx7="http://schemas.microsoft.com/office/drawing/2016/5/13/chartex" xmlns:cx8="http://schemas.microsoft.com/office/drawing/2016/5/14/chartex" xmlns:mc="http://schemas.openxmlformats.org/markup-compatibility/2006" xmlns:aink="http://schemas.microsoft.com/office/drawing/2016/ink" xmlns:am3d="http://schemas.microsoft.com/office/drawing/2017/model3d" xmlns:o="urn:schemas-microsoft-com:office:office" xmlns:r="http://schemas.openxmlformats.org/officeDocument/2006/relationships" xmlns:m="http://schemas.openxmlformats.org/officeDocument/2006/math" xmlns:v="urn:schemas-microsoft-com:vml" xmlns:wp14="http://schemas.microsoft.com/office/word/2010/wordprocessingDrawing" xmlns:wp="http://schemas.openxmlformats.org/drawingml/2006/wordprocessingDrawing" xmlns:w10="urn:schemas-microsoft-com:office:word" xmlns:w="http://schemas.openxmlformats.org/wordprocessingml/2006/main" xmlns:w14="http://schemas.microsoft.com/office/word/2010/wordml" xmlns:w15="http://schemas.microsoft.com/office/word/2012/wordml" xmlns:w16cex="http://schemas.microsoft.com/office/word/2018/wordml/cex" xmlns:w16cid="http://schemas.microsoft.com/office/word/2016/wordml/cid" xmlns:w16="http://schemas.microsoft.com/office/word/2018/wordml" xmlns:w16se="http://schemas.microsoft.com/office/word/2015/wordml/symex" xmlns:wpg="http://schemas.microsoft.com/office/word/2010/wordprocessingGroup" xmlns:wpi="http://schemas.microsoft.com/office/word/2010/wordprocessingInk" xmlns:wne="http://schemas.microsoft.com/office/word/2006/wordml" xmlns:wps="http://schemas.microsoft.com/office/word/2010/wordprocessingShape" mc:Ignorable="w14 w15 w16se w16cid w16 w16cex wp14">
   <w:body>
     <w:p>
       <w:pPr>
@@ -57,7 +57,7 @@
             <w:sz w:val="24"/>
             <w:szCs w:val="24"/>
           </w:rPr>
-          <w:t>contact@afzalex.tech</w:t>
+          <w:t>contact@afzalex.site</w:t>
         </w:r>
       </w:hyperlink>
     </w:p>
@@ -128,7 +128,6 @@
         </w:rPr>
         <w:t xml:space="preserve">Currently working in </w:t>
       </w:r>
-      <w:proofErr w:type="spellStart"/>
       <w:r>
         <w:rPr>
           <w:rFonts w:ascii="Arial" w:hAnsi="Arial" w:cs="Arial"/>
@@ -141,7 +140,6 @@
         </w:rPr>
         <w:t>Nagarro</w:t>
       </w:r>
-      <w:proofErr w:type="spellEnd"/>
       <w:r>
         <w:rPr>
           <w:rFonts w:ascii="Arial" w:hAnsi="Arial" w:cs="Arial"/>
@@ -162,18 +160,7 @@
           <w:szCs w:val="24"/>
           <w:lang w:val="en-IN"/>
         </w:rPr>
-        <w:t xml:space="preserve">Senior Associate </w:t>
-      </w:r>
-      <w:r>
-        <w:rPr>
-          <w:rFonts w:ascii="Arial" w:hAnsi="Arial" w:cs="Arial"/>
-          <w:bCs/>
-          <w:color w:val="000000" w:themeColor="text1"/>
-          <w:sz w:val="24"/>
-          <w:szCs w:val="24"/>
-          <w:lang w:val="en-IN"/>
-        </w:rPr>
-        <w:t>in Technology</w:t>
+        <w:t xml:space="preserve">Senior </w:t>
       </w:r>
       <w:r>
         <w:rPr>
@@ -185,28 +172,7 @@
           <w:szCs w:val="24"/>
           <w:lang w:val="en-IN"/>
         </w:rPr>
-        <w:t xml:space="preserve">. </w:t>
-      </w:r>
-      <w:r>
-        <w:rPr>
-          <w:rFonts w:ascii="Arial" w:hAnsi="Arial" w:cs="Arial"/>
-          <w:color w:val="000000" w:themeColor="text1"/>
-          <w:sz w:val="24"/>
-          <w:szCs w:val="24"/>
-          <w:lang w:val="en-IN"/>
-        </w:rPr>
-        <w:t xml:space="preserve">I have more than 4 years of experience in </w:t>
-      </w:r>
-      <w:r>
-        <w:rPr>
-          <w:rFonts w:ascii="Arial" w:hAnsi="Arial" w:cs="Arial"/>
-          <w:b/>
-          <w:color w:val="000000" w:themeColor="text1"/>
-          <w:sz w:val="24"/>
-          <w:szCs w:val="24"/>
-          <w:lang w:val="en-IN"/>
-        </w:rPr>
-        <w:t>Web Application Development</w:t>
+        <w:t>Engineer</w:t>
       </w:r>
       <w:r>
         <w:rPr>
@@ -218,6 +184,62 @@
           <w:szCs w:val="24"/>
           <w:lang w:val="en-IN"/>
         </w:rPr>
+        <w:t xml:space="preserve"> </w:t>
+      </w:r>
+      <w:r>
+        <w:rPr>
+          <w:rFonts w:ascii="Arial" w:hAnsi="Arial" w:cs="Arial"/>
+          <w:bCs/>
+          <w:color w:val="000000" w:themeColor="text1"/>
+          <w:sz w:val="24"/>
+          <w:szCs w:val="24"/>
+          <w:lang w:val="en-IN"/>
+        </w:rPr>
+        <w:t>in Technology</w:t>
+      </w:r>
+      <w:r>
+        <w:rPr>
+          <w:rFonts w:ascii="Arial" w:hAnsi="Arial" w:cs="Arial"/>
+          <w:b/>
+          <w:bCs/>
+          <w:color w:val="000000" w:themeColor="text1"/>
+          <w:sz w:val="24"/>
+          <w:szCs w:val="24"/>
+          <w:lang w:val="en-IN"/>
+        </w:rPr>
+        <w:t xml:space="preserve">. </w:t>
+      </w:r>
+      <w:r>
+        <w:rPr>
+          <w:rFonts w:ascii="Arial" w:hAnsi="Arial" w:cs="Arial"/>
+          <w:color w:val="000000" w:themeColor="text1"/>
+          <w:sz w:val="24"/>
+          <w:szCs w:val="24"/>
+          <w:lang w:val="en-IN"/>
+        </w:rPr>
+        <w:t xml:space="preserve">I have more than 4 years of experience in </w:t>
+      </w:r>
+      <w:r>
+        <w:rPr>
+          <w:rFonts w:ascii="Arial" w:hAnsi="Arial" w:cs="Arial"/>
+          <w:b/>
+          <w:color w:val="000000" w:themeColor="text1"/>
+          <w:sz w:val="24"/>
+          <w:szCs w:val="24"/>
+          <w:lang w:val="en-IN"/>
+        </w:rPr>
+        <w:t>Web Application Development</w:t>
+      </w:r>
+      <w:r>
+        <w:rPr>
+          <w:rFonts w:ascii="Arial" w:hAnsi="Arial" w:cs="Arial"/>
+          <w:b/>
+          <w:bCs/>
+          <w:color w:val="000000" w:themeColor="text1"/>
+          <w:sz w:val="24"/>
+          <w:szCs w:val="24"/>
+          <w:lang w:val="en-IN"/>
+        </w:rPr>
         <w:t>.</w:t>
       </w:r>
     </w:p>
@@ -278,7 +300,51 @@
           <w:szCs w:val="24"/>
           <w:lang w:val="en-IN"/>
         </w:rPr>
-        <w:t xml:space="preserve">. Worked on frontend and backend development, Payment gateway (Stripe) and Linux system administration etc. </w:t>
+        <w:t>. Worked on frontend and backend development</w:t>
+      </w:r>
+      <w:r>
+        <w:rPr>
+          <w:rFonts w:ascii="Arial" w:hAnsi="Arial" w:cs="Arial"/>
+          <w:bCs/>
+          <w:color w:val="000000" w:themeColor="text1"/>
+          <w:sz w:val="24"/>
+          <w:szCs w:val="24"/>
+          <w:lang w:val="en-IN"/>
+        </w:rPr>
+        <w:t xml:space="preserve"> in </w:t>
+      </w:r>
+      <w:r>
+        <w:rPr>
+          <w:rFonts w:ascii="Arial" w:hAnsi="Arial" w:cs="Arial"/>
+          <w:b/>
+          <w:color w:val="000000" w:themeColor="text1"/>
+          <w:sz w:val="24"/>
+          <w:szCs w:val="24"/>
+          <w:lang w:val="en-IN"/>
+        </w:rPr>
+        <w:t>Monolithic and Microservices</w:t>
+      </w:r>
+      <w:r>
+        <w:rPr>
+          <w:rFonts w:ascii="Arial" w:hAnsi="Arial" w:cs="Arial"/>
+          <w:bCs/>
+          <w:color w:val="000000" w:themeColor="text1"/>
+          <w:sz w:val="24"/>
+          <w:szCs w:val="24"/>
+          <w:lang w:val="en-IN"/>
+        </w:rPr>
+        <w:t xml:space="preserve"> architecture</w:t>
+      </w:r>
+      <w:r>
+        <w:rPr>
+          <w:rFonts w:ascii="Arial" w:hAnsi="Arial" w:cs="Arial"/>
+          <w:bCs/>
+          <w:color w:val="000000" w:themeColor="text1"/>
+          <w:sz w:val="24"/>
+          <w:szCs w:val="24"/>
+          <w:lang w:val="en-IN"/>
+        </w:rPr>
+        <w:t xml:space="preserve">, Payment gateway (Stripe) and Linux system administration etc. </w:t>
       </w:r>
       <w:r>
         <w:rPr>
@@ -301,33 +367,7 @@
           <w:szCs w:val="24"/>
           <w:lang w:val="en-IN"/>
         </w:rPr>
-        <w:t xml:space="preserve">Spring, Hibernate, Angular, </w:t>
-      </w:r>
-      <w:proofErr w:type="spellStart"/>
-      <w:r>
-        <w:rPr>
-          <w:rFonts w:ascii="Arial" w:hAnsi="Arial" w:cs="Arial"/>
-          <w:b/>
-          <w:bCs/>
-          <w:color w:val="000000" w:themeColor="text1"/>
-          <w:sz w:val="24"/>
-          <w:szCs w:val="24"/>
-          <w:lang w:val="en-IN"/>
-        </w:rPr>
-        <w:t>ReactJS</w:t>
-      </w:r>
-      <w:proofErr w:type="spellEnd"/>
-      <w:r>
-        <w:rPr>
-          <w:rFonts w:ascii="Arial" w:hAnsi="Arial" w:cs="Arial"/>
-          <w:b/>
-          <w:bCs/>
-          <w:color w:val="000000" w:themeColor="text1"/>
-          <w:sz w:val="24"/>
-          <w:szCs w:val="24"/>
-          <w:lang w:val="en-IN"/>
-        </w:rPr>
-        <w:t>, Docker</w:t>
+        <w:t>Spring, Hibernate, Angular, ReactJS, Docker</w:t>
       </w:r>
       <w:r>
         <w:rPr>
@@ -362,8 +402,6 @@
           <w:lang w:val="en-IN"/>
         </w:rPr>
       </w:pPr>
-      <w:bookmarkStart w:id="0" w:name="_GoBack"/>
-      <w:bookmarkEnd w:id="0"/>
     </w:p>
     <w:p>
       <w:pPr>
@@ -653,7 +691,6 @@
               </w:rPr>
               <w:t xml:space="preserve">Spring Boot, Hibernate, Restful services, </w:t>
             </w:r>
-            <w:proofErr w:type="spellStart"/>
             <w:r>
               <w:rPr>
                 <w:rFonts w:ascii="Arial" w:hAnsi="Arial" w:cs="Arial"/>
@@ -663,7 +700,6 @@
               </w:rPr>
               <w:t>JavaEE</w:t>
             </w:r>
-            <w:proofErr w:type="spellEnd"/>
             <w:r>
               <w:rPr>
                 <w:rFonts w:ascii="Arial" w:hAnsi="Arial" w:cs="Arial"/>
@@ -692,20 +728,8 @@
                 <w:szCs w:val="24"/>
                 <w:lang w:val="en-IN"/>
               </w:rPr>
-              <w:t xml:space="preserve">Maven, </w:t>
+              <w:t>Maven, nodejs</w:t>
             </w:r>
-            <w:proofErr w:type="spellStart"/>
-            <w:r>
-              <w:rPr>
-                <w:rFonts w:ascii="Arial" w:hAnsi="Arial" w:cs="Arial"/>
-                <w:color w:val="000000" w:themeColor="text1"/>
-                <w:sz w:val="24"/>
-                <w:szCs w:val="24"/>
-                <w:lang w:val="en-IN"/>
-              </w:rPr>
-              <w:t>nodejs</w:t>
-            </w:r>
-            <w:proofErr w:type="spellEnd"/>
           </w:p>
         </w:tc>
       </w:tr>
@@ -826,7 +850,6 @@
               </w:rPr>
               <w:t xml:space="preserve">, </w:t>
             </w:r>
-            <w:proofErr w:type="spellStart"/>
             <w:r>
               <w:rPr>
                 <w:rFonts w:ascii="Arial" w:hAnsi="Arial" w:cs="Arial"/>
@@ -834,17 +857,7 @@
                 <w:sz w:val="24"/>
                 <w:szCs w:val="24"/>
               </w:rPr>
-              <w:t>npm</w:t>
-            </w:r>
-            <w:proofErr w:type="spellEnd"/>
-            <w:r>
-              <w:rPr>
-                <w:rFonts w:ascii="Arial" w:hAnsi="Arial" w:cs="Arial"/>
-                <w:color w:val="000000" w:themeColor="text1"/>
-                <w:sz w:val="24"/>
-                <w:szCs w:val="24"/>
-              </w:rPr>
-              <w:t>, bootstrap, Material-UI</w:t>
+              <w:t>npm, bootstrap, Material-UI</w:t>
             </w:r>
           </w:p>
           <w:p>
@@ -1037,6 +1050,15 @@
               </w:rPr>
               <w:t>Databases</w:t>
             </w:r>
+            <w:r>
+              <w:rPr>
+                <w:rFonts w:ascii="Arial" w:hAnsi="Arial" w:cs="Arial"/>
+                <w:color w:val="000000" w:themeColor="text1"/>
+                <w:sz w:val="24"/>
+                <w:szCs w:val="24"/>
+              </w:rPr>
+              <w:t xml:space="preserve"> / NoSQL / Messaging</w:t>
+            </w:r>
           </w:p>
         </w:tc>
         <w:tc>
@@ -1070,12 +1092,13 @@
               <w:ind w:right="0"/>
               <w:rPr>
                 <w:rFonts w:ascii="Arial" w:hAnsi="Arial" w:cs="Arial"/>
+                <w:b/>
+                <w:bCs/>
                 <w:color w:val="000000" w:themeColor="text1"/>
                 <w:sz w:val="24"/>
                 <w:szCs w:val="24"/>
               </w:rPr>
             </w:pPr>
-            <w:proofErr w:type="spellStart"/>
             <w:r>
               <w:rPr>
                 <w:rFonts w:ascii="Arial" w:hAnsi="Arial" w:cs="Arial"/>
@@ -1085,21 +1108,8 @@
                 <w:szCs w:val="24"/>
                 <w:lang w:val="en-IN"/>
               </w:rPr>
-              <w:t>Postgresql</w:t>
+              <w:t xml:space="preserve">Postgresql (9.6), </w:t>
             </w:r>
-            <w:proofErr w:type="spellEnd"/>
-            <w:r>
-              <w:rPr>
-                <w:rFonts w:ascii="Arial" w:hAnsi="Arial" w:cs="Arial"/>
-                <w:b/>
-                <w:color w:val="000000" w:themeColor="text1"/>
-                <w:sz w:val="24"/>
-                <w:szCs w:val="24"/>
-                <w:lang w:val="en-IN"/>
-              </w:rPr>
-              <w:t xml:space="preserve"> (9.6), </w:t>
-            </w:r>
-            <w:proofErr w:type="spellStart"/>
             <w:r>
               <w:rPr>
                 <w:rFonts w:ascii="Arial" w:hAnsi="Arial" w:cs="Arial"/>
@@ -1110,7 +1120,6 @@
               </w:rPr>
               <w:t>Mongodb</w:t>
             </w:r>
-            <w:proofErr w:type="spellEnd"/>
             <w:r>
               <w:rPr>
                 <w:rFonts w:ascii="Arial" w:hAnsi="Arial" w:cs="Arial"/>
@@ -1119,6 +1128,17 @@
                 <w:szCs w:val="24"/>
               </w:rPr>
               <w:t xml:space="preserve">, </w:t>
+            </w:r>
+            <w:r>
+              <w:rPr>
+                <w:rFonts w:ascii="Arial" w:hAnsi="Arial" w:cs="Arial"/>
+                <w:b/>
+                <w:bCs/>
+                <w:color w:val="000000" w:themeColor="text1"/>
+                <w:sz w:val="24"/>
+                <w:szCs w:val="24"/>
+              </w:rPr>
+              <w:t>RabbitMQ</w:t>
             </w:r>
           </w:p>
           <w:p>
@@ -1151,7 +1171,6 @@
               </w:rPr>
               <w:t xml:space="preserve">, </w:t>
             </w:r>
-            <w:proofErr w:type="spellStart"/>
             <w:r>
               <w:rPr>
                 <w:rFonts w:ascii="Arial" w:hAnsi="Arial" w:cs="Arial"/>
@@ -1161,7 +1180,6 @@
               </w:rPr>
               <w:t>sqlite</w:t>
             </w:r>
-            <w:proofErr w:type="spellEnd"/>
           </w:p>
         </w:tc>
       </w:tr>
@@ -1286,33 +1304,8 @@
                 <w:szCs w:val="24"/>
                 <w:lang w:val="en-IN"/>
               </w:rPr>
-              <w:t xml:space="preserve">, </w:t>
+              <w:t xml:space="preserve">, wildfly, Vim, </w:t>
             </w:r>
-            <w:proofErr w:type="spellStart"/>
-            <w:r>
-              <w:rPr>
-                <w:rFonts w:ascii="Arial" w:hAnsi="Arial" w:cs="Arial"/>
-                <w:b/>
-                <w:color w:val="000000" w:themeColor="text1"/>
-                <w:sz w:val="24"/>
-                <w:szCs w:val="24"/>
-                <w:lang w:val="en-IN"/>
-              </w:rPr>
-              <w:t>wildfly</w:t>
-            </w:r>
-            <w:proofErr w:type="spellEnd"/>
-            <w:r>
-              <w:rPr>
-                <w:rFonts w:ascii="Arial" w:hAnsi="Arial" w:cs="Arial"/>
-                <w:b/>
-                <w:color w:val="000000" w:themeColor="text1"/>
-                <w:sz w:val="24"/>
-                <w:szCs w:val="24"/>
-                <w:lang w:val="en-IN"/>
-              </w:rPr>
-              <w:t xml:space="preserve">, Vim, </w:t>
-            </w:r>
-            <w:proofErr w:type="spellStart"/>
             <w:r>
               <w:rPr>
                 <w:rFonts w:ascii="Arial" w:hAnsi="Arial" w:cs="Arial"/>
@@ -1324,7 +1317,6 @@
               </w:rPr>
               <w:t>docker</w:t>
             </w:r>
-            <w:proofErr w:type="spellEnd"/>
           </w:p>
           <w:p>
             <w:pPr>
@@ -1459,21 +1451,8 @@
                 <w:szCs w:val="24"/>
                 <w:lang w:val="en-IN"/>
               </w:rPr>
-              <w:t xml:space="preserve">CentOS, </w:t>
+              <w:t>CentOS, Redhat</w:t>
             </w:r>
-            <w:proofErr w:type="spellStart"/>
-            <w:r>
-              <w:rPr>
-                <w:rFonts w:ascii="Arial" w:hAnsi="Arial" w:cs="Arial"/>
-                <w:bCs/>
-                <w:color w:val="000000" w:themeColor="text1"/>
-                <w:sz w:val="24"/>
-                <w:szCs w:val="24"/>
-                <w:lang w:val="en-IN"/>
-              </w:rPr>
-              <w:t>Redhat</w:t>
-            </w:r>
-            <w:proofErr w:type="spellEnd"/>
           </w:p>
         </w:tc>
       </w:tr>
@@ -1576,7 +1555,6 @@
               </w:rPr>
               <w:t xml:space="preserve">AWS EC2, AWS RDS, </w:t>
             </w:r>
-            <w:proofErr w:type="spellStart"/>
             <w:r>
               <w:rPr>
                 <w:rFonts w:ascii="Arial" w:hAnsi="Arial" w:cs="Arial"/>
@@ -1586,19 +1564,7 @@
                 <w:sz w:val="24"/>
                 <w:szCs w:val="24"/>
               </w:rPr>
-              <w:t>Oauth</w:t>
-            </w:r>
-            <w:proofErr w:type="spellEnd"/>
-            <w:r>
-              <w:rPr>
-                <w:rFonts w:ascii="Arial" w:hAnsi="Arial" w:cs="Arial"/>
-                <w:b/>
-                <w:bCs/>
-                <w:color w:val="000000"/>
-                <w:sz w:val="24"/>
-                <w:szCs w:val="24"/>
-              </w:rPr>
-              <w:t xml:space="preserve"> 2.0, </w:t>
+              <w:t xml:space="preserve">Oauth 2.0, </w:t>
             </w:r>
             <w:r>
               <w:rPr>
@@ -1713,29 +1679,7 @@
           <w:szCs w:val="24"/>
           <w:lang w:val="en-IN"/>
         </w:rPr>
-        <w:t xml:space="preserve">Working in </w:t>
-      </w:r>
-      <w:proofErr w:type="spellStart"/>
-      <w:r>
-        <w:rPr>
-          <w:rFonts w:ascii="Arial" w:hAnsi="Arial" w:cs="Arial"/>
-          <w:color w:val="000000" w:themeColor="text1"/>
-          <w:sz w:val="24"/>
-          <w:szCs w:val="24"/>
-          <w:lang w:val="en-IN"/>
-        </w:rPr>
-        <w:t>Nagarro</w:t>
-      </w:r>
-      <w:proofErr w:type="spellEnd"/>
-      <w:r>
-        <w:rPr>
-          <w:rFonts w:ascii="Arial" w:hAnsi="Arial" w:cs="Arial"/>
-          <w:color w:val="000000" w:themeColor="text1"/>
-          <w:sz w:val="24"/>
-          <w:szCs w:val="24"/>
-          <w:lang w:val="en-IN"/>
-        </w:rPr>
-        <w:t xml:space="preserve"> </w:t>
+        <w:t xml:space="preserve">Working in Nagarro </w:t>
       </w:r>
       <w:r>
         <w:rPr>
@@ -1787,41 +1731,18 @@
           <w:szCs w:val="24"/>
           <w:lang w:val="en-IN"/>
         </w:rPr>
-        <w:t xml:space="preserve"> </w:t>
-      </w:r>
-      <w:proofErr w:type="spellStart"/>
-      <w:r>
-        <w:rPr>
-          <w:rFonts w:ascii="Arial" w:hAnsi="Arial" w:cs="Arial"/>
-          <w:color w:val="000000" w:themeColor="text1"/>
-          <w:sz w:val="24"/>
-          <w:szCs w:val="24"/>
+        <w:t xml:space="preserve"> Years experience as a full stack java developer</w:t>
+      </w:r>
+      <w:r>
+        <w:rPr>
+          <w:rFonts w:ascii="Arial" w:hAnsi="Arial" w:cs="Arial"/>
+          <w:color w:val="000000" w:themeColor="text1"/>
+          <w:sz w:val="22"/>
+          <w:szCs w:val="22"/>
           <w:lang w:val="en-IN"/>
         </w:rPr>
-        <w:t>Years experience</w:t>
-      </w:r>
-      <w:proofErr w:type="spellEnd"/>
-      <w:r>
-        <w:rPr>
-          <w:rFonts w:ascii="Arial" w:hAnsi="Arial" w:cs="Arial"/>
-          <w:color w:val="000000" w:themeColor="text1"/>
-          <w:sz w:val="24"/>
-          <w:szCs w:val="24"/>
-          <w:lang w:val="en-IN"/>
-        </w:rPr>
-        <w:t xml:space="preserve"> as a full stack java developer</w:t>
-      </w:r>
-      <w:r>
-        <w:rPr>
-          <w:rFonts w:ascii="Arial" w:hAnsi="Arial" w:cs="Arial"/>
-          <w:color w:val="000000" w:themeColor="text1"/>
-          <w:sz w:val="22"/>
-          <w:szCs w:val="22"/>
-          <w:lang w:val="en-IN"/>
-        </w:rPr>
         <w:t xml:space="preserve"> in </w:t>
       </w:r>
-      <w:proofErr w:type="spellStart"/>
       <w:r>
         <w:rPr>
           <w:rFonts w:ascii="Arial" w:hAnsi="Arial" w:cs="Arial"/>
@@ -1834,7 +1755,6 @@
         </w:rPr>
         <w:t>Enbraun</w:t>
       </w:r>
-      <w:proofErr w:type="spellEnd"/>
     </w:p>
     <w:p>
       <w:pPr>
@@ -1971,7 +1891,6 @@
           <w:szCs w:val="22"/>
         </w:rPr>
       </w:pPr>
-      <w:proofErr w:type="spellStart"/>
       <w:r>
         <w:rPr>
           <w:rFonts w:ascii="Arial" w:hAnsi="Arial" w:cs="Arial"/>
@@ -1981,9 +1900,8 @@
           <w:szCs w:val="24"/>
           <w:lang w:val="en-IN"/>
         </w:rPr>
-        <w:t>eResource</w:t>
-      </w:r>
-      <w:proofErr w:type="spellEnd"/>
+        <w:t>DiPEC (Digitalized Project Excecution)</w:t>
+      </w:r>
       <w:r>
         <w:rPr>
           <w:rFonts w:ascii="Arial" w:hAnsi="Arial" w:cs="Arial"/>
@@ -1991,65 +1909,58 @@
           <w:color w:val="000000" w:themeColor="text1"/>
           <w:sz w:val="24"/>
           <w:szCs w:val="24"/>
+        </w:rPr>
+        <w:t xml:space="preserve"> </w:t>
+      </w:r>
+      <w:r>
+        <w:rPr>
+          <w:rFonts w:ascii="Arial" w:hAnsi="Arial" w:cs="Arial"/>
+          <w:color w:val="000000" w:themeColor="text1"/>
+          <w:sz w:val="24"/>
+          <w:szCs w:val="24"/>
           <w:lang w:val="en-IN"/>
         </w:rPr>
-        <w:t xml:space="preserve"> </w:t>
-      </w:r>
-      <w:proofErr w:type="gramStart"/>
-      <w:r>
-        <w:rPr>
-          <w:rFonts w:ascii="Arial" w:hAnsi="Arial" w:cs="Arial"/>
-          <w:b/>
-          <w:color w:val="000000" w:themeColor="text1"/>
-          <w:sz w:val="24"/>
-          <w:szCs w:val="24"/>
-          <w:lang w:val="en-IN"/>
-        </w:rPr>
-        <w:t>Scheduler</w:t>
-      </w:r>
-      <w:r>
-        <w:rPr>
-          <w:rFonts w:ascii="Arial" w:hAnsi="Arial" w:cs="Arial"/>
-          <w:b/>
-          <w:color w:val="000000" w:themeColor="text1"/>
-          <w:sz w:val="24"/>
-          <w:szCs w:val="24"/>
-        </w:rPr>
-        <w:t xml:space="preserve"> </w:t>
-      </w:r>
-      <w:r>
-        <w:rPr>
-          <w:rFonts w:ascii="Arial" w:hAnsi="Arial" w:cs="Arial"/>
-          <w:color w:val="000000" w:themeColor="text1"/>
-          <w:sz w:val="24"/>
-          <w:szCs w:val="24"/>
-          <w:lang w:val="en-IN"/>
-        </w:rPr>
         <w:t>:</w:t>
       </w:r>
-      <w:proofErr w:type="gramEnd"/>
     </w:p>
     <w:p>
       <w:pPr>
         <w:pStyle w:val="ContactInfo"/>
-        <w:ind w:left="720" w:right="576"/>
-        <w:rPr>
-          <w:rFonts w:ascii="Arial" w:hAnsi="Arial" w:cs="Arial"/>
-          <w:sz w:val="22"/>
-          <w:szCs w:val="22"/>
-        </w:rPr>
-      </w:pPr>
-      <w:proofErr w:type="spellStart"/>
-      <w:r>
-        <w:rPr>
-          <w:rFonts w:ascii="Arial" w:hAnsi="Arial" w:cs="Arial"/>
-          <w:color w:val="000000" w:themeColor="text1"/>
-          <w:sz w:val="22"/>
-          <w:szCs w:val="22"/>
-        </w:rPr>
-        <w:t>Enbraun’s</w:t>
-      </w:r>
-      <w:proofErr w:type="spellEnd"/>
+        <w:ind w:left="720"/>
+        <w:rPr>
+          <w:rFonts w:ascii="Arial" w:hAnsi="Arial" w:cs="Arial"/>
+          <w:color w:val="000000" w:themeColor="text1"/>
+          <w:sz w:val="22"/>
+          <w:szCs w:val="22"/>
+        </w:rPr>
+      </w:pPr>
+      <w:r>
+        <w:rPr>
+          <w:rFonts w:ascii="Arial" w:hAnsi="Arial" w:cs="Arial"/>
+          <w:color w:val="000000" w:themeColor="text1"/>
+          <w:sz w:val="22"/>
+          <w:szCs w:val="22"/>
+        </w:rPr>
+        <w:t xml:space="preserve">It is a web application created to digitalize project development. It is being                                     </w:t>
+      </w:r>
+      <w:r>
+        <w:rPr>
+          <w:rFonts w:ascii="Arial" w:hAnsi="Arial" w:cs="Arial"/>
+          <w:color w:val="000000" w:themeColor="text1"/>
+          <w:sz w:val="22"/>
+          <w:szCs w:val="22"/>
+        </w:rPr>
+        <w:t>u</w:t>
+      </w:r>
+      <w:r>
+        <w:rPr>
+          <w:rFonts w:ascii="Arial" w:hAnsi="Arial" w:cs="Arial"/>
+          <w:color w:val="000000" w:themeColor="text1"/>
+          <w:sz w:val="22"/>
+          <w:szCs w:val="22"/>
+        </w:rPr>
+        <w:t>sed by Engineers of Siemens. I was</w:t>
+      </w:r>
       <w:r>
         <w:rPr>
           <w:rFonts w:ascii="Arial" w:hAnsi="Arial" w:cs="Arial"/>
@@ -2059,46 +1970,35 @@
         </w:rPr>
         <w:t xml:space="preserve"> </w:t>
       </w:r>
-      <w:proofErr w:type="spellStart"/>
-      <w:r>
-        <w:rPr>
-          <w:rFonts w:ascii="Arial" w:hAnsi="Arial" w:cs="Arial"/>
-          <w:color w:val="000000" w:themeColor="text1"/>
-          <w:sz w:val="22"/>
-          <w:szCs w:val="22"/>
-        </w:rPr>
-        <w:t>eResource</w:t>
-      </w:r>
-      <w:proofErr w:type="spellEnd"/>
-      <w:r>
-        <w:rPr>
-          <w:rFonts w:ascii="Arial" w:hAnsi="Arial" w:cs="Arial"/>
-          <w:color w:val="000000" w:themeColor="text1"/>
-          <w:sz w:val="22"/>
-          <w:szCs w:val="22"/>
-        </w:rPr>
-        <w:t xml:space="preserve"> Scheduler is a multi-user feature rich software for resource management &amp; scheduling. This application </w:t>
-      </w:r>
-      <w:r>
-        <w:rPr>
-          <w:rFonts w:ascii="Arial" w:hAnsi="Arial" w:cs="Arial"/>
-          <w:color w:val="000000" w:themeColor="text1"/>
-          <w:sz w:val="22"/>
-          <w:szCs w:val="22"/>
-        </w:rPr>
-        <w:t xml:space="preserve">lets </w:t>
-      </w:r>
-      <w:proofErr w:type="spellStart"/>
-      <w:r>
-        <w:rPr>
-          <w:rFonts w:ascii="Arial" w:hAnsi="Arial" w:cs="Arial"/>
-          <w:color w:val="000000" w:themeColor="text1"/>
-          <w:sz w:val="22"/>
-          <w:szCs w:val="22"/>
-        </w:rPr>
-        <w:t>organisations</w:t>
-      </w:r>
-      <w:proofErr w:type="spellEnd"/>
+      <w:r>
+        <w:rPr>
+          <w:rFonts w:ascii="Arial" w:hAnsi="Arial" w:cs="Arial"/>
+          <w:color w:val="000000" w:themeColor="text1"/>
+          <w:sz w:val="22"/>
+          <w:szCs w:val="22"/>
+        </w:rPr>
+        <w:t xml:space="preserve">involed in </w:t>
+      </w:r>
+      <w:r>
+        <w:rPr>
+          <w:rFonts w:ascii="Arial" w:hAnsi="Arial" w:cs="Arial"/>
+          <w:b/>
+          <w:bCs/>
+          <w:color w:val="000000" w:themeColor="text1"/>
+          <w:sz w:val="22"/>
+          <w:szCs w:val="22"/>
+        </w:rPr>
+        <w:t>Team leading and Development</w:t>
+      </w:r>
+      <w:r>
+        <w:rPr>
+          <w:rFonts w:ascii="Arial" w:hAnsi="Arial" w:cs="Arial"/>
+          <w:color w:val="000000" w:themeColor="text1"/>
+          <w:sz w:val="22"/>
+          <w:szCs w:val="22"/>
+        </w:rPr>
+        <w:t xml:space="preserve"> of this project from very</w:t>
+      </w:r>
       <w:r>
         <w:rPr>
           <w:rFonts w:ascii="Arial" w:hAnsi="Arial" w:cs="Arial"/>
@@ -2111,16 +2011,28 @@
       <w:r>
         <w:rPr>
           <w:rFonts w:ascii="Arial" w:hAnsi="Arial" w:cs="Arial"/>
+          <w:color w:val="000000" w:themeColor="text1"/>
+          <w:sz w:val="22"/>
+          <w:szCs w:val="22"/>
+        </w:rPr>
+        <w:t xml:space="preserve">starting of the development. That application is developed in </w:t>
+      </w:r>
+      <w:r>
+        <w:rPr>
+          <w:rFonts w:ascii="Arial" w:hAnsi="Arial" w:cs="Arial"/>
           <w:b/>
-          <w:color w:val="000000" w:themeColor="text1"/>
-          <w:sz w:val="22"/>
-          <w:szCs w:val="22"/>
-        </w:rPr>
-        <w:t>schedule, plan and manage employees, equipment and other resources on projects</w:t>
-      </w:r>
-      <w:r>
-        <w:rPr>
-          <w:rFonts w:ascii="Arial" w:hAnsi="Arial" w:cs="Arial"/>
+          <w:bCs/>
+          <w:color w:val="000000" w:themeColor="text1"/>
+          <w:sz w:val="22"/>
+          <w:szCs w:val="22"/>
+        </w:rPr>
+        <w:t>Microservices</w:t>
+      </w:r>
+      <w:r>
+        <w:rPr>
+          <w:rFonts w:ascii="Arial" w:hAnsi="Arial" w:cs="Arial"/>
+          <w:b/>
+          <w:bCs/>
           <w:color w:val="000000" w:themeColor="text1"/>
           <w:sz w:val="22"/>
           <w:szCs w:val="22"/>
@@ -2130,52 +2042,40 @@
       <w:r>
         <w:rPr>
           <w:rFonts w:ascii="Arial" w:hAnsi="Arial" w:cs="Arial"/>
-          <w:color w:val="000000" w:themeColor="text1"/>
-          <w:sz w:val="22"/>
-          <w:szCs w:val="22"/>
-        </w:rPr>
-        <w:t>etc</w:t>
-      </w:r>
-      <w:r>
-        <w:rPr>
-          <w:rFonts w:ascii="Arial" w:hAnsi="Arial" w:cs="Arial"/>
-          <w:color w:val="000000" w:themeColor="text1"/>
-          <w:sz w:val="22"/>
-          <w:szCs w:val="22"/>
-        </w:rPr>
-        <w:t xml:space="preserve">. </w:t>
-      </w:r>
-      <w:r>
-        <w:rPr>
-          <w:rFonts w:ascii="Arial" w:hAnsi="Arial" w:cs="Arial"/>
-          <w:color w:val="000000" w:themeColor="text1"/>
-          <w:sz w:val="22"/>
-          <w:szCs w:val="22"/>
-          <w:lang w:val="en-IN"/>
-        </w:rPr>
-        <w:t>The user can create calendars, fields of resources, projects, tasks, resource types, bookings on resources etc. A high level of flexibility was provided to have user defined fields for creating resource form, project form or booking form. Booking chart to book resource on project, time sheet, user defined calendar like features are given. It is a web version of e-</w:t>
-      </w:r>
-      <w:proofErr w:type="spellStart"/>
-      <w:r>
-        <w:rPr>
-          <w:rFonts w:ascii="Arial" w:hAnsi="Arial" w:cs="Arial"/>
-          <w:color w:val="000000" w:themeColor="text1"/>
-          <w:sz w:val="22"/>
-          <w:szCs w:val="22"/>
-          <w:lang w:val="en-IN"/>
-        </w:rPr>
-        <w:t>resourcescheduler</w:t>
-      </w:r>
-      <w:proofErr w:type="spellEnd"/>
-      <w:r>
-        <w:rPr>
-          <w:rFonts w:ascii="Arial" w:hAnsi="Arial" w:cs="Arial"/>
-          <w:color w:val="000000" w:themeColor="text1"/>
-          <w:sz w:val="22"/>
-          <w:szCs w:val="22"/>
-          <w:lang w:val="en-IN"/>
-        </w:rPr>
-        <w:t xml:space="preserve"> desktop application with even more flexibility and features.</w:t>
+          <w:b/>
+          <w:bCs/>
+          <w:color w:val="000000" w:themeColor="text1"/>
+          <w:sz w:val="22"/>
+          <w:szCs w:val="22"/>
+        </w:rPr>
+        <w:t>architecture</w:t>
+      </w:r>
+      <w:r>
+        <w:rPr>
+          <w:rFonts w:ascii="Arial" w:hAnsi="Arial" w:cs="Arial"/>
+          <w:color w:val="000000" w:themeColor="text1"/>
+          <w:sz w:val="22"/>
+          <w:szCs w:val="22"/>
+        </w:rPr>
+        <w:t>. The technologies used in it are Spring (Boot), RabbitMQ,</w:t>
+      </w:r>
+      <w:r>
+        <w:rPr>
+          <w:rFonts w:ascii="Arial" w:hAnsi="Arial" w:cs="Arial"/>
+          <w:color w:val="000000" w:themeColor="text1"/>
+          <w:sz w:val="22"/>
+          <w:szCs w:val="22"/>
+        </w:rPr>
+        <w:t xml:space="preserve"> </w:t>
+      </w:r>
+      <w:r>
+        <w:rPr>
+          <w:rFonts w:ascii="Arial" w:hAnsi="Arial" w:cs="Arial"/>
+          <w:color w:val="000000" w:themeColor="text1"/>
+          <w:sz w:val="22"/>
+          <w:szCs w:val="22"/>
+        </w:rPr>
+        <w:t>Angular 8, Postgresql, Material UI.</w:t>
       </w:r>
     </w:p>
     <w:p>
@@ -2188,177 +2088,78 @@
           <w:szCs w:val="22"/>
         </w:rPr>
       </w:pPr>
-      <w:proofErr w:type="gramStart"/>
-      <w:r>
-        <w:rPr>
-          <w:rFonts w:ascii="Arial" w:hAnsi="Arial" w:cs="Arial"/>
-          <w:b/>
-          <w:color w:val="000000" w:themeColor="text1"/>
-          <w:sz w:val="22"/>
-          <w:szCs w:val="22"/>
-        </w:rPr>
-        <w:t>Technologies</w:t>
-      </w:r>
-      <w:r>
-        <w:rPr>
-          <w:rFonts w:ascii="Arial" w:hAnsi="Arial" w:cs="Arial"/>
-          <w:b/>
-          <w:color w:val="000000" w:themeColor="text1"/>
-          <w:sz w:val="22"/>
-          <w:szCs w:val="22"/>
-          <w:lang w:val="en-IN"/>
-        </w:rPr>
-        <w:t xml:space="preserve"> :</w:t>
-      </w:r>
-      <w:proofErr w:type="gramEnd"/>
-      <w:r>
-        <w:rPr>
-          <w:rFonts w:ascii="Arial" w:hAnsi="Arial" w:cs="Arial"/>
-          <w:b/>
-          <w:color w:val="000000" w:themeColor="text1"/>
-          <w:sz w:val="22"/>
-          <w:szCs w:val="22"/>
-          <w:lang w:val="en-IN"/>
-        </w:rPr>
-        <w:t xml:space="preserve"> Restful</w:t>
-      </w:r>
-      <w:r>
-        <w:rPr>
-          <w:rFonts w:ascii="Arial" w:hAnsi="Arial" w:cs="Arial"/>
-          <w:b/>
-          <w:color w:val="000000" w:themeColor="text1"/>
-          <w:sz w:val="22"/>
-          <w:szCs w:val="22"/>
-        </w:rPr>
-        <w:t xml:space="preserve"> s</w:t>
-      </w:r>
-      <w:proofErr w:type="spellStart"/>
-      <w:r>
-        <w:rPr>
-          <w:rFonts w:ascii="Arial" w:hAnsi="Arial" w:cs="Arial"/>
-          <w:b/>
-          <w:color w:val="000000" w:themeColor="text1"/>
-          <w:sz w:val="22"/>
-          <w:szCs w:val="22"/>
-          <w:lang w:val="en-IN"/>
-        </w:rPr>
-        <w:t>ervices</w:t>
-      </w:r>
-      <w:proofErr w:type="spellEnd"/>
-      <w:r>
-        <w:rPr>
-          <w:rFonts w:ascii="Arial" w:hAnsi="Arial" w:cs="Arial"/>
-          <w:b/>
-          <w:color w:val="000000" w:themeColor="text1"/>
-          <w:sz w:val="22"/>
-          <w:szCs w:val="22"/>
-          <w:lang w:val="en-IN"/>
-        </w:rPr>
-        <w:t xml:space="preserve">, </w:t>
-      </w:r>
-      <w:proofErr w:type="spellStart"/>
-      <w:r>
-        <w:rPr>
-          <w:rFonts w:ascii="Arial" w:hAnsi="Arial" w:cs="Arial"/>
-          <w:b/>
-          <w:color w:val="000000" w:themeColor="text1"/>
-          <w:sz w:val="22"/>
-          <w:szCs w:val="22"/>
-          <w:lang w:val="en-IN"/>
-        </w:rPr>
-        <w:t>angularjs</w:t>
-      </w:r>
-      <w:proofErr w:type="spellEnd"/>
-      <w:r>
-        <w:rPr>
-          <w:rFonts w:ascii="Arial" w:hAnsi="Arial" w:cs="Arial"/>
-          <w:b/>
-          <w:color w:val="000000" w:themeColor="text1"/>
-          <w:sz w:val="22"/>
-          <w:szCs w:val="22"/>
-          <w:lang w:val="en-IN"/>
-        </w:rPr>
-        <w:t>, bootstrap, oauth2</w:t>
-      </w:r>
-      <w:r>
-        <w:rPr>
-          <w:rFonts w:ascii="Arial" w:hAnsi="Arial" w:cs="Arial"/>
-          <w:b/>
-          <w:color w:val="000000" w:themeColor="text1"/>
-          <w:sz w:val="22"/>
-          <w:szCs w:val="22"/>
-        </w:rPr>
-        <w:t>,</w:t>
-      </w:r>
-      <w:r>
-        <w:rPr>
-          <w:rFonts w:ascii="Arial" w:hAnsi="Arial" w:cs="Arial"/>
-          <w:b/>
-          <w:color w:val="000000" w:themeColor="text1"/>
-          <w:sz w:val="22"/>
-          <w:szCs w:val="22"/>
-          <w:lang w:val="en-IN"/>
-        </w:rPr>
-        <w:t xml:space="preserve"> aerospike, </w:t>
-      </w:r>
-      <w:proofErr w:type="spellStart"/>
-      <w:r>
-        <w:rPr>
-          <w:rFonts w:ascii="Arial" w:hAnsi="Arial" w:cs="Arial"/>
-          <w:b/>
-          <w:color w:val="000000" w:themeColor="text1"/>
-          <w:sz w:val="22"/>
-          <w:szCs w:val="22"/>
-          <w:lang w:val="en-IN"/>
-        </w:rPr>
-        <w:t>javaee</w:t>
-      </w:r>
-      <w:proofErr w:type="spellEnd"/>
-      <w:r>
-        <w:rPr>
-          <w:rFonts w:ascii="Arial" w:hAnsi="Arial" w:cs="Arial"/>
-          <w:b/>
-          <w:color w:val="000000" w:themeColor="text1"/>
-          <w:sz w:val="22"/>
-          <w:szCs w:val="22"/>
-        </w:rPr>
-        <w:t xml:space="preserve">,  </w:t>
-      </w:r>
-      <w:proofErr w:type="spellStart"/>
-      <w:r>
-        <w:rPr>
-          <w:rFonts w:ascii="Arial" w:hAnsi="Arial" w:cs="Arial"/>
-          <w:b/>
-          <w:color w:val="000000" w:themeColor="text1"/>
-          <w:sz w:val="22"/>
-          <w:szCs w:val="22"/>
-        </w:rPr>
-        <w:t>wildfly</w:t>
-      </w:r>
-      <w:proofErr w:type="spellEnd"/>
-      <w:r>
-        <w:rPr>
-          <w:rFonts w:ascii="Arial" w:hAnsi="Arial" w:cs="Arial"/>
-          <w:b/>
-          <w:color w:val="000000" w:themeColor="text1"/>
-          <w:sz w:val="22"/>
-          <w:szCs w:val="22"/>
-          <w:lang w:val="en-IN"/>
+      <w:r>
+        <w:rPr>
+          <w:rFonts w:ascii="Arial" w:hAnsi="Arial" w:cs="Arial"/>
+          <w:i/>
+          <w:iCs/>
+          <w:color w:val="000000" w:themeColor="text1"/>
+          <w:sz w:val="22"/>
+          <w:szCs w:val="22"/>
+        </w:rPr>
+        <w:t xml:space="preserve"> </w:t>
+      </w:r>
+      <w:r>
+        <w:rPr>
+          <w:rFonts w:ascii="Arial" w:hAnsi="Arial" w:cs="Arial"/>
+          <w:i/>
+          <w:iCs/>
+          <w:color w:val="000000" w:themeColor="text1"/>
+          <w:sz w:val="22"/>
+          <w:szCs w:val="22"/>
+        </w:rPr>
+        <w:t>Due to some company policies of Nagarro, I could not write much about the</w:t>
+      </w:r>
+      <w:r>
+        <w:rPr>
+          <w:rFonts w:ascii="Arial" w:hAnsi="Arial" w:cs="Arial"/>
+          <w:i/>
+          <w:iCs/>
+          <w:color w:val="000000" w:themeColor="text1"/>
+          <w:sz w:val="22"/>
+          <w:szCs w:val="22"/>
+        </w:rPr>
+        <w:t xml:space="preserve"> </w:t>
+      </w:r>
+      <w:r>
+        <w:rPr>
+          <w:rFonts w:ascii="Arial" w:hAnsi="Arial" w:cs="Arial"/>
+          <w:i/>
+          <w:iCs/>
+          <w:color w:val="000000" w:themeColor="text1"/>
+          <w:sz w:val="22"/>
+          <w:szCs w:val="22"/>
+        </w:rPr>
+        <w:t>details of project</w:t>
+      </w:r>
+      <w:r>
+        <w:rPr>
+          <w:rFonts w:ascii="Arial" w:hAnsi="Arial" w:cs="Arial"/>
+          <w:i/>
+          <w:iCs/>
+          <w:color w:val="000000" w:themeColor="text1"/>
+          <w:sz w:val="22"/>
+          <w:szCs w:val="22"/>
         </w:rPr>
         <w:t>.</w:t>
+      </w:r>
+      <w:r>
+        <w:rPr>
+          <w:rFonts w:ascii="Arial" w:hAnsi="Arial" w:cs="Arial"/>
+          <w:sz w:val="22"/>
+          <w:szCs w:val="22"/>
+        </w:rPr>
+        <w:t xml:space="preserve"> </w:t>
       </w:r>
     </w:p>
     <w:p>
       <w:pPr>
         <w:pStyle w:val="ContactInfo"/>
-        <w:ind w:left="720" w:right="576"/>
-        <w:rPr>
-          <w:rFonts w:ascii="Arial" w:hAnsi="Arial" w:cs="Arial"/>
-          <w:b/>
-          <w:color w:val="000000" w:themeColor="text1"/>
-          <w:sz w:val="24"/>
-          <w:szCs w:val="24"/>
-          <w:lang w:val="en-IN"/>
+        <w:ind w:left="720"/>
+        <w:rPr>
+          <w:rFonts w:ascii="Arial" w:hAnsi="Arial" w:cs="Arial"/>
+          <w:sz w:val="22"/>
+          <w:szCs w:val="22"/>
         </w:rPr>
       </w:pPr>
     </w:p>
@@ -2375,7 +2176,6 @@
           <w:szCs w:val="22"/>
         </w:rPr>
       </w:pPr>
-      <w:proofErr w:type="spellStart"/>
       <w:r>
         <w:rPr>
           <w:rFonts w:ascii="Arial" w:hAnsi="Arial" w:cs="Arial"/>
@@ -2383,10 +2183,10 @@
           <w:color w:val="000000" w:themeColor="text1"/>
           <w:sz w:val="24"/>
           <w:szCs w:val="24"/>
-        </w:rPr>
-        <w:t>Abho</w:t>
-      </w:r>
-      <w:proofErr w:type="spellEnd"/>
+          <w:lang w:val="en-IN"/>
+        </w:rPr>
+        <w:t>eResource Scheduler</w:t>
+      </w:r>
       <w:r>
         <w:rPr>
           <w:rFonts w:ascii="Arial" w:hAnsi="Arial" w:cs="Arial"/>
@@ -2395,20 +2195,18 @@
           <w:sz w:val="24"/>
           <w:szCs w:val="24"/>
         </w:rPr>
-        <w:t xml:space="preserve"> costing </w:t>
-      </w:r>
-      <w:proofErr w:type="gramStart"/>
-      <w:r>
-        <w:rPr>
-          <w:rFonts w:ascii="Arial" w:hAnsi="Arial" w:cs="Arial"/>
-          <w:b/>
+        <w:t xml:space="preserve"> </w:t>
+      </w:r>
+      <w:r>
+        <w:rPr>
+          <w:rFonts w:ascii="Arial" w:hAnsi="Arial" w:cs="Arial"/>
           <w:color w:val="000000" w:themeColor="text1"/>
           <w:sz w:val="24"/>
           <w:szCs w:val="24"/>
-        </w:rPr>
-        <w:t>sheet :</w:t>
-      </w:r>
-      <w:proofErr w:type="gramEnd"/>
+          <w:lang w:val="en-IN"/>
+        </w:rPr>
+        <w:t>:</w:t>
+      </w:r>
     </w:p>
     <w:p>
       <w:pPr>
@@ -2427,170 +2225,36 @@
           <w:sz w:val="22"/>
           <w:szCs w:val="22"/>
         </w:rPr>
-        <w:t xml:space="preserve">It is a Web application to manage costing of a fashion </w:t>
-      </w:r>
-      <w:proofErr w:type="gramStart"/>
-      <w:r>
-        <w:rPr>
-          <w:rFonts w:ascii="Arial" w:hAnsi="Arial" w:cs="Arial"/>
-          <w:color w:val="000000" w:themeColor="text1"/>
-          <w:sz w:val="22"/>
-          <w:szCs w:val="22"/>
-        </w:rPr>
-        <w:t>designing  industry</w:t>
-      </w:r>
-      <w:proofErr w:type="gramEnd"/>
-      <w:r>
-        <w:rPr>
-          <w:rFonts w:ascii="Arial" w:hAnsi="Arial" w:cs="Arial"/>
-          <w:color w:val="000000" w:themeColor="text1"/>
-          <w:sz w:val="22"/>
-          <w:szCs w:val="22"/>
-        </w:rPr>
-        <w:t xml:space="preserve">.  Client, fabric used and their </w:t>
-      </w:r>
-      <w:proofErr w:type="gramStart"/>
-      <w:r>
-        <w:rPr>
-          <w:rFonts w:ascii="Arial" w:hAnsi="Arial" w:cs="Arial"/>
-          <w:color w:val="000000" w:themeColor="text1"/>
-          <w:sz w:val="22"/>
-          <w:szCs w:val="22"/>
-        </w:rPr>
-        <w:t>costs ,</w:t>
-      </w:r>
-      <w:proofErr w:type="gramEnd"/>
-      <w:r>
-        <w:rPr>
-          <w:rFonts w:ascii="Arial" w:hAnsi="Arial" w:cs="Arial"/>
-          <w:color w:val="000000" w:themeColor="text1"/>
-          <w:sz w:val="22"/>
-          <w:szCs w:val="22"/>
-        </w:rPr>
-        <w:t xml:space="preserve"> clothes category,  </w:t>
-      </w:r>
-      <w:proofErr w:type="spellStart"/>
-      <w:r>
-        <w:rPr>
-          <w:rFonts w:ascii="Arial" w:hAnsi="Arial" w:cs="Arial"/>
-          <w:color w:val="000000" w:themeColor="text1"/>
-          <w:sz w:val="22"/>
-          <w:szCs w:val="22"/>
-        </w:rPr>
-        <w:t>labo</w:t>
-      </w:r>
-      <w:r>
-        <w:rPr>
-          <w:rFonts w:ascii="Arial" w:hAnsi="Arial" w:cs="Arial"/>
-          <w:color w:val="000000" w:themeColor="text1"/>
-          <w:sz w:val="22"/>
-          <w:szCs w:val="22"/>
-        </w:rPr>
-        <w:t>u</w:t>
-      </w:r>
-      <w:r>
-        <w:rPr>
-          <w:rFonts w:ascii="Arial" w:hAnsi="Arial" w:cs="Arial"/>
-          <w:color w:val="000000" w:themeColor="text1"/>
-          <w:sz w:val="22"/>
-          <w:szCs w:val="22"/>
-        </w:rPr>
-        <w:t>r</w:t>
-      </w:r>
-      <w:proofErr w:type="spellEnd"/>
-      <w:r>
-        <w:rPr>
-          <w:rFonts w:ascii="Arial" w:hAnsi="Arial" w:cs="Arial"/>
-          <w:color w:val="000000" w:themeColor="text1"/>
-          <w:sz w:val="22"/>
-          <w:szCs w:val="22"/>
-        </w:rPr>
-        <w:t xml:space="preserve"> and their costs,  dyeing cost,  embroideries,  overheads (electricity,  internet,  </w:t>
-      </w:r>
-      <w:proofErr w:type="spellStart"/>
-      <w:r>
-        <w:rPr>
-          <w:rFonts w:ascii="Arial" w:hAnsi="Arial" w:cs="Arial"/>
-          <w:color w:val="000000" w:themeColor="text1"/>
-          <w:sz w:val="22"/>
-          <w:szCs w:val="22"/>
-        </w:rPr>
-        <w:t>etc</w:t>
-      </w:r>
-      <w:proofErr w:type="spellEnd"/>
-      <w:r>
-        <w:rPr>
-          <w:rFonts w:ascii="Arial" w:hAnsi="Arial" w:cs="Arial"/>
-          <w:color w:val="000000" w:themeColor="text1"/>
-          <w:sz w:val="22"/>
-          <w:szCs w:val="22"/>
-        </w:rPr>
-        <w:t xml:space="preserve">) could be managed with this application.  A precise cost of </w:t>
-      </w:r>
-      <w:r>
-        <w:rPr>
-          <w:rFonts w:ascii="Arial" w:hAnsi="Arial" w:cs="Arial"/>
-          <w:color w:val="000000" w:themeColor="text1"/>
-          <w:sz w:val="22"/>
-          <w:szCs w:val="22"/>
-        </w:rPr>
-        <w:t xml:space="preserve">costumes </w:t>
-      </w:r>
-      <w:proofErr w:type="gramStart"/>
-      <w:r>
-        <w:rPr>
-          <w:rFonts w:ascii="Arial" w:hAnsi="Arial" w:cs="Arial"/>
-          <w:color w:val="000000" w:themeColor="text1"/>
-          <w:sz w:val="22"/>
-          <w:szCs w:val="22"/>
-        </w:rPr>
-        <w:t>could  be</w:t>
-      </w:r>
-      <w:proofErr w:type="gramEnd"/>
-      <w:r>
-        <w:rPr>
-          <w:rFonts w:ascii="Arial" w:hAnsi="Arial" w:cs="Arial"/>
-          <w:color w:val="000000" w:themeColor="text1"/>
-          <w:sz w:val="22"/>
-          <w:szCs w:val="22"/>
-        </w:rPr>
-        <w:t xml:space="preserve"> obtained </w:t>
-      </w:r>
-      <w:r>
-        <w:rPr>
-          <w:rFonts w:ascii="Arial" w:hAnsi="Arial" w:cs="Arial"/>
-          <w:color w:val="000000" w:themeColor="text1"/>
-          <w:sz w:val="22"/>
-          <w:szCs w:val="22"/>
-        </w:rPr>
-        <w:t>in a particular month</w:t>
-      </w:r>
-      <w:r>
-        <w:rPr>
-          <w:rFonts w:ascii="Arial" w:hAnsi="Arial" w:cs="Arial"/>
-          <w:color w:val="000000" w:themeColor="text1"/>
-          <w:sz w:val="22"/>
-          <w:szCs w:val="22"/>
-        </w:rPr>
-        <w:t xml:space="preserve">. </w:t>
-      </w:r>
-      <w:r>
-        <w:rPr>
-          <w:rFonts w:ascii="Arial" w:hAnsi="Arial" w:cs="Arial"/>
-          <w:color w:val="000000" w:themeColor="text1"/>
-          <w:sz w:val="22"/>
-          <w:szCs w:val="22"/>
-        </w:rPr>
-        <w:t>A user of application could be authorized to access components of application and could be restricted to access other part of application according to requirement</w:t>
-      </w:r>
-      <w:r>
-        <w:rPr>
-          <w:rFonts w:ascii="Arial" w:hAnsi="Arial" w:cs="Arial"/>
-          <w:color w:val="000000" w:themeColor="text1"/>
-          <w:sz w:val="22"/>
-          <w:szCs w:val="22"/>
-        </w:rPr>
-        <w:t xml:space="preserve">. </w:t>
+        <w:t xml:space="preserve">Enbraun’s eResource Scheduler is a multi-user feature rich software for resource management &amp; scheduling. This application lets organisations </w:t>
+      </w:r>
+      <w:r>
+        <w:rPr>
+          <w:rFonts w:ascii="Arial" w:hAnsi="Arial" w:cs="Arial"/>
+          <w:b/>
+          <w:color w:val="000000" w:themeColor="text1"/>
+          <w:sz w:val="22"/>
+          <w:szCs w:val="22"/>
+        </w:rPr>
+        <w:t>schedule, plan and manage employees, equipment and other resources on projects</w:t>
+      </w:r>
+      <w:r>
+        <w:rPr>
+          <w:rFonts w:ascii="Arial" w:hAnsi="Arial" w:cs="Arial"/>
+          <w:color w:val="000000" w:themeColor="text1"/>
+          <w:sz w:val="22"/>
+          <w:szCs w:val="22"/>
+        </w:rPr>
+        <w:t xml:space="preserve"> etc. </w:t>
+      </w:r>
+      <w:r>
+        <w:rPr>
+          <w:rFonts w:ascii="Arial" w:hAnsi="Arial" w:cs="Arial"/>
+          <w:color w:val="000000" w:themeColor="text1"/>
+          <w:sz w:val="22"/>
+          <w:szCs w:val="22"/>
+          <w:lang w:val="en-IN"/>
+        </w:rPr>
+        <w:t>The user can create calendars, fields of resources, projects, tasks, resource types, bookings on resources etc. A high level of flexibility was provided to have user defined fields for creating resource form, project form or booking form. Booking chart to book resource on project, time sheet, user defined calendar like features are given. It is a web version of e-resourcescheduler desktop application with even more flexibility and features.</w:t>
       </w:r>
     </w:p>
     <w:p>
@@ -2603,7 +2267,6 @@
           <w:szCs w:val="22"/>
         </w:rPr>
       </w:pPr>
-      <w:proofErr w:type="gramStart"/>
       <w:r>
         <w:rPr>
           <w:rFonts w:ascii="Arial" w:hAnsi="Arial" w:cs="Arial"/>
@@ -2612,9 +2275,8 @@
           <w:sz w:val="22"/>
           <w:szCs w:val="22"/>
         </w:rPr>
-        <w:t>Technologies :</w:t>
-      </w:r>
-      <w:proofErr w:type="gramEnd"/>
+        <w:t>Technologies</w:t>
+      </w:r>
       <w:r>
         <w:rPr>
           <w:rFonts w:ascii="Arial" w:hAnsi="Arial" w:cs="Arial"/>
@@ -2622,10 +2284,10 @@
           <w:color w:val="000000" w:themeColor="text1"/>
           <w:sz w:val="22"/>
           <w:szCs w:val="22"/>
-        </w:rPr>
-        <w:t xml:space="preserve"> Restful services,  </w:t>
-      </w:r>
-      <w:proofErr w:type="spellStart"/>
+          <w:lang w:val="en-IN"/>
+        </w:rPr>
+        <w:t xml:space="preserve"> : Restful</w:t>
+      </w:r>
       <w:r>
         <w:rPr>
           <w:rFonts w:ascii="Arial" w:hAnsi="Arial" w:cs="Arial"/>
@@ -2634,9 +2296,8 @@
           <w:sz w:val="22"/>
           <w:szCs w:val="22"/>
         </w:rPr>
-        <w:t>angularjs</w:t>
-      </w:r>
-      <w:proofErr w:type="spellEnd"/>
+        <w:t xml:space="preserve"> s</w:t>
+      </w:r>
       <w:r>
         <w:rPr>
           <w:rFonts w:ascii="Arial" w:hAnsi="Arial" w:cs="Arial"/>
@@ -2644,10 +2305,10 @@
           <w:color w:val="000000" w:themeColor="text1"/>
           <w:sz w:val="22"/>
           <w:szCs w:val="22"/>
-        </w:rPr>
-        <w:t xml:space="preserve">,  </w:t>
-      </w:r>
-      <w:proofErr w:type="spellStart"/>
+          <w:lang w:val="en-IN"/>
+        </w:rPr>
+        <w:t>ervices, angularjs, bootstrap, oauth2</w:t>
+      </w:r>
       <w:r>
         <w:rPr>
           <w:rFonts w:ascii="Arial" w:hAnsi="Arial" w:cs="Arial"/>
@@ -2656,9 +2317,8 @@
           <w:sz w:val="22"/>
           <w:szCs w:val="22"/>
         </w:rPr>
-        <w:t>bootztrap</w:t>
-      </w:r>
-      <w:proofErr w:type="spellEnd"/>
+        <w:t>,</w:t>
+      </w:r>
       <w:r>
         <w:rPr>
           <w:rFonts w:ascii="Arial" w:hAnsi="Arial" w:cs="Arial"/>
@@ -2666,10 +2326,10 @@
           <w:color w:val="000000" w:themeColor="text1"/>
           <w:sz w:val="22"/>
           <w:szCs w:val="22"/>
-        </w:rPr>
-        <w:t xml:space="preserve">,  servlets,  </w:t>
-      </w:r>
-      <w:proofErr w:type="spellStart"/>
+          <w:lang w:val="en-IN"/>
+        </w:rPr>
+        <w:t xml:space="preserve"> aerospike, javaee</w:t>
+      </w:r>
       <w:r>
         <w:rPr>
           <w:rFonts w:ascii="Arial" w:hAnsi="Arial" w:cs="Arial"/>
@@ -2678,9 +2338,8 @@
           <w:sz w:val="22"/>
           <w:szCs w:val="22"/>
         </w:rPr>
-        <w:t>javaee</w:t>
-      </w:r>
-      <w:proofErr w:type="spellEnd"/>
+        <w:t>,  wildfly</w:t>
+      </w:r>
       <w:r>
         <w:rPr>
           <w:rFonts w:ascii="Arial" w:hAnsi="Arial" w:cs="Arial"/>
@@ -2688,21 +2347,10 @@
           <w:color w:val="000000" w:themeColor="text1"/>
           <w:sz w:val="22"/>
           <w:szCs w:val="22"/>
-        </w:rPr>
-        <w:t xml:space="preserve">,  </w:t>
-      </w:r>
-      <w:proofErr w:type="spellStart"/>
-      <w:r>
-        <w:rPr>
-          <w:rFonts w:ascii="Arial" w:hAnsi="Arial" w:cs="Arial"/>
-          <w:b/>
-          <w:color w:val="000000" w:themeColor="text1"/>
-          <w:sz w:val="22"/>
-          <w:szCs w:val="22"/>
-        </w:rPr>
-        <w:t>wildfly</w:t>
-      </w:r>
-      <w:proofErr w:type="spellEnd"/>
+          <w:lang w:val="en-IN"/>
+        </w:rPr>
+        <w:t>.</w:t>
+      </w:r>
     </w:p>
     <w:p>
       <w:pPr>
@@ -2710,9 +2358,11 @@
         <w:ind w:left="720" w:right="576"/>
         <w:rPr>
           <w:rFonts w:ascii="Arial" w:hAnsi="Arial" w:cs="Arial"/>
+          <w:b/>
           <w:color w:val="000000" w:themeColor="text1"/>
           <w:sz w:val="24"/>
           <w:szCs w:val="24"/>
+          <w:lang w:val="en-IN"/>
         </w:rPr>
       </w:pPr>
     </w:p>
@@ -2729,8 +2379,6 @@
           <w:szCs w:val="22"/>
         </w:rPr>
       </w:pPr>
-      <w:proofErr w:type="spellStart"/>
-      <w:proofErr w:type="gramStart"/>
       <w:r>
         <w:rPr>
           <w:rFonts w:ascii="Arial" w:hAnsi="Arial" w:cs="Arial"/>
@@ -2739,19 +2387,8 @@
           <w:sz w:val="24"/>
           <w:szCs w:val="24"/>
         </w:rPr>
-        <w:t>Notifier</w:t>
-      </w:r>
-      <w:proofErr w:type="spellEnd"/>
-      <w:r>
-        <w:rPr>
-          <w:rFonts w:ascii="Arial" w:hAnsi="Arial" w:cs="Arial"/>
-          <w:color w:val="000000" w:themeColor="text1"/>
-          <w:sz w:val="24"/>
-          <w:szCs w:val="24"/>
-        </w:rPr>
-        <w:t xml:space="preserve"> :</w:t>
-      </w:r>
-      <w:proofErr w:type="gramEnd"/>
+        <w:t>Abho costing sheet :</w:t>
+      </w:r>
     </w:p>
     <w:p>
       <w:pPr>
@@ -2770,45 +2407,79 @@
           <w:sz w:val="22"/>
           <w:szCs w:val="22"/>
         </w:rPr>
-        <w:t xml:space="preserve">This is a web application that can notify user about some task or let him write daily notes. </w:t>
-      </w:r>
-      <w:r>
-        <w:rPr>
-          <w:rFonts w:ascii="Arial" w:hAnsi="Arial" w:cs="Arial"/>
-          <w:color w:val="000000" w:themeColor="text1"/>
-          <w:sz w:val="22"/>
-          <w:szCs w:val="22"/>
-        </w:rPr>
-        <w:t>Application lets user create reminder and get notified on particular date-time. Along with this separate note writing screen is provided that could be used maintain daily writing diary</w:t>
-      </w:r>
-      <w:r>
-        <w:rPr>
-          <w:rFonts w:ascii="Arial" w:hAnsi="Arial" w:cs="Arial"/>
-          <w:color w:val="000000" w:themeColor="text1"/>
-          <w:sz w:val="22"/>
-          <w:szCs w:val="22"/>
-        </w:rPr>
-        <w:t xml:space="preserve">. A good account management, nice looking </w:t>
-      </w:r>
-      <w:proofErr w:type="spellStart"/>
-      <w:r>
-        <w:rPr>
-          <w:rFonts w:ascii="Arial" w:hAnsi="Arial" w:cs="Arial"/>
-          <w:color w:val="000000" w:themeColor="text1"/>
-          <w:sz w:val="22"/>
-          <w:szCs w:val="22"/>
-        </w:rPr>
-        <w:t>notifiers</w:t>
-      </w:r>
-      <w:proofErr w:type="spellEnd"/>
-      <w:r>
-        <w:rPr>
-          <w:rFonts w:ascii="Arial" w:hAnsi="Arial" w:cs="Arial"/>
-          <w:color w:val="000000" w:themeColor="text1"/>
-          <w:sz w:val="22"/>
-          <w:szCs w:val="22"/>
-        </w:rPr>
-        <w:t xml:space="preserve"> (reminder gadgets), fully featured note writing area, cool self-developed (with jQuery) slider are present in this web application. </w:t>
+        <w:t>It is a Web application to manage costing of a fashion designing  industry.  Client, fabric used and their costs , clothes category,  labo</w:t>
+      </w:r>
+      <w:r>
+        <w:rPr>
+          <w:rFonts w:ascii="Arial" w:hAnsi="Arial" w:cs="Arial"/>
+          <w:color w:val="000000" w:themeColor="text1"/>
+          <w:sz w:val="22"/>
+          <w:szCs w:val="22"/>
+        </w:rPr>
+        <w:t>u</w:t>
+      </w:r>
+      <w:r>
+        <w:rPr>
+          <w:rFonts w:ascii="Arial" w:hAnsi="Arial" w:cs="Arial"/>
+          <w:color w:val="000000" w:themeColor="text1"/>
+          <w:sz w:val="22"/>
+          <w:szCs w:val="22"/>
+        </w:rPr>
+        <w:t xml:space="preserve">r and their costs,  dyeing cost,  embroideries,  overheads (electricity,  internet,  etc) could be managed with this application.  A precise cost of </w:t>
+      </w:r>
+      <w:r>
+        <w:rPr>
+          <w:rFonts w:ascii="Arial" w:hAnsi="Arial" w:cs="Arial"/>
+          <w:color w:val="000000" w:themeColor="text1"/>
+          <w:sz w:val="22"/>
+          <w:szCs w:val="22"/>
+        </w:rPr>
+        <w:t xml:space="preserve">costumes </w:t>
+      </w:r>
+      <w:r>
+        <w:rPr>
+          <w:rFonts w:ascii="Arial" w:hAnsi="Arial" w:cs="Arial"/>
+          <w:color w:val="000000" w:themeColor="text1"/>
+          <w:sz w:val="22"/>
+          <w:szCs w:val="22"/>
+        </w:rPr>
+        <w:t xml:space="preserve">could  be obtained </w:t>
+      </w:r>
+      <w:r>
+        <w:rPr>
+          <w:rFonts w:ascii="Arial" w:hAnsi="Arial" w:cs="Arial"/>
+          <w:color w:val="000000" w:themeColor="text1"/>
+          <w:sz w:val="22"/>
+          <w:szCs w:val="22"/>
+        </w:rPr>
+        <w:t>in a particular month</w:t>
+      </w:r>
+      <w:r>
+        <w:rPr>
+          <w:rFonts w:ascii="Arial" w:hAnsi="Arial" w:cs="Arial"/>
+          <w:color w:val="000000" w:themeColor="text1"/>
+          <w:sz w:val="22"/>
+          <w:szCs w:val="22"/>
+        </w:rPr>
+        <w:t xml:space="preserve">. </w:t>
+      </w:r>
+      <w:r>
+        <w:rPr>
+          <w:rFonts w:ascii="Arial" w:hAnsi="Arial" w:cs="Arial"/>
+          <w:color w:val="000000" w:themeColor="text1"/>
+          <w:sz w:val="22"/>
+          <w:szCs w:val="22"/>
+        </w:rPr>
+        <w:t>A user of application could be authorized to access components of application and could be restricted to access other part of application according to requirement</w:t>
+      </w:r>
+      <w:r>
+        <w:rPr>
+          <w:rFonts w:ascii="Arial" w:hAnsi="Arial" w:cs="Arial"/>
+          <w:color w:val="000000" w:themeColor="text1"/>
+          <w:sz w:val="22"/>
+          <w:szCs w:val="22"/>
+        </w:rPr>
+        <w:t xml:space="preserve">. </w:t>
       </w:r>
     </w:p>
     <w:p>
@@ -2821,7 +2492,6 @@
           <w:szCs w:val="22"/>
         </w:rPr>
       </w:pPr>
-      <w:proofErr w:type="gramStart"/>
       <w:r>
         <w:rPr>
           <w:rFonts w:ascii="Arial" w:hAnsi="Arial" w:cs="Arial"/>
@@ -2830,7 +2500,7 @@
           <w:sz w:val="22"/>
           <w:szCs w:val="22"/>
         </w:rPr>
-        <w:t xml:space="preserve">Technologies </w:t>
+        <w:t>Technologies : Restful services,  angularjs,  bootztrap,  servlets,  javaee,  wildfly</w:t>
       </w:r>
       <w:r>
         <w:rPr>
@@ -2839,105 +2509,8 @@
           <w:color w:val="000000" w:themeColor="text1"/>
           <w:sz w:val="22"/>
           <w:szCs w:val="22"/>
-          <w:lang w:val="en-IN"/>
-        </w:rPr>
-        <w:t>:</w:t>
-      </w:r>
-      <w:proofErr w:type="gramEnd"/>
-      <w:r>
-        <w:rPr>
-          <w:rFonts w:ascii="Arial" w:hAnsi="Arial" w:cs="Arial"/>
-          <w:b/>
-          <w:color w:val="000000" w:themeColor="text1"/>
-          <w:sz w:val="22"/>
-          <w:szCs w:val="22"/>
-        </w:rPr>
-        <w:t xml:space="preserve"> PHP, </w:t>
-      </w:r>
-      <w:r>
-        <w:rPr>
-          <w:rFonts w:ascii="Arial" w:hAnsi="Arial" w:cs="Arial"/>
-          <w:b/>
-          <w:color w:val="000000" w:themeColor="text1"/>
-          <w:sz w:val="22"/>
-          <w:szCs w:val="22"/>
-        </w:rPr>
-        <w:t xml:space="preserve">AJAX, </w:t>
-      </w:r>
-      <w:r>
-        <w:rPr>
-          <w:rFonts w:ascii="Arial" w:hAnsi="Arial" w:cs="Arial"/>
-          <w:b/>
-          <w:color w:val="000000" w:themeColor="text1"/>
-          <w:sz w:val="22"/>
-          <w:szCs w:val="22"/>
-        </w:rPr>
-        <w:t>jQuery</w:t>
-      </w:r>
-      <w:r>
-        <w:rPr>
-          <w:rFonts w:ascii="Arial" w:hAnsi="Arial" w:cs="Arial"/>
-          <w:b/>
-          <w:color w:val="000000" w:themeColor="text1"/>
-          <w:sz w:val="22"/>
-          <w:szCs w:val="22"/>
-          <w:lang w:val="en-IN"/>
-        </w:rPr>
-        <w:t>,</w:t>
-      </w:r>
-      <w:r>
-        <w:rPr>
-          <w:rFonts w:ascii="Arial" w:hAnsi="Arial" w:cs="Arial"/>
-          <w:b/>
-          <w:color w:val="000000" w:themeColor="text1"/>
-          <w:sz w:val="22"/>
-          <w:szCs w:val="22"/>
-        </w:rPr>
-        <w:t xml:space="preserve"> </w:t>
-      </w:r>
-      <w:proofErr w:type="spellStart"/>
-      <w:r>
-        <w:rPr>
-          <w:rFonts w:ascii="Arial" w:hAnsi="Arial" w:cs="Arial"/>
-          <w:b/>
-          <w:color w:val="000000" w:themeColor="text1"/>
-          <w:sz w:val="22"/>
-          <w:szCs w:val="22"/>
-        </w:rPr>
-        <w:t>tinyMCE</w:t>
-      </w:r>
-      <w:proofErr w:type="spellEnd"/>
-      <w:r>
-        <w:rPr>
-          <w:rFonts w:ascii="Arial" w:hAnsi="Arial" w:cs="Arial"/>
-          <w:b/>
-          <w:color w:val="000000" w:themeColor="text1"/>
-          <w:sz w:val="22"/>
-          <w:szCs w:val="22"/>
-        </w:rPr>
-        <w:t xml:space="preserve">,  </w:t>
-      </w:r>
-      <w:proofErr w:type="spellStart"/>
-      <w:r>
-        <w:rPr>
-          <w:rFonts w:ascii="Arial" w:hAnsi="Arial" w:cs="Arial"/>
-          <w:b/>
-          <w:color w:val="000000" w:themeColor="text1"/>
-          <w:sz w:val="22"/>
-          <w:szCs w:val="22"/>
-        </w:rPr>
-        <w:t>mysql</w:t>
-      </w:r>
-      <w:proofErr w:type="spellEnd"/>
-      <w:r>
-        <w:rPr>
-          <w:rFonts w:ascii="Arial" w:hAnsi="Arial" w:cs="Arial"/>
-          <w:b/>
-          <w:color w:val="000000" w:themeColor="text1"/>
-          <w:sz w:val="22"/>
-          <w:szCs w:val="22"/>
-        </w:rPr>
-        <w:t>,  apache tomcat</w:t>
+        </w:rPr>
+        <w:t>.</w:t>
       </w:r>
     </w:p>
     <w:p>
@@ -2973,18 +2546,16 @@
           <w:sz w:val="24"/>
           <w:szCs w:val="24"/>
         </w:rPr>
-        <w:t xml:space="preserve">Image </w:t>
-      </w:r>
-      <w:proofErr w:type="gramStart"/>
-      <w:r>
-        <w:rPr>
-          <w:rFonts w:ascii="Arial" w:hAnsi="Arial" w:cs="Arial"/>
-          <w:b/>
+        <w:t>Image Embedder</w:t>
+      </w:r>
+      <w:r>
+        <w:rPr>
+          <w:rFonts w:ascii="Arial" w:hAnsi="Arial" w:cs="Arial"/>
           <w:color w:val="000000" w:themeColor="text1"/>
           <w:sz w:val="24"/>
           <w:szCs w:val="24"/>
         </w:rPr>
-        <w:t>Embedder</w:t>
+        <w:t xml:space="preserve"> </w:t>
       </w:r>
       <w:r>
         <w:rPr>
@@ -2992,20 +2563,10 @@
           <w:color w:val="000000" w:themeColor="text1"/>
           <w:sz w:val="24"/>
           <w:szCs w:val="24"/>
-        </w:rPr>
-        <w:t xml:space="preserve"> </w:t>
-      </w:r>
-      <w:r>
-        <w:rPr>
-          <w:rFonts w:ascii="Arial" w:hAnsi="Arial" w:cs="Arial"/>
-          <w:color w:val="000000" w:themeColor="text1"/>
-          <w:sz w:val="24"/>
-          <w:szCs w:val="24"/>
           <w:lang w:val="en-IN"/>
         </w:rPr>
         <w:t>:</w:t>
       </w:r>
-      <w:proofErr w:type="gramEnd"/>
     </w:p>
     <w:p>
       <w:pPr>
@@ -3025,27 +2586,7 @@
           <w:sz w:val="22"/>
           <w:szCs w:val="22"/>
         </w:rPr>
-        <w:t xml:space="preserve">The purpose of this software (Image Embedder) was to provide user an easy access to basic information like weather forecasting, reminders, events </w:t>
-      </w:r>
-      <w:proofErr w:type="spellStart"/>
-      <w:r>
-        <w:rPr>
-          <w:rFonts w:ascii="Arial" w:hAnsi="Arial" w:cs="Arial"/>
-          <w:color w:val="00000A"/>
-          <w:sz w:val="22"/>
-          <w:szCs w:val="22"/>
-        </w:rPr>
-        <w:t>etc</w:t>
-      </w:r>
-      <w:proofErr w:type="spellEnd"/>
-      <w:r>
-        <w:rPr>
-          <w:rFonts w:ascii="Arial" w:hAnsi="Arial" w:cs="Arial"/>
-          <w:color w:val="00000A"/>
-          <w:sz w:val="22"/>
-          <w:szCs w:val="22"/>
-        </w:rPr>
-        <w:t xml:space="preserve"> as efficiently as possible. The application’s code is manageable and scalable and well documented. Suppose a user has installed this application in his computer, then when he start</w:t>
+        <w:t>The purpose of this software (Image Embedder) was to provide user an easy access to basic information like weather forecasting, reminders, events etc as efficiently as possible. The application’s code is manageable and scalable and well documented. Suppose a user has installed this application in his computer, then when he start</w:t>
       </w:r>
       <w:r>
         <w:rPr>
@@ -3166,7 +2707,6 @@
           <w:szCs w:val="22"/>
         </w:rPr>
       </w:pPr>
-      <w:proofErr w:type="gramStart"/>
       <w:r>
         <w:rPr>
           <w:rFonts w:ascii="Arial" w:hAnsi="Arial" w:cs="Arial"/>
@@ -3188,7 +2728,6 @@
         </w:rPr>
         <w:t>:</w:t>
       </w:r>
-      <w:proofErr w:type="gramEnd"/>
       <w:r>
         <w:rPr>
           <w:rFonts w:ascii="Arial" w:hAnsi="Arial" w:cs="Arial"/>
@@ -3264,7 +2803,6 @@
           <w:szCs w:val="22"/>
         </w:rPr>
       </w:pPr>
-      <w:proofErr w:type="spellStart"/>
       <w:r>
         <w:rPr>
           <w:rFonts w:ascii="Arial" w:hAnsi="Arial" w:cs="Arial"/>
@@ -3274,9 +2812,8 @@
           <w:szCs w:val="24"/>
         </w:rPr>
         <w:lastRenderedPageBreak/>
-        <w:t>CQuiz</w:t>
-      </w:r>
-      <w:proofErr w:type="spellEnd"/>
+        <w:t xml:space="preserve">CQuiz </w:t>
+      </w:r>
       <w:r>
         <w:rPr>
           <w:rFonts w:ascii="Arial" w:hAnsi="Arial" w:cs="Arial"/>
@@ -3284,8 +2821,9 @@
           <w:color w:val="000000" w:themeColor="text1"/>
           <w:sz w:val="24"/>
           <w:szCs w:val="24"/>
-        </w:rPr>
-        <w:t xml:space="preserve"> </w:t>
+          <w:lang w:val="en-IN"/>
+        </w:rPr>
+        <w:t xml:space="preserve">| Desktop application </w:t>
       </w:r>
       <w:r>
         <w:rPr>
@@ -3294,33 +2832,9 @@
           <w:color w:val="000000" w:themeColor="text1"/>
           <w:sz w:val="24"/>
           <w:szCs w:val="24"/>
-          <w:lang w:val="en-IN"/>
-        </w:rPr>
-        <w:t xml:space="preserve">| Desktop </w:t>
-      </w:r>
-      <w:proofErr w:type="gramStart"/>
-      <w:r>
-        <w:rPr>
-          <w:rFonts w:ascii="Arial" w:hAnsi="Arial" w:cs="Arial"/>
-          <w:b/>
-          <w:color w:val="000000" w:themeColor="text1"/>
-          <w:sz w:val="24"/>
-          <w:szCs w:val="24"/>
-          <w:lang w:val="en-IN"/>
-        </w:rPr>
-        <w:t xml:space="preserve">application </w:t>
-      </w:r>
-      <w:r>
-        <w:rPr>
-          <w:rFonts w:ascii="Arial" w:hAnsi="Arial" w:cs="Arial"/>
-          <w:b/>
-          <w:color w:val="000000" w:themeColor="text1"/>
-          <w:sz w:val="24"/>
-          <w:szCs w:val="24"/>
         </w:rPr>
         <w:t>:</w:t>
       </w:r>
-      <w:proofErr w:type="gramEnd"/>
     </w:p>
     <w:p>
       <w:pPr>
@@ -3349,58 +2863,16 @@
           <w:sz w:val="22"/>
           <w:szCs w:val="22"/>
         </w:rPr>
-        <w:t xml:space="preserve">developed to organize a quiz competition in Graphic </w:t>
-      </w:r>
-      <w:proofErr w:type="gramStart"/>
-      <w:r>
-        <w:rPr>
-          <w:rFonts w:ascii="Arial" w:hAnsi="Arial" w:cs="Arial"/>
-          <w:b/>
-          <w:color w:val="000000" w:themeColor="text1"/>
-          <w:sz w:val="22"/>
-          <w:szCs w:val="22"/>
-        </w:rPr>
-        <w:t>era</w:t>
-      </w:r>
-      <w:proofErr w:type="gramEnd"/>
-      <w:r>
-        <w:rPr>
-          <w:rFonts w:ascii="Arial" w:hAnsi="Arial" w:cs="Arial"/>
-          <w:b/>
-          <w:color w:val="000000" w:themeColor="text1"/>
-          <w:sz w:val="22"/>
-          <w:szCs w:val="22"/>
-        </w:rPr>
-        <w:t xml:space="preserve"> University</w:t>
-      </w:r>
-      <w:r>
-        <w:rPr>
-          <w:rFonts w:ascii="Arial" w:hAnsi="Arial" w:cs="Arial"/>
-          <w:color w:val="000000" w:themeColor="text1"/>
-          <w:sz w:val="22"/>
-          <w:szCs w:val="22"/>
-        </w:rPr>
-        <w:t xml:space="preserve">. The application </w:t>
-      </w:r>
-      <w:proofErr w:type="gramStart"/>
-      <w:r>
-        <w:rPr>
-          <w:rFonts w:ascii="Arial" w:hAnsi="Arial" w:cs="Arial"/>
-          <w:color w:val="000000" w:themeColor="text1"/>
-          <w:sz w:val="22"/>
-          <w:szCs w:val="22"/>
-        </w:rPr>
-        <w:t>have</w:t>
-      </w:r>
-      <w:proofErr w:type="gramEnd"/>
-      <w:r>
-        <w:rPr>
-          <w:rFonts w:ascii="Arial" w:hAnsi="Arial" w:cs="Arial"/>
-          <w:color w:val="000000" w:themeColor="text1"/>
-          <w:sz w:val="22"/>
-          <w:szCs w:val="22"/>
-        </w:rPr>
-        <w:t xml:space="preserve"> compile/run/save features for c programs. Questions were managed by admins. Provided with a clock showing count down time after which user cannot edit his answers. Have account management for users, could be accessed by 2 passwords (admin’s and user’s), small command line tools to generate passwords and merge data from different computers on which test is taken. </w:t>
+        <w:t>developed to organize a quiz competition in Graphic era University</w:t>
+      </w:r>
+      <w:r>
+        <w:rPr>
+          <w:rFonts w:ascii="Arial" w:hAnsi="Arial" w:cs="Arial"/>
+          <w:color w:val="000000" w:themeColor="text1"/>
+          <w:sz w:val="22"/>
+          <w:szCs w:val="22"/>
+        </w:rPr>
+        <w:t xml:space="preserve">. The application have compile/run/save features for c programs. Questions were managed by admins. Provided with a clock showing count down time after which user cannot edit his answers. Have account management for users, could be accessed by 2 passwords (admin’s and user’s), small command line tools to generate passwords and merge data from different computers on which test is taken. </w:t>
       </w:r>
       <w:r>
         <w:rPr>
@@ -3423,7 +2895,6 @@
           <w:szCs w:val="22"/>
         </w:rPr>
       </w:pPr>
-      <w:proofErr w:type="gramStart"/>
       <w:r>
         <w:rPr>
           <w:rFonts w:ascii="Arial" w:hAnsi="Arial" w:cs="Arial"/>
@@ -3445,7 +2916,6 @@
         </w:rPr>
         <w:t>:</w:t>
       </w:r>
-      <w:proofErr w:type="gramEnd"/>
       <w:r>
         <w:rPr>
           <w:rFonts w:ascii="Arial" w:hAnsi="Arial" w:cs="Arial"/>
@@ -3460,9 +2930,10 @@
     <w:p>
       <w:pPr>
         <w:pStyle w:val="ContactInfo"/>
-        <w:rPr>
-          <w:rFonts w:ascii="Arial" w:hAnsi="Arial" w:cs="Arial"/>
-          <w:color w:val="00000A"/>
+        <w:ind w:left="720" w:right="576"/>
+        <w:rPr>
+          <w:rFonts w:ascii="Arial" w:hAnsi="Arial" w:cs="Arial"/>
+          <w:color w:val="000000" w:themeColor="text1"/>
           <w:sz w:val="24"/>
           <w:szCs w:val="24"/>
         </w:rPr>
@@ -3489,37 +2960,16 @@
           <w:sz w:val="24"/>
           <w:szCs w:val="24"/>
         </w:rPr>
-        <w:t>Online Banking System | Swiss bank (In industrial training</w:t>
-      </w:r>
-      <w:proofErr w:type="gramStart"/>
-      <w:r>
-        <w:rPr>
-          <w:rFonts w:ascii="Arial" w:hAnsi="Arial" w:cs="Arial"/>
-          <w:b/>
+        <w:t>Notifier</w:t>
+      </w:r>
+      <w:r>
+        <w:rPr>
+          <w:rFonts w:ascii="Arial" w:hAnsi="Arial" w:cs="Arial"/>
           <w:color w:val="000000" w:themeColor="text1"/>
           <w:sz w:val="24"/>
           <w:szCs w:val="24"/>
         </w:rPr>
-        <w:t>)</w:t>
-      </w:r>
-      <w:r>
-        <w:rPr>
-          <w:rFonts w:ascii="Arial" w:hAnsi="Arial" w:cs="Arial"/>
-          <w:color w:val="000000" w:themeColor="text1"/>
-          <w:sz w:val="24"/>
-          <w:szCs w:val="24"/>
-        </w:rPr>
         <w:t xml:space="preserve"> :</w:t>
-      </w:r>
-      <w:proofErr w:type="gramEnd"/>
-      <w:r>
-        <w:rPr>
-          <w:rFonts w:ascii="Arial" w:hAnsi="Arial" w:cs="Arial"/>
-          <w:color w:val="000000" w:themeColor="text1"/>
-          <w:sz w:val="24"/>
-          <w:szCs w:val="24"/>
-        </w:rPr>
-        <w:t xml:space="preserve"> </w:t>
       </w:r>
     </w:p>
     <w:p>
@@ -3539,198 +2989,7 @@
           <w:sz w:val="22"/>
           <w:szCs w:val="22"/>
         </w:rPr>
-        <w:t xml:space="preserve">Developed it with </w:t>
-      </w:r>
-      <w:r>
-        <w:rPr>
-          <w:rFonts w:ascii="Arial" w:hAnsi="Arial" w:cs="Arial"/>
-          <w:color w:val="000000" w:themeColor="text1"/>
-          <w:sz w:val="22"/>
-          <w:szCs w:val="22"/>
-        </w:rPr>
-        <w:t>a</w:t>
-      </w:r>
-      <w:r>
-        <w:rPr>
-          <w:rFonts w:ascii="Arial" w:hAnsi="Arial" w:cs="Arial"/>
-          <w:color w:val="000000" w:themeColor="text1"/>
-          <w:sz w:val="22"/>
-          <w:szCs w:val="22"/>
-        </w:rPr>
-        <w:t xml:space="preserve"> team (of </w:t>
-      </w:r>
-      <w:r>
-        <w:rPr>
-          <w:rFonts w:ascii="Arial" w:hAnsi="Arial" w:cs="Arial"/>
-          <w:color w:val="000000" w:themeColor="text1"/>
-          <w:sz w:val="22"/>
-          <w:szCs w:val="22"/>
-          <w:lang w:val="en-IN"/>
-        </w:rPr>
-        <w:t>4</w:t>
-      </w:r>
-      <w:r>
-        <w:rPr>
-          <w:rFonts w:ascii="Arial" w:hAnsi="Arial" w:cs="Arial"/>
-          <w:color w:val="000000" w:themeColor="text1"/>
-          <w:sz w:val="22"/>
-          <w:szCs w:val="22"/>
-        </w:rPr>
-        <w:t xml:space="preserve"> members) in struts2 framework. The web application was assumed to be used by bank employees to register user account, register online accounts, to do transactions </w:t>
-      </w:r>
-      <w:proofErr w:type="spellStart"/>
-      <w:r>
-        <w:rPr>
-          <w:rFonts w:ascii="Arial" w:hAnsi="Arial" w:cs="Arial"/>
-          <w:color w:val="000000" w:themeColor="text1"/>
-          <w:sz w:val="22"/>
-          <w:szCs w:val="22"/>
-        </w:rPr>
-        <w:t>etc</w:t>
-      </w:r>
-      <w:proofErr w:type="spellEnd"/>
-      <w:r>
-        <w:rPr>
-          <w:rFonts w:ascii="Arial" w:hAnsi="Arial" w:cs="Arial"/>
-          <w:color w:val="000000" w:themeColor="text1"/>
-          <w:sz w:val="22"/>
-          <w:szCs w:val="22"/>
-          <w:lang w:val="en-IN"/>
-        </w:rPr>
-        <w:t>. Then customer can have his own net banking account and he can do transactions himself.</w:t>
-      </w:r>
-      <w:r>
-        <w:rPr>
-          <w:rFonts w:ascii="Arial" w:hAnsi="Arial" w:cs="Arial"/>
-          <w:color w:val="000000" w:themeColor="text1"/>
-          <w:sz w:val="22"/>
-          <w:szCs w:val="22"/>
-        </w:rPr>
-        <w:t xml:space="preserve"> This web application </w:t>
-      </w:r>
-      <w:r>
-        <w:rPr>
-          <w:rFonts w:ascii="Arial" w:hAnsi="Arial" w:cs="Arial"/>
-          <w:color w:val="000000" w:themeColor="text1"/>
-          <w:sz w:val="22"/>
-          <w:szCs w:val="22"/>
-          <w:lang w:val="en-IN"/>
-        </w:rPr>
-        <w:t>had</w:t>
-      </w:r>
-      <w:r>
-        <w:rPr>
-          <w:rFonts w:ascii="Arial" w:hAnsi="Arial" w:cs="Arial"/>
-          <w:color w:val="000000" w:themeColor="text1"/>
-          <w:sz w:val="22"/>
-          <w:szCs w:val="22"/>
-        </w:rPr>
-        <w:t xml:space="preserve"> </w:t>
-      </w:r>
-      <w:proofErr w:type="spellStart"/>
-      <w:r>
-        <w:rPr>
-          <w:rFonts w:ascii="Arial" w:hAnsi="Arial" w:cs="Arial"/>
-          <w:b/>
-          <w:color w:val="000000" w:themeColor="text1"/>
-          <w:sz w:val="22"/>
-          <w:szCs w:val="22"/>
-        </w:rPr>
-        <w:t>m</w:t>
-      </w:r>
-      <w:r>
-        <w:rPr>
-          <w:rFonts w:ascii="Arial" w:hAnsi="Arial" w:cs="Arial"/>
-          <w:b/>
-          <w:color w:val="000000" w:themeColor="text1"/>
-          <w:sz w:val="22"/>
-          <w:szCs w:val="22"/>
-        </w:rPr>
-        <w:t>ultilanguage</w:t>
-      </w:r>
-      <w:proofErr w:type="spellEnd"/>
-      <w:r>
-        <w:rPr>
-          <w:rFonts w:ascii="Arial" w:hAnsi="Arial" w:cs="Arial"/>
-          <w:color w:val="000000" w:themeColor="text1"/>
-          <w:sz w:val="22"/>
-          <w:szCs w:val="22"/>
-        </w:rPr>
-        <w:t xml:space="preserve"> (English and Spanish) feature, good security </w:t>
-      </w:r>
-      <w:r>
-        <w:rPr>
-          <w:rFonts w:ascii="Arial" w:hAnsi="Arial" w:cs="Arial"/>
-          <w:color w:val="000000" w:themeColor="text1"/>
-          <w:sz w:val="22"/>
-          <w:szCs w:val="22"/>
-        </w:rPr>
-        <w:t>was</w:t>
-      </w:r>
-      <w:r>
-        <w:rPr>
-          <w:rFonts w:ascii="Arial" w:hAnsi="Arial" w:cs="Arial"/>
-          <w:color w:val="000000" w:themeColor="text1"/>
-          <w:sz w:val="22"/>
-          <w:szCs w:val="22"/>
-        </w:rPr>
-        <w:t xml:space="preserve"> provided by </w:t>
-      </w:r>
-      <w:r>
-        <w:rPr>
-          <w:rFonts w:ascii="Arial" w:hAnsi="Arial" w:cs="Arial"/>
-          <w:color w:val="000000" w:themeColor="text1"/>
-          <w:sz w:val="22"/>
-          <w:szCs w:val="22"/>
-          <w:lang w:val="en-IN"/>
-        </w:rPr>
-        <w:t xml:space="preserve">with SHA-256, </w:t>
-      </w:r>
-      <w:r>
-        <w:rPr>
-          <w:rFonts w:ascii="Arial" w:hAnsi="Arial" w:cs="Arial"/>
-          <w:color w:val="000000" w:themeColor="text1"/>
-          <w:sz w:val="22"/>
-          <w:szCs w:val="22"/>
-        </w:rPr>
-        <w:t xml:space="preserve">a good self-developed </w:t>
-      </w:r>
-      <w:r>
-        <w:rPr>
-          <w:rFonts w:ascii="Arial" w:hAnsi="Arial" w:cs="Arial"/>
-          <w:b/>
-          <w:color w:val="000000" w:themeColor="text1"/>
-          <w:sz w:val="22"/>
-          <w:szCs w:val="22"/>
-        </w:rPr>
-        <w:t>captcha feature</w:t>
-      </w:r>
-      <w:r>
-        <w:rPr>
-          <w:rFonts w:ascii="Arial" w:hAnsi="Arial" w:cs="Arial"/>
-          <w:color w:val="000000" w:themeColor="text1"/>
-          <w:sz w:val="22"/>
-          <w:szCs w:val="22"/>
-        </w:rPr>
-        <w:t xml:space="preserve"> was also </w:t>
-      </w:r>
-      <w:r>
-        <w:rPr>
-          <w:rFonts w:ascii="Arial" w:hAnsi="Arial" w:cs="Arial"/>
-          <w:color w:val="000000" w:themeColor="text1"/>
-          <w:sz w:val="22"/>
-          <w:szCs w:val="22"/>
-        </w:rPr>
-        <w:t>given</w:t>
-      </w:r>
-      <w:r>
-        <w:rPr>
-          <w:rFonts w:ascii="Arial" w:hAnsi="Arial" w:cs="Arial"/>
-          <w:color w:val="000000" w:themeColor="text1"/>
-          <w:sz w:val="22"/>
-          <w:szCs w:val="22"/>
-        </w:rPr>
-        <w:t xml:space="preserve">. </w:t>
+        <w:t xml:space="preserve">This is a web application that can notify user about some task or let him write daily notes. Application lets user create reminder and get notified on particular date-time. Along with this separate note writing screen is provided that could be used maintain daily writing diary. A good account management, nice looking notifiers (reminder gadgets), fully featured note writing area, cool self-developed (with jQuery) slider are present in this web application. </w:t>
       </w:r>
     </w:p>
     <w:p>
@@ -3739,9 +2998,10 @@
         <w:ind w:left="720" w:right="576"/>
         <w:rPr>
           <w:rFonts w:ascii="Arial" w:hAnsi="Arial" w:cs="Arial"/>
-        </w:rPr>
-      </w:pPr>
-      <w:proofErr w:type="gramStart"/>
+          <w:sz w:val="22"/>
+          <w:szCs w:val="22"/>
+        </w:rPr>
+      </w:pPr>
       <w:r>
         <w:rPr>
           <w:rFonts w:ascii="Arial" w:hAnsi="Arial" w:cs="Arial"/>
@@ -3750,7 +3010,7 @@
           <w:sz w:val="22"/>
           <w:szCs w:val="22"/>
         </w:rPr>
-        <w:t>Technologies</w:t>
+        <w:t xml:space="preserve">Technologies </w:t>
       </w:r>
       <w:r>
         <w:rPr>
@@ -3759,8 +3019,9 @@
           <w:color w:val="000000" w:themeColor="text1"/>
           <w:sz w:val="22"/>
           <w:szCs w:val="22"/>
-        </w:rPr>
-        <w:t xml:space="preserve"> </w:t>
+          <w:lang w:val="en-IN"/>
+        </w:rPr>
+        <w:t>:</w:t>
       </w:r>
       <w:r>
         <w:rPr>
@@ -3770,9 +3031,8 @@
           <w:sz w:val="22"/>
           <w:szCs w:val="22"/>
         </w:rPr>
-        <w:t>:</w:t>
-      </w:r>
-      <w:proofErr w:type="gramEnd"/>
+        <w:t xml:space="preserve"> PHP, AJAX, jQuery</w:t>
+      </w:r>
       <w:r>
         <w:rPr>
           <w:rFonts w:ascii="Arial" w:hAnsi="Arial" w:cs="Arial"/>
@@ -3780,10 +3040,10 @@
           <w:color w:val="000000" w:themeColor="text1"/>
           <w:sz w:val="22"/>
           <w:szCs w:val="22"/>
-        </w:rPr>
-        <w:t xml:space="preserve"> Struts2 with J2EE, Servlets, JSP, JSPX, Image Processing, I18N </w:t>
-      </w:r>
-      <w:proofErr w:type="spellStart"/>
+          <w:lang w:val="en-IN"/>
+        </w:rPr>
+        <w:t>,</w:t>
+      </w:r>
       <w:r>
         <w:rPr>
           <w:rFonts w:ascii="Arial" w:hAnsi="Arial" w:cs="Arial"/>
@@ -3792,63 +3052,21 @@
           <w:sz w:val="22"/>
           <w:szCs w:val="22"/>
         </w:rPr>
-        <w:t>jstl</w:t>
-      </w:r>
-      <w:proofErr w:type="spellEnd"/>
-      <w:r>
-        <w:rPr>
-          <w:rFonts w:ascii="Arial" w:hAnsi="Arial" w:cs="Arial"/>
-          <w:b/>
-          <w:color w:val="000000" w:themeColor="text1"/>
-          <w:sz w:val="22"/>
-          <w:szCs w:val="22"/>
-        </w:rPr>
-        <w:t xml:space="preserve">,  </w:t>
-      </w:r>
-      <w:proofErr w:type="spellStart"/>
-      <w:r>
-        <w:rPr>
-          <w:rFonts w:ascii="Arial" w:hAnsi="Arial" w:cs="Arial"/>
-          <w:b/>
-          <w:color w:val="000000" w:themeColor="text1"/>
-          <w:sz w:val="22"/>
-          <w:szCs w:val="22"/>
-        </w:rPr>
-        <w:t>mysql</w:t>
-      </w:r>
-      <w:proofErr w:type="spellEnd"/>
-      <w:r>
-        <w:rPr>
-          <w:rFonts w:ascii="Arial" w:hAnsi="Arial" w:cs="Arial"/>
-          <w:b/>
-          <w:color w:val="000000" w:themeColor="text1"/>
-          <w:sz w:val="22"/>
-          <w:szCs w:val="22"/>
-        </w:rPr>
-        <w:t xml:space="preserve">,  oracle </w:t>
-      </w:r>
-      <w:proofErr w:type="spellStart"/>
-      <w:r>
-        <w:rPr>
-          <w:rFonts w:ascii="Arial" w:hAnsi="Arial" w:cs="Arial"/>
-          <w:b/>
-          <w:color w:val="000000" w:themeColor="text1"/>
-          <w:sz w:val="22"/>
-          <w:szCs w:val="22"/>
-        </w:rPr>
-        <w:t>weblogic</w:t>
-      </w:r>
-      <w:proofErr w:type="spellEnd"/>
-      <w:r>
-        <w:rPr>
-          <w:rFonts w:ascii="Arial" w:hAnsi="Arial" w:cs="Arial"/>
-          <w:b/>
-          <w:color w:val="000000" w:themeColor="text1"/>
-          <w:sz w:val="22"/>
-          <w:szCs w:val="22"/>
-        </w:rPr>
-        <w:t>.</w:t>
-      </w:r>
+        <w:t xml:space="preserve"> tinyMCE,  mysql,  apache tomcat</w:t>
+      </w:r>
+    </w:p>
+    <w:p>
+      <w:pPr>
+        <w:pStyle w:val="ContactInfo"/>
+        <w:ind w:left="720" w:right="576"/>
+        <w:rPr>
+          <w:rFonts w:ascii="Arial" w:hAnsi="Arial" w:cs="Arial"/>
+          <w:sz w:val="22"/>
+          <w:szCs w:val="22"/>
+        </w:rPr>
+      </w:pPr>
+      <w:bookmarkStart w:id="0" w:name="_GoBack"/>
+      <w:bookmarkEnd w:id="0"/>
     </w:p>
     <w:p>
       <w:pPr>
@@ -3920,27 +3138,7 @@
           <w:sz w:val="22"/>
           <w:szCs w:val="22"/>
         </w:rPr>
-        <w:t xml:space="preserve">B. Tech in Computer Science and Engineering from </w:t>
-      </w:r>
-      <w:proofErr w:type="spellStart"/>
-      <w:r>
-        <w:rPr>
-          <w:rFonts w:ascii="Arial" w:hAnsi="Arial" w:cs="Arial"/>
-          <w:color w:val="000000" w:themeColor="text1"/>
-          <w:sz w:val="22"/>
-          <w:szCs w:val="22"/>
-        </w:rPr>
-        <w:t>Doon</w:t>
-      </w:r>
-      <w:proofErr w:type="spellEnd"/>
-      <w:r>
-        <w:rPr>
-          <w:rFonts w:ascii="Arial" w:hAnsi="Arial" w:cs="Arial"/>
-          <w:color w:val="000000" w:themeColor="text1"/>
-          <w:sz w:val="22"/>
-          <w:szCs w:val="22"/>
-        </w:rPr>
-        <w:t xml:space="preserve"> Institute of engineering and technology with 66% aggregate.</w:t>
+        <w:t>B. Tech in Computer Science and Engineering from Doon Institute of engineering and technology with 66% aggregate.</w:t>
       </w:r>
     </w:p>
     <w:p>
@@ -3963,27 +3161,7 @@
           <w:sz w:val="22"/>
           <w:szCs w:val="22"/>
         </w:rPr>
-        <w:t xml:space="preserve">Intermediate from Modern School </w:t>
-      </w:r>
-      <w:proofErr w:type="spellStart"/>
-      <w:r>
-        <w:rPr>
-          <w:rFonts w:ascii="Arial" w:hAnsi="Arial" w:cs="Arial"/>
-          <w:color w:val="000000" w:themeColor="text1"/>
-          <w:sz w:val="22"/>
-          <w:szCs w:val="22"/>
-        </w:rPr>
-        <w:t>Rishikesh</w:t>
-      </w:r>
-      <w:proofErr w:type="spellEnd"/>
-      <w:r>
-        <w:rPr>
-          <w:rFonts w:ascii="Arial" w:hAnsi="Arial" w:cs="Arial"/>
-          <w:color w:val="000000" w:themeColor="text1"/>
-          <w:sz w:val="22"/>
-          <w:szCs w:val="22"/>
-        </w:rPr>
-        <w:t xml:space="preserve"> with 86% aggregate.</w:t>
+        <w:t>Intermediate from Modern School Rishikesh with 86% aggregate.</w:t>
       </w:r>
     </w:p>
     <w:p>
@@ -4006,27 +3184,7 @@
           <w:sz w:val="22"/>
           <w:szCs w:val="22"/>
         </w:rPr>
-        <w:t xml:space="preserve">High School from Modern School </w:t>
-      </w:r>
-      <w:proofErr w:type="spellStart"/>
-      <w:r>
-        <w:rPr>
-          <w:rFonts w:ascii="Arial" w:hAnsi="Arial" w:cs="Arial"/>
-          <w:color w:val="000000" w:themeColor="text1"/>
-          <w:sz w:val="22"/>
-          <w:szCs w:val="22"/>
-        </w:rPr>
-        <w:t>Rishikesh</w:t>
-      </w:r>
-      <w:proofErr w:type="spellEnd"/>
-      <w:r>
-        <w:rPr>
-          <w:rFonts w:ascii="Arial" w:hAnsi="Arial" w:cs="Arial"/>
-          <w:color w:val="000000" w:themeColor="text1"/>
-          <w:sz w:val="22"/>
-          <w:szCs w:val="22"/>
-        </w:rPr>
-        <w:t xml:space="preserve"> with 71% aggregate.</w:t>
+        <w:t>High School from Modern School Rishikesh with 71% aggregate.</w:t>
       </w:r>
     </w:p>
     <w:p>
@@ -4122,25 +3280,14 @@
           <w:szCs w:val="22"/>
         </w:rPr>
       </w:pPr>
-      <w:proofErr w:type="spellStart"/>
-      <w:r>
-        <w:rPr>
-          <w:rFonts w:ascii="Arial" w:hAnsi="Arial" w:cs="Arial"/>
-          <w:color w:val="000000" w:themeColor="text1"/>
-          <w:sz w:val="22"/>
-          <w:szCs w:val="22"/>
-        </w:rPr>
-        <w:t>CyberCure</w:t>
-      </w:r>
-      <w:proofErr w:type="spellEnd"/>
-      <w:r>
-        <w:rPr>
-          <w:rFonts w:ascii="Arial" w:hAnsi="Arial" w:cs="Arial"/>
-          <w:color w:val="000000" w:themeColor="text1"/>
-          <w:sz w:val="22"/>
-          <w:szCs w:val="22"/>
-        </w:rPr>
-        <w:t xml:space="preserve"> Solutions certificate in information security specialization (2 days).</w:t>
+      <w:r>
+        <w:rPr>
+          <w:rFonts w:ascii="Arial" w:hAnsi="Arial" w:cs="Arial"/>
+          <w:color w:val="000000" w:themeColor="text1"/>
+          <w:sz w:val="22"/>
+          <w:szCs w:val="22"/>
+        </w:rPr>
+        <w:t>CyberCure Solutions certificate in information security specialization (2 days).</w:t>
       </w:r>
     </w:p>
     <w:p>
@@ -4345,7 +3492,6 @@
           <w:rFonts w:ascii="Arial" w:hAnsi="Arial" w:cs="Arial"/>
         </w:rPr>
       </w:pPr>
-      <w:proofErr w:type="spellStart"/>
       <w:r>
         <w:rPr>
           <w:rFonts w:ascii="Arial" w:hAnsi="Arial" w:cs="Arial"/>
@@ -4354,40 +3500,7 @@
           <w:szCs w:val="24"/>
           <w:lang w:val="en-IN"/>
         </w:rPr>
-        <w:t>Stackoverflow</w:t>
-      </w:r>
-      <w:proofErr w:type="spellEnd"/>
-      <w:r>
-        <w:rPr>
-          <w:rFonts w:ascii="Arial" w:hAnsi="Arial" w:cs="Arial"/>
-          <w:color w:val="000000" w:themeColor="text1"/>
-          <w:sz w:val="24"/>
-          <w:szCs w:val="24"/>
-          <w:lang w:val="en-IN"/>
-        </w:rPr>
-        <w:t xml:space="preserve"> </w:t>
-      </w:r>
-      <w:proofErr w:type="gramStart"/>
-      <w:r>
-        <w:rPr>
-          <w:rFonts w:ascii="Arial" w:hAnsi="Arial" w:cs="Arial"/>
-          <w:color w:val="000000" w:themeColor="text1"/>
-          <w:sz w:val="24"/>
-          <w:szCs w:val="24"/>
-          <w:lang w:val="en-IN"/>
-        </w:rPr>
-        <w:t xml:space="preserve">  :</w:t>
-      </w:r>
-      <w:proofErr w:type="gramEnd"/>
-      <w:r>
-        <w:rPr>
-          <w:rFonts w:ascii="Arial" w:hAnsi="Arial" w:cs="Arial"/>
-          <w:color w:val="000000" w:themeColor="text1"/>
-          <w:sz w:val="24"/>
-          <w:szCs w:val="24"/>
-          <w:lang w:val="en-IN"/>
-        </w:rPr>
-        <w:t xml:space="preserve"> </w:t>
+        <w:t xml:space="preserve">Stackoverflow   : </w:t>
       </w:r>
       <w:hyperlink r:id="rId12">
         <w:r>
@@ -4408,7 +3521,6 @@
           <w:rFonts w:ascii="Arial" w:hAnsi="Arial" w:cs="Arial"/>
         </w:rPr>
       </w:pPr>
-      <w:proofErr w:type="spellStart"/>
       <w:r>
         <w:rPr>
           <w:rFonts w:ascii="Arial" w:hAnsi="Arial" w:cs="Arial"/>
@@ -4417,40 +3529,7 @@
           <w:szCs w:val="24"/>
           <w:lang w:val="en-IN"/>
         </w:rPr>
-        <w:t>Github</w:t>
-      </w:r>
-      <w:proofErr w:type="spellEnd"/>
-      <w:r>
-        <w:rPr>
-          <w:rFonts w:ascii="Arial" w:hAnsi="Arial" w:cs="Arial"/>
-          <w:color w:val="000000" w:themeColor="text1"/>
-          <w:sz w:val="24"/>
-          <w:szCs w:val="24"/>
-          <w:lang w:val="en-IN"/>
-        </w:rPr>
-        <w:t xml:space="preserve">             </w:t>
-      </w:r>
-      <w:proofErr w:type="gramStart"/>
-      <w:r>
-        <w:rPr>
-          <w:rFonts w:ascii="Arial" w:hAnsi="Arial" w:cs="Arial"/>
-          <w:color w:val="000000" w:themeColor="text1"/>
-          <w:sz w:val="24"/>
-          <w:szCs w:val="24"/>
-          <w:lang w:val="en-IN"/>
-        </w:rPr>
-        <w:t xml:space="preserve">  :</w:t>
-      </w:r>
-      <w:proofErr w:type="gramEnd"/>
-      <w:r>
-        <w:rPr>
-          <w:rFonts w:ascii="Arial" w:hAnsi="Arial" w:cs="Arial"/>
-          <w:color w:val="000000" w:themeColor="text1"/>
-          <w:sz w:val="24"/>
-          <w:szCs w:val="24"/>
-          <w:lang w:val="en-IN"/>
-        </w:rPr>
-        <w:t xml:space="preserve"> </w:t>
+        <w:t xml:space="preserve">Github               : </w:t>
       </w:r>
       <w:hyperlink r:id="rId13">
         <w:r>
@@ -4480,7 +3559,6 @@
           <w:rFonts w:ascii="Arial" w:hAnsi="Arial" w:cs="Arial"/>
         </w:rPr>
       </w:pPr>
-      <w:proofErr w:type="spellStart"/>
       <w:r>
         <w:rPr>
           <w:rFonts w:ascii="Arial" w:hAnsi="Arial" w:cs="Arial"/>
@@ -4489,40 +3567,7 @@
           <w:szCs w:val="24"/>
           <w:lang w:val="en-IN"/>
         </w:rPr>
-        <w:t>Linkedin</w:t>
-      </w:r>
-      <w:proofErr w:type="spellEnd"/>
-      <w:r>
-        <w:rPr>
-          <w:rFonts w:ascii="Arial" w:hAnsi="Arial" w:cs="Arial"/>
-          <w:color w:val="000000" w:themeColor="text1"/>
-          <w:sz w:val="24"/>
-          <w:szCs w:val="24"/>
-          <w:lang w:val="en-IN"/>
-        </w:rPr>
-        <w:t xml:space="preserve">          </w:t>
-      </w:r>
-      <w:proofErr w:type="gramStart"/>
-      <w:r>
-        <w:rPr>
-          <w:rFonts w:ascii="Arial" w:hAnsi="Arial" w:cs="Arial"/>
-          <w:color w:val="000000" w:themeColor="text1"/>
-          <w:sz w:val="24"/>
-          <w:szCs w:val="24"/>
-          <w:lang w:val="en-IN"/>
-        </w:rPr>
-        <w:t xml:space="preserve">  :</w:t>
-      </w:r>
-      <w:proofErr w:type="gramEnd"/>
-      <w:r>
-        <w:rPr>
-          <w:rFonts w:ascii="Arial" w:hAnsi="Arial" w:cs="Arial"/>
-          <w:color w:val="000000" w:themeColor="text1"/>
-          <w:sz w:val="24"/>
-          <w:szCs w:val="24"/>
-          <w:lang w:val="en-IN"/>
-        </w:rPr>
-        <w:t xml:space="preserve"> </w:t>
+        <w:t xml:space="preserve">Linkedin            : </w:t>
       </w:r>
       <w:hyperlink r:id="rId14">
         <w:r>
@@ -4546,8 +3591,12 @@
       </w:r>
     </w:p>
     <w:sectPr>
-      <w:footerReference w:type="default" r:id="rId15"/>
-      <w:footerReference w:type="first" r:id="rId16"/>
+      <w:headerReference w:type="even" r:id="rId15"/>
+      <w:headerReference w:type="default" r:id="rId16"/>
+      <w:footerReference w:type="even" r:id="rId17"/>
+      <w:footerReference w:type="default" r:id="rId18"/>
+      <w:headerReference w:type="first" r:id="rId19"/>
+      <w:footerReference w:type="first" r:id="rId20"/>
       <w:pgSz w:w="12240" w:h="15840"/>
       <w:pgMar w:top="1080" w:right="1584" w:bottom="1287" w:left="1584" w:header="0" w:footer="490" w:gutter="0"/>
       <w:pgBorders w:offsetFrom="page">
@@ -4566,7 +3615,7 @@
 </file>
 
 <file path=word/endnotes.xml><?xml version="1.0" encoding="utf-8"?>
-<w:endnotes xmlns:wpc="http://schemas.microsoft.com/office/word/2010/wordprocessingCanvas" xmlns:cx="http://schemas.microsoft.com/office/drawing/2014/chartex" xmlns:cx1="http://schemas.microsoft.com/office/drawing/2015/9/8/chartex" xmlns:cx2="http://schemas.microsoft.com/office/drawing/2015/10/21/chartex" xmlns:mc="http://schemas.openxmlformats.org/markup-compatibility/2006" xmlns:o="urn:schemas-microsoft-com:office:office" xmlns:r="http://schemas.openxmlformats.org/officeDocument/2006/relationships" xmlns:m="http://schemas.openxmlformats.org/officeDocument/2006/math" xmlns:v="urn:schemas-microsoft-com:vml" xmlns:wp14="http://schemas.microsoft.com/office/word/2010/wordprocessingDrawing" xmlns:wp="http://schemas.openxmlformats.org/drawingml/2006/wordprocessingDrawing" xmlns:w10="urn:schemas-microsoft-com:office:word" xmlns:w="http://schemas.openxmlformats.org/wordprocessingml/2006/main" xmlns:w14="http://schemas.microsoft.com/office/word/2010/wordml" xmlns:w15="http://schemas.microsoft.com/office/word/2012/wordml" xmlns:w16se="http://schemas.microsoft.com/office/word/2015/wordml/symex" xmlns:wpg="http://schemas.microsoft.com/office/word/2010/wordprocessingGroup" xmlns:wpi="http://schemas.microsoft.com/office/word/2010/wordprocessingInk" xmlns:wne="http://schemas.microsoft.com/office/word/2006/wordml" xmlns:wps="http://schemas.microsoft.com/office/word/2010/wordprocessingShape" mc:Ignorable="w14 w15 w16se wp14">
+<w:endnotes xmlns:wpc="http://schemas.microsoft.com/office/word/2010/wordprocessingCanvas" xmlns:cx="http://schemas.microsoft.com/office/drawing/2014/chartex" xmlns:cx1="http://schemas.microsoft.com/office/drawing/2015/9/8/chartex" xmlns:cx2="http://schemas.microsoft.com/office/drawing/2015/10/21/chartex" xmlns:cx3="http://schemas.microsoft.com/office/drawing/2016/5/9/chartex" xmlns:cx4="http://schemas.microsoft.com/office/drawing/2016/5/10/chartex" xmlns:cx5="http://schemas.microsoft.com/office/drawing/2016/5/11/chartex" xmlns:cx6="http://schemas.microsoft.com/office/drawing/2016/5/12/chartex" xmlns:cx7="http://schemas.microsoft.com/office/drawing/2016/5/13/chartex" xmlns:cx8="http://schemas.microsoft.com/office/drawing/2016/5/14/chartex" xmlns:mc="http://schemas.openxmlformats.org/markup-compatibility/2006" xmlns:aink="http://schemas.microsoft.com/office/drawing/2016/ink" xmlns:am3d="http://schemas.microsoft.com/office/drawing/2017/model3d" xmlns:o="urn:schemas-microsoft-com:office:office" xmlns:r="http://schemas.openxmlformats.org/officeDocument/2006/relationships" xmlns:m="http://schemas.openxmlformats.org/officeDocument/2006/math" xmlns:v="urn:schemas-microsoft-com:vml" xmlns:wp14="http://schemas.microsoft.com/office/word/2010/wordprocessingDrawing" xmlns:wp="http://schemas.openxmlformats.org/drawingml/2006/wordprocessingDrawing" xmlns:w10="urn:schemas-microsoft-com:office:word" xmlns:w="http://schemas.openxmlformats.org/wordprocessingml/2006/main" xmlns:w14="http://schemas.microsoft.com/office/word/2010/wordml" xmlns:w15="http://schemas.microsoft.com/office/word/2012/wordml" xmlns:w16cex="http://schemas.microsoft.com/office/word/2018/wordml/cex" xmlns:w16cid="http://schemas.microsoft.com/office/word/2016/wordml/cid" xmlns:w16="http://schemas.microsoft.com/office/word/2018/wordml" xmlns:w16se="http://schemas.microsoft.com/office/word/2015/wordml/symex" xmlns:wpg="http://schemas.microsoft.com/office/word/2010/wordprocessingGroup" xmlns:wpi="http://schemas.microsoft.com/office/word/2010/wordprocessingInk" xmlns:wne="http://schemas.microsoft.com/office/word/2006/wordml" xmlns:wps="http://schemas.microsoft.com/office/word/2010/wordprocessingShape" mc:Ignorable="w14 w15 w16se w16cid w16 w16cex wp14">
   <w:endnote w:type="separator" w:id="-1">
     <w:p>
       <w:pPr>
@@ -4591,7 +3640,17 @@
 </file>
 
 <file path=word/footer1.xml><?xml version="1.0" encoding="utf-8"?>
-<w:ftr xmlns:wpc="http://schemas.microsoft.com/office/word/2010/wordprocessingCanvas" xmlns:cx="http://schemas.microsoft.com/office/drawing/2014/chartex" xmlns:cx1="http://schemas.microsoft.com/office/drawing/2015/9/8/chartex" xmlns:cx2="http://schemas.microsoft.com/office/drawing/2015/10/21/chartex" xmlns:mc="http://schemas.openxmlformats.org/markup-compatibility/2006" xmlns:o="urn:schemas-microsoft-com:office:office" xmlns:r="http://schemas.openxmlformats.org/officeDocument/2006/relationships" xmlns:m="http://schemas.openxmlformats.org/officeDocument/2006/math" xmlns:v="urn:schemas-microsoft-com:vml" xmlns:wp14="http://schemas.microsoft.com/office/word/2010/wordprocessingDrawing" xmlns:wp="http://schemas.openxmlformats.org/drawingml/2006/wordprocessingDrawing" xmlns:w10="urn:schemas-microsoft-com:office:word" xmlns:w="http://schemas.openxmlformats.org/wordprocessingml/2006/main" xmlns:w14="http://schemas.microsoft.com/office/word/2010/wordml" xmlns:w15="http://schemas.microsoft.com/office/word/2012/wordml" xmlns:w16se="http://schemas.microsoft.com/office/word/2015/wordml/symex" xmlns:wpg="http://schemas.microsoft.com/office/word/2010/wordprocessingGroup" xmlns:wpi="http://schemas.microsoft.com/office/word/2010/wordprocessingInk" xmlns:wne="http://schemas.microsoft.com/office/word/2006/wordml" xmlns:wps="http://schemas.microsoft.com/office/word/2010/wordprocessingShape" mc:Ignorable="w14 w15 w16se wp14">
+<w:ftr xmlns:wpc="http://schemas.microsoft.com/office/word/2010/wordprocessingCanvas" xmlns:cx="http://schemas.microsoft.com/office/drawing/2014/chartex" xmlns:cx1="http://schemas.microsoft.com/office/drawing/2015/9/8/chartex" xmlns:cx2="http://schemas.microsoft.com/office/drawing/2015/10/21/chartex" xmlns:cx3="http://schemas.microsoft.com/office/drawing/2016/5/9/chartex" xmlns:cx4="http://schemas.microsoft.com/office/drawing/2016/5/10/chartex" xmlns:cx5="http://schemas.microsoft.com/office/drawing/2016/5/11/chartex" xmlns:cx6="http://schemas.microsoft.com/office/drawing/2016/5/12/chartex" xmlns:cx7="http://schemas.microsoft.com/office/drawing/2016/5/13/chartex" xmlns:cx8="http://schemas.microsoft.com/office/drawing/2016/5/14/chartex" xmlns:mc="http://schemas.openxmlformats.org/markup-compatibility/2006" xmlns:aink="http://schemas.microsoft.com/office/drawing/2016/ink" xmlns:am3d="http://schemas.microsoft.com/office/drawing/2017/model3d" xmlns:o="urn:schemas-microsoft-com:office:office" xmlns:r="http://schemas.openxmlformats.org/officeDocument/2006/relationships" xmlns:m="http://schemas.openxmlformats.org/officeDocument/2006/math" xmlns:v="urn:schemas-microsoft-com:vml" xmlns:wp14="http://schemas.microsoft.com/office/word/2010/wordprocessingDrawing" xmlns:wp="http://schemas.openxmlformats.org/drawingml/2006/wordprocessingDrawing" xmlns:w10="urn:schemas-microsoft-com:office:word" xmlns:w="http://schemas.openxmlformats.org/wordprocessingml/2006/main" xmlns:w14="http://schemas.microsoft.com/office/word/2010/wordml" xmlns:w15="http://schemas.microsoft.com/office/word/2012/wordml" xmlns:w16cex="http://schemas.microsoft.com/office/word/2018/wordml/cex" xmlns:w16cid="http://schemas.microsoft.com/office/word/2016/wordml/cid" xmlns:w16="http://schemas.microsoft.com/office/word/2018/wordml" xmlns:w16se="http://schemas.microsoft.com/office/word/2015/wordml/symex" xmlns:wpg="http://schemas.microsoft.com/office/word/2010/wordprocessingGroup" xmlns:wpi="http://schemas.microsoft.com/office/word/2010/wordprocessingInk" xmlns:wne="http://schemas.microsoft.com/office/word/2006/wordml" xmlns:wps="http://schemas.microsoft.com/office/word/2010/wordprocessingShape" mc:Ignorable="w14 w15 w16se w16cid w16 w16cex wp14">
+  <w:p>
+    <w:pPr>
+      <w:pStyle w:val="Footer"/>
+    </w:pPr>
+  </w:p>
+</w:ftr>
+</file>
+
+<file path=word/footer2.xml><?xml version="1.0" encoding="utf-8"?>
+<w:ftr xmlns:wpc="http://schemas.microsoft.com/office/word/2010/wordprocessingCanvas" xmlns:cx="http://schemas.microsoft.com/office/drawing/2014/chartex" xmlns:cx1="http://schemas.microsoft.com/office/drawing/2015/9/8/chartex" xmlns:cx2="http://schemas.microsoft.com/office/drawing/2015/10/21/chartex" xmlns:cx3="http://schemas.microsoft.com/office/drawing/2016/5/9/chartex" xmlns:cx4="http://schemas.microsoft.com/office/drawing/2016/5/10/chartex" xmlns:cx5="http://schemas.microsoft.com/office/drawing/2016/5/11/chartex" xmlns:cx6="http://schemas.microsoft.com/office/drawing/2016/5/12/chartex" xmlns:cx7="http://schemas.microsoft.com/office/drawing/2016/5/13/chartex" xmlns:cx8="http://schemas.microsoft.com/office/drawing/2016/5/14/chartex" xmlns:mc="http://schemas.openxmlformats.org/markup-compatibility/2006" xmlns:aink="http://schemas.microsoft.com/office/drawing/2016/ink" xmlns:am3d="http://schemas.microsoft.com/office/drawing/2017/model3d" xmlns:o="urn:schemas-microsoft-com:office:office" xmlns:r="http://schemas.openxmlformats.org/officeDocument/2006/relationships" xmlns:m="http://schemas.openxmlformats.org/officeDocument/2006/math" xmlns:v="urn:schemas-microsoft-com:vml" xmlns:wp14="http://schemas.microsoft.com/office/word/2010/wordprocessingDrawing" xmlns:wp="http://schemas.openxmlformats.org/drawingml/2006/wordprocessingDrawing" xmlns:w10="urn:schemas-microsoft-com:office:word" xmlns:w="http://schemas.openxmlformats.org/wordprocessingml/2006/main" xmlns:w14="http://schemas.microsoft.com/office/word/2010/wordml" xmlns:w15="http://schemas.microsoft.com/office/word/2012/wordml" xmlns:w16cex="http://schemas.microsoft.com/office/word/2018/wordml/cex" xmlns:w16cid="http://schemas.microsoft.com/office/word/2016/wordml/cid" xmlns:w16="http://schemas.microsoft.com/office/word/2018/wordml" xmlns:w16se="http://schemas.microsoft.com/office/word/2015/wordml/symex" xmlns:wpg="http://schemas.microsoft.com/office/word/2010/wordprocessingGroup" xmlns:wpi="http://schemas.microsoft.com/office/word/2010/wordprocessingInk" xmlns:wne="http://schemas.microsoft.com/office/word/2006/wordml" xmlns:wps="http://schemas.microsoft.com/office/word/2010/wordprocessingShape" mc:Ignorable="w14 w15 w16se w16cid w16 w16cex wp14">
   <w:tbl>
     <w:tblPr>
       <w:tblStyle w:val="TableGrid"/>
@@ -4624,6 +3683,14 @@
             <w:pStyle w:val="Footer"/>
             <w:jc w:val="left"/>
           </w:pPr>
+          <w:fldSimple w:instr=" DOCPROPERTY sodocoClasLang \* MERGEFORMAT ">
+            <w:r>
+              <w:t>Unrestricted</w:t>
+            </w:r>
+          </w:fldSimple>
+          <w:r>
+            <w:t xml:space="preserve"> </w:t>
+          </w:r>
           <w:r>
             <w:t xml:space="preserve">Visit </w:t>
           </w:r>
@@ -4672,13 +3739,21 @@
 </w:ftr>
 </file>
 
-<file path=word/footer2.xml><?xml version="1.0" encoding="utf-8"?>
-<w:ftr xmlns:wpc="http://schemas.microsoft.com/office/word/2010/wordprocessingCanvas" xmlns:cx="http://schemas.microsoft.com/office/drawing/2014/chartex" xmlns:cx1="http://schemas.microsoft.com/office/drawing/2015/9/8/chartex" xmlns:cx2="http://schemas.microsoft.com/office/drawing/2015/10/21/chartex" xmlns:mc="http://schemas.openxmlformats.org/markup-compatibility/2006" xmlns:o="urn:schemas-microsoft-com:office:office" xmlns:r="http://schemas.openxmlformats.org/officeDocument/2006/relationships" xmlns:m="http://schemas.openxmlformats.org/officeDocument/2006/math" xmlns:v="urn:schemas-microsoft-com:vml" xmlns:wp14="http://schemas.microsoft.com/office/word/2010/wordprocessingDrawing" xmlns:wp="http://schemas.openxmlformats.org/drawingml/2006/wordprocessingDrawing" xmlns:w10="urn:schemas-microsoft-com:office:word" xmlns:w="http://schemas.openxmlformats.org/wordprocessingml/2006/main" xmlns:w14="http://schemas.microsoft.com/office/word/2010/wordml" xmlns:w15="http://schemas.microsoft.com/office/word/2012/wordml" xmlns:w16se="http://schemas.microsoft.com/office/word/2015/wordml/symex" xmlns:wpg="http://schemas.microsoft.com/office/word/2010/wordprocessingGroup" xmlns:wpi="http://schemas.microsoft.com/office/word/2010/wordprocessingInk" xmlns:wne="http://schemas.microsoft.com/office/word/2006/wordml" xmlns:wps="http://schemas.microsoft.com/office/word/2010/wordprocessingShape" mc:Ignorable="w14 w15 w16se wp14">
+<file path=word/footer3.xml><?xml version="1.0" encoding="utf-8"?>
+<w:ftr xmlns:wpc="http://schemas.microsoft.com/office/word/2010/wordprocessingCanvas" xmlns:cx="http://schemas.microsoft.com/office/drawing/2014/chartex" xmlns:cx1="http://schemas.microsoft.com/office/drawing/2015/9/8/chartex" xmlns:cx2="http://schemas.microsoft.com/office/drawing/2015/10/21/chartex" xmlns:cx3="http://schemas.microsoft.com/office/drawing/2016/5/9/chartex" xmlns:cx4="http://schemas.microsoft.com/office/drawing/2016/5/10/chartex" xmlns:cx5="http://schemas.microsoft.com/office/drawing/2016/5/11/chartex" xmlns:cx6="http://schemas.microsoft.com/office/drawing/2016/5/12/chartex" xmlns:cx7="http://schemas.microsoft.com/office/drawing/2016/5/13/chartex" xmlns:cx8="http://schemas.microsoft.com/office/drawing/2016/5/14/chartex" xmlns:mc="http://schemas.openxmlformats.org/markup-compatibility/2006" xmlns:aink="http://schemas.microsoft.com/office/drawing/2016/ink" xmlns:am3d="http://schemas.microsoft.com/office/drawing/2017/model3d" xmlns:o="urn:schemas-microsoft-com:office:office" xmlns:r="http://schemas.openxmlformats.org/officeDocument/2006/relationships" xmlns:m="http://schemas.openxmlformats.org/officeDocument/2006/math" xmlns:v="urn:schemas-microsoft-com:vml" xmlns:wp14="http://schemas.microsoft.com/office/word/2010/wordprocessingDrawing" xmlns:wp="http://schemas.openxmlformats.org/drawingml/2006/wordprocessingDrawing" xmlns:w10="urn:schemas-microsoft-com:office:word" xmlns:w="http://schemas.openxmlformats.org/wordprocessingml/2006/main" xmlns:w14="http://schemas.microsoft.com/office/word/2010/wordml" xmlns:w15="http://schemas.microsoft.com/office/word/2012/wordml" xmlns:w16cex="http://schemas.microsoft.com/office/word/2018/wordml/cex" xmlns:w16cid="http://schemas.microsoft.com/office/word/2016/wordml/cid" xmlns:w16="http://schemas.microsoft.com/office/word/2018/wordml" xmlns:w16se="http://schemas.microsoft.com/office/word/2015/wordml/symex" xmlns:wpg="http://schemas.microsoft.com/office/word/2010/wordprocessingGroup" xmlns:wpi="http://schemas.microsoft.com/office/word/2010/wordprocessingInk" xmlns:wne="http://schemas.microsoft.com/office/word/2006/wordml" xmlns:wps="http://schemas.microsoft.com/office/word/2010/wordprocessingShape" mc:Ignorable="w14 w15 w16se w16cid w16 w16cex wp14">
   <w:p>
     <w:pPr>
       <w:pStyle w:val="Footer"/>
       <w:jc w:val="left"/>
     </w:pPr>
+    <w:fldSimple w:instr=" DOCPROPERTY sodocoClasLang \* MERGEFORMAT ">
+      <w:r>
+        <w:t>Unrestricted</w:t>
+      </w:r>
+    </w:fldSimple>
+    <w:r>
+      <w:t xml:space="preserve"> </w:t>
+    </w:r>
   </w:p>
   <w:p>
     <w:pPr>
@@ -4689,7 +3764,7 @@
 </file>
 
 <file path=word/footnotes.xml><?xml version="1.0" encoding="utf-8"?>
-<w:footnotes xmlns:wpc="http://schemas.microsoft.com/office/word/2010/wordprocessingCanvas" xmlns:cx="http://schemas.microsoft.com/office/drawing/2014/chartex" xmlns:cx1="http://schemas.microsoft.com/office/drawing/2015/9/8/chartex" xmlns:cx2="http://schemas.microsoft.com/office/drawing/2015/10/21/chartex" xmlns:mc="http://schemas.openxmlformats.org/markup-compatibility/2006" xmlns:o="urn:schemas-microsoft-com:office:office" xmlns:r="http://schemas.openxmlformats.org/officeDocument/2006/relationships" xmlns:m="http://schemas.openxmlformats.org/officeDocument/2006/math" xmlns:v="urn:schemas-microsoft-com:vml" xmlns:wp14="http://schemas.microsoft.com/office/word/2010/wordprocessingDrawing" xmlns:wp="http://schemas.openxmlformats.org/drawingml/2006/wordprocessingDrawing" xmlns:w10="urn:schemas-microsoft-com:office:word" xmlns:w="http://schemas.openxmlformats.org/wordprocessingml/2006/main" xmlns:w14="http://schemas.microsoft.com/office/word/2010/wordml" xmlns:w15="http://schemas.microsoft.com/office/word/2012/wordml" xmlns:w16se="http://schemas.microsoft.com/office/word/2015/wordml/symex" xmlns:wpg="http://schemas.microsoft.com/office/word/2010/wordprocessingGroup" xmlns:wpi="http://schemas.microsoft.com/office/word/2010/wordprocessingInk" xmlns:wne="http://schemas.microsoft.com/office/word/2006/wordml" xmlns:wps="http://schemas.microsoft.com/office/word/2010/wordprocessingShape" mc:Ignorable="w14 w15 w16se wp14">
+<w:footnotes xmlns:wpc="http://schemas.microsoft.com/office/word/2010/wordprocessingCanvas" xmlns:cx="http://schemas.microsoft.com/office/drawing/2014/chartex" xmlns:cx1="http://schemas.microsoft.com/office/drawing/2015/9/8/chartex" xmlns:cx2="http://schemas.microsoft.com/office/drawing/2015/10/21/chartex" xmlns:cx3="http://schemas.microsoft.com/office/drawing/2016/5/9/chartex" xmlns:cx4="http://schemas.microsoft.com/office/drawing/2016/5/10/chartex" xmlns:cx5="http://schemas.microsoft.com/office/drawing/2016/5/11/chartex" xmlns:cx6="http://schemas.microsoft.com/office/drawing/2016/5/12/chartex" xmlns:cx7="http://schemas.microsoft.com/office/drawing/2016/5/13/chartex" xmlns:cx8="http://schemas.microsoft.com/office/drawing/2016/5/14/chartex" xmlns:mc="http://schemas.openxmlformats.org/markup-compatibility/2006" xmlns:aink="http://schemas.microsoft.com/office/drawing/2016/ink" xmlns:am3d="http://schemas.microsoft.com/office/drawing/2017/model3d" xmlns:o="urn:schemas-microsoft-com:office:office" xmlns:r="http://schemas.openxmlformats.org/officeDocument/2006/relationships" xmlns:m="http://schemas.openxmlformats.org/officeDocument/2006/math" xmlns:v="urn:schemas-microsoft-com:vml" xmlns:wp14="http://schemas.microsoft.com/office/word/2010/wordprocessingDrawing" xmlns:wp="http://schemas.openxmlformats.org/drawingml/2006/wordprocessingDrawing" xmlns:w10="urn:schemas-microsoft-com:office:word" xmlns:w="http://schemas.openxmlformats.org/wordprocessingml/2006/main" xmlns:w14="http://schemas.microsoft.com/office/word/2010/wordml" xmlns:w15="http://schemas.microsoft.com/office/word/2012/wordml" xmlns:w16cex="http://schemas.microsoft.com/office/word/2018/wordml/cex" xmlns:w16cid="http://schemas.microsoft.com/office/word/2016/wordml/cid" xmlns:w16="http://schemas.microsoft.com/office/word/2018/wordml" xmlns:w16se="http://schemas.microsoft.com/office/word/2015/wordml/symex" xmlns:wpg="http://schemas.microsoft.com/office/word/2010/wordprocessingGroup" xmlns:wpi="http://schemas.microsoft.com/office/word/2010/wordprocessingInk" xmlns:wne="http://schemas.microsoft.com/office/word/2006/wordml" xmlns:wps="http://schemas.microsoft.com/office/word/2010/wordprocessingShape" mc:Ignorable="w14 w15 w16se w16cid w16 w16cex wp14">
   <w:footnote w:type="separator" w:id="-1">
     <w:p>
       <w:pPr>
@@ -4713,8 +3788,38 @@
 </w:footnotes>
 </file>
 
+<file path=word/header1.xml><?xml version="1.0" encoding="utf-8"?>
+<w:hdr xmlns:wpc="http://schemas.microsoft.com/office/word/2010/wordprocessingCanvas" xmlns:cx="http://schemas.microsoft.com/office/drawing/2014/chartex" xmlns:cx1="http://schemas.microsoft.com/office/drawing/2015/9/8/chartex" xmlns:cx2="http://schemas.microsoft.com/office/drawing/2015/10/21/chartex" xmlns:cx3="http://schemas.microsoft.com/office/drawing/2016/5/9/chartex" xmlns:cx4="http://schemas.microsoft.com/office/drawing/2016/5/10/chartex" xmlns:cx5="http://schemas.microsoft.com/office/drawing/2016/5/11/chartex" xmlns:cx6="http://schemas.microsoft.com/office/drawing/2016/5/12/chartex" xmlns:cx7="http://schemas.microsoft.com/office/drawing/2016/5/13/chartex" xmlns:cx8="http://schemas.microsoft.com/office/drawing/2016/5/14/chartex" xmlns:mc="http://schemas.openxmlformats.org/markup-compatibility/2006" xmlns:aink="http://schemas.microsoft.com/office/drawing/2016/ink" xmlns:am3d="http://schemas.microsoft.com/office/drawing/2017/model3d" xmlns:o="urn:schemas-microsoft-com:office:office" xmlns:r="http://schemas.openxmlformats.org/officeDocument/2006/relationships" xmlns:m="http://schemas.openxmlformats.org/officeDocument/2006/math" xmlns:v="urn:schemas-microsoft-com:vml" xmlns:wp14="http://schemas.microsoft.com/office/word/2010/wordprocessingDrawing" xmlns:wp="http://schemas.openxmlformats.org/drawingml/2006/wordprocessingDrawing" xmlns:w10="urn:schemas-microsoft-com:office:word" xmlns:w="http://schemas.openxmlformats.org/wordprocessingml/2006/main" xmlns:w14="http://schemas.microsoft.com/office/word/2010/wordml" xmlns:w15="http://schemas.microsoft.com/office/word/2012/wordml" xmlns:w16cex="http://schemas.microsoft.com/office/word/2018/wordml/cex" xmlns:w16cid="http://schemas.microsoft.com/office/word/2016/wordml/cid" xmlns:w16="http://schemas.microsoft.com/office/word/2018/wordml" xmlns:w16se="http://schemas.microsoft.com/office/word/2015/wordml/symex" xmlns:wpg="http://schemas.microsoft.com/office/word/2010/wordprocessingGroup" xmlns:wpi="http://schemas.microsoft.com/office/word/2010/wordprocessingInk" xmlns:wne="http://schemas.microsoft.com/office/word/2006/wordml" xmlns:wps="http://schemas.microsoft.com/office/word/2010/wordprocessingShape" mc:Ignorable="w14 w15 w16se w16cid w16 w16cex wp14">
+  <w:p>
+    <w:pPr>
+      <w:pStyle w:val="Header"/>
+    </w:pPr>
+  </w:p>
+</w:hdr>
+</file>
+
+<file path=word/header2.xml><?xml version="1.0" encoding="utf-8"?>
+<w:hdr xmlns:wpc="http://schemas.microsoft.com/office/word/2010/wordprocessingCanvas" xmlns:cx="http://schemas.microsoft.com/office/drawing/2014/chartex" xmlns:cx1="http://schemas.microsoft.com/office/drawing/2015/9/8/chartex" xmlns:cx2="http://schemas.microsoft.com/office/drawing/2015/10/21/chartex" xmlns:cx3="http://schemas.microsoft.com/office/drawing/2016/5/9/chartex" xmlns:cx4="http://schemas.microsoft.com/office/drawing/2016/5/10/chartex" xmlns:cx5="http://schemas.microsoft.com/office/drawing/2016/5/11/chartex" xmlns:cx6="http://schemas.microsoft.com/office/drawing/2016/5/12/chartex" xmlns:cx7="http://schemas.microsoft.com/office/drawing/2016/5/13/chartex" xmlns:cx8="http://schemas.microsoft.com/office/drawing/2016/5/14/chartex" xmlns:mc="http://schemas.openxmlformats.org/markup-compatibility/2006" xmlns:aink="http://schemas.microsoft.com/office/drawing/2016/ink" xmlns:am3d="http://schemas.microsoft.com/office/drawing/2017/model3d" xmlns:o="urn:schemas-microsoft-com:office:office" xmlns:r="http://schemas.openxmlformats.org/officeDocument/2006/relationships" xmlns:m="http://schemas.openxmlformats.org/officeDocument/2006/math" xmlns:v="urn:schemas-microsoft-com:vml" xmlns:wp14="http://schemas.microsoft.com/office/word/2010/wordprocessingDrawing" xmlns:wp="http://schemas.openxmlformats.org/drawingml/2006/wordprocessingDrawing" xmlns:w10="urn:schemas-microsoft-com:office:word" xmlns:w="http://schemas.openxmlformats.org/wordprocessingml/2006/main" xmlns:w14="http://schemas.microsoft.com/office/word/2010/wordml" xmlns:w15="http://schemas.microsoft.com/office/word/2012/wordml" xmlns:w16cex="http://schemas.microsoft.com/office/word/2018/wordml/cex" xmlns:w16cid="http://schemas.microsoft.com/office/word/2016/wordml/cid" xmlns:w16="http://schemas.microsoft.com/office/word/2018/wordml" xmlns:w16se="http://schemas.microsoft.com/office/word/2015/wordml/symex" xmlns:wpg="http://schemas.microsoft.com/office/word/2010/wordprocessingGroup" xmlns:wpi="http://schemas.microsoft.com/office/word/2010/wordprocessingInk" xmlns:wne="http://schemas.microsoft.com/office/word/2006/wordml" xmlns:wps="http://schemas.microsoft.com/office/word/2010/wordprocessingShape" mc:Ignorable="w14 w15 w16se w16cid w16 w16cex wp14">
+  <w:p>
+    <w:pPr>
+      <w:pStyle w:val="Header"/>
+    </w:pPr>
+  </w:p>
+</w:hdr>
+</file>
+
+<file path=word/header3.xml><?xml version="1.0" encoding="utf-8"?>
+<w:hdr xmlns:wpc="http://schemas.microsoft.com/office/word/2010/wordprocessingCanvas" xmlns:cx="http://schemas.microsoft.com/office/drawing/2014/chartex" xmlns:cx1="http://schemas.microsoft.com/office/drawing/2015/9/8/chartex" xmlns:cx2="http://schemas.microsoft.com/office/drawing/2015/10/21/chartex" xmlns:cx3="http://schemas.microsoft.com/office/drawing/2016/5/9/chartex" xmlns:cx4="http://schemas.microsoft.com/office/drawing/2016/5/10/chartex" xmlns:cx5="http://schemas.microsoft.com/office/drawing/2016/5/11/chartex" xmlns:cx6="http://schemas.microsoft.com/office/drawing/2016/5/12/chartex" xmlns:cx7="http://schemas.microsoft.com/office/drawing/2016/5/13/chartex" xmlns:cx8="http://schemas.microsoft.com/office/drawing/2016/5/14/chartex" xmlns:mc="http://schemas.openxmlformats.org/markup-compatibility/2006" xmlns:aink="http://schemas.microsoft.com/office/drawing/2016/ink" xmlns:am3d="http://schemas.microsoft.com/office/drawing/2017/model3d" xmlns:o="urn:schemas-microsoft-com:office:office" xmlns:r="http://schemas.openxmlformats.org/officeDocument/2006/relationships" xmlns:m="http://schemas.openxmlformats.org/officeDocument/2006/math" xmlns:v="urn:schemas-microsoft-com:vml" xmlns:wp14="http://schemas.microsoft.com/office/word/2010/wordprocessingDrawing" xmlns:wp="http://schemas.openxmlformats.org/drawingml/2006/wordprocessingDrawing" xmlns:w10="urn:schemas-microsoft-com:office:word" xmlns:w="http://schemas.openxmlformats.org/wordprocessingml/2006/main" xmlns:w14="http://schemas.microsoft.com/office/word/2010/wordml" xmlns:w15="http://schemas.microsoft.com/office/word/2012/wordml" xmlns:w16cex="http://schemas.microsoft.com/office/word/2018/wordml/cex" xmlns:w16cid="http://schemas.microsoft.com/office/word/2016/wordml/cid" xmlns:w16="http://schemas.microsoft.com/office/word/2018/wordml" xmlns:w16se="http://schemas.microsoft.com/office/word/2015/wordml/symex" xmlns:wpg="http://schemas.microsoft.com/office/word/2010/wordprocessingGroup" xmlns:wpi="http://schemas.microsoft.com/office/word/2010/wordprocessingInk" xmlns:wne="http://schemas.microsoft.com/office/word/2006/wordml" xmlns:wps="http://schemas.microsoft.com/office/word/2010/wordprocessingShape" mc:Ignorable="w14 w15 w16se w16cid w16 w16cex wp14">
+  <w:p>
+    <w:pPr>
+      <w:pStyle w:val="Header"/>
+    </w:pPr>
+  </w:p>
+</w:hdr>
+</file>
+
 <file path=word/numbering.xml><?xml version="1.0" encoding="utf-8"?>
-<w:numbering xmlns:wpc="http://schemas.microsoft.com/office/word/2010/wordprocessingCanvas" xmlns:cx="http://schemas.microsoft.com/office/drawing/2014/chartex" xmlns:cx1="http://schemas.microsoft.com/office/drawing/2015/9/8/chartex" xmlns:cx2="http://schemas.microsoft.com/office/drawing/2015/10/21/chartex" xmlns:mc="http://schemas.openxmlformats.org/markup-compatibility/2006" xmlns:o="urn:schemas-microsoft-com:office:office" xmlns:r="http://schemas.openxmlformats.org/officeDocument/2006/relationships" xmlns:m="http://schemas.openxmlformats.org/officeDocument/2006/math" xmlns:v="urn:schemas-microsoft-com:vml" xmlns:wp14="http://schemas.microsoft.com/office/word/2010/wordprocessingDrawing" xmlns:wp="http://schemas.openxmlformats.org/drawingml/2006/wordprocessingDrawing" xmlns:w10="urn:schemas-microsoft-com:office:word" xmlns:w="http://schemas.openxmlformats.org/wordprocessingml/2006/main" xmlns:w14="http://schemas.microsoft.com/office/word/2010/wordml" xmlns:w15="http://schemas.microsoft.com/office/word/2012/wordml" xmlns:w16se="http://schemas.microsoft.com/office/word/2015/wordml/symex" xmlns:wpg="http://schemas.microsoft.com/office/word/2010/wordprocessingGroup" xmlns:wpi="http://schemas.microsoft.com/office/word/2010/wordprocessingInk" xmlns:wne="http://schemas.microsoft.com/office/word/2006/wordml" xmlns:wps="http://schemas.microsoft.com/office/word/2010/wordprocessingShape" mc:Ignorable="w14 w15 w16se wp14">
+<w:numbering xmlns:wpc="http://schemas.microsoft.com/office/word/2010/wordprocessingCanvas" xmlns:cx="http://schemas.microsoft.com/office/drawing/2014/chartex" xmlns:cx1="http://schemas.microsoft.com/office/drawing/2015/9/8/chartex" xmlns:cx2="http://schemas.microsoft.com/office/drawing/2015/10/21/chartex" xmlns:cx3="http://schemas.microsoft.com/office/drawing/2016/5/9/chartex" xmlns:cx4="http://schemas.microsoft.com/office/drawing/2016/5/10/chartex" xmlns:cx5="http://schemas.microsoft.com/office/drawing/2016/5/11/chartex" xmlns:cx6="http://schemas.microsoft.com/office/drawing/2016/5/12/chartex" xmlns:cx7="http://schemas.microsoft.com/office/drawing/2016/5/13/chartex" xmlns:cx8="http://schemas.microsoft.com/office/drawing/2016/5/14/chartex" xmlns:mc="http://schemas.openxmlformats.org/markup-compatibility/2006" xmlns:aink="http://schemas.microsoft.com/office/drawing/2016/ink" xmlns:am3d="http://schemas.microsoft.com/office/drawing/2017/model3d" xmlns:o="urn:schemas-microsoft-com:office:office" xmlns:r="http://schemas.openxmlformats.org/officeDocument/2006/relationships" xmlns:m="http://schemas.openxmlformats.org/officeDocument/2006/math" xmlns:v="urn:schemas-microsoft-com:vml" xmlns:wp14="http://schemas.microsoft.com/office/word/2010/wordprocessingDrawing" xmlns:wp="http://schemas.openxmlformats.org/drawingml/2006/wordprocessingDrawing" xmlns:w10="urn:schemas-microsoft-com:office:word" xmlns:w="http://schemas.openxmlformats.org/wordprocessingml/2006/main" xmlns:w14="http://schemas.microsoft.com/office/word/2010/wordml" xmlns:w15="http://schemas.microsoft.com/office/word/2012/wordml" xmlns:w16cex="http://schemas.microsoft.com/office/word/2018/wordml/cex" xmlns:w16cid="http://schemas.microsoft.com/office/word/2016/wordml/cid" xmlns:w16="http://schemas.microsoft.com/office/word/2018/wordml" xmlns:w16se="http://schemas.microsoft.com/office/word/2015/wordml/symex" xmlns:wpg="http://schemas.microsoft.com/office/word/2010/wordprocessingGroup" xmlns:wpi="http://schemas.microsoft.com/office/word/2010/wordprocessingInk" xmlns:wne="http://schemas.microsoft.com/office/word/2006/wordml" xmlns:wps="http://schemas.microsoft.com/office/word/2010/wordprocessingShape" mc:Ignorable="w14 w15 w16se w16cid w16 w16cex wp14">
   <w:abstractNum w:abstractNumId="0" w15:restartNumberingAfterBreak="0">
     <w:nsid w:val="1257510C"/>
     <w:multiLevelType w:val="multilevel"/>
@@ -5380,7 +4485,7 @@
 </file>
 
 <file path=word/styles.xml><?xml version="1.0" encoding="utf-8"?>
-<w:styles xmlns:mc="http://schemas.openxmlformats.org/markup-compatibility/2006" xmlns:r="http://schemas.openxmlformats.org/officeDocument/2006/relationships" xmlns:w="http://schemas.openxmlformats.org/wordprocessingml/2006/main" xmlns:w14="http://schemas.microsoft.com/office/word/2010/wordml" xmlns:w15="http://schemas.microsoft.com/office/word/2012/wordml" xmlns:w16se="http://schemas.microsoft.com/office/word/2015/wordml/symex" mc:Ignorable="w14 w15 w16se">
+<w:styles xmlns:mc="http://schemas.openxmlformats.org/markup-compatibility/2006" xmlns:r="http://schemas.openxmlformats.org/officeDocument/2006/relationships" xmlns:w="http://schemas.openxmlformats.org/wordprocessingml/2006/main" xmlns:w14="http://schemas.microsoft.com/office/word/2010/wordml" xmlns:w15="http://schemas.microsoft.com/office/word/2012/wordml" xmlns:w16cex="http://schemas.microsoft.com/office/word/2018/wordml/cex" xmlns:w16cid="http://schemas.microsoft.com/office/word/2016/wordml/cid" xmlns:w16="http://schemas.microsoft.com/office/word/2018/wordml" xmlns:w16se="http://schemas.microsoft.com/office/word/2015/wordml/symex" mc:Ignorable="w14 w15 w16se w16cid w16 w16cex">
   <w:docDefaults>
     <w:rPrDefault>
       <w:rPr>
@@ -5391,7 +4496,7 @@
     </w:rPrDefault>
     <w:pPrDefault/>
   </w:docDefaults>
-  <w:latentStyles w:defLockedState="0" w:defUIPriority="99" w:defSemiHidden="0" w:defUnhideWhenUsed="0" w:defQFormat="0" w:count="372">
+  <w:latentStyles w:defLockedState="0" w:defUIPriority="99" w:defSemiHidden="0" w:defUnhideWhenUsed="0" w:defQFormat="0" w:count="376">
     <w:lsdException w:name="Normal" w:uiPriority="0" w:qFormat="1"/>
     <w:lsdException w:name="heading 1" w:uiPriority="9" w:qFormat="1"/>
     <w:lsdException w:name="heading 2" w:semiHidden="1" w:uiPriority="9" w:unhideWhenUsed="1" w:qFormat="1"/>
@@ -5497,7 +4602,6 @@
     <w:lsdException w:name="HTML Sample" w:semiHidden="1" w:unhideWhenUsed="1"/>
     <w:lsdException w:name="HTML Typewriter" w:semiHidden="1" w:unhideWhenUsed="1"/>
     <w:lsdException w:name="HTML Variable" w:semiHidden="1" w:unhideWhenUsed="1"/>
-    <w:lsdException w:name="Normal Table" w:semiHidden="1" w:unhideWhenUsed="1"/>
     <w:lsdException w:name="annotation subject" w:semiHidden="1" w:unhideWhenUsed="1"/>
     <w:lsdException w:name="No List" w:semiHidden="1" w:unhideWhenUsed="1"/>
     <w:lsdException w:name="Outline List 1" w:semiHidden="1" w:unhideWhenUsed="1"/>
@@ -5541,10 +4645,8 @@
     <w:lsdException w:name="Table Elegant" w:semiHidden="1" w:unhideWhenUsed="1"/>
     <w:lsdException w:name="Table Professional" w:semiHidden="1" w:unhideWhenUsed="1"/>
     <w:lsdException w:name="Table Subtle 1" w:semiHidden="1" w:unhideWhenUsed="1"/>
-    <w:lsdException w:name="Table Subtle 2" w:semiHidden="1" w:unhideWhenUsed="1"/>
     <w:lsdException w:name="Table Web 1" w:semiHidden="1" w:unhideWhenUsed="1"/>
     <w:lsdException w:name="Table Web 2" w:semiHidden="1" w:unhideWhenUsed="1"/>
-    <w:lsdException w:name="Table Web 3" w:semiHidden="1" w:unhideWhenUsed="1"/>
     <w:lsdException w:name="Balloon Text" w:semiHidden="1" w:unhideWhenUsed="1"/>
     <w:lsdException w:name="Table Grid" w:uiPriority="39"/>
     <w:lsdException w:name="Table Theme" w:semiHidden="1" w:unhideWhenUsed="1"/>
@@ -5764,6 +4866,10 @@
     <w:lsdException w:name="List Table 6 Colorful Accent 6" w:uiPriority="51"/>
     <w:lsdException w:name="List Table 7 Colorful Accent 6" w:uiPriority="52"/>
     <w:lsdException w:name="Mention" w:semiHidden="1" w:unhideWhenUsed="1"/>
+    <w:lsdException w:name="Smart Hyperlink" w:semiHidden="1" w:unhideWhenUsed="1"/>
+    <w:lsdException w:name="Hashtag" w:semiHidden="1" w:unhideWhenUsed="1"/>
+    <w:lsdException w:name="Unresolved Mention" w:semiHidden="1" w:unhideWhenUsed="1"/>
+    <w:lsdException w:name="Smart Link" w:semiHidden="1" w:unhideWhenUsed="1"/>
   </w:latentStyles>
   <w:style w:type="paragraph" w:default="1" w:styleId="Normal">
     <w:name w:val="Normal"/>
@@ -8811,6 +7917,29 @@
       <w:color w:val="0563C1" w:themeColor="hyperlink"/>
       <w:u w:val="single"/>
     </w:rPr>
+  </w:style>
+  <w:style w:type="character" w:styleId="UnresolvedMention">
+    <w:name w:val="Unresolved Mention"/>
+    <w:basedOn w:val="DefaultParagraphFont"/>
+    <w:uiPriority w:val="99"/>
+    <w:semiHidden/>
+    <w:unhideWhenUsed/>
+    <w:rsid w:val="00DB7F91"/>
+    <w:rPr>
+      <w:color w:val="605E5C"/>
+      <w:shd w:val="clear" w:color="auto" w:fill="E1DFDD"/>
+    </w:rPr>
+  </w:style>
+  <w:style w:type="paragraph" w:styleId="ListParagraph">
+    <w:name w:val="List Paragraph"/>
+    <w:basedOn w:val="Normal"/>
+    <w:uiPriority w:val="34"/>
+    <w:qFormat/>
+    <w:rsid w:val="00DB7F91"/>
+    <w:pPr>
+      <w:ind w:left="720"/>
+      <w:contextualSpacing/>
+    </w:pPr>
   </w:style>
 </w:styles>
 </file>
@@ -9098,7 +8227,7 @@
 </file>
 
 <file path=customXml/itemProps2.xml><?xml version="1.0" encoding="utf-8"?>
-<ds:datastoreItem xmlns:ds="http://schemas.openxmlformats.org/officeDocument/2006/customXml" ds:itemID="{B535061A-20D0-4D81-82F3-D67959B40A59}">
+<ds:datastoreItem xmlns:ds="http://schemas.openxmlformats.org/officeDocument/2006/customXml" ds:itemID="{D8888472-ADED-410E-9D98-3B662111694A}">
   <ds:schemaRefs>
     <ds:schemaRef ds:uri="http://schemas.openxmlformats.org/officeDocument/2006/bibliography"/>
   </ds:schemaRefs>

</xml_diff>

<commit_message>
Updated README.md and scratch
</commit_message>
<xml_diff>
--- a/docs/assets/resume.docx
+++ b/docs/assets/resume.docx
@@ -47,7 +47,25 @@
           <w:sz w:val="24"/>
           <w:szCs w:val="24"/>
         </w:rPr>
-        <w:t xml:space="preserve">+91 7222876247, +91 63503820 | </w:t>
+        <w:t>+91 7222876247, +91 63503820</w:t>
+      </w:r>
+      <w:r>
+        <w:rPr>
+          <w:rFonts w:ascii="Arial" w:hAnsi="Arial" w:cs="Arial"/>
+          <w:color w:val="000000"/>
+          <w:sz w:val="24"/>
+          <w:szCs w:val="24"/>
+        </w:rPr>
+        <w:t>83</w:t>
+      </w:r>
+      <w:r>
+        <w:rPr>
+          <w:rFonts w:ascii="Arial" w:hAnsi="Arial" w:cs="Arial"/>
+          <w:color w:val="000000"/>
+          <w:sz w:val="24"/>
+          <w:szCs w:val="24"/>
+        </w:rPr>
+        <w:t xml:space="preserve"> | </w:t>
       </w:r>
       <w:hyperlink r:id="rId9" w:history="1">
         <w:r>
@@ -184,30 +202,27 @@
           <w:szCs w:val="24"/>
           <w:lang w:val="en-IN"/>
         </w:rPr>
-        <w:t xml:space="preserve"> </w:t>
-      </w:r>
-      <w:r>
-        <w:rPr>
-          <w:rFonts w:ascii="Arial" w:hAnsi="Arial" w:cs="Arial"/>
-          <w:bCs/>
+        <w:t xml:space="preserve">. </w:t>
+      </w:r>
+      <w:r>
+        <w:rPr>
+          <w:rFonts w:ascii="Arial" w:hAnsi="Arial" w:cs="Arial"/>
           <w:color w:val="000000" w:themeColor="text1"/>
           <w:sz w:val="24"/>
           <w:szCs w:val="24"/>
           <w:lang w:val="en-IN"/>
         </w:rPr>
-        <w:t>in Technology</w:t>
-      </w:r>
-      <w:r>
-        <w:rPr>
-          <w:rFonts w:ascii="Arial" w:hAnsi="Arial" w:cs="Arial"/>
-          <w:b/>
-          <w:bCs/>
+        <w:t xml:space="preserve">I have more than </w:t>
+      </w:r>
+      <w:r>
+        <w:rPr>
+          <w:rFonts w:ascii="Arial" w:hAnsi="Arial" w:cs="Arial"/>
           <w:color w:val="000000" w:themeColor="text1"/>
           <w:sz w:val="24"/>
           <w:szCs w:val="24"/>
           <w:lang w:val="en-IN"/>
         </w:rPr>
-        <w:t xml:space="preserve">. </w:t>
+        <w:t>5</w:t>
       </w:r>
       <w:r>
         <w:rPr>
@@ -217,7 +232,7 @@
           <w:szCs w:val="24"/>
           <w:lang w:val="en-IN"/>
         </w:rPr>
-        <w:t xml:space="preserve">I have more than 4 years of experience in </w:t>
+        <w:t xml:space="preserve"> years of experience in </w:t>
       </w:r>
       <w:r>
         <w:rPr>
@@ -461,7 +476,27 @@
           <w:szCs w:val="24"/>
           <w:lang w:val="en-IN"/>
         </w:rPr>
-        <w:t xml:space="preserve"> and have more than 7000 reputation points there. Apart from these t</w:t>
+        <w:t xml:space="preserve"> and have more than </w:t>
+      </w:r>
+      <w:r>
+        <w:rPr>
+          <w:rFonts w:ascii="Arial" w:hAnsi="Arial" w:cs="Arial"/>
+          <w:color w:val="000000" w:themeColor="text1"/>
+          <w:sz w:val="24"/>
+          <w:szCs w:val="24"/>
+          <w:lang w:val="en-IN"/>
+        </w:rPr>
+        <w:t>8</w:t>
+      </w:r>
+      <w:r>
+        <w:rPr>
+          <w:rFonts w:ascii="Arial" w:hAnsi="Arial" w:cs="Arial"/>
+          <w:color w:val="000000" w:themeColor="text1"/>
+          <w:sz w:val="24"/>
+          <w:szCs w:val="24"/>
+          <w:lang w:val="en-IN"/>
+        </w:rPr>
+        <w:t>000 reputation points there. Apart from these t</w:t>
       </w:r>
       <w:r>
         <w:rPr>
@@ -849,6 +884,26 @@
                 <w:szCs w:val="24"/>
               </w:rPr>
               <w:t xml:space="preserve">, </w:t>
+            </w:r>
+            <w:r>
+              <w:rPr>
+                <w:rFonts w:ascii="Arial" w:hAnsi="Arial" w:cs="Arial"/>
+                <w:bCs/>
+                <w:color w:val="000000" w:themeColor="text1"/>
+                <w:sz w:val="24"/>
+                <w:szCs w:val="24"/>
+              </w:rPr>
+              <w:t>nodejs,</w:t>
+            </w:r>
+            <w:r>
+              <w:rPr>
+                <w:rFonts w:ascii="Arial" w:hAnsi="Arial" w:cs="Arial"/>
+                <w:b/>
+                <w:color w:val="000000" w:themeColor="text1"/>
+                <w:sz w:val="24"/>
+                <w:szCs w:val="24"/>
+              </w:rPr>
+              <w:t xml:space="preserve"> </w:t>
             </w:r>
             <w:r>
               <w:rPr>
@@ -1723,6 +1778,8 @@
         </w:rPr>
         <w:t>4</w:t>
       </w:r>
+      <w:bookmarkStart w:id="0" w:name="_GoBack"/>
+      <w:bookmarkEnd w:id="0"/>
       <w:r>
         <w:rPr>
           <w:rFonts w:ascii="Arial" w:hAnsi="Arial" w:cs="Arial"/>
@@ -1731,7 +1788,27 @@
           <w:szCs w:val="24"/>
           <w:lang w:val="en-IN"/>
         </w:rPr>
-        <w:t xml:space="preserve"> Years experience as a full stack java developer</w:t>
+        <w:t xml:space="preserve"> </w:t>
+      </w:r>
+      <w:r>
+        <w:rPr>
+          <w:rFonts w:ascii="Arial" w:hAnsi="Arial" w:cs="Arial"/>
+          <w:color w:val="000000" w:themeColor="text1"/>
+          <w:sz w:val="24"/>
+          <w:szCs w:val="24"/>
+          <w:lang w:val="en-IN"/>
+        </w:rPr>
+        <w:t>y</w:t>
+      </w:r>
+      <w:r>
+        <w:rPr>
+          <w:rFonts w:ascii="Arial" w:hAnsi="Arial" w:cs="Arial"/>
+          <w:color w:val="000000" w:themeColor="text1"/>
+          <w:sz w:val="24"/>
+          <w:szCs w:val="24"/>
+          <w:lang w:val="en-IN"/>
+        </w:rPr>
+        <w:t>ears experience as a full stack java developer</w:t>
       </w:r>
       <w:r>
         <w:rPr>
@@ -2097,51 +2174,7 @@
           <w:sz w:val="22"/>
           <w:szCs w:val="22"/>
         </w:rPr>
-        <w:t xml:space="preserve"> </w:t>
-      </w:r>
-      <w:r>
-        <w:rPr>
-          <w:rFonts w:ascii="Arial" w:hAnsi="Arial" w:cs="Arial"/>
-          <w:i/>
-          <w:iCs/>
-          <w:color w:val="000000" w:themeColor="text1"/>
-          <w:sz w:val="22"/>
-          <w:szCs w:val="22"/>
-        </w:rPr>
-        <w:t>Due to some company policies of Nagarro, I could not write much about the</w:t>
-      </w:r>
-      <w:r>
-        <w:rPr>
-          <w:rFonts w:ascii="Arial" w:hAnsi="Arial" w:cs="Arial"/>
-          <w:i/>
-          <w:iCs/>
-          <w:color w:val="000000" w:themeColor="text1"/>
-          <w:sz w:val="22"/>
-          <w:szCs w:val="22"/>
-        </w:rPr>
-        <w:t xml:space="preserve"> </w:t>
-      </w:r>
-      <w:r>
-        <w:rPr>
-          <w:rFonts w:ascii="Arial" w:hAnsi="Arial" w:cs="Arial"/>
-          <w:i/>
-          <w:iCs/>
-          <w:color w:val="000000" w:themeColor="text1"/>
-          <w:sz w:val="22"/>
-          <w:szCs w:val="22"/>
-        </w:rPr>
-        <w:t>details of project</w:t>
-      </w:r>
-      <w:r>
-        <w:rPr>
-          <w:rFonts w:ascii="Arial" w:hAnsi="Arial" w:cs="Arial"/>
-          <w:i/>
-          <w:iCs/>
-          <w:color w:val="000000" w:themeColor="text1"/>
-          <w:sz w:val="22"/>
-          <w:szCs w:val="22"/>
-        </w:rPr>
-        <w:t>.</w:t>
+        <w:t xml:space="preserve"> Due to some company policies of Nagarro, I could not write much about the details of project.</w:t>
       </w:r>
       <w:r>
         <w:rPr>
@@ -3065,8 +3098,6 @@
           <w:szCs w:val="22"/>
         </w:rPr>
       </w:pPr>
-      <w:bookmarkStart w:id="0" w:name="_GoBack"/>
-      <w:bookmarkEnd w:id="0"/>
     </w:p>
     <w:p>
       <w:pPr>
@@ -3591,12 +3622,8 @@
       </w:r>
     </w:p>
     <w:sectPr>
-      <w:headerReference w:type="even" r:id="rId15"/>
-      <w:headerReference w:type="default" r:id="rId16"/>
-      <w:footerReference w:type="even" r:id="rId17"/>
-      <w:footerReference w:type="default" r:id="rId18"/>
-      <w:headerReference w:type="first" r:id="rId19"/>
-      <w:footerReference w:type="first" r:id="rId20"/>
+      <w:footerReference w:type="default" r:id="rId15"/>
+      <w:footerReference w:type="first" r:id="rId16"/>
       <w:pgSz w:w="12240" w:h="15840"/>
       <w:pgMar w:top="1080" w:right="1584" w:bottom="1287" w:left="1584" w:header="0" w:footer="490" w:gutter="0"/>
       <w:pgBorders w:offsetFrom="page">
@@ -3640,16 +3667,6 @@
 </file>
 
 <file path=word/footer1.xml><?xml version="1.0" encoding="utf-8"?>
-<w:ftr xmlns:wpc="http://schemas.microsoft.com/office/word/2010/wordprocessingCanvas" xmlns:cx="http://schemas.microsoft.com/office/drawing/2014/chartex" xmlns:cx1="http://schemas.microsoft.com/office/drawing/2015/9/8/chartex" xmlns:cx2="http://schemas.microsoft.com/office/drawing/2015/10/21/chartex" xmlns:cx3="http://schemas.microsoft.com/office/drawing/2016/5/9/chartex" xmlns:cx4="http://schemas.microsoft.com/office/drawing/2016/5/10/chartex" xmlns:cx5="http://schemas.microsoft.com/office/drawing/2016/5/11/chartex" xmlns:cx6="http://schemas.microsoft.com/office/drawing/2016/5/12/chartex" xmlns:cx7="http://schemas.microsoft.com/office/drawing/2016/5/13/chartex" xmlns:cx8="http://schemas.microsoft.com/office/drawing/2016/5/14/chartex" xmlns:mc="http://schemas.openxmlformats.org/markup-compatibility/2006" xmlns:aink="http://schemas.microsoft.com/office/drawing/2016/ink" xmlns:am3d="http://schemas.microsoft.com/office/drawing/2017/model3d" xmlns:o="urn:schemas-microsoft-com:office:office" xmlns:r="http://schemas.openxmlformats.org/officeDocument/2006/relationships" xmlns:m="http://schemas.openxmlformats.org/officeDocument/2006/math" xmlns:v="urn:schemas-microsoft-com:vml" xmlns:wp14="http://schemas.microsoft.com/office/word/2010/wordprocessingDrawing" xmlns:wp="http://schemas.openxmlformats.org/drawingml/2006/wordprocessingDrawing" xmlns:w10="urn:schemas-microsoft-com:office:word" xmlns:w="http://schemas.openxmlformats.org/wordprocessingml/2006/main" xmlns:w14="http://schemas.microsoft.com/office/word/2010/wordml" xmlns:w15="http://schemas.microsoft.com/office/word/2012/wordml" xmlns:w16cex="http://schemas.microsoft.com/office/word/2018/wordml/cex" xmlns:w16cid="http://schemas.microsoft.com/office/word/2016/wordml/cid" xmlns:w16="http://schemas.microsoft.com/office/word/2018/wordml" xmlns:w16se="http://schemas.microsoft.com/office/word/2015/wordml/symex" xmlns:wpg="http://schemas.microsoft.com/office/word/2010/wordprocessingGroup" xmlns:wpi="http://schemas.microsoft.com/office/word/2010/wordprocessingInk" xmlns:wne="http://schemas.microsoft.com/office/word/2006/wordml" xmlns:wps="http://schemas.microsoft.com/office/word/2010/wordprocessingShape" mc:Ignorable="w14 w15 w16se w16cid w16 w16cex wp14">
-  <w:p>
-    <w:pPr>
-      <w:pStyle w:val="Footer"/>
-    </w:pPr>
-  </w:p>
-</w:ftr>
-</file>
-
-<file path=word/footer2.xml><?xml version="1.0" encoding="utf-8"?>
 <w:ftr xmlns:wpc="http://schemas.microsoft.com/office/word/2010/wordprocessingCanvas" xmlns:cx="http://schemas.microsoft.com/office/drawing/2014/chartex" xmlns:cx1="http://schemas.microsoft.com/office/drawing/2015/9/8/chartex" xmlns:cx2="http://schemas.microsoft.com/office/drawing/2015/10/21/chartex" xmlns:cx3="http://schemas.microsoft.com/office/drawing/2016/5/9/chartex" xmlns:cx4="http://schemas.microsoft.com/office/drawing/2016/5/10/chartex" xmlns:cx5="http://schemas.microsoft.com/office/drawing/2016/5/11/chartex" xmlns:cx6="http://schemas.microsoft.com/office/drawing/2016/5/12/chartex" xmlns:cx7="http://schemas.microsoft.com/office/drawing/2016/5/13/chartex" xmlns:cx8="http://schemas.microsoft.com/office/drawing/2016/5/14/chartex" xmlns:mc="http://schemas.openxmlformats.org/markup-compatibility/2006" xmlns:aink="http://schemas.microsoft.com/office/drawing/2016/ink" xmlns:am3d="http://schemas.microsoft.com/office/drawing/2017/model3d" xmlns:o="urn:schemas-microsoft-com:office:office" xmlns:r="http://schemas.openxmlformats.org/officeDocument/2006/relationships" xmlns:m="http://schemas.openxmlformats.org/officeDocument/2006/math" xmlns:v="urn:schemas-microsoft-com:vml" xmlns:wp14="http://schemas.microsoft.com/office/word/2010/wordprocessingDrawing" xmlns:wp="http://schemas.openxmlformats.org/drawingml/2006/wordprocessingDrawing" xmlns:w10="urn:schemas-microsoft-com:office:word" xmlns:w="http://schemas.openxmlformats.org/wordprocessingml/2006/main" xmlns:w14="http://schemas.microsoft.com/office/word/2010/wordml" xmlns:w15="http://schemas.microsoft.com/office/word/2012/wordml" xmlns:w16cex="http://schemas.microsoft.com/office/word/2018/wordml/cex" xmlns:w16cid="http://schemas.microsoft.com/office/word/2016/wordml/cid" xmlns:w16="http://schemas.microsoft.com/office/word/2018/wordml" xmlns:w16se="http://schemas.microsoft.com/office/word/2015/wordml/symex" xmlns:wpg="http://schemas.microsoft.com/office/word/2010/wordprocessingGroup" xmlns:wpi="http://schemas.microsoft.com/office/word/2010/wordprocessingInk" xmlns:wne="http://schemas.microsoft.com/office/word/2006/wordml" xmlns:wps="http://schemas.microsoft.com/office/word/2010/wordprocessingShape" mc:Ignorable="w14 w15 w16se w16cid w16 w16cex wp14">
   <w:tbl>
     <w:tblPr>
@@ -3683,14 +3700,6 @@
             <w:pStyle w:val="Footer"/>
             <w:jc w:val="left"/>
           </w:pPr>
-          <w:fldSimple w:instr=" DOCPROPERTY sodocoClasLang \* MERGEFORMAT ">
-            <w:r>
-              <w:t>Unrestricted</w:t>
-            </w:r>
-          </w:fldSimple>
-          <w:r>
-            <w:t xml:space="preserve"> </w:t>
-          </w:r>
           <w:r>
             <w:t xml:space="preserve">Visit </w:t>
           </w:r>
@@ -3699,7 +3708,7 @@
               <w:rPr>
                 <w:rStyle w:val="Hyperlink"/>
               </w:rPr>
-              <w:t>https://afzalex.tech</w:t>
+              <w:t>https://afzalex.site</w:t>
             </w:r>
           </w:hyperlink>
           <w:r>
@@ -3716,7 +3725,10 @@
             <w:pStyle w:val="Footer"/>
           </w:pPr>
           <w:r>
-            <w:t>Last Updated on 24</w:t>
+            <w:t xml:space="preserve">Last Updated on </w:t>
+          </w:r>
+          <w:r>
+            <w:t>6</w:t>
           </w:r>
           <w:r>
             <w:rPr>
@@ -3725,7 +3737,13 @@
             <w:t>th</w:t>
           </w:r>
           <w:r>
-            <w:t xml:space="preserve"> Jan 2020</w:t>
+            <w:t xml:space="preserve"> </w:t>
+          </w:r>
+          <w:r>
+            <w:t>June</w:t>
+          </w:r>
+          <w:r>
+            <w:t xml:space="preserve"> 2020</w:t>
           </w:r>
         </w:p>
       </w:tc>
@@ -3739,21 +3757,19 @@
 </w:ftr>
 </file>
 
-<file path=word/footer3.xml><?xml version="1.0" encoding="utf-8"?>
+<file path=word/footer2.xml><?xml version="1.0" encoding="utf-8"?>
 <w:ftr xmlns:wpc="http://schemas.microsoft.com/office/word/2010/wordprocessingCanvas" xmlns:cx="http://schemas.microsoft.com/office/drawing/2014/chartex" xmlns:cx1="http://schemas.microsoft.com/office/drawing/2015/9/8/chartex" xmlns:cx2="http://schemas.microsoft.com/office/drawing/2015/10/21/chartex" xmlns:cx3="http://schemas.microsoft.com/office/drawing/2016/5/9/chartex" xmlns:cx4="http://schemas.microsoft.com/office/drawing/2016/5/10/chartex" xmlns:cx5="http://schemas.microsoft.com/office/drawing/2016/5/11/chartex" xmlns:cx6="http://schemas.microsoft.com/office/drawing/2016/5/12/chartex" xmlns:cx7="http://schemas.microsoft.com/office/drawing/2016/5/13/chartex" xmlns:cx8="http://schemas.microsoft.com/office/drawing/2016/5/14/chartex" xmlns:mc="http://schemas.openxmlformats.org/markup-compatibility/2006" xmlns:aink="http://schemas.microsoft.com/office/drawing/2016/ink" xmlns:am3d="http://schemas.microsoft.com/office/drawing/2017/model3d" xmlns:o="urn:schemas-microsoft-com:office:office" xmlns:r="http://schemas.openxmlformats.org/officeDocument/2006/relationships" xmlns:m="http://schemas.openxmlformats.org/officeDocument/2006/math" xmlns:v="urn:schemas-microsoft-com:vml" xmlns:wp14="http://schemas.microsoft.com/office/word/2010/wordprocessingDrawing" xmlns:wp="http://schemas.openxmlformats.org/drawingml/2006/wordprocessingDrawing" xmlns:w10="urn:schemas-microsoft-com:office:word" xmlns:w="http://schemas.openxmlformats.org/wordprocessingml/2006/main" xmlns:w14="http://schemas.microsoft.com/office/word/2010/wordml" xmlns:w15="http://schemas.microsoft.com/office/word/2012/wordml" xmlns:w16cex="http://schemas.microsoft.com/office/word/2018/wordml/cex" xmlns:w16cid="http://schemas.microsoft.com/office/word/2016/wordml/cid" xmlns:w16="http://schemas.microsoft.com/office/word/2018/wordml" xmlns:w16se="http://schemas.microsoft.com/office/word/2015/wordml/symex" xmlns:wpg="http://schemas.microsoft.com/office/word/2010/wordprocessingGroup" xmlns:wpi="http://schemas.microsoft.com/office/word/2010/wordprocessingInk" xmlns:wne="http://schemas.microsoft.com/office/word/2006/wordml" xmlns:wps="http://schemas.microsoft.com/office/word/2010/wordprocessingShape" mc:Ignorable="w14 w15 w16se w16cid w16 w16cex wp14">
   <w:p>
     <w:pPr>
       <w:pStyle w:val="Footer"/>
       <w:jc w:val="left"/>
     </w:pPr>
-    <w:fldSimple w:instr=" DOCPROPERTY sodocoClasLang \* MERGEFORMAT ">
-      <w:r>
-        <w:t>Unrestricted</w:t>
-      </w:r>
-    </w:fldSimple>
-    <w:r>
-      <w:t xml:space="preserve"> </w:t>
-    </w:r>
+  </w:p>
+  <w:p>
+    <w:pPr>
+      <w:pStyle w:val="Footer"/>
+      <w:jc w:val="left"/>
+    </w:pPr>
   </w:p>
   <w:p>
     <w:pPr>
@@ -3786,36 +3802,6 @@
     </w:p>
   </w:footnote>
 </w:footnotes>
-</file>
-
-<file path=word/header1.xml><?xml version="1.0" encoding="utf-8"?>
-<w:hdr xmlns:wpc="http://schemas.microsoft.com/office/word/2010/wordprocessingCanvas" xmlns:cx="http://schemas.microsoft.com/office/drawing/2014/chartex" xmlns:cx1="http://schemas.microsoft.com/office/drawing/2015/9/8/chartex" xmlns:cx2="http://schemas.microsoft.com/office/drawing/2015/10/21/chartex" xmlns:cx3="http://schemas.microsoft.com/office/drawing/2016/5/9/chartex" xmlns:cx4="http://schemas.microsoft.com/office/drawing/2016/5/10/chartex" xmlns:cx5="http://schemas.microsoft.com/office/drawing/2016/5/11/chartex" xmlns:cx6="http://schemas.microsoft.com/office/drawing/2016/5/12/chartex" xmlns:cx7="http://schemas.microsoft.com/office/drawing/2016/5/13/chartex" xmlns:cx8="http://schemas.microsoft.com/office/drawing/2016/5/14/chartex" xmlns:mc="http://schemas.openxmlformats.org/markup-compatibility/2006" xmlns:aink="http://schemas.microsoft.com/office/drawing/2016/ink" xmlns:am3d="http://schemas.microsoft.com/office/drawing/2017/model3d" xmlns:o="urn:schemas-microsoft-com:office:office" xmlns:r="http://schemas.openxmlformats.org/officeDocument/2006/relationships" xmlns:m="http://schemas.openxmlformats.org/officeDocument/2006/math" xmlns:v="urn:schemas-microsoft-com:vml" xmlns:wp14="http://schemas.microsoft.com/office/word/2010/wordprocessingDrawing" xmlns:wp="http://schemas.openxmlformats.org/drawingml/2006/wordprocessingDrawing" xmlns:w10="urn:schemas-microsoft-com:office:word" xmlns:w="http://schemas.openxmlformats.org/wordprocessingml/2006/main" xmlns:w14="http://schemas.microsoft.com/office/word/2010/wordml" xmlns:w15="http://schemas.microsoft.com/office/word/2012/wordml" xmlns:w16cex="http://schemas.microsoft.com/office/word/2018/wordml/cex" xmlns:w16cid="http://schemas.microsoft.com/office/word/2016/wordml/cid" xmlns:w16="http://schemas.microsoft.com/office/word/2018/wordml" xmlns:w16se="http://schemas.microsoft.com/office/word/2015/wordml/symex" xmlns:wpg="http://schemas.microsoft.com/office/word/2010/wordprocessingGroup" xmlns:wpi="http://schemas.microsoft.com/office/word/2010/wordprocessingInk" xmlns:wne="http://schemas.microsoft.com/office/word/2006/wordml" xmlns:wps="http://schemas.microsoft.com/office/word/2010/wordprocessingShape" mc:Ignorable="w14 w15 w16se w16cid w16 w16cex wp14">
-  <w:p>
-    <w:pPr>
-      <w:pStyle w:val="Header"/>
-    </w:pPr>
-  </w:p>
-</w:hdr>
-</file>
-
-<file path=word/header2.xml><?xml version="1.0" encoding="utf-8"?>
-<w:hdr xmlns:wpc="http://schemas.microsoft.com/office/word/2010/wordprocessingCanvas" xmlns:cx="http://schemas.microsoft.com/office/drawing/2014/chartex" xmlns:cx1="http://schemas.microsoft.com/office/drawing/2015/9/8/chartex" xmlns:cx2="http://schemas.microsoft.com/office/drawing/2015/10/21/chartex" xmlns:cx3="http://schemas.microsoft.com/office/drawing/2016/5/9/chartex" xmlns:cx4="http://schemas.microsoft.com/office/drawing/2016/5/10/chartex" xmlns:cx5="http://schemas.microsoft.com/office/drawing/2016/5/11/chartex" xmlns:cx6="http://schemas.microsoft.com/office/drawing/2016/5/12/chartex" xmlns:cx7="http://schemas.microsoft.com/office/drawing/2016/5/13/chartex" xmlns:cx8="http://schemas.microsoft.com/office/drawing/2016/5/14/chartex" xmlns:mc="http://schemas.openxmlformats.org/markup-compatibility/2006" xmlns:aink="http://schemas.microsoft.com/office/drawing/2016/ink" xmlns:am3d="http://schemas.microsoft.com/office/drawing/2017/model3d" xmlns:o="urn:schemas-microsoft-com:office:office" xmlns:r="http://schemas.openxmlformats.org/officeDocument/2006/relationships" xmlns:m="http://schemas.openxmlformats.org/officeDocument/2006/math" xmlns:v="urn:schemas-microsoft-com:vml" xmlns:wp14="http://schemas.microsoft.com/office/word/2010/wordprocessingDrawing" xmlns:wp="http://schemas.openxmlformats.org/drawingml/2006/wordprocessingDrawing" xmlns:w10="urn:schemas-microsoft-com:office:word" xmlns:w="http://schemas.openxmlformats.org/wordprocessingml/2006/main" xmlns:w14="http://schemas.microsoft.com/office/word/2010/wordml" xmlns:w15="http://schemas.microsoft.com/office/word/2012/wordml" xmlns:w16cex="http://schemas.microsoft.com/office/word/2018/wordml/cex" xmlns:w16cid="http://schemas.microsoft.com/office/word/2016/wordml/cid" xmlns:w16="http://schemas.microsoft.com/office/word/2018/wordml" xmlns:w16se="http://schemas.microsoft.com/office/word/2015/wordml/symex" xmlns:wpg="http://schemas.microsoft.com/office/word/2010/wordprocessingGroup" xmlns:wpi="http://schemas.microsoft.com/office/word/2010/wordprocessingInk" xmlns:wne="http://schemas.microsoft.com/office/word/2006/wordml" xmlns:wps="http://schemas.microsoft.com/office/word/2010/wordprocessingShape" mc:Ignorable="w14 w15 w16se w16cid w16 w16cex wp14">
-  <w:p>
-    <w:pPr>
-      <w:pStyle w:val="Header"/>
-    </w:pPr>
-  </w:p>
-</w:hdr>
-</file>
-
-<file path=word/header3.xml><?xml version="1.0" encoding="utf-8"?>
-<w:hdr xmlns:wpc="http://schemas.microsoft.com/office/word/2010/wordprocessingCanvas" xmlns:cx="http://schemas.microsoft.com/office/drawing/2014/chartex" xmlns:cx1="http://schemas.microsoft.com/office/drawing/2015/9/8/chartex" xmlns:cx2="http://schemas.microsoft.com/office/drawing/2015/10/21/chartex" xmlns:cx3="http://schemas.microsoft.com/office/drawing/2016/5/9/chartex" xmlns:cx4="http://schemas.microsoft.com/office/drawing/2016/5/10/chartex" xmlns:cx5="http://schemas.microsoft.com/office/drawing/2016/5/11/chartex" xmlns:cx6="http://schemas.microsoft.com/office/drawing/2016/5/12/chartex" xmlns:cx7="http://schemas.microsoft.com/office/drawing/2016/5/13/chartex" xmlns:cx8="http://schemas.microsoft.com/office/drawing/2016/5/14/chartex" xmlns:mc="http://schemas.openxmlformats.org/markup-compatibility/2006" xmlns:aink="http://schemas.microsoft.com/office/drawing/2016/ink" xmlns:am3d="http://schemas.microsoft.com/office/drawing/2017/model3d" xmlns:o="urn:schemas-microsoft-com:office:office" xmlns:r="http://schemas.openxmlformats.org/officeDocument/2006/relationships" xmlns:m="http://schemas.openxmlformats.org/officeDocument/2006/math" xmlns:v="urn:schemas-microsoft-com:vml" xmlns:wp14="http://schemas.microsoft.com/office/word/2010/wordprocessingDrawing" xmlns:wp="http://schemas.openxmlformats.org/drawingml/2006/wordprocessingDrawing" xmlns:w10="urn:schemas-microsoft-com:office:word" xmlns:w="http://schemas.openxmlformats.org/wordprocessingml/2006/main" xmlns:w14="http://schemas.microsoft.com/office/word/2010/wordml" xmlns:w15="http://schemas.microsoft.com/office/word/2012/wordml" xmlns:w16cex="http://schemas.microsoft.com/office/word/2018/wordml/cex" xmlns:w16cid="http://schemas.microsoft.com/office/word/2016/wordml/cid" xmlns:w16="http://schemas.microsoft.com/office/word/2018/wordml" xmlns:w16se="http://schemas.microsoft.com/office/word/2015/wordml/symex" xmlns:wpg="http://schemas.microsoft.com/office/word/2010/wordprocessingGroup" xmlns:wpi="http://schemas.microsoft.com/office/word/2010/wordprocessingInk" xmlns:wne="http://schemas.microsoft.com/office/word/2006/wordml" xmlns:wps="http://schemas.microsoft.com/office/word/2010/wordprocessingShape" mc:Ignorable="w14 w15 w16se w16cid w16 w16cex wp14">
-  <w:p>
-    <w:pPr>
-      <w:pStyle w:val="Header"/>
-    </w:pPr>
-  </w:p>
-</w:hdr>
 </file>
 
 <file path=word/numbering.xml><?xml version="1.0" encoding="utf-8"?>
@@ -4602,6 +4588,7 @@
     <w:lsdException w:name="HTML Sample" w:semiHidden="1" w:unhideWhenUsed="1"/>
     <w:lsdException w:name="HTML Typewriter" w:semiHidden="1" w:unhideWhenUsed="1"/>
     <w:lsdException w:name="HTML Variable" w:semiHidden="1" w:unhideWhenUsed="1"/>
+    <w:lsdException w:name="Normal Table" w:semiHidden="1" w:unhideWhenUsed="1"/>
     <w:lsdException w:name="annotation subject" w:semiHidden="1" w:unhideWhenUsed="1"/>
     <w:lsdException w:name="No List" w:semiHidden="1" w:unhideWhenUsed="1"/>
     <w:lsdException w:name="Outline List 1" w:semiHidden="1" w:unhideWhenUsed="1"/>
@@ -4645,8 +4632,10 @@
     <w:lsdException w:name="Table Elegant" w:semiHidden="1" w:unhideWhenUsed="1"/>
     <w:lsdException w:name="Table Professional" w:semiHidden="1" w:unhideWhenUsed="1"/>
     <w:lsdException w:name="Table Subtle 1" w:semiHidden="1" w:unhideWhenUsed="1"/>
+    <w:lsdException w:name="Table Subtle 2" w:semiHidden="1" w:unhideWhenUsed="1"/>
     <w:lsdException w:name="Table Web 1" w:semiHidden="1" w:unhideWhenUsed="1"/>
     <w:lsdException w:name="Table Web 2" w:semiHidden="1" w:unhideWhenUsed="1"/>
+    <w:lsdException w:name="Table Web 3" w:semiHidden="1" w:unhideWhenUsed="1"/>
     <w:lsdException w:name="Balloon Text" w:semiHidden="1" w:unhideWhenUsed="1"/>
     <w:lsdException w:name="Table Grid" w:uiPriority="39"/>
     <w:lsdException w:name="Table Theme" w:semiHidden="1" w:unhideWhenUsed="1"/>
@@ -8227,7 +8216,7 @@
 </file>
 
 <file path=customXml/itemProps2.xml><?xml version="1.0" encoding="utf-8"?>
-<ds:datastoreItem xmlns:ds="http://schemas.openxmlformats.org/officeDocument/2006/customXml" ds:itemID="{D8888472-ADED-410E-9D98-3B662111694A}">
+<ds:datastoreItem xmlns:ds="http://schemas.openxmlformats.org/officeDocument/2006/customXml" ds:itemID="{AC619F7B-107D-4FB4-9A5D-2D2146CE8590}">
   <ds:schemaRefs>
     <ds:schemaRef ds:uri="http://schemas.openxmlformats.org/officeDocument/2006/bibliography"/>
   </ds:schemaRefs>

</xml_diff>

<commit_message>
Updated contact and workflow
</commit_message>
<xml_diff>
--- a/docs/assets/resume.docx
+++ b/docs/assets/resume.docx
@@ -47,7 +47,25 @@
           <w:sz w:val="24"/>
           <w:szCs w:val="24"/>
         </w:rPr>
-        <w:t xml:space="preserve">+91 7222876247, +91 63503820 | </w:t>
+        <w:t>+91 7222876247, +91 63503820</w:t>
+      </w:r>
+      <w:r>
+        <w:rPr>
+          <w:rFonts w:ascii="Arial" w:hAnsi="Arial" w:cs="Arial"/>
+          <w:color w:val="000000"/>
+          <w:sz w:val="24"/>
+          <w:szCs w:val="24"/>
+        </w:rPr>
+        <w:t>83</w:t>
+      </w:r>
+      <w:r>
+        <w:rPr>
+          <w:rFonts w:ascii="Arial" w:hAnsi="Arial" w:cs="Arial"/>
+          <w:color w:val="000000"/>
+          <w:sz w:val="24"/>
+          <w:szCs w:val="24"/>
+        </w:rPr>
+        <w:t xml:space="preserve"> | </w:t>
       </w:r>
       <w:hyperlink r:id="rId9" w:history="1">
         <w:r>
@@ -184,30 +202,27 @@
           <w:szCs w:val="24"/>
           <w:lang w:val="en-IN"/>
         </w:rPr>
-        <w:t xml:space="preserve"> </w:t>
-      </w:r>
-      <w:r>
-        <w:rPr>
-          <w:rFonts w:ascii="Arial" w:hAnsi="Arial" w:cs="Arial"/>
-          <w:bCs/>
+        <w:t xml:space="preserve">. </w:t>
+      </w:r>
+      <w:r>
+        <w:rPr>
+          <w:rFonts w:ascii="Arial" w:hAnsi="Arial" w:cs="Arial"/>
           <w:color w:val="000000" w:themeColor="text1"/>
           <w:sz w:val="24"/>
           <w:szCs w:val="24"/>
           <w:lang w:val="en-IN"/>
         </w:rPr>
-        <w:t>in Technology</w:t>
-      </w:r>
-      <w:r>
-        <w:rPr>
-          <w:rFonts w:ascii="Arial" w:hAnsi="Arial" w:cs="Arial"/>
-          <w:b/>
-          <w:bCs/>
+        <w:t xml:space="preserve">I have more than </w:t>
+      </w:r>
+      <w:r>
+        <w:rPr>
+          <w:rFonts w:ascii="Arial" w:hAnsi="Arial" w:cs="Arial"/>
           <w:color w:val="000000" w:themeColor="text1"/>
           <w:sz w:val="24"/>
           <w:szCs w:val="24"/>
           <w:lang w:val="en-IN"/>
         </w:rPr>
-        <w:t xml:space="preserve">. </w:t>
+        <w:t>5</w:t>
       </w:r>
       <w:r>
         <w:rPr>
@@ -217,7 +232,7 @@
           <w:szCs w:val="24"/>
           <w:lang w:val="en-IN"/>
         </w:rPr>
-        <w:t xml:space="preserve">I have more than 4 years of experience in </w:t>
+        <w:t xml:space="preserve"> years of experience in </w:t>
       </w:r>
       <w:r>
         <w:rPr>
@@ -461,7 +476,27 @@
           <w:szCs w:val="24"/>
           <w:lang w:val="en-IN"/>
         </w:rPr>
-        <w:t xml:space="preserve"> and have more than 7000 reputation points there. Apart from these t</w:t>
+        <w:t xml:space="preserve"> and have more than </w:t>
+      </w:r>
+      <w:r>
+        <w:rPr>
+          <w:rFonts w:ascii="Arial" w:hAnsi="Arial" w:cs="Arial"/>
+          <w:color w:val="000000" w:themeColor="text1"/>
+          <w:sz w:val="24"/>
+          <w:szCs w:val="24"/>
+          <w:lang w:val="en-IN"/>
+        </w:rPr>
+        <w:t>8</w:t>
+      </w:r>
+      <w:r>
+        <w:rPr>
+          <w:rFonts w:ascii="Arial" w:hAnsi="Arial" w:cs="Arial"/>
+          <w:color w:val="000000" w:themeColor="text1"/>
+          <w:sz w:val="24"/>
+          <w:szCs w:val="24"/>
+          <w:lang w:val="en-IN"/>
+        </w:rPr>
+        <w:t>000 reputation points there. Apart from these t</w:t>
       </w:r>
       <w:r>
         <w:rPr>
@@ -849,6 +884,26 @@
                 <w:szCs w:val="24"/>
               </w:rPr>
               <w:t xml:space="preserve">, </w:t>
+            </w:r>
+            <w:r>
+              <w:rPr>
+                <w:rFonts w:ascii="Arial" w:hAnsi="Arial" w:cs="Arial"/>
+                <w:bCs/>
+                <w:color w:val="000000" w:themeColor="text1"/>
+                <w:sz w:val="24"/>
+                <w:szCs w:val="24"/>
+              </w:rPr>
+              <w:t>nodejs,</w:t>
+            </w:r>
+            <w:r>
+              <w:rPr>
+                <w:rFonts w:ascii="Arial" w:hAnsi="Arial" w:cs="Arial"/>
+                <w:b/>
+                <w:color w:val="000000" w:themeColor="text1"/>
+                <w:sz w:val="24"/>
+                <w:szCs w:val="24"/>
+              </w:rPr>
+              <w:t xml:space="preserve"> </w:t>
             </w:r>
             <w:r>
               <w:rPr>
@@ -1723,6 +1778,8 @@
         </w:rPr>
         <w:t>4</w:t>
       </w:r>
+      <w:bookmarkStart w:id="0" w:name="_GoBack"/>
+      <w:bookmarkEnd w:id="0"/>
       <w:r>
         <w:rPr>
           <w:rFonts w:ascii="Arial" w:hAnsi="Arial" w:cs="Arial"/>
@@ -1731,7 +1788,27 @@
           <w:szCs w:val="24"/>
           <w:lang w:val="en-IN"/>
         </w:rPr>
-        <w:t xml:space="preserve"> Years experience as a full stack java developer</w:t>
+        <w:t xml:space="preserve"> </w:t>
+      </w:r>
+      <w:r>
+        <w:rPr>
+          <w:rFonts w:ascii="Arial" w:hAnsi="Arial" w:cs="Arial"/>
+          <w:color w:val="000000" w:themeColor="text1"/>
+          <w:sz w:val="24"/>
+          <w:szCs w:val="24"/>
+          <w:lang w:val="en-IN"/>
+        </w:rPr>
+        <w:t>y</w:t>
+      </w:r>
+      <w:r>
+        <w:rPr>
+          <w:rFonts w:ascii="Arial" w:hAnsi="Arial" w:cs="Arial"/>
+          <w:color w:val="000000" w:themeColor="text1"/>
+          <w:sz w:val="24"/>
+          <w:szCs w:val="24"/>
+          <w:lang w:val="en-IN"/>
+        </w:rPr>
+        <w:t>ears experience as a full stack java developer</w:t>
       </w:r>
       <w:r>
         <w:rPr>
@@ -2097,51 +2174,7 @@
           <w:sz w:val="22"/>
           <w:szCs w:val="22"/>
         </w:rPr>
-        <w:t xml:space="preserve"> </w:t>
-      </w:r>
-      <w:r>
-        <w:rPr>
-          <w:rFonts w:ascii="Arial" w:hAnsi="Arial" w:cs="Arial"/>
-          <w:i/>
-          <w:iCs/>
-          <w:color w:val="000000" w:themeColor="text1"/>
-          <w:sz w:val="22"/>
-          <w:szCs w:val="22"/>
-        </w:rPr>
-        <w:t>Due to some company policies of Nagarro, I could not write much about the</w:t>
-      </w:r>
-      <w:r>
-        <w:rPr>
-          <w:rFonts w:ascii="Arial" w:hAnsi="Arial" w:cs="Arial"/>
-          <w:i/>
-          <w:iCs/>
-          <w:color w:val="000000" w:themeColor="text1"/>
-          <w:sz w:val="22"/>
-          <w:szCs w:val="22"/>
-        </w:rPr>
-        <w:t xml:space="preserve"> </w:t>
-      </w:r>
-      <w:r>
-        <w:rPr>
-          <w:rFonts w:ascii="Arial" w:hAnsi="Arial" w:cs="Arial"/>
-          <w:i/>
-          <w:iCs/>
-          <w:color w:val="000000" w:themeColor="text1"/>
-          <w:sz w:val="22"/>
-          <w:szCs w:val="22"/>
-        </w:rPr>
-        <w:t>details of project</w:t>
-      </w:r>
-      <w:r>
-        <w:rPr>
-          <w:rFonts w:ascii="Arial" w:hAnsi="Arial" w:cs="Arial"/>
-          <w:i/>
-          <w:iCs/>
-          <w:color w:val="000000" w:themeColor="text1"/>
-          <w:sz w:val="22"/>
-          <w:szCs w:val="22"/>
-        </w:rPr>
-        <w:t>.</w:t>
+        <w:t xml:space="preserve"> Due to some company policies of Nagarro, I could not write much about the details of project.</w:t>
       </w:r>
       <w:r>
         <w:rPr>
@@ -3065,8 +3098,6 @@
           <w:szCs w:val="22"/>
         </w:rPr>
       </w:pPr>
-      <w:bookmarkStart w:id="0" w:name="_GoBack"/>
-      <w:bookmarkEnd w:id="0"/>
     </w:p>
     <w:p>
       <w:pPr>
@@ -3591,12 +3622,8 @@
       </w:r>
     </w:p>
     <w:sectPr>
-      <w:headerReference w:type="even" r:id="rId15"/>
-      <w:headerReference w:type="default" r:id="rId16"/>
-      <w:footerReference w:type="even" r:id="rId17"/>
-      <w:footerReference w:type="default" r:id="rId18"/>
-      <w:headerReference w:type="first" r:id="rId19"/>
-      <w:footerReference w:type="first" r:id="rId20"/>
+      <w:footerReference w:type="default" r:id="rId15"/>
+      <w:footerReference w:type="first" r:id="rId16"/>
       <w:pgSz w:w="12240" w:h="15840"/>
       <w:pgMar w:top="1080" w:right="1584" w:bottom="1287" w:left="1584" w:header="0" w:footer="490" w:gutter="0"/>
       <w:pgBorders w:offsetFrom="page">
@@ -3640,16 +3667,6 @@
 </file>
 
 <file path=word/footer1.xml><?xml version="1.0" encoding="utf-8"?>
-<w:ftr xmlns:wpc="http://schemas.microsoft.com/office/word/2010/wordprocessingCanvas" xmlns:cx="http://schemas.microsoft.com/office/drawing/2014/chartex" xmlns:cx1="http://schemas.microsoft.com/office/drawing/2015/9/8/chartex" xmlns:cx2="http://schemas.microsoft.com/office/drawing/2015/10/21/chartex" xmlns:cx3="http://schemas.microsoft.com/office/drawing/2016/5/9/chartex" xmlns:cx4="http://schemas.microsoft.com/office/drawing/2016/5/10/chartex" xmlns:cx5="http://schemas.microsoft.com/office/drawing/2016/5/11/chartex" xmlns:cx6="http://schemas.microsoft.com/office/drawing/2016/5/12/chartex" xmlns:cx7="http://schemas.microsoft.com/office/drawing/2016/5/13/chartex" xmlns:cx8="http://schemas.microsoft.com/office/drawing/2016/5/14/chartex" xmlns:mc="http://schemas.openxmlformats.org/markup-compatibility/2006" xmlns:aink="http://schemas.microsoft.com/office/drawing/2016/ink" xmlns:am3d="http://schemas.microsoft.com/office/drawing/2017/model3d" xmlns:o="urn:schemas-microsoft-com:office:office" xmlns:r="http://schemas.openxmlformats.org/officeDocument/2006/relationships" xmlns:m="http://schemas.openxmlformats.org/officeDocument/2006/math" xmlns:v="urn:schemas-microsoft-com:vml" xmlns:wp14="http://schemas.microsoft.com/office/word/2010/wordprocessingDrawing" xmlns:wp="http://schemas.openxmlformats.org/drawingml/2006/wordprocessingDrawing" xmlns:w10="urn:schemas-microsoft-com:office:word" xmlns:w="http://schemas.openxmlformats.org/wordprocessingml/2006/main" xmlns:w14="http://schemas.microsoft.com/office/word/2010/wordml" xmlns:w15="http://schemas.microsoft.com/office/word/2012/wordml" xmlns:w16cex="http://schemas.microsoft.com/office/word/2018/wordml/cex" xmlns:w16cid="http://schemas.microsoft.com/office/word/2016/wordml/cid" xmlns:w16="http://schemas.microsoft.com/office/word/2018/wordml" xmlns:w16se="http://schemas.microsoft.com/office/word/2015/wordml/symex" xmlns:wpg="http://schemas.microsoft.com/office/word/2010/wordprocessingGroup" xmlns:wpi="http://schemas.microsoft.com/office/word/2010/wordprocessingInk" xmlns:wne="http://schemas.microsoft.com/office/word/2006/wordml" xmlns:wps="http://schemas.microsoft.com/office/word/2010/wordprocessingShape" mc:Ignorable="w14 w15 w16se w16cid w16 w16cex wp14">
-  <w:p>
-    <w:pPr>
-      <w:pStyle w:val="Footer"/>
-    </w:pPr>
-  </w:p>
-</w:ftr>
-</file>
-
-<file path=word/footer2.xml><?xml version="1.0" encoding="utf-8"?>
 <w:ftr xmlns:wpc="http://schemas.microsoft.com/office/word/2010/wordprocessingCanvas" xmlns:cx="http://schemas.microsoft.com/office/drawing/2014/chartex" xmlns:cx1="http://schemas.microsoft.com/office/drawing/2015/9/8/chartex" xmlns:cx2="http://schemas.microsoft.com/office/drawing/2015/10/21/chartex" xmlns:cx3="http://schemas.microsoft.com/office/drawing/2016/5/9/chartex" xmlns:cx4="http://schemas.microsoft.com/office/drawing/2016/5/10/chartex" xmlns:cx5="http://schemas.microsoft.com/office/drawing/2016/5/11/chartex" xmlns:cx6="http://schemas.microsoft.com/office/drawing/2016/5/12/chartex" xmlns:cx7="http://schemas.microsoft.com/office/drawing/2016/5/13/chartex" xmlns:cx8="http://schemas.microsoft.com/office/drawing/2016/5/14/chartex" xmlns:mc="http://schemas.openxmlformats.org/markup-compatibility/2006" xmlns:aink="http://schemas.microsoft.com/office/drawing/2016/ink" xmlns:am3d="http://schemas.microsoft.com/office/drawing/2017/model3d" xmlns:o="urn:schemas-microsoft-com:office:office" xmlns:r="http://schemas.openxmlformats.org/officeDocument/2006/relationships" xmlns:m="http://schemas.openxmlformats.org/officeDocument/2006/math" xmlns:v="urn:schemas-microsoft-com:vml" xmlns:wp14="http://schemas.microsoft.com/office/word/2010/wordprocessingDrawing" xmlns:wp="http://schemas.openxmlformats.org/drawingml/2006/wordprocessingDrawing" xmlns:w10="urn:schemas-microsoft-com:office:word" xmlns:w="http://schemas.openxmlformats.org/wordprocessingml/2006/main" xmlns:w14="http://schemas.microsoft.com/office/word/2010/wordml" xmlns:w15="http://schemas.microsoft.com/office/word/2012/wordml" xmlns:w16cex="http://schemas.microsoft.com/office/word/2018/wordml/cex" xmlns:w16cid="http://schemas.microsoft.com/office/word/2016/wordml/cid" xmlns:w16="http://schemas.microsoft.com/office/word/2018/wordml" xmlns:w16se="http://schemas.microsoft.com/office/word/2015/wordml/symex" xmlns:wpg="http://schemas.microsoft.com/office/word/2010/wordprocessingGroup" xmlns:wpi="http://schemas.microsoft.com/office/word/2010/wordprocessingInk" xmlns:wne="http://schemas.microsoft.com/office/word/2006/wordml" xmlns:wps="http://schemas.microsoft.com/office/word/2010/wordprocessingShape" mc:Ignorable="w14 w15 w16se w16cid w16 w16cex wp14">
   <w:tbl>
     <w:tblPr>
@@ -3683,14 +3700,6 @@
             <w:pStyle w:val="Footer"/>
             <w:jc w:val="left"/>
           </w:pPr>
-          <w:fldSimple w:instr=" DOCPROPERTY sodocoClasLang \* MERGEFORMAT ">
-            <w:r>
-              <w:t>Unrestricted</w:t>
-            </w:r>
-          </w:fldSimple>
-          <w:r>
-            <w:t xml:space="preserve"> </w:t>
-          </w:r>
           <w:r>
             <w:t xml:space="preserve">Visit </w:t>
           </w:r>
@@ -3699,7 +3708,7 @@
               <w:rPr>
                 <w:rStyle w:val="Hyperlink"/>
               </w:rPr>
-              <w:t>https://afzalex.tech</w:t>
+              <w:t>https://afzalex.site</w:t>
             </w:r>
           </w:hyperlink>
           <w:r>
@@ -3716,7 +3725,10 @@
             <w:pStyle w:val="Footer"/>
           </w:pPr>
           <w:r>
-            <w:t>Last Updated on 24</w:t>
+            <w:t xml:space="preserve">Last Updated on </w:t>
+          </w:r>
+          <w:r>
+            <w:t>6</w:t>
           </w:r>
           <w:r>
             <w:rPr>
@@ -3725,7 +3737,13 @@
             <w:t>th</w:t>
           </w:r>
           <w:r>
-            <w:t xml:space="preserve"> Jan 2020</w:t>
+            <w:t xml:space="preserve"> </w:t>
+          </w:r>
+          <w:r>
+            <w:t>June</w:t>
+          </w:r>
+          <w:r>
+            <w:t xml:space="preserve"> 2020</w:t>
           </w:r>
         </w:p>
       </w:tc>
@@ -3739,21 +3757,19 @@
 </w:ftr>
 </file>
 
-<file path=word/footer3.xml><?xml version="1.0" encoding="utf-8"?>
+<file path=word/footer2.xml><?xml version="1.0" encoding="utf-8"?>
 <w:ftr xmlns:wpc="http://schemas.microsoft.com/office/word/2010/wordprocessingCanvas" xmlns:cx="http://schemas.microsoft.com/office/drawing/2014/chartex" xmlns:cx1="http://schemas.microsoft.com/office/drawing/2015/9/8/chartex" xmlns:cx2="http://schemas.microsoft.com/office/drawing/2015/10/21/chartex" xmlns:cx3="http://schemas.microsoft.com/office/drawing/2016/5/9/chartex" xmlns:cx4="http://schemas.microsoft.com/office/drawing/2016/5/10/chartex" xmlns:cx5="http://schemas.microsoft.com/office/drawing/2016/5/11/chartex" xmlns:cx6="http://schemas.microsoft.com/office/drawing/2016/5/12/chartex" xmlns:cx7="http://schemas.microsoft.com/office/drawing/2016/5/13/chartex" xmlns:cx8="http://schemas.microsoft.com/office/drawing/2016/5/14/chartex" xmlns:mc="http://schemas.openxmlformats.org/markup-compatibility/2006" xmlns:aink="http://schemas.microsoft.com/office/drawing/2016/ink" xmlns:am3d="http://schemas.microsoft.com/office/drawing/2017/model3d" xmlns:o="urn:schemas-microsoft-com:office:office" xmlns:r="http://schemas.openxmlformats.org/officeDocument/2006/relationships" xmlns:m="http://schemas.openxmlformats.org/officeDocument/2006/math" xmlns:v="urn:schemas-microsoft-com:vml" xmlns:wp14="http://schemas.microsoft.com/office/word/2010/wordprocessingDrawing" xmlns:wp="http://schemas.openxmlformats.org/drawingml/2006/wordprocessingDrawing" xmlns:w10="urn:schemas-microsoft-com:office:word" xmlns:w="http://schemas.openxmlformats.org/wordprocessingml/2006/main" xmlns:w14="http://schemas.microsoft.com/office/word/2010/wordml" xmlns:w15="http://schemas.microsoft.com/office/word/2012/wordml" xmlns:w16cex="http://schemas.microsoft.com/office/word/2018/wordml/cex" xmlns:w16cid="http://schemas.microsoft.com/office/word/2016/wordml/cid" xmlns:w16="http://schemas.microsoft.com/office/word/2018/wordml" xmlns:w16se="http://schemas.microsoft.com/office/word/2015/wordml/symex" xmlns:wpg="http://schemas.microsoft.com/office/word/2010/wordprocessingGroup" xmlns:wpi="http://schemas.microsoft.com/office/word/2010/wordprocessingInk" xmlns:wne="http://schemas.microsoft.com/office/word/2006/wordml" xmlns:wps="http://schemas.microsoft.com/office/word/2010/wordprocessingShape" mc:Ignorable="w14 w15 w16se w16cid w16 w16cex wp14">
   <w:p>
     <w:pPr>
       <w:pStyle w:val="Footer"/>
       <w:jc w:val="left"/>
     </w:pPr>
-    <w:fldSimple w:instr=" DOCPROPERTY sodocoClasLang \* MERGEFORMAT ">
-      <w:r>
-        <w:t>Unrestricted</w:t>
-      </w:r>
-    </w:fldSimple>
-    <w:r>
-      <w:t xml:space="preserve"> </w:t>
-    </w:r>
+  </w:p>
+  <w:p>
+    <w:pPr>
+      <w:pStyle w:val="Footer"/>
+      <w:jc w:val="left"/>
+    </w:pPr>
   </w:p>
   <w:p>
     <w:pPr>
@@ -3786,36 +3802,6 @@
     </w:p>
   </w:footnote>
 </w:footnotes>
-</file>
-
-<file path=word/header1.xml><?xml version="1.0" encoding="utf-8"?>
-<w:hdr xmlns:wpc="http://schemas.microsoft.com/office/word/2010/wordprocessingCanvas" xmlns:cx="http://schemas.microsoft.com/office/drawing/2014/chartex" xmlns:cx1="http://schemas.microsoft.com/office/drawing/2015/9/8/chartex" xmlns:cx2="http://schemas.microsoft.com/office/drawing/2015/10/21/chartex" xmlns:cx3="http://schemas.microsoft.com/office/drawing/2016/5/9/chartex" xmlns:cx4="http://schemas.microsoft.com/office/drawing/2016/5/10/chartex" xmlns:cx5="http://schemas.microsoft.com/office/drawing/2016/5/11/chartex" xmlns:cx6="http://schemas.microsoft.com/office/drawing/2016/5/12/chartex" xmlns:cx7="http://schemas.microsoft.com/office/drawing/2016/5/13/chartex" xmlns:cx8="http://schemas.microsoft.com/office/drawing/2016/5/14/chartex" xmlns:mc="http://schemas.openxmlformats.org/markup-compatibility/2006" xmlns:aink="http://schemas.microsoft.com/office/drawing/2016/ink" xmlns:am3d="http://schemas.microsoft.com/office/drawing/2017/model3d" xmlns:o="urn:schemas-microsoft-com:office:office" xmlns:r="http://schemas.openxmlformats.org/officeDocument/2006/relationships" xmlns:m="http://schemas.openxmlformats.org/officeDocument/2006/math" xmlns:v="urn:schemas-microsoft-com:vml" xmlns:wp14="http://schemas.microsoft.com/office/word/2010/wordprocessingDrawing" xmlns:wp="http://schemas.openxmlformats.org/drawingml/2006/wordprocessingDrawing" xmlns:w10="urn:schemas-microsoft-com:office:word" xmlns:w="http://schemas.openxmlformats.org/wordprocessingml/2006/main" xmlns:w14="http://schemas.microsoft.com/office/word/2010/wordml" xmlns:w15="http://schemas.microsoft.com/office/word/2012/wordml" xmlns:w16cex="http://schemas.microsoft.com/office/word/2018/wordml/cex" xmlns:w16cid="http://schemas.microsoft.com/office/word/2016/wordml/cid" xmlns:w16="http://schemas.microsoft.com/office/word/2018/wordml" xmlns:w16se="http://schemas.microsoft.com/office/word/2015/wordml/symex" xmlns:wpg="http://schemas.microsoft.com/office/word/2010/wordprocessingGroup" xmlns:wpi="http://schemas.microsoft.com/office/word/2010/wordprocessingInk" xmlns:wne="http://schemas.microsoft.com/office/word/2006/wordml" xmlns:wps="http://schemas.microsoft.com/office/word/2010/wordprocessingShape" mc:Ignorable="w14 w15 w16se w16cid w16 w16cex wp14">
-  <w:p>
-    <w:pPr>
-      <w:pStyle w:val="Header"/>
-    </w:pPr>
-  </w:p>
-</w:hdr>
-</file>
-
-<file path=word/header2.xml><?xml version="1.0" encoding="utf-8"?>
-<w:hdr xmlns:wpc="http://schemas.microsoft.com/office/word/2010/wordprocessingCanvas" xmlns:cx="http://schemas.microsoft.com/office/drawing/2014/chartex" xmlns:cx1="http://schemas.microsoft.com/office/drawing/2015/9/8/chartex" xmlns:cx2="http://schemas.microsoft.com/office/drawing/2015/10/21/chartex" xmlns:cx3="http://schemas.microsoft.com/office/drawing/2016/5/9/chartex" xmlns:cx4="http://schemas.microsoft.com/office/drawing/2016/5/10/chartex" xmlns:cx5="http://schemas.microsoft.com/office/drawing/2016/5/11/chartex" xmlns:cx6="http://schemas.microsoft.com/office/drawing/2016/5/12/chartex" xmlns:cx7="http://schemas.microsoft.com/office/drawing/2016/5/13/chartex" xmlns:cx8="http://schemas.microsoft.com/office/drawing/2016/5/14/chartex" xmlns:mc="http://schemas.openxmlformats.org/markup-compatibility/2006" xmlns:aink="http://schemas.microsoft.com/office/drawing/2016/ink" xmlns:am3d="http://schemas.microsoft.com/office/drawing/2017/model3d" xmlns:o="urn:schemas-microsoft-com:office:office" xmlns:r="http://schemas.openxmlformats.org/officeDocument/2006/relationships" xmlns:m="http://schemas.openxmlformats.org/officeDocument/2006/math" xmlns:v="urn:schemas-microsoft-com:vml" xmlns:wp14="http://schemas.microsoft.com/office/word/2010/wordprocessingDrawing" xmlns:wp="http://schemas.openxmlformats.org/drawingml/2006/wordprocessingDrawing" xmlns:w10="urn:schemas-microsoft-com:office:word" xmlns:w="http://schemas.openxmlformats.org/wordprocessingml/2006/main" xmlns:w14="http://schemas.microsoft.com/office/word/2010/wordml" xmlns:w15="http://schemas.microsoft.com/office/word/2012/wordml" xmlns:w16cex="http://schemas.microsoft.com/office/word/2018/wordml/cex" xmlns:w16cid="http://schemas.microsoft.com/office/word/2016/wordml/cid" xmlns:w16="http://schemas.microsoft.com/office/word/2018/wordml" xmlns:w16se="http://schemas.microsoft.com/office/word/2015/wordml/symex" xmlns:wpg="http://schemas.microsoft.com/office/word/2010/wordprocessingGroup" xmlns:wpi="http://schemas.microsoft.com/office/word/2010/wordprocessingInk" xmlns:wne="http://schemas.microsoft.com/office/word/2006/wordml" xmlns:wps="http://schemas.microsoft.com/office/word/2010/wordprocessingShape" mc:Ignorable="w14 w15 w16se w16cid w16 w16cex wp14">
-  <w:p>
-    <w:pPr>
-      <w:pStyle w:val="Header"/>
-    </w:pPr>
-  </w:p>
-</w:hdr>
-</file>
-
-<file path=word/header3.xml><?xml version="1.0" encoding="utf-8"?>
-<w:hdr xmlns:wpc="http://schemas.microsoft.com/office/word/2010/wordprocessingCanvas" xmlns:cx="http://schemas.microsoft.com/office/drawing/2014/chartex" xmlns:cx1="http://schemas.microsoft.com/office/drawing/2015/9/8/chartex" xmlns:cx2="http://schemas.microsoft.com/office/drawing/2015/10/21/chartex" xmlns:cx3="http://schemas.microsoft.com/office/drawing/2016/5/9/chartex" xmlns:cx4="http://schemas.microsoft.com/office/drawing/2016/5/10/chartex" xmlns:cx5="http://schemas.microsoft.com/office/drawing/2016/5/11/chartex" xmlns:cx6="http://schemas.microsoft.com/office/drawing/2016/5/12/chartex" xmlns:cx7="http://schemas.microsoft.com/office/drawing/2016/5/13/chartex" xmlns:cx8="http://schemas.microsoft.com/office/drawing/2016/5/14/chartex" xmlns:mc="http://schemas.openxmlformats.org/markup-compatibility/2006" xmlns:aink="http://schemas.microsoft.com/office/drawing/2016/ink" xmlns:am3d="http://schemas.microsoft.com/office/drawing/2017/model3d" xmlns:o="urn:schemas-microsoft-com:office:office" xmlns:r="http://schemas.openxmlformats.org/officeDocument/2006/relationships" xmlns:m="http://schemas.openxmlformats.org/officeDocument/2006/math" xmlns:v="urn:schemas-microsoft-com:vml" xmlns:wp14="http://schemas.microsoft.com/office/word/2010/wordprocessingDrawing" xmlns:wp="http://schemas.openxmlformats.org/drawingml/2006/wordprocessingDrawing" xmlns:w10="urn:schemas-microsoft-com:office:word" xmlns:w="http://schemas.openxmlformats.org/wordprocessingml/2006/main" xmlns:w14="http://schemas.microsoft.com/office/word/2010/wordml" xmlns:w15="http://schemas.microsoft.com/office/word/2012/wordml" xmlns:w16cex="http://schemas.microsoft.com/office/word/2018/wordml/cex" xmlns:w16cid="http://schemas.microsoft.com/office/word/2016/wordml/cid" xmlns:w16="http://schemas.microsoft.com/office/word/2018/wordml" xmlns:w16se="http://schemas.microsoft.com/office/word/2015/wordml/symex" xmlns:wpg="http://schemas.microsoft.com/office/word/2010/wordprocessingGroup" xmlns:wpi="http://schemas.microsoft.com/office/word/2010/wordprocessingInk" xmlns:wne="http://schemas.microsoft.com/office/word/2006/wordml" xmlns:wps="http://schemas.microsoft.com/office/word/2010/wordprocessingShape" mc:Ignorable="w14 w15 w16se w16cid w16 w16cex wp14">
-  <w:p>
-    <w:pPr>
-      <w:pStyle w:val="Header"/>
-    </w:pPr>
-  </w:p>
-</w:hdr>
 </file>
 
 <file path=word/numbering.xml><?xml version="1.0" encoding="utf-8"?>
@@ -4602,6 +4588,7 @@
     <w:lsdException w:name="HTML Sample" w:semiHidden="1" w:unhideWhenUsed="1"/>
     <w:lsdException w:name="HTML Typewriter" w:semiHidden="1" w:unhideWhenUsed="1"/>
     <w:lsdException w:name="HTML Variable" w:semiHidden="1" w:unhideWhenUsed="1"/>
+    <w:lsdException w:name="Normal Table" w:semiHidden="1" w:unhideWhenUsed="1"/>
     <w:lsdException w:name="annotation subject" w:semiHidden="1" w:unhideWhenUsed="1"/>
     <w:lsdException w:name="No List" w:semiHidden="1" w:unhideWhenUsed="1"/>
     <w:lsdException w:name="Outline List 1" w:semiHidden="1" w:unhideWhenUsed="1"/>
@@ -4645,8 +4632,10 @@
     <w:lsdException w:name="Table Elegant" w:semiHidden="1" w:unhideWhenUsed="1"/>
     <w:lsdException w:name="Table Professional" w:semiHidden="1" w:unhideWhenUsed="1"/>
     <w:lsdException w:name="Table Subtle 1" w:semiHidden="1" w:unhideWhenUsed="1"/>
+    <w:lsdException w:name="Table Subtle 2" w:semiHidden="1" w:unhideWhenUsed="1"/>
     <w:lsdException w:name="Table Web 1" w:semiHidden="1" w:unhideWhenUsed="1"/>
     <w:lsdException w:name="Table Web 2" w:semiHidden="1" w:unhideWhenUsed="1"/>
+    <w:lsdException w:name="Table Web 3" w:semiHidden="1" w:unhideWhenUsed="1"/>
     <w:lsdException w:name="Balloon Text" w:semiHidden="1" w:unhideWhenUsed="1"/>
     <w:lsdException w:name="Table Grid" w:uiPriority="39"/>
     <w:lsdException w:name="Table Theme" w:semiHidden="1" w:unhideWhenUsed="1"/>
@@ -8227,7 +8216,7 @@
 </file>
 
 <file path=customXml/itemProps2.xml><?xml version="1.0" encoding="utf-8"?>
-<ds:datastoreItem xmlns:ds="http://schemas.openxmlformats.org/officeDocument/2006/customXml" ds:itemID="{D8888472-ADED-410E-9D98-3B662111694A}">
+<ds:datastoreItem xmlns:ds="http://schemas.openxmlformats.org/officeDocument/2006/customXml" ds:itemID="{AC619F7B-107D-4FB4-9A5D-2D2146CE8590}">
   <ds:schemaRefs>
     <ds:schemaRef ds:uri="http://schemas.openxmlformats.org/officeDocument/2006/bibliography"/>
   </ds:schemaRefs>

</xml_diff>

<commit_message>
Updated designation in README.md and resume.docx
</commit_message>
<xml_diff>
--- a/docs/assets/resume.docx
+++ b/docs/assets/resume.docx
@@ -146,6 +146,7 @@
         </w:rPr>
         <w:t xml:space="preserve">Currently working in </w:t>
       </w:r>
+      <w:proofErr w:type="spellStart"/>
       <w:r>
         <w:rPr>
           <w:rFonts w:ascii="Arial" w:hAnsi="Arial" w:cs="Arial"/>
@@ -156,18 +157,9 @@
           <w:szCs w:val="24"/>
           <w:lang w:val="en-IN"/>
         </w:rPr>
-        <w:t xml:space="preserve">Altimetrik </w:t>
-      </w:r>
-      <w:r>
-        <w:rPr>
-          <w:rFonts w:ascii="Arial" w:hAnsi="Arial" w:cs="Arial"/>
-          <w:color w:val="000000" w:themeColor="text1" w:themeTint="FF" w:themeShade="FF"/>
-          <w:sz w:val="24"/>
-          <w:szCs w:val="24"/>
-          <w:lang w:val="en-IN"/>
-        </w:rPr>
-        <w:t xml:space="preserve">as </w:t>
-      </w:r>
+        <w:t>Calibo</w:t>
+      </w:r>
+      <w:proofErr w:type="spellEnd"/>
       <w:r>
         <w:rPr>
           <w:rFonts w:ascii="Arial" w:hAnsi="Arial" w:cs="Arial"/>
@@ -178,7 +170,17 @@
           <w:szCs w:val="24"/>
           <w:lang w:val="en-IN"/>
         </w:rPr>
-        <w:t xml:space="preserve">Senior </w:t>
+        <w:t xml:space="preserve"> </w:t>
+      </w:r>
+      <w:r>
+        <w:rPr>
+          <w:rFonts w:ascii="Arial" w:hAnsi="Arial" w:cs="Arial"/>
+          <w:color w:val="000000" w:themeColor="text1" w:themeTint="FF" w:themeShade="FF"/>
+          <w:sz w:val="24"/>
+          <w:szCs w:val="24"/>
+          <w:lang w:val="en-IN"/>
+        </w:rPr>
+        <w:t xml:space="preserve">as </w:t>
       </w:r>
       <w:r>
         <w:rPr>
@@ -190,7 +192,7 @@
           <w:szCs w:val="24"/>
           <w:lang w:val="en-IN"/>
         </w:rPr>
-        <w:t>Engineer</w:t>
+        <w:t>Product Development Engineer</w:t>
       </w:r>
       <w:r>
         <w:rPr>

</xml_diff>

<commit_message>
Updated resume 6 May 2022
</commit_message>
<xml_diff>
--- a/docs/assets/resume.docx
+++ b/docs/assets/resume.docx
@@ -125,6 +125,7 @@
         </w:rPr>
         <w:t xml:space="preserve">Currently working in </w:t>
       </w:r>
+      <w:proofErr w:type="spellStart"/>
       <w:r>
         <w:rPr>
           <w:rFonts w:ascii="Arial" w:eastAsia="Arial" w:hAnsi="Arial" w:cs="Arial"/>
@@ -133,29 +134,13 @@
           <w:sz w:val="24"/>
           <w:szCs w:val="24"/>
         </w:rPr>
-        <w:t xml:space="preserve">Calibo </w:t>
-      </w:r>
-      <w:r>
-        <w:rPr>
-          <w:rFonts w:ascii="Arial" w:eastAsia="Arial" w:hAnsi="Arial" w:cs="Arial"/>
-          <w:color w:val="000000"/>
-          <w:sz w:val="24"/>
-          <w:szCs w:val="24"/>
-        </w:rPr>
-        <w:t>as</w:t>
-      </w:r>
-      <w:r>
-        <w:rPr>
-          <w:rFonts w:ascii="Arial" w:eastAsia="Arial" w:hAnsi="Arial" w:cs="Arial"/>
-          <w:color w:val="000000"/>
-          <w:sz w:val="24"/>
-          <w:szCs w:val="24"/>
-        </w:rPr>
-        <w:t xml:space="preserve"> a</w:t>
-      </w:r>
-      <w:r>
-        <w:rPr>
-          <w:rFonts w:ascii="Arial" w:eastAsia="Arial" w:hAnsi="Arial" w:cs="Arial"/>
+        <w:t>Calibo</w:t>
+      </w:r>
+      <w:proofErr w:type="spellEnd"/>
+      <w:r>
+        <w:rPr>
+          <w:rFonts w:ascii="Arial" w:eastAsia="Arial" w:hAnsi="Arial" w:cs="Arial"/>
+          <w:b/>
           <w:color w:val="000000"/>
           <w:sz w:val="24"/>
           <w:szCs w:val="24"/>
@@ -165,6 +150,15 @@
       <w:r>
         <w:rPr>
           <w:rFonts w:ascii="Arial" w:eastAsia="Arial" w:hAnsi="Arial" w:cs="Arial"/>
+          <w:color w:val="000000"/>
+          <w:sz w:val="24"/>
+          <w:szCs w:val="24"/>
+        </w:rPr>
+        <w:t xml:space="preserve">as a </w:t>
+      </w:r>
+      <w:r>
+        <w:rPr>
+          <w:rFonts w:ascii="Arial" w:eastAsia="Arial" w:hAnsi="Arial" w:cs="Arial"/>
           <w:b/>
           <w:color w:val="000000"/>
           <w:sz w:val="24"/>
@@ -179,34 +173,7 @@
           <w:sz w:val="24"/>
           <w:szCs w:val="24"/>
         </w:rPr>
-        <w:t>H</w:t>
-      </w:r>
-      <w:r>
-        <w:rPr>
-          <w:rFonts w:ascii="Arial" w:eastAsia="Arial" w:hAnsi="Arial" w:cs="Arial"/>
-          <w:color w:val="000000"/>
-          <w:sz w:val="24"/>
-          <w:szCs w:val="24"/>
-        </w:rPr>
-        <w:t xml:space="preserve">ave </w:t>
-      </w:r>
-      <w:r>
-        <w:rPr>
-          <w:rFonts w:ascii="Arial" w:eastAsia="Arial" w:hAnsi="Arial" w:cs="Arial"/>
-          <w:color w:val="000000"/>
-          <w:sz w:val="24"/>
-          <w:szCs w:val="24"/>
-        </w:rPr>
-        <w:t>6+</w:t>
-      </w:r>
-      <w:r>
-        <w:rPr>
-          <w:rFonts w:ascii="Arial" w:eastAsia="Arial" w:hAnsi="Arial" w:cs="Arial"/>
-          <w:color w:val="000000"/>
-          <w:sz w:val="24"/>
-          <w:szCs w:val="24"/>
-        </w:rPr>
-        <w:t xml:space="preserve"> years of experience in </w:t>
+        <w:t xml:space="preserve">Have 6+ years of experience in </w:t>
       </w:r>
       <w:r>
         <w:rPr>
@@ -264,26 +231,45 @@
           <w:sz w:val="24"/>
           <w:szCs w:val="24"/>
         </w:rPr>
-        <w:t xml:space="preserve">Worked on frontend and backend development in </w:t>
+        <w:t xml:space="preserve">Experience in </w:t>
       </w:r>
       <w:r>
         <w:rPr>
           <w:rFonts w:ascii="Arial" w:eastAsia="Arial" w:hAnsi="Arial" w:cs="Arial"/>
           <w:b/>
-          <w:color w:val="000000"/>
-          <w:sz w:val="24"/>
-          <w:szCs w:val="24"/>
-        </w:rPr>
-        <w:t>Monolithic and Microservices</w:t>
-      </w:r>
-      <w:r>
-        <w:rPr>
-          <w:rFonts w:ascii="Arial" w:eastAsia="Arial" w:hAnsi="Arial" w:cs="Arial"/>
-          <w:color w:val="000000"/>
-          <w:sz w:val="24"/>
-          <w:szCs w:val="24"/>
-        </w:rPr>
-        <w:t xml:space="preserve"> architecture, </w:t>
+          <w:bCs/>
+          <w:color w:val="000000"/>
+          <w:sz w:val="24"/>
+          <w:szCs w:val="24"/>
+        </w:rPr>
+        <w:t>Scalable Microservice</w:t>
+      </w:r>
+      <w:r>
+        <w:rPr>
+          <w:rFonts w:ascii="Arial" w:eastAsia="Arial" w:hAnsi="Arial" w:cs="Arial"/>
+          <w:color w:val="000000"/>
+          <w:sz w:val="24"/>
+          <w:szCs w:val="24"/>
+        </w:rPr>
+        <w:t xml:space="preserve"> based Applications at fro</w:t>
+      </w:r>
+      <w:r>
+        <w:rPr>
+          <w:rFonts w:ascii="Arial" w:eastAsia="Arial" w:hAnsi="Arial" w:cs="Arial"/>
+          <w:color w:val="000000"/>
+          <w:sz w:val="24"/>
+          <w:szCs w:val="24"/>
+        </w:rPr>
+        <w:t xml:space="preserve">ntend and backend </w:t>
+      </w:r>
+      <w:r>
+        <w:rPr>
+          <w:rFonts w:ascii="Arial" w:eastAsia="Arial" w:hAnsi="Arial" w:cs="Arial"/>
+          <w:color w:val="000000"/>
+          <w:sz w:val="24"/>
+          <w:szCs w:val="24"/>
+        </w:rPr>
+        <w:t xml:space="preserve">side. Worked on </w:t>
       </w:r>
       <w:r>
         <w:rPr>
@@ -304,6 +290,7 @@
         </w:rPr>
         <w:t xml:space="preserve">, </w:t>
       </w:r>
+      <w:proofErr w:type="spellStart"/>
       <w:r>
         <w:rPr>
           <w:rFonts w:ascii="Arial" w:eastAsia="Arial" w:hAnsi="Arial" w:cs="Arial"/>
@@ -314,6 +301,7 @@
         </w:rPr>
         <w:t>MLOps</w:t>
       </w:r>
+      <w:proofErr w:type="spellEnd"/>
       <w:r>
         <w:rPr>
           <w:rFonts w:ascii="Arial" w:eastAsia="Arial" w:hAnsi="Arial" w:cs="Arial"/>
@@ -340,16 +328,110 @@
           <w:sz w:val="24"/>
           <w:szCs w:val="24"/>
         </w:rPr>
-        <w:t>, Payment gateway (Stripe) and Linux system administration etc. I have worked on ERP application and other web</w:t>
-      </w:r>
-      <w:r>
-        <w:rPr>
-          <w:rFonts w:ascii="Arial" w:eastAsia="Arial" w:hAnsi="Arial" w:cs="Arial"/>
-          <w:color w:val="000000"/>
-          <w:sz w:val="24"/>
-          <w:szCs w:val="24"/>
-        </w:rPr>
-        <w:t xml:space="preserve"> application development in product and service based organizations. </w:t>
+        <w:t xml:space="preserve">, Payment gateway (Stripe) and Linux system administration </w:t>
+      </w:r>
+      <w:proofErr w:type="spellStart"/>
+      <w:r>
+        <w:rPr>
+          <w:rFonts w:ascii="Arial" w:eastAsia="Arial" w:hAnsi="Arial" w:cs="Arial"/>
+          <w:color w:val="000000"/>
+          <w:sz w:val="24"/>
+          <w:szCs w:val="24"/>
+        </w:rPr>
+        <w:t>etc</w:t>
+      </w:r>
+      <w:proofErr w:type="spellEnd"/>
+      <w:r>
+        <w:rPr>
+          <w:rFonts w:ascii="Arial" w:eastAsia="Arial" w:hAnsi="Arial" w:cs="Arial"/>
+          <w:color w:val="000000"/>
+          <w:sz w:val="24"/>
+          <w:szCs w:val="24"/>
+        </w:rPr>
+        <w:t xml:space="preserve"> </w:t>
+      </w:r>
+      <w:r>
+        <w:rPr>
+          <w:rFonts w:ascii="Arial" w:eastAsia="Arial" w:hAnsi="Arial" w:cs="Arial"/>
+          <w:color w:val="000000"/>
+          <w:sz w:val="24"/>
+          <w:szCs w:val="24"/>
+        </w:rPr>
+        <w:t>in</w:t>
+      </w:r>
+      <w:r>
+        <w:rPr>
+          <w:rFonts w:ascii="Arial" w:eastAsia="Arial" w:hAnsi="Arial" w:cs="Arial"/>
+          <w:color w:val="000000"/>
+          <w:sz w:val="24"/>
+          <w:szCs w:val="24"/>
+        </w:rPr>
+        <w:t xml:space="preserve"> ERP application and other web application </w:t>
+      </w:r>
+      <w:r>
+        <w:rPr>
+          <w:rFonts w:ascii="Arial" w:eastAsia="Arial" w:hAnsi="Arial" w:cs="Arial"/>
+          <w:color w:val="000000"/>
+          <w:sz w:val="24"/>
+          <w:szCs w:val="24"/>
+        </w:rPr>
+        <w:t>for</w:t>
+      </w:r>
+      <w:r>
+        <w:rPr>
+          <w:rFonts w:ascii="Arial" w:eastAsia="Arial" w:hAnsi="Arial" w:cs="Arial"/>
+          <w:color w:val="000000"/>
+          <w:sz w:val="24"/>
+          <w:szCs w:val="24"/>
+        </w:rPr>
+        <w:t xml:space="preserve"> </w:t>
+      </w:r>
+      <w:r>
+        <w:rPr>
+          <w:rFonts w:ascii="Arial" w:eastAsia="Arial" w:hAnsi="Arial" w:cs="Arial"/>
+          <w:color w:val="000000"/>
+          <w:sz w:val="24"/>
+          <w:szCs w:val="24"/>
+        </w:rPr>
+        <w:t>product</w:t>
+      </w:r>
+      <w:r>
+        <w:rPr>
+          <w:rFonts w:ascii="Arial" w:eastAsia="Arial" w:hAnsi="Arial" w:cs="Arial"/>
+          <w:color w:val="000000"/>
+          <w:sz w:val="24"/>
+          <w:szCs w:val="24"/>
+        </w:rPr>
+        <w:t xml:space="preserve"> and </w:t>
+      </w:r>
+      <w:proofErr w:type="gramStart"/>
+      <w:r>
+        <w:rPr>
+          <w:rFonts w:ascii="Arial" w:eastAsia="Arial" w:hAnsi="Arial" w:cs="Arial"/>
+          <w:color w:val="000000"/>
+          <w:sz w:val="24"/>
+          <w:szCs w:val="24"/>
+        </w:rPr>
+        <w:t>service</w:t>
+      </w:r>
+      <w:r>
+        <w:rPr>
+          <w:rFonts w:ascii="Arial" w:eastAsia="Arial" w:hAnsi="Arial" w:cs="Arial"/>
+          <w:color w:val="000000"/>
+          <w:sz w:val="24"/>
+          <w:szCs w:val="24"/>
+        </w:rPr>
+        <w:t xml:space="preserve"> based</w:t>
+      </w:r>
+      <w:proofErr w:type="gramEnd"/>
+      <w:r>
+        <w:rPr>
+          <w:rFonts w:ascii="Arial" w:eastAsia="Arial" w:hAnsi="Arial" w:cs="Arial"/>
+          <w:color w:val="000000"/>
+          <w:sz w:val="24"/>
+          <w:szCs w:val="24"/>
+        </w:rPr>
+        <w:t xml:space="preserve"> organizations. </w:t>
       </w:r>
       <w:r>
         <w:rPr>
@@ -379,8 +461,104 @@
           <w:sz w:val="24"/>
           <w:szCs w:val="24"/>
         </w:rPr>
-        <w:t>Hibernate, Angular, ReactJS</w:t>
-      </w:r>
+        <w:t>Hibernate, ReactJS</w:t>
+      </w:r>
+      <w:r>
+        <w:rPr>
+          <w:rFonts w:ascii="Arial" w:eastAsia="Arial" w:hAnsi="Arial" w:cs="Arial"/>
+          <w:b/>
+          <w:color w:val="000000"/>
+          <w:sz w:val="24"/>
+          <w:szCs w:val="24"/>
+        </w:rPr>
+        <w:t>,</w:t>
+      </w:r>
+      <w:r>
+        <w:rPr>
+          <w:rFonts w:ascii="Arial" w:eastAsia="Arial" w:hAnsi="Arial" w:cs="Arial"/>
+          <w:b/>
+          <w:color w:val="000000"/>
+          <w:sz w:val="24"/>
+          <w:szCs w:val="24"/>
+        </w:rPr>
+        <w:t xml:space="preserve"> </w:t>
+      </w:r>
+      <w:r>
+        <w:rPr>
+          <w:rFonts w:ascii="Arial" w:eastAsia="Arial" w:hAnsi="Arial" w:cs="Arial"/>
+          <w:b/>
+          <w:color w:val="000000"/>
+          <w:sz w:val="24"/>
+          <w:szCs w:val="24"/>
+        </w:rPr>
+        <w:t>Angular</w:t>
+      </w:r>
+      <w:r>
+        <w:rPr>
+          <w:rFonts w:ascii="Arial" w:eastAsia="Arial" w:hAnsi="Arial" w:cs="Arial"/>
+          <w:b/>
+          <w:color w:val="000000"/>
+          <w:sz w:val="24"/>
+          <w:szCs w:val="24"/>
+        </w:rPr>
+        <w:t xml:space="preserve">, ELK, axon, </w:t>
+      </w:r>
+      <w:proofErr w:type="spellStart"/>
+      <w:r>
+        <w:rPr>
+          <w:rFonts w:ascii="Arial" w:eastAsia="Arial" w:hAnsi="Arial" w:cs="Arial"/>
+          <w:b/>
+          <w:color w:val="000000"/>
+          <w:sz w:val="24"/>
+          <w:szCs w:val="24"/>
+        </w:rPr>
+        <w:t>MLflow</w:t>
+      </w:r>
+      <w:proofErr w:type="spellEnd"/>
+      <w:r>
+        <w:rPr>
+          <w:rFonts w:ascii="Arial" w:eastAsia="Arial" w:hAnsi="Arial" w:cs="Arial"/>
+          <w:b/>
+          <w:color w:val="000000"/>
+          <w:sz w:val="24"/>
+          <w:szCs w:val="24"/>
+        </w:rPr>
+        <w:t xml:space="preserve">, </w:t>
+      </w:r>
+      <w:proofErr w:type="spellStart"/>
+      <w:r>
+        <w:rPr>
+          <w:rFonts w:ascii="Arial" w:eastAsia="Arial" w:hAnsi="Arial" w:cs="Arial"/>
+          <w:b/>
+          <w:color w:val="000000"/>
+          <w:sz w:val="24"/>
+          <w:szCs w:val="24"/>
+        </w:rPr>
+        <w:t>Mongodb</w:t>
+      </w:r>
+      <w:proofErr w:type="spellEnd"/>
+      <w:r>
+        <w:rPr>
+          <w:rFonts w:ascii="Arial" w:eastAsia="Arial" w:hAnsi="Arial" w:cs="Arial"/>
+          <w:b/>
+          <w:color w:val="000000"/>
+          <w:sz w:val="24"/>
+          <w:szCs w:val="24"/>
+        </w:rPr>
+        <w:t xml:space="preserve"> </w:t>
+      </w:r>
+      <w:proofErr w:type="spellStart"/>
+      <w:r>
+        <w:rPr>
+          <w:rFonts w:ascii="Arial" w:eastAsia="Arial" w:hAnsi="Arial" w:cs="Arial"/>
+          <w:bCs/>
+          <w:color w:val="000000"/>
+          <w:sz w:val="24"/>
+          <w:szCs w:val="24"/>
+        </w:rPr>
+        <w:t>etc</w:t>
+      </w:r>
+      <w:proofErr w:type="spellEnd"/>
       <w:r>
         <w:rPr>
           <w:rFonts w:ascii="Arial" w:eastAsia="Arial" w:hAnsi="Arial" w:cs="Arial"/>
@@ -462,7 +640,27 @@
           <w:sz w:val="24"/>
           <w:szCs w:val="24"/>
         </w:rPr>
-        <w:t xml:space="preserve"> and have more than 8000 reputation points there. Apart from these technical stuff I am a hobbyist Guitarist.</w:t>
+        <w:t xml:space="preserve"> and have more than 8000 reputation points there. Apart from </w:t>
+      </w:r>
+      <w:proofErr w:type="gramStart"/>
+      <w:r>
+        <w:rPr>
+          <w:rFonts w:ascii="Arial" w:eastAsia="Arial" w:hAnsi="Arial" w:cs="Arial"/>
+          <w:color w:val="000000"/>
+          <w:sz w:val="24"/>
+          <w:szCs w:val="24"/>
+        </w:rPr>
+        <w:t>these technical stuff</w:t>
+      </w:r>
+      <w:proofErr w:type="gramEnd"/>
+      <w:r>
+        <w:rPr>
+          <w:rFonts w:ascii="Arial" w:eastAsia="Arial" w:hAnsi="Arial" w:cs="Arial"/>
+          <w:color w:val="000000"/>
+          <w:sz w:val="24"/>
+          <w:szCs w:val="24"/>
+        </w:rPr>
+        <w:t xml:space="preserve"> I am a hobbyist Guitarist.</w:t>
       </w:r>
     </w:p>
     <w:p>
@@ -674,12 +872,44 @@
             <w:r>
               <w:rPr>
                 <w:rFonts w:ascii="Arial" w:eastAsia="Arial" w:hAnsi="Arial" w:cs="Arial"/>
+                <w:b/>
                 <w:color w:val="000000"/>
                 <w:sz w:val="24"/>
                 <w:szCs w:val="24"/>
               </w:rPr>
-              <w:t>JavaEE, Spring MVC, Maven, nodejs</w:t>
+              <w:t xml:space="preserve">Gradle, </w:t>
             </w:r>
+            <w:proofErr w:type="spellStart"/>
+            <w:r>
+              <w:rPr>
+                <w:rFonts w:ascii="Arial" w:eastAsia="Arial" w:hAnsi="Arial" w:cs="Arial"/>
+                <w:color w:val="000000"/>
+                <w:sz w:val="24"/>
+                <w:szCs w:val="24"/>
+              </w:rPr>
+              <w:t>JavaEE</w:t>
+            </w:r>
+            <w:proofErr w:type="spellEnd"/>
+            <w:r>
+              <w:rPr>
+                <w:rFonts w:ascii="Arial" w:eastAsia="Arial" w:hAnsi="Arial" w:cs="Arial"/>
+                <w:color w:val="000000"/>
+                <w:sz w:val="24"/>
+                <w:szCs w:val="24"/>
+              </w:rPr>
+              <w:t xml:space="preserve">, Spring MVC, Maven, </w:t>
+            </w:r>
+            <w:proofErr w:type="spellStart"/>
+            <w:r>
+              <w:rPr>
+                <w:rFonts w:ascii="Arial" w:eastAsia="Arial" w:hAnsi="Arial" w:cs="Arial"/>
+                <w:color w:val="000000"/>
+                <w:sz w:val="24"/>
+                <w:szCs w:val="24"/>
+              </w:rPr>
+              <w:t>nodejs</w:t>
+            </w:r>
+            <w:proofErr w:type="spellEnd"/>
           </w:p>
         </w:tc>
       </w:tr>
@@ -804,6 +1034,7 @@
               </w:rPr>
               <w:t xml:space="preserve">React, AngularJS, </w:t>
             </w:r>
+            <w:proofErr w:type="spellStart"/>
             <w:r>
               <w:rPr>
                 <w:rFonts w:ascii="Arial" w:eastAsia="Arial" w:hAnsi="Arial" w:cs="Arial"/>
@@ -811,7 +1042,17 @@
                 <w:sz w:val="24"/>
                 <w:szCs w:val="24"/>
               </w:rPr>
-              <w:t>nodejs,</w:t>
+              <w:t>nodejs</w:t>
+            </w:r>
+            <w:proofErr w:type="spellEnd"/>
+            <w:r>
+              <w:rPr>
+                <w:rFonts w:ascii="Arial" w:eastAsia="Arial" w:hAnsi="Arial" w:cs="Arial"/>
+                <w:color w:val="000000"/>
+                <w:sz w:val="24"/>
+                <w:szCs w:val="24"/>
+              </w:rPr>
+              <w:t>,</w:t>
             </w:r>
             <w:r>
               <w:rPr>
@@ -823,6 +1064,7 @@
               </w:rPr>
               <w:t xml:space="preserve"> </w:t>
             </w:r>
+            <w:proofErr w:type="spellStart"/>
             <w:r>
               <w:rPr>
                 <w:rFonts w:ascii="Arial" w:eastAsia="Arial" w:hAnsi="Arial" w:cs="Arial"/>
@@ -830,7 +1072,17 @@
                 <w:sz w:val="24"/>
                 <w:szCs w:val="24"/>
               </w:rPr>
-              <w:t>npm, bootstrap, Material-UI</w:t>
+              <w:t>npm</w:t>
+            </w:r>
+            <w:proofErr w:type="spellEnd"/>
+            <w:r>
+              <w:rPr>
+                <w:rFonts w:ascii="Arial" w:eastAsia="Arial" w:hAnsi="Arial" w:cs="Arial"/>
+                <w:color w:val="000000"/>
+                <w:sz w:val="24"/>
+                <w:szCs w:val="24"/>
+              </w:rPr>
+              <w:t>, bootstrap, Material-UI</w:t>
             </w:r>
           </w:p>
           <w:p>
@@ -965,6 +1217,7 @@
                 <w:szCs w:val="24"/>
               </w:rPr>
             </w:pPr>
+            <w:proofErr w:type="spellStart"/>
             <w:r>
               <w:rPr>
                 <w:rFonts w:ascii="Arial" w:eastAsia="Arial" w:hAnsi="Arial" w:cs="Arial"/>
@@ -973,7 +1226,50 @@
                 <w:sz w:val="24"/>
                 <w:szCs w:val="24"/>
               </w:rPr>
-              <w:t>Postgresql (9.6), Mongodb</w:t>
+              <w:t>Postgresql</w:t>
+            </w:r>
+            <w:proofErr w:type="spellEnd"/>
+            <w:r>
+              <w:rPr>
+                <w:rFonts w:ascii="Arial" w:eastAsia="Arial" w:hAnsi="Arial" w:cs="Arial"/>
+                <w:b/>
+                <w:color w:val="000000"/>
+                <w:sz w:val="24"/>
+                <w:szCs w:val="24"/>
+              </w:rPr>
+              <w:t xml:space="preserve">, </w:t>
+            </w:r>
+            <w:proofErr w:type="spellStart"/>
+            <w:r>
+              <w:rPr>
+                <w:rFonts w:ascii="Arial" w:eastAsia="Arial" w:hAnsi="Arial" w:cs="Arial"/>
+                <w:b/>
+                <w:color w:val="000000"/>
+                <w:sz w:val="24"/>
+                <w:szCs w:val="24"/>
+              </w:rPr>
+              <w:t>Mongodb</w:t>
+            </w:r>
+            <w:proofErr w:type="spellEnd"/>
+            <w:r>
+              <w:rPr>
+                <w:rFonts w:ascii="Arial" w:eastAsia="Arial" w:hAnsi="Arial" w:cs="Arial"/>
+                <w:b/>
+                <w:color w:val="000000"/>
+                <w:sz w:val="24"/>
+                <w:szCs w:val="24"/>
+              </w:rPr>
+              <w:t xml:space="preserve">, </w:t>
+            </w:r>
+            <w:r>
+              <w:rPr>
+                <w:rFonts w:ascii="Arial" w:eastAsia="Arial" w:hAnsi="Arial" w:cs="Arial"/>
+                <w:b/>
+                <w:color w:val="000000"/>
+                <w:sz w:val="24"/>
+                <w:szCs w:val="24"/>
+              </w:rPr>
+              <w:t>Kafka</w:t>
             </w:r>
             <w:r>
               <w:rPr>
@@ -992,7 +1288,7 @@
                 <w:sz w:val="24"/>
                 <w:szCs w:val="24"/>
               </w:rPr>
-              <w:t>RabbitMQ, Kafka</w:t>
+              <w:t>RabbitMQ</w:t>
             </w:r>
           </w:p>
           <w:p>
@@ -1031,6 +1327,7 @@
               </w:rPr>
               <w:t xml:space="preserve">, </w:t>
             </w:r>
+            <w:proofErr w:type="spellStart"/>
             <w:r>
               <w:rPr>
                 <w:rFonts w:ascii="Arial" w:eastAsia="Arial" w:hAnsi="Arial" w:cs="Arial"/>
@@ -1040,6 +1337,7 @@
               </w:rPr>
               <w:t>sqlite</w:t>
             </w:r>
+            <w:proofErr w:type="spellEnd"/>
           </w:p>
         </w:tc>
       </w:tr>
@@ -1173,7 +1471,7 @@
                 <w:sz w:val="24"/>
                 <w:szCs w:val="24"/>
               </w:rPr>
-              <w:t>Git, Vim, docker</w:t>
+              <w:t>ELK stack</w:t>
             </w:r>
             <w:r>
               <w:rPr>
@@ -1183,7 +1481,49 @@
                 <w:sz w:val="24"/>
                 <w:szCs w:val="24"/>
               </w:rPr>
-              <w:t xml:space="preserve">, mlflow, kibana, </w:t>
+              <w:t xml:space="preserve">, docker, </w:t>
+            </w:r>
+            <w:proofErr w:type="spellStart"/>
+            <w:r>
+              <w:rPr>
+                <w:rFonts w:ascii="Arial" w:eastAsia="Arial" w:hAnsi="Arial" w:cs="Arial"/>
+                <w:b/>
+                <w:color w:val="000000"/>
+                <w:sz w:val="24"/>
+                <w:szCs w:val="24"/>
+              </w:rPr>
+              <w:t>ML</w:t>
+            </w:r>
+            <w:r>
+              <w:rPr>
+                <w:rFonts w:ascii="Arial" w:eastAsia="Arial" w:hAnsi="Arial" w:cs="Arial"/>
+                <w:b/>
+                <w:color w:val="000000"/>
+                <w:sz w:val="24"/>
+                <w:szCs w:val="24"/>
+              </w:rPr>
+              <w:t>flow</w:t>
+            </w:r>
+            <w:proofErr w:type="spellEnd"/>
+            <w:r>
+              <w:rPr>
+                <w:rFonts w:ascii="Arial" w:eastAsia="Arial" w:hAnsi="Arial" w:cs="Arial"/>
+                <w:b/>
+                <w:color w:val="000000"/>
+                <w:sz w:val="24"/>
+                <w:szCs w:val="24"/>
+              </w:rPr>
+              <w:t xml:space="preserve">, </w:t>
+            </w:r>
+            <w:r>
+              <w:rPr>
+                <w:rFonts w:ascii="Arial" w:eastAsia="Arial" w:hAnsi="Arial" w:cs="Arial"/>
+                <w:b/>
+                <w:color w:val="000000"/>
+                <w:sz w:val="24"/>
+                <w:szCs w:val="24"/>
+              </w:rPr>
+              <w:t>Kubernetes</w:t>
             </w:r>
           </w:p>
           <w:p>
@@ -1204,6 +1544,7 @@
                 <w:szCs w:val="24"/>
               </w:rPr>
             </w:pPr>
+            <w:proofErr w:type="spellStart"/>
             <w:r>
               <w:rPr>
                 <w:rFonts w:ascii="Arial" w:eastAsia="Arial" w:hAnsi="Arial" w:cs="Arial"/>
@@ -1211,7 +1552,37 @@
                 <w:sz w:val="24"/>
                 <w:szCs w:val="24"/>
               </w:rPr>
-              <w:t xml:space="preserve">elastic search, fluentd, SVN, </w:t>
+              <w:t>Zipkin</w:t>
+            </w:r>
+            <w:proofErr w:type="spellEnd"/>
+            <w:r>
+              <w:rPr>
+                <w:rFonts w:ascii="Arial" w:eastAsia="Arial" w:hAnsi="Arial" w:cs="Arial"/>
+                <w:color w:val="000000"/>
+                <w:sz w:val="24"/>
+                <w:szCs w:val="24"/>
+              </w:rPr>
+              <w:t xml:space="preserve">, </w:t>
+            </w:r>
+            <w:proofErr w:type="spellStart"/>
+            <w:r>
+              <w:rPr>
+                <w:rFonts w:ascii="Arial" w:eastAsia="Arial" w:hAnsi="Arial" w:cs="Arial"/>
+                <w:color w:val="000000"/>
+                <w:sz w:val="24"/>
+                <w:szCs w:val="24"/>
+              </w:rPr>
+              <w:t>newRelic</w:t>
+            </w:r>
+            <w:proofErr w:type="spellEnd"/>
+            <w:r>
+              <w:rPr>
+                <w:rFonts w:ascii="Arial" w:eastAsia="Arial" w:hAnsi="Arial" w:cs="Arial"/>
+                <w:color w:val="000000"/>
+                <w:sz w:val="24"/>
+                <w:szCs w:val="24"/>
+              </w:rPr>
+              <w:t>, SonarQube</w:t>
             </w:r>
             <w:r>
               <w:rPr>
@@ -1220,7 +1591,45 @@
                 <w:sz w:val="24"/>
                 <w:szCs w:val="24"/>
               </w:rPr>
-              <w:t>gulp, Apache Tomcat</w:t>
+              <w:t xml:space="preserve">, </w:t>
+            </w:r>
+            <w:r>
+              <w:rPr>
+                <w:rFonts w:ascii="Arial" w:eastAsia="Arial" w:hAnsi="Arial" w:cs="Arial"/>
+                <w:color w:val="000000"/>
+                <w:sz w:val="24"/>
+                <w:szCs w:val="24"/>
+              </w:rPr>
+              <w:t>Vim, git</w:t>
+            </w:r>
+            <w:r>
+              <w:rPr>
+                <w:rFonts w:ascii="Arial" w:eastAsia="Arial" w:hAnsi="Arial" w:cs="Arial"/>
+                <w:color w:val="000000"/>
+                <w:sz w:val="24"/>
+                <w:szCs w:val="24"/>
+              </w:rPr>
+              <w:t xml:space="preserve">, </w:t>
+            </w:r>
+            <w:proofErr w:type="spellStart"/>
+            <w:r>
+              <w:rPr>
+                <w:rFonts w:ascii="Arial" w:eastAsia="Arial" w:hAnsi="Arial" w:cs="Arial"/>
+                <w:color w:val="000000"/>
+                <w:sz w:val="24"/>
+                <w:szCs w:val="24"/>
+              </w:rPr>
+              <w:t>fluentd</w:t>
+            </w:r>
+            <w:proofErr w:type="spellEnd"/>
+            <w:r>
+              <w:rPr>
+                <w:rFonts w:ascii="Arial" w:eastAsia="Arial" w:hAnsi="Arial" w:cs="Arial"/>
+                <w:color w:val="000000"/>
+                <w:sz w:val="24"/>
+                <w:szCs w:val="24"/>
+              </w:rPr>
+              <w:t>, SVN</w:t>
             </w:r>
           </w:p>
           <w:p>
@@ -1371,8 +1780,19 @@
                 <w:sz w:val="24"/>
                 <w:szCs w:val="24"/>
               </w:rPr>
-              <w:t>CentOS, Redhat</w:t>
+              <w:t xml:space="preserve">CentOS, </w:t>
             </w:r>
+            <w:proofErr w:type="spellStart"/>
+            <w:r>
+              <w:rPr>
+                <w:rFonts w:ascii="Arial" w:eastAsia="Arial" w:hAnsi="Arial" w:cs="Arial"/>
+                <w:color w:val="000000"/>
+                <w:sz w:val="24"/>
+                <w:szCs w:val="24"/>
+              </w:rPr>
+              <w:t>Redhat</w:t>
+            </w:r>
+            <w:proofErr w:type="spellEnd"/>
           </w:p>
         </w:tc>
       </w:tr>
@@ -1496,8 +1916,9 @@
                 <w:sz w:val="24"/>
                 <w:szCs w:val="24"/>
               </w:rPr>
-              <w:t>AWS EC2, AWS RDS</w:t>
+              <w:t xml:space="preserve">AWS EC2, AWS RDS, AWS </w:t>
             </w:r>
+            <w:proofErr w:type="spellStart"/>
             <w:r>
               <w:rPr>
                 <w:rFonts w:ascii="Arial" w:eastAsia="Arial" w:hAnsi="Arial" w:cs="Arial"/>
@@ -1506,8 +1927,9 @@
                 <w:sz w:val="24"/>
                 <w:szCs w:val="24"/>
               </w:rPr>
-              <w:t>, AWS Sagemaker</w:t>
+              <w:t>Sagemaker</w:t>
             </w:r>
+            <w:proofErr w:type="spellEnd"/>
             <w:r>
               <w:rPr>
                 <w:rFonts w:ascii="Arial" w:eastAsia="Arial" w:hAnsi="Arial" w:cs="Arial"/>
@@ -1748,7 +2170,27 @@
           <w:sz w:val="24"/>
           <w:szCs w:val="24"/>
         </w:rPr>
-        <w:t>Presently working in Calibo from 2020</w:t>
+        <w:t xml:space="preserve">Presently working in </w:t>
+      </w:r>
+      <w:proofErr w:type="spellStart"/>
+      <w:r>
+        <w:rPr>
+          <w:rFonts w:ascii="Arial" w:eastAsia="Arial" w:hAnsi="Arial" w:cs="Arial"/>
+          <w:color w:val="000000"/>
+          <w:sz w:val="24"/>
+          <w:szCs w:val="24"/>
+        </w:rPr>
+        <w:t>Calibo</w:t>
+      </w:r>
+      <w:proofErr w:type="spellEnd"/>
+      <w:r>
+        <w:rPr>
+          <w:rFonts w:ascii="Arial" w:eastAsia="Arial" w:hAnsi="Arial" w:cs="Arial"/>
+          <w:color w:val="000000"/>
+          <w:sz w:val="24"/>
+          <w:szCs w:val="24"/>
+        </w:rPr>
+        <w:t xml:space="preserve"> from 2020</w:t>
       </w:r>
     </w:p>
     <w:p>
@@ -1827,7 +2269,27 @@
           <w:sz w:val="24"/>
           <w:szCs w:val="24"/>
         </w:rPr>
-        <w:t>4 years experience as a full stack java developer</w:t>
+        <w:t xml:space="preserve">4 </w:t>
+      </w:r>
+      <w:proofErr w:type="spellStart"/>
+      <w:r>
+        <w:rPr>
+          <w:rFonts w:ascii="Arial" w:eastAsia="Arial" w:hAnsi="Arial" w:cs="Arial"/>
+          <w:color w:val="000000"/>
+          <w:sz w:val="24"/>
+          <w:szCs w:val="24"/>
+        </w:rPr>
+        <w:t>years experience</w:t>
+      </w:r>
+      <w:proofErr w:type="spellEnd"/>
+      <w:r>
+        <w:rPr>
+          <w:rFonts w:ascii="Arial" w:eastAsia="Arial" w:hAnsi="Arial" w:cs="Arial"/>
+          <w:color w:val="000000"/>
+          <w:sz w:val="24"/>
+          <w:szCs w:val="24"/>
+        </w:rPr>
+        <w:t xml:space="preserve"> as a full stack java developer</w:t>
       </w:r>
       <w:r>
         <w:rPr>
@@ -1838,6 +2300,7 @@
         </w:rPr>
         <w:t xml:space="preserve"> in </w:t>
       </w:r>
+      <w:proofErr w:type="spellStart"/>
       <w:r>
         <w:rPr>
           <w:rFonts w:ascii="Arial" w:eastAsia="Arial" w:hAnsi="Arial" w:cs="Arial"/>
@@ -1848,6 +2311,7 @@
         </w:rPr>
         <w:t>Enbraun</w:t>
       </w:r>
+      <w:proofErr w:type="spellEnd"/>
       <w:r>
         <w:rPr>
           <w:rFonts w:ascii="Arial" w:eastAsia="Arial" w:hAnsi="Arial" w:cs="Arial"/>
@@ -1961,6 +2425,7 @@
           <w:szCs w:val="22"/>
         </w:rPr>
       </w:pPr>
+      <w:proofErr w:type="spellStart"/>
       <w:r>
         <w:rPr>
           <w:rFonts w:ascii="Arial" w:eastAsia="Arial" w:hAnsi="Arial" w:cs="Arial"/>
@@ -1969,7 +2434,41 @@
           <w:sz w:val="24"/>
           <w:szCs w:val="24"/>
         </w:rPr>
-        <w:t xml:space="preserve">DiPEC (Digitalized Project Excecution) </w:t>
+        <w:t>DiPEC</w:t>
+      </w:r>
+      <w:proofErr w:type="spellEnd"/>
+      <w:r>
+        <w:rPr>
+          <w:rFonts w:ascii="Arial" w:eastAsia="Arial" w:hAnsi="Arial" w:cs="Arial"/>
+          <w:b/>
+          <w:color w:val="000000"/>
+          <w:sz w:val="24"/>
+          <w:szCs w:val="24"/>
+        </w:rPr>
+        <w:t xml:space="preserve"> (Digitalized Project </w:t>
+      </w:r>
+      <w:proofErr w:type="spellStart"/>
+      <w:r>
+        <w:rPr>
+          <w:rFonts w:ascii="Arial" w:eastAsia="Arial" w:hAnsi="Arial" w:cs="Arial"/>
+          <w:b/>
+          <w:color w:val="000000"/>
+          <w:sz w:val="24"/>
+          <w:szCs w:val="24"/>
+        </w:rPr>
+        <w:t>Excecution</w:t>
+      </w:r>
+      <w:proofErr w:type="spellEnd"/>
+      <w:proofErr w:type="gramStart"/>
+      <w:r>
+        <w:rPr>
+          <w:rFonts w:ascii="Arial" w:eastAsia="Arial" w:hAnsi="Arial" w:cs="Arial"/>
+          <w:b/>
+          <w:color w:val="000000"/>
+          <w:sz w:val="24"/>
+          <w:szCs w:val="24"/>
+        </w:rPr>
+        <w:t xml:space="preserve">) </w:t>
       </w:r>
       <w:r>
         <w:rPr>
@@ -1980,6 +2479,7 @@
         </w:rPr>
         <w:t>:</w:t>
       </w:r>
+      <w:proofErr w:type="gramEnd"/>
     </w:p>
     <w:p>
       <w:pPr>
@@ -2006,7 +2506,27 @@
           <w:sz w:val="22"/>
           <w:szCs w:val="22"/>
         </w:rPr>
-        <w:t xml:space="preserve">It is a web application created to digitalize project development. It is being used by Engineers of Siemens. I was involed in </w:t>
+        <w:t xml:space="preserve">It is a web application created to digitalize project development. It is being used by Engineers of Siemens. I was </w:t>
+      </w:r>
+      <w:proofErr w:type="spellStart"/>
+      <w:r>
+        <w:rPr>
+          <w:rFonts w:ascii="Arial" w:eastAsia="Arial" w:hAnsi="Arial" w:cs="Arial"/>
+          <w:color w:val="000000"/>
+          <w:sz w:val="22"/>
+          <w:szCs w:val="22"/>
+        </w:rPr>
+        <w:t>involed</w:t>
+      </w:r>
+      <w:proofErr w:type="spellEnd"/>
+      <w:r>
+        <w:rPr>
+          <w:rFonts w:ascii="Arial" w:eastAsia="Arial" w:hAnsi="Arial" w:cs="Arial"/>
+          <w:color w:val="000000"/>
+          <w:sz w:val="22"/>
+          <w:szCs w:val="22"/>
+        </w:rPr>
+        <w:t xml:space="preserve"> in </w:t>
       </w:r>
       <w:r>
         <w:rPr>
@@ -2035,7 +2555,7 @@
           <w:sz w:val="22"/>
           <w:szCs w:val="22"/>
         </w:rPr>
-        <w:t>Microservices</w:t>
+        <w:t xml:space="preserve">Microservices </w:t>
       </w:r>
       <w:r>
         <w:rPr>
@@ -2045,16 +2565,96 @@
           <w:sz w:val="22"/>
           <w:szCs w:val="22"/>
         </w:rPr>
-        <w:t xml:space="preserve"> architecture</w:t>
-      </w:r>
-      <w:r>
-        <w:rPr>
-          <w:rFonts w:ascii="Arial" w:eastAsia="Arial" w:hAnsi="Arial" w:cs="Arial"/>
-          <w:color w:val="000000"/>
-          <w:sz w:val="22"/>
-          <w:szCs w:val="22"/>
-        </w:rPr>
-        <w:t>. The technologies used in it are Spring (Boot), RabbitMQ, Angular 8, Postgresql, Material UI.</w:t>
+        <w:t>A</w:t>
+      </w:r>
+      <w:r>
+        <w:rPr>
+          <w:rFonts w:ascii="Arial" w:eastAsia="Arial" w:hAnsi="Arial" w:cs="Arial"/>
+          <w:b/>
+          <w:color w:val="000000"/>
+          <w:sz w:val="22"/>
+          <w:szCs w:val="22"/>
+        </w:rPr>
+        <w:t>rchitecture</w:t>
+      </w:r>
+      <w:r>
+        <w:rPr>
+          <w:rFonts w:ascii="Arial" w:eastAsia="Arial" w:hAnsi="Arial" w:cs="Arial"/>
+          <w:b/>
+          <w:color w:val="000000"/>
+          <w:sz w:val="22"/>
+          <w:szCs w:val="22"/>
+        </w:rPr>
+        <w:t xml:space="preserve"> </w:t>
+      </w:r>
+      <w:r>
+        <w:rPr>
+          <w:rFonts w:ascii="Arial" w:eastAsia="Arial" w:hAnsi="Arial" w:cs="Arial"/>
+          <w:bCs/>
+          <w:color w:val="000000"/>
+          <w:sz w:val="22"/>
+          <w:szCs w:val="22"/>
+        </w:rPr>
+        <w:t xml:space="preserve">and is </w:t>
+      </w:r>
+      <w:r>
+        <w:rPr>
+          <w:rFonts w:ascii="Arial" w:eastAsia="Arial" w:hAnsi="Arial" w:cs="Arial"/>
+          <w:b/>
+          <w:color w:val="000000"/>
+          <w:sz w:val="22"/>
+          <w:szCs w:val="22"/>
+        </w:rPr>
+        <w:t>hig</w:t>
+      </w:r>
+      <w:r>
+        <w:rPr>
+          <w:rFonts w:ascii="Arial" w:eastAsia="Arial" w:hAnsi="Arial" w:cs="Arial"/>
+          <w:b/>
+          <w:color w:val="000000"/>
+          <w:sz w:val="22"/>
+          <w:szCs w:val="22"/>
+        </w:rPr>
+        <w:t>h</w:t>
+      </w:r>
+      <w:r>
+        <w:rPr>
+          <w:rFonts w:ascii="Arial" w:eastAsia="Arial" w:hAnsi="Arial" w:cs="Arial"/>
+          <w:b/>
+          <w:color w:val="000000"/>
+          <w:sz w:val="22"/>
+          <w:szCs w:val="22"/>
+        </w:rPr>
+        <w:t>ly scalable</w:t>
+      </w:r>
+      <w:r>
+        <w:rPr>
+          <w:rFonts w:ascii="Arial" w:eastAsia="Arial" w:hAnsi="Arial" w:cs="Arial"/>
+          <w:color w:val="000000"/>
+          <w:sz w:val="22"/>
+          <w:szCs w:val="22"/>
+        </w:rPr>
+        <w:t xml:space="preserve">. The technologies used in it are Spring (Boot), RabbitMQ, Angular 8, </w:t>
+      </w:r>
+      <w:proofErr w:type="spellStart"/>
+      <w:r>
+        <w:rPr>
+          <w:rFonts w:ascii="Arial" w:eastAsia="Arial" w:hAnsi="Arial" w:cs="Arial"/>
+          <w:color w:val="000000"/>
+          <w:sz w:val="22"/>
+          <w:szCs w:val="22"/>
+        </w:rPr>
+        <w:t>Postgresql</w:t>
+      </w:r>
+      <w:proofErr w:type="spellEnd"/>
+      <w:r>
+        <w:rPr>
+          <w:rFonts w:ascii="Arial" w:eastAsia="Arial" w:hAnsi="Arial" w:cs="Arial"/>
+          <w:color w:val="000000"/>
+          <w:sz w:val="22"/>
+          <w:szCs w:val="22"/>
+        </w:rPr>
+        <w:t>, Material UI.</w:t>
       </w:r>
     </w:p>
     <w:p>
@@ -2132,6 +2732,7 @@
           <w:szCs w:val="22"/>
         </w:rPr>
       </w:pPr>
+      <w:proofErr w:type="spellStart"/>
       <w:r>
         <w:rPr>
           <w:rFonts w:ascii="Arial" w:eastAsia="Arial" w:hAnsi="Arial" w:cs="Arial"/>
@@ -2140,7 +2741,29 @@
           <w:sz w:val="24"/>
           <w:szCs w:val="24"/>
         </w:rPr>
-        <w:t xml:space="preserve">eResource Scheduler </w:t>
+        <w:t>eResource</w:t>
+      </w:r>
+      <w:proofErr w:type="spellEnd"/>
+      <w:r>
+        <w:rPr>
+          <w:rFonts w:ascii="Arial" w:eastAsia="Arial" w:hAnsi="Arial" w:cs="Arial"/>
+          <w:b/>
+          <w:color w:val="000000"/>
+          <w:sz w:val="24"/>
+          <w:szCs w:val="24"/>
+        </w:rPr>
+        <w:t xml:space="preserve"> </w:t>
+      </w:r>
+      <w:proofErr w:type="gramStart"/>
+      <w:r>
+        <w:rPr>
+          <w:rFonts w:ascii="Arial" w:eastAsia="Arial" w:hAnsi="Arial" w:cs="Arial"/>
+          <w:b/>
+          <w:color w:val="000000"/>
+          <w:sz w:val="24"/>
+          <w:szCs w:val="24"/>
+        </w:rPr>
+        <w:t xml:space="preserve">Scheduler </w:t>
       </w:r>
       <w:r>
         <w:rPr>
@@ -2151,6 +2774,7 @@
         </w:rPr>
         <w:t>:</w:t>
       </w:r>
+      <w:proofErr w:type="gramEnd"/>
     </w:p>
     <w:p>
       <w:pPr>
@@ -2169,14 +2793,65 @@
           <w:szCs w:val="22"/>
         </w:rPr>
       </w:pPr>
-      <w:r>
-        <w:rPr>
-          <w:rFonts w:ascii="Arial" w:eastAsia="Arial" w:hAnsi="Arial" w:cs="Arial"/>
-          <w:color w:val="000000"/>
-          <w:sz w:val="22"/>
-          <w:szCs w:val="22"/>
-        </w:rPr>
-        <w:t xml:space="preserve">Enbraun’s eResource Scheduler is a multi-user feature rich software for resource management &amp; scheduling. This application lets organisations </w:t>
+      <w:proofErr w:type="spellStart"/>
+      <w:r>
+        <w:rPr>
+          <w:rFonts w:ascii="Arial" w:eastAsia="Arial" w:hAnsi="Arial" w:cs="Arial"/>
+          <w:color w:val="000000"/>
+          <w:sz w:val="22"/>
+          <w:szCs w:val="22"/>
+        </w:rPr>
+        <w:t>Enbraun’s</w:t>
+      </w:r>
+      <w:proofErr w:type="spellEnd"/>
+      <w:r>
+        <w:rPr>
+          <w:rFonts w:ascii="Arial" w:eastAsia="Arial" w:hAnsi="Arial" w:cs="Arial"/>
+          <w:color w:val="000000"/>
+          <w:sz w:val="22"/>
+          <w:szCs w:val="22"/>
+        </w:rPr>
+        <w:t xml:space="preserve"> </w:t>
+      </w:r>
+      <w:proofErr w:type="spellStart"/>
+      <w:r>
+        <w:rPr>
+          <w:rFonts w:ascii="Arial" w:eastAsia="Arial" w:hAnsi="Arial" w:cs="Arial"/>
+          <w:color w:val="000000"/>
+          <w:sz w:val="22"/>
+          <w:szCs w:val="22"/>
+        </w:rPr>
+        <w:t>eResource</w:t>
+      </w:r>
+      <w:proofErr w:type="spellEnd"/>
+      <w:r>
+        <w:rPr>
+          <w:rFonts w:ascii="Arial" w:eastAsia="Arial" w:hAnsi="Arial" w:cs="Arial"/>
+          <w:color w:val="000000"/>
+          <w:sz w:val="22"/>
+          <w:szCs w:val="22"/>
+        </w:rPr>
+        <w:t xml:space="preserve"> Scheduler is a multi-user feature rich software for resource management &amp; scheduling. This application lets </w:t>
+      </w:r>
+      <w:proofErr w:type="spellStart"/>
+      <w:r>
+        <w:rPr>
+          <w:rFonts w:ascii="Arial" w:eastAsia="Arial" w:hAnsi="Arial" w:cs="Arial"/>
+          <w:color w:val="000000"/>
+          <w:sz w:val="22"/>
+          <w:szCs w:val="22"/>
+        </w:rPr>
+        <w:t>organisations</w:t>
+      </w:r>
+      <w:proofErr w:type="spellEnd"/>
+      <w:r>
+        <w:rPr>
+          <w:rFonts w:ascii="Arial" w:eastAsia="Arial" w:hAnsi="Arial" w:cs="Arial"/>
+          <w:color w:val="000000"/>
+          <w:sz w:val="22"/>
+          <w:szCs w:val="22"/>
+        </w:rPr>
+        <w:t xml:space="preserve"> </w:t>
       </w:r>
       <w:r>
         <w:rPr>
@@ -2195,25 +2870,47 @@
           <w:sz w:val="22"/>
           <w:szCs w:val="22"/>
         </w:rPr>
-        <w:t xml:space="preserve"> etc. The user can create calendars,</w:t>
-      </w:r>
-      <w:r>
-        <w:rPr>
-          <w:rFonts w:ascii="Arial" w:eastAsia="Arial" w:hAnsi="Arial" w:cs="Arial"/>
-          <w:color w:val="000000"/>
-          <w:sz w:val="22"/>
-          <w:szCs w:val="22"/>
-        </w:rPr>
-        <w:t xml:space="preserve"> fields of resources, projects, tasks, resource types, bookings on resources etc. A high level of flexibility was provided to have user defined fields for creating resource form, project form or booking form. Booking chart to book resource on project, time</w:t>
-      </w:r>
-      <w:r>
-        <w:rPr>
-          <w:rFonts w:ascii="Arial" w:eastAsia="Arial" w:hAnsi="Arial" w:cs="Arial"/>
-          <w:color w:val="000000"/>
-          <w:sz w:val="22"/>
-          <w:szCs w:val="22"/>
-        </w:rPr>
-        <w:t xml:space="preserve"> sheet, user defined calendar like features are given. It is a web version of e-resourcescheduler desktop application with even more flexibility and features.</w:t>
+        <w:t xml:space="preserve"> etc. The user can create calendars, fields of resources, projects, tasks, resource types, bookings on resources etc. A high level of flexibility was provided to have user defined fields for creating resource form, project form or booking form. Booking chart to book resource on project, time sheet, user defined calendar like features </w:t>
+      </w:r>
+      <w:proofErr w:type="gramStart"/>
+      <w:r>
+        <w:rPr>
+          <w:rFonts w:ascii="Arial" w:eastAsia="Arial" w:hAnsi="Arial" w:cs="Arial"/>
+          <w:color w:val="000000"/>
+          <w:sz w:val="22"/>
+          <w:szCs w:val="22"/>
+        </w:rPr>
+        <w:t>are</w:t>
+      </w:r>
+      <w:proofErr w:type="gramEnd"/>
+      <w:r>
+        <w:rPr>
+          <w:rFonts w:ascii="Arial" w:eastAsia="Arial" w:hAnsi="Arial" w:cs="Arial"/>
+          <w:color w:val="000000"/>
+          <w:sz w:val="22"/>
+          <w:szCs w:val="22"/>
+        </w:rPr>
+        <w:t xml:space="preserve"> given. It is a web version of e-</w:t>
+      </w:r>
+      <w:proofErr w:type="spellStart"/>
+      <w:r>
+        <w:rPr>
+          <w:rFonts w:ascii="Arial" w:eastAsia="Arial" w:hAnsi="Arial" w:cs="Arial"/>
+          <w:color w:val="000000"/>
+          <w:sz w:val="22"/>
+          <w:szCs w:val="22"/>
+        </w:rPr>
+        <w:t>resourcescheduler</w:t>
+      </w:r>
+      <w:proofErr w:type="spellEnd"/>
+      <w:r>
+        <w:rPr>
+          <w:rFonts w:ascii="Arial" w:eastAsia="Arial" w:hAnsi="Arial" w:cs="Arial"/>
+          <w:color w:val="000000"/>
+          <w:sz w:val="22"/>
+          <w:szCs w:val="22"/>
+        </w:rPr>
+        <w:t xml:space="preserve"> desktop application with even more flexibility and features.</w:t>
       </w:r>
     </w:p>
     <w:p>
@@ -2233,6 +2930,7 @@
           <w:szCs w:val="22"/>
         </w:rPr>
       </w:pPr>
+      <w:proofErr w:type="gramStart"/>
       <w:r>
         <w:rPr>
           <w:rFonts w:ascii="Arial" w:eastAsia="Arial" w:hAnsi="Arial" w:cs="Arial"/>
@@ -2241,7 +2939,84 @@
           <w:sz w:val="22"/>
           <w:szCs w:val="22"/>
         </w:rPr>
-        <w:t>Technologies : Restful services, angularjs, bootstrap, oauth2, aerospike, javaee,  wildfly.</w:t>
+        <w:t>Technologies :</w:t>
+      </w:r>
+      <w:proofErr w:type="gramEnd"/>
+      <w:r>
+        <w:rPr>
+          <w:rFonts w:ascii="Arial" w:eastAsia="Arial" w:hAnsi="Arial" w:cs="Arial"/>
+          <w:b/>
+          <w:color w:val="000000"/>
+          <w:sz w:val="22"/>
+          <w:szCs w:val="22"/>
+        </w:rPr>
+        <w:t xml:space="preserve"> Restful services, </w:t>
+      </w:r>
+      <w:proofErr w:type="spellStart"/>
+      <w:r>
+        <w:rPr>
+          <w:rFonts w:ascii="Arial" w:eastAsia="Arial" w:hAnsi="Arial" w:cs="Arial"/>
+          <w:b/>
+          <w:color w:val="000000"/>
+          <w:sz w:val="22"/>
+          <w:szCs w:val="22"/>
+        </w:rPr>
+        <w:t>angularjs</w:t>
+      </w:r>
+      <w:proofErr w:type="spellEnd"/>
+      <w:r>
+        <w:rPr>
+          <w:rFonts w:ascii="Arial" w:eastAsia="Arial" w:hAnsi="Arial" w:cs="Arial"/>
+          <w:b/>
+          <w:color w:val="000000"/>
+          <w:sz w:val="22"/>
+          <w:szCs w:val="22"/>
+        </w:rPr>
+        <w:t xml:space="preserve">, bootstrap, oauth2, aerospike, </w:t>
+      </w:r>
+      <w:proofErr w:type="spellStart"/>
+      <w:r>
+        <w:rPr>
+          <w:rFonts w:ascii="Arial" w:eastAsia="Arial" w:hAnsi="Arial" w:cs="Arial"/>
+          <w:b/>
+          <w:color w:val="000000"/>
+          <w:sz w:val="22"/>
+          <w:szCs w:val="22"/>
+        </w:rPr>
+        <w:t>javaee</w:t>
+      </w:r>
+      <w:proofErr w:type="spellEnd"/>
+      <w:r>
+        <w:rPr>
+          <w:rFonts w:ascii="Arial" w:eastAsia="Arial" w:hAnsi="Arial" w:cs="Arial"/>
+          <w:b/>
+          <w:color w:val="000000"/>
+          <w:sz w:val="22"/>
+          <w:szCs w:val="22"/>
+        </w:rPr>
+        <w:t xml:space="preserve">,  </w:t>
+      </w:r>
+      <w:proofErr w:type="spellStart"/>
+      <w:r>
+        <w:rPr>
+          <w:rFonts w:ascii="Arial" w:eastAsia="Arial" w:hAnsi="Arial" w:cs="Arial"/>
+          <w:b/>
+          <w:color w:val="000000"/>
+          <w:sz w:val="22"/>
+          <w:szCs w:val="22"/>
+        </w:rPr>
+        <w:t>wildfly</w:t>
+      </w:r>
+      <w:proofErr w:type="spellEnd"/>
+      <w:r>
+        <w:rPr>
+          <w:rFonts w:ascii="Arial" w:eastAsia="Arial" w:hAnsi="Arial" w:cs="Arial"/>
+          <w:b/>
+          <w:color w:val="000000"/>
+          <w:sz w:val="22"/>
+          <w:szCs w:val="22"/>
+        </w:rPr>
+        <w:t>.</w:t>
       </w:r>
     </w:p>
     <w:p>
@@ -2285,6 +3060,7 @@
           <w:szCs w:val="22"/>
         </w:rPr>
       </w:pPr>
+      <w:proofErr w:type="spellStart"/>
       <w:r>
         <w:rPr>
           <w:rFonts w:ascii="Arial" w:eastAsia="Arial" w:hAnsi="Arial" w:cs="Arial"/>
@@ -2293,8 +3069,31 @@
           <w:sz w:val="24"/>
           <w:szCs w:val="24"/>
         </w:rPr>
-        <w:t>Abho costing sheet :</w:t>
-      </w:r>
+        <w:t>Abho</w:t>
+      </w:r>
+      <w:proofErr w:type="spellEnd"/>
+      <w:r>
+        <w:rPr>
+          <w:rFonts w:ascii="Arial" w:eastAsia="Arial" w:hAnsi="Arial" w:cs="Arial"/>
+          <w:b/>
+          <w:color w:val="000000"/>
+          <w:sz w:val="24"/>
+          <w:szCs w:val="24"/>
+        </w:rPr>
+        <w:t xml:space="preserve"> costing </w:t>
+      </w:r>
+      <w:proofErr w:type="gramStart"/>
+      <w:r>
+        <w:rPr>
+          <w:rFonts w:ascii="Arial" w:eastAsia="Arial" w:hAnsi="Arial" w:cs="Arial"/>
+          <w:b/>
+          <w:color w:val="000000"/>
+          <w:sz w:val="24"/>
+          <w:szCs w:val="24"/>
+        </w:rPr>
+        <w:t>sheet :</w:t>
+      </w:r>
+      <w:proofErr w:type="gramEnd"/>
     </w:p>
     <w:p>
       <w:pPr>
@@ -2320,26 +3119,109 @@
           <w:sz w:val="22"/>
           <w:szCs w:val="22"/>
         </w:rPr>
-        <w:t xml:space="preserve">It is a Web application to manage costing of a fashion designing  industry.  Client, fabric used and their costs , clothes category,  labour and their costs,  dyeing cost,  embroideries,  overheads (electricity,  internet,  etc) could </w:t>
-      </w:r>
-      <w:r>
-        <w:rPr>
-          <w:rFonts w:ascii="Arial" w:eastAsia="Arial" w:hAnsi="Arial" w:cs="Arial"/>
-          <w:color w:val="000000"/>
-          <w:sz w:val="22"/>
-          <w:szCs w:val="22"/>
-        </w:rPr>
-        <w:t>be managed with this application.  A precise cost of costumes could  be obtained in a particular month. A user of application could be authorized to access components of application and could be restricted to access other part of application according to r</w:t>
-      </w:r>
-      <w:r>
-        <w:rPr>
-          <w:rFonts w:ascii="Arial" w:eastAsia="Arial" w:hAnsi="Arial" w:cs="Arial"/>
-          <w:color w:val="000000"/>
-          <w:sz w:val="22"/>
-          <w:szCs w:val="22"/>
-        </w:rPr>
-        <w:t xml:space="preserve">equirement. </w:t>
-      </w:r>
+        <w:t xml:space="preserve">It is a Web application to manage costing of a fashion </w:t>
+      </w:r>
+      <w:proofErr w:type="gramStart"/>
+      <w:r>
+        <w:rPr>
+          <w:rFonts w:ascii="Arial" w:eastAsia="Arial" w:hAnsi="Arial" w:cs="Arial"/>
+          <w:color w:val="000000"/>
+          <w:sz w:val="22"/>
+          <w:szCs w:val="22"/>
+        </w:rPr>
+        <w:t>designing  industry</w:t>
+      </w:r>
+      <w:proofErr w:type="gramEnd"/>
+      <w:r>
+        <w:rPr>
+          <w:rFonts w:ascii="Arial" w:eastAsia="Arial" w:hAnsi="Arial" w:cs="Arial"/>
+          <w:color w:val="000000"/>
+          <w:sz w:val="22"/>
+          <w:szCs w:val="22"/>
+        </w:rPr>
+        <w:t xml:space="preserve">.  Client, fabric used and their </w:t>
+      </w:r>
+      <w:proofErr w:type="gramStart"/>
+      <w:r>
+        <w:rPr>
+          <w:rFonts w:ascii="Arial" w:eastAsia="Arial" w:hAnsi="Arial" w:cs="Arial"/>
+          <w:color w:val="000000"/>
+          <w:sz w:val="22"/>
+          <w:szCs w:val="22"/>
+        </w:rPr>
+        <w:t>costs ,</w:t>
+      </w:r>
+      <w:proofErr w:type="gramEnd"/>
+      <w:r>
+        <w:rPr>
+          <w:rFonts w:ascii="Arial" w:eastAsia="Arial" w:hAnsi="Arial" w:cs="Arial"/>
+          <w:color w:val="000000"/>
+          <w:sz w:val="22"/>
+          <w:szCs w:val="22"/>
+        </w:rPr>
+        <w:t xml:space="preserve"> clothes category,  </w:t>
+      </w:r>
+      <w:proofErr w:type="spellStart"/>
+      <w:r>
+        <w:rPr>
+          <w:rFonts w:ascii="Arial" w:eastAsia="Arial" w:hAnsi="Arial" w:cs="Arial"/>
+          <w:color w:val="000000"/>
+          <w:sz w:val="22"/>
+          <w:szCs w:val="22"/>
+        </w:rPr>
+        <w:t>labour</w:t>
+      </w:r>
+      <w:proofErr w:type="spellEnd"/>
+      <w:r>
+        <w:rPr>
+          <w:rFonts w:ascii="Arial" w:eastAsia="Arial" w:hAnsi="Arial" w:cs="Arial"/>
+          <w:color w:val="000000"/>
+          <w:sz w:val="22"/>
+          <w:szCs w:val="22"/>
+        </w:rPr>
+        <w:t xml:space="preserve"> and their costs,  dyeing cost,  embroideries,  overheads (electricity,  internet,  </w:t>
+      </w:r>
+      <w:proofErr w:type="spellStart"/>
+      <w:r>
+        <w:rPr>
+          <w:rFonts w:ascii="Arial" w:eastAsia="Arial" w:hAnsi="Arial" w:cs="Arial"/>
+          <w:color w:val="000000"/>
+          <w:sz w:val="22"/>
+          <w:szCs w:val="22"/>
+        </w:rPr>
+        <w:t>etc</w:t>
+      </w:r>
+      <w:proofErr w:type="spellEnd"/>
+      <w:r>
+        <w:rPr>
+          <w:rFonts w:ascii="Arial" w:eastAsia="Arial" w:hAnsi="Arial" w:cs="Arial"/>
+          <w:color w:val="000000"/>
+          <w:sz w:val="22"/>
+          <w:szCs w:val="22"/>
+        </w:rPr>
+        <w:t xml:space="preserve">) could be managed with this application.  A precise cost of costumes </w:t>
+      </w:r>
+      <w:proofErr w:type="gramStart"/>
+      <w:r>
+        <w:rPr>
+          <w:rFonts w:ascii="Arial" w:eastAsia="Arial" w:hAnsi="Arial" w:cs="Arial"/>
+          <w:color w:val="000000"/>
+          <w:sz w:val="22"/>
+          <w:szCs w:val="22"/>
+        </w:rPr>
+        <w:t>could  be</w:t>
+      </w:r>
+      <w:proofErr w:type="gramEnd"/>
+      <w:r>
+        <w:rPr>
+          <w:rFonts w:ascii="Arial" w:eastAsia="Arial" w:hAnsi="Arial" w:cs="Arial"/>
+          <w:color w:val="000000"/>
+          <w:sz w:val="22"/>
+          <w:szCs w:val="22"/>
+        </w:rPr>
+        <w:t xml:space="preserve"> obtained in a particular month. A user of application could be authorized to access components of application and could be restricted to access other part of application according to requirement. </w:t>
+      </w:r>
+      <w:proofErr w:type="gramStart"/>
       <w:r>
         <w:rPr>
           <w:rFonts w:ascii="Arial" w:eastAsia="Arial" w:hAnsi="Arial" w:cs="Arial"/>
@@ -2348,8 +3230,9 @@
           <w:sz w:val="22"/>
           <w:szCs w:val="22"/>
         </w:rPr>
-        <w:t>Technologies : Restful services,  angularjs,  boot</w:t>
-      </w:r>
+        <w:t>Technologies :</w:t>
+      </w:r>
+      <w:proofErr w:type="gramEnd"/>
       <w:r>
         <w:rPr>
           <w:rFonts w:ascii="Arial" w:eastAsia="Arial" w:hAnsi="Arial" w:cs="Arial"/>
@@ -2358,8 +3241,9 @@
           <w:sz w:val="22"/>
           <w:szCs w:val="22"/>
         </w:rPr>
-        <w:t>s</w:t>
-      </w:r>
+        <w:t xml:space="preserve"> Restful services,  </w:t>
+      </w:r>
+      <w:proofErr w:type="spellStart"/>
       <w:r>
         <w:rPr>
           <w:rFonts w:ascii="Arial" w:eastAsia="Arial" w:hAnsi="Arial" w:cs="Arial"/>
@@ -2368,7 +3252,62 @@
           <w:sz w:val="22"/>
           <w:szCs w:val="22"/>
         </w:rPr>
-        <w:t>trap,  servlets,  javaee,  wildfly.</w:t>
+        <w:t>angularjs</w:t>
+      </w:r>
+      <w:proofErr w:type="spellEnd"/>
+      <w:r>
+        <w:rPr>
+          <w:rFonts w:ascii="Arial" w:eastAsia="Arial" w:hAnsi="Arial" w:cs="Arial"/>
+          <w:b/>
+          <w:color w:val="000000"/>
+          <w:sz w:val="22"/>
+          <w:szCs w:val="22"/>
+        </w:rPr>
+        <w:t xml:space="preserve">,  bootstrap,  servlets,  </w:t>
+      </w:r>
+      <w:proofErr w:type="spellStart"/>
+      <w:r>
+        <w:rPr>
+          <w:rFonts w:ascii="Arial" w:eastAsia="Arial" w:hAnsi="Arial" w:cs="Arial"/>
+          <w:b/>
+          <w:color w:val="000000"/>
+          <w:sz w:val="22"/>
+          <w:szCs w:val="22"/>
+        </w:rPr>
+        <w:t>javaee</w:t>
+      </w:r>
+      <w:proofErr w:type="spellEnd"/>
+      <w:r>
+        <w:rPr>
+          <w:rFonts w:ascii="Arial" w:eastAsia="Arial" w:hAnsi="Arial" w:cs="Arial"/>
+          <w:b/>
+          <w:color w:val="000000"/>
+          <w:sz w:val="22"/>
+          <w:szCs w:val="22"/>
+        </w:rPr>
+        <w:t xml:space="preserve">,  </w:t>
+      </w:r>
+      <w:proofErr w:type="spellStart"/>
+      <w:r>
+        <w:rPr>
+          <w:rFonts w:ascii="Arial" w:eastAsia="Arial" w:hAnsi="Arial" w:cs="Arial"/>
+          <w:b/>
+          <w:color w:val="000000"/>
+          <w:sz w:val="22"/>
+          <w:szCs w:val="22"/>
+        </w:rPr>
+        <w:t>wildfly</w:t>
+      </w:r>
+      <w:proofErr w:type="spellEnd"/>
+      <w:r>
+        <w:rPr>
+          <w:rFonts w:ascii="Arial" w:eastAsia="Arial" w:hAnsi="Arial" w:cs="Arial"/>
+          <w:b/>
+          <w:color w:val="000000"/>
+          <w:sz w:val="22"/>
+          <w:szCs w:val="22"/>
+        </w:rPr>
+        <w:t>.</w:t>
       </w:r>
     </w:p>
     <w:p>
@@ -2419,7 +3358,18 @@
           <w:sz w:val="24"/>
           <w:szCs w:val="24"/>
         </w:rPr>
-        <w:t>Image Embedder</w:t>
+        <w:t xml:space="preserve">Image </w:t>
+      </w:r>
+      <w:proofErr w:type="gramStart"/>
+      <w:r>
+        <w:rPr>
+          <w:rFonts w:ascii="Arial" w:eastAsia="Arial" w:hAnsi="Arial" w:cs="Arial"/>
+          <w:b/>
+          <w:color w:val="000000"/>
+          <w:sz w:val="24"/>
+          <w:szCs w:val="24"/>
+        </w:rPr>
+        <w:t>Embedder</w:t>
       </w:r>
       <w:r>
         <w:rPr>
@@ -2430,6 +3380,7 @@
         </w:rPr>
         <w:t xml:space="preserve"> :</w:t>
       </w:r>
+      <w:proofErr w:type="gramEnd"/>
     </w:p>
     <w:p>
       <w:pPr>
@@ -2455,8 +3406,9 @@
           <w:sz w:val="22"/>
           <w:szCs w:val="22"/>
         </w:rPr>
-        <w:t xml:space="preserve">The purpose of this software (Image Embedder) was to provide </w:t>
-      </w:r>
+        <w:t xml:space="preserve">The purpose of this software (Image Embedder) was to provide users easy access to basic information like weather forecasting, reminders, events </w:t>
+      </w:r>
+      <w:proofErr w:type="spellStart"/>
       <w:r>
         <w:rPr>
           <w:rFonts w:ascii="Arial" w:eastAsia="Arial" w:hAnsi="Arial" w:cs="Arial"/>
@@ -2464,8 +3416,9 @@
           <w:sz w:val="22"/>
           <w:szCs w:val="22"/>
         </w:rPr>
-        <w:t>users</w:t>
-      </w:r>
+        <w:t>etc</w:t>
+      </w:r>
+      <w:proofErr w:type="spellEnd"/>
       <w:r>
         <w:rPr>
           <w:rFonts w:ascii="Arial" w:eastAsia="Arial" w:hAnsi="Arial" w:cs="Arial"/>
@@ -2473,44 +3426,9 @@
           <w:sz w:val="22"/>
           <w:szCs w:val="22"/>
         </w:rPr>
-        <w:t xml:space="preserve"> easy access to basic information like weather forecasting, reminders, events etc as efficiently as possible. The application’s code is manageable and scalable and well documented. Suppose a user has installed this application in his computer, then when he</w:t>
-      </w:r>
-      <w:r>
-        <w:rPr>
-          <w:rFonts w:ascii="Arial" w:eastAsia="Arial" w:hAnsi="Arial" w:cs="Arial"/>
-          <w:color w:val="00000A"/>
-          <w:sz w:val="22"/>
-          <w:szCs w:val="22"/>
-        </w:rPr>
-        <w:t xml:space="preserve"> </w:t>
-      </w:r>
-      <w:r>
-        <w:rPr>
-          <w:rFonts w:ascii="Arial" w:eastAsia="Arial" w:hAnsi="Arial" w:cs="Arial"/>
-          <w:color w:val="00000A"/>
-          <w:sz w:val="22"/>
-          <w:szCs w:val="22"/>
-        </w:rPr>
-        <w:t>starts the computer</w:t>
-      </w:r>
-      <w:r>
-        <w:rPr>
-          <w:rFonts w:ascii="Arial" w:eastAsia="Arial" w:hAnsi="Arial" w:cs="Arial"/>
-          <w:color w:val="00000A"/>
-          <w:sz w:val="22"/>
-          <w:szCs w:val="22"/>
-        </w:rPr>
-        <w:t xml:space="preserve">, he can see the weather forecasting information in desktop wallpaper as if somebody has changed his wallpaper and edited it, so that a cool gadget like faded image could be seen over it. In this software, I had used desktop wallpapers </w:t>
-      </w:r>
-      <w:r>
-        <w:rPr>
-          <w:rFonts w:ascii="Arial" w:eastAsia="Arial" w:hAnsi="Arial" w:cs="Arial"/>
-          <w:color w:val="00000A"/>
-          <w:sz w:val="22"/>
-          <w:szCs w:val="22"/>
-        </w:rPr>
-        <w:t xml:space="preserve">to display some general information to the user. A good level of image processing code was written in this application. </w:t>
-      </w:r>
+        <w:t xml:space="preserve"> as efficiently as possible. The application’s code is manageable and scalable and well documented. Suppose a user has installed this application in his computer, then when he starts the computer, he can see the weather forecasting information in desktop wallpaper as if somebody has changed his wallpaper and edited it, so that a cool gadget like faded image could be seen over it. In this software, I had used desktop wallpapers to display some general information to the user. A good level of image processing code was written in this application. </w:t>
+      </w:r>
+      <w:proofErr w:type="gramStart"/>
       <w:r>
         <w:rPr>
           <w:rFonts w:ascii="Arial" w:eastAsia="Arial" w:hAnsi="Arial" w:cs="Arial"/>
@@ -2519,7 +3437,18 @@
           <w:sz w:val="22"/>
           <w:szCs w:val="22"/>
         </w:rPr>
-        <w:t>Technologies : Java Swing, JNI, Batch file programming, Google geocode API, Open Weather API, SAX.</w:t>
+        <w:t>Technologies :</w:t>
+      </w:r>
+      <w:proofErr w:type="gramEnd"/>
+      <w:r>
+        <w:rPr>
+          <w:rFonts w:ascii="Arial" w:eastAsia="Arial" w:hAnsi="Arial" w:cs="Arial"/>
+          <w:b/>
+          <w:color w:val="00000A"/>
+          <w:sz w:val="22"/>
+          <w:szCs w:val="22"/>
+        </w:rPr>
+        <w:t xml:space="preserve"> Java Swing, JNI, Batch file programming, Google geocode API, Open Weather API, SAX.</w:t>
       </w:r>
       <w:r>
         <w:br w:type="page"/>
@@ -2545,6 +3474,7 @@
           <w:szCs w:val="22"/>
         </w:rPr>
       </w:pPr>
+      <w:proofErr w:type="spellStart"/>
       <w:r>
         <w:rPr>
           <w:rFonts w:ascii="Arial" w:eastAsia="Arial" w:hAnsi="Arial" w:cs="Arial"/>
@@ -2554,8 +3484,31 @@
           <w:szCs w:val="24"/>
         </w:rPr>
         <w:lastRenderedPageBreak/>
-        <w:t>CQuiz | Desktop application :</w:t>
-      </w:r>
+        <w:t>CQuiz</w:t>
+      </w:r>
+      <w:proofErr w:type="spellEnd"/>
+      <w:r>
+        <w:rPr>
+          <w:rFonts w:ascii="Arial" w:eastAsia="Arial" w:hAnsi="Arial" w:cs="Arial"/>
+          <w:b/>
+          <w:color w:val="000000"/>
+          <w:sz w:val="24"/>
+          <w:szCs w:val="24"/>
+        </w:rPr>
+        <w:t xml:space="preserve"> | Desktop </w:t>
+      </w:r>
+      <w:proofErr w:type="gramStart"/>
+      <w:r>
+        <w:rPr>
+          <w:rFonts w:ascii="Arial" w:eastAsia="Arial" w:hAnsi="Arial" w:cs="Arial"/>
+          <w:b/>
+          <w:color w:val="000000"/>
+          <w:sz w:val="24"/>
+          <w:szCs w:val="24"/>
+        </w:rPr>
+        <w:t>application :</w:t>
+      </w:r>
+      <w:proofErr w:type="gramEnd"/>
     </w:p>
     <w:p>
       <w:pPr>
@@ -2581,16 +3534,7 @@
           <w:sz w:val="22"/>
           <w:szCs w:val="22"/>
         </w:rPr>
-        <w:t>A desk</w:t>
-      </w:r>
-      <w:r>
-        <w:rPr>
-          <w:rFonts w:ascii="Arial" w:eastAsia="Arial" w:hAnsi="Arial" w:cs="Arial"/>
-          <w:color w:val="000000"/>
-          <w:sz w:val="22"/>
-          <w:szCs w:val="22"/>
-        </w:rPr>
-        <w:t xml:space="preserve">top application that I </w:t>
+        <w:t xml:space="preserve">A desktop application that I </w:t>
       </w:r>
       <w:r>
         <w:rPr>
@@ -2609,70 +3553,27 @@
           <w:sz w:val="22"/>
           <w:szCs w:val="22"/>
         </w:rPr>
-        <w:t xml:space="preserve">. The application </w:t>
-      </w:r>
-      <w:r>
-        <w:rPr>
-          <w:rFonts w:ascii="Arial" w:eastAsia="Arial" w:hAnsi="Arial" w:cs="Arial"/>
-          <w:color w:val="000000"/>
-          <w:sz w:val="22"/>
-          <w:szCs w:val="22"/>
-        </w:rPr>
-        <w:t>has</w:t>
-      </w:r>
-      <w:r>
-        <w:rPr>
-          <w:rFonts w:ascii="Arial" w:eastAsia="Arial" w:hAnsi="Arial" w:cs="Arial"/>
-          <w:color w:val="000000"/>
-          <w:sz w:val="22"/>
-          <w:szCs w:val="22"/>
-        </w:rPr>
-        <w:t xml:space="preserve"> compile/run/save features for c programs. Questions were managed by admins. Provided with a clock showing count down time after </w:t>
-      </w:r>
-      <w:r>
-        <w:rPr>
-          <w:rFonts w:ascii="Arial" w:eastAsia="Arial" w:hAnsi="Arial" w:cs="Arial"/>
-          <w:color w:val="000000"/>
-          <w:sz w:val="22"/>
-          <w:szCs w:val="22"/>
-        </w:rPr>
-        <w:t>which the user</w:t>
-      </w:r>
-      <w:r>
-        <w:rPr>
-          <w:rFonts w:ascii="Arial" w:eastAsia="Arial" w:hAnsi="Arial" w:cs="Arial"/>
-          <w:color w:val="000000"/>
-          <w:sz w:val="22"/>
-          <w:szCs w:val="22"/>
-        </w:rPr>
-        <w:t xml:space="preserve"> cannot edit his answers. Have account management for users, could be accessed by 2 passwords (admin’s and user’s), small command line tools to generate passwords and merge data from different computers on which test is taken. Compilation of </w:t>
-      </w:r>
-      <w:r>
-        <w:rPr>
-          <w:rFonts w:ascii="Arial" w:eastAsia="Arial" w:hAnsi="Arial" w:cs="Arial"/>
-          <w:color w:val="000000"/>
-          <w:sz w:val="22"/>
-          <w:szCs w:val="22"/>
-        </w:rPr>
-        <w:t xml:space="preserve">programs </w:t>
-      </w:r>
-      <w:r>
-        <w:rPr>
-          <w:rFonts w:ascii="Arial" w:eastAsia="Arial" w:hAnsi="Arial" w:cs="Arial"/>
-          <w:color w:val="000000"/>
-          <w:sz w:val="22"/>
-          <w:szCs w:val="22"/>
-        </w:rPr>
-        <w:t>was</w:t>
-      </w:r>
-      <w:r>
-        <w:rPr>
-          <w:rFonts w:ascii="Arial" w:eastAsia="Arial" w:hAnsi="Arial" w:cs="Arial"/>
-          <w:color w:val="000000"/>
-          <w:sz w:val="22"/>
-          <w:szCs w:val="22"/>
-        </w:rPr>
-        <w:t xml:space="preserve"> done using Java Native Interface.</w:t>
+        <w:t>. The application has compile/run/save features for c programs. Questions were managed by admins. Provided with a clock showing count down time after which the user cannot edit his answers. Have account management for users, could be accessed by 2 passwords (</w:t>
+      </w:r>
+      <w:proofErr w:type="gramStart"/>
+      <w:r>
+        <w:rPr>
+          <w:rFonts w:ascii="Arial" w:eastAsia="Arial" w:hAnsi="Arial" w:cs="Arial"/>
+          <w:color w:val="000000"/>
+          <w:sz w:val="22"/>
+          <w:szCs w:val="22"/>
+        </w:rPr>
+        <w:t>admin’s</w:t>
+      </w:r>
+      <w:proofErr w:type="gramEnd"/>
+      <w:r>
+        <w:rPr>
+          <w:rFonts w:ascii="Arial" w:eastAsia="Arial" w:hAnsi="Arial" w:cs="Arial"/>
+          <w:color w:val="000000"/>
+          <w:sz w:val="22"/>
+          <w:szCs w:val="22"/>
+        </w:rPr>
+        <w:t xml:space="preserve"> and user’s), small command line tools to generate passwords and merge data from different computers on which test is taken. Compilation of programs was done using Java Native Interface.</w:t>
       </w:r>
       <w:r>
         <w:rPr>
@@ -2682,6 +3583,7 @@
         </w:rPr>
         <w:t xml:space="preserve"> </w:t>
       </w:r>
+      <w:proofErr w:type="gramStart"/>
       <w:r>
         <w:rPr>
           <w:rFonts w:ascii="Arial" w:eastAsia="Arial" w:hAnsi="Arial" w:cs="Arial"/>
@@ -2690,7 +3592,18 @@
           <w:sz w:val="22"/>
           <w:szCs w:val="22"/>
         </w:rPr>
-        <w:t>Technologies : Java Swing, SAX, JNI, C, GCC</w:t>
+        <w:t>Technologies :</w:t>
+      </w:r>
+      <w:proofErr w:type="gramEnd"/>
+      <w:r>
+        <w:rPr>
+          <w:rFonts w:ascii="Arial" w:eastAsia="Arial" w:hAnsi="Arial" w:cs="Arial"/>
+          <w:b/>
+          <w:color w:val="000000"/>
+          <w:sz w:val="22"/>
+          <w:szCs w:val="22"/>
+        </w:rPr>
+        <w:t xml:space="preserve"> Java Swing, SAX, JNI, C, GCC</w:t>
       </w:r>
     </w:p>
     <w:p>
@@ -2733,6 +3646,7 @@
           <w:szCs w:val="22"/>
         </w:rPr>
       </w:pPr>
+      <w:proofErr w:type="gramStart"/>
       <w:r>
         <w:rPr>
           <w:rFonts w:ascii="Arial" w:eastAsia="Arial" w:hAnsi="Arial" w:cs="Arial"/>
@@ -2752,6 +3666,7 @@
         </w:rPr>
         <w:t xml:space="preserve"> :</w:t>
       </w:r>
+      <w:proofErr w:type="gramEnd"/>
     </w:p>
     <w:p>
       <w:pPr>
@@ -2777,89 +3692,29 @@
           <w:sz w:val="22"/>
           <w:szCs w:val="22"/>
         </w:rPr>
-        <w:t xml:space="preserve">This is a web application that can notify </w:t>
-      </w:r>
-      <w:r>
-        <w:rPr>
-          <w:rFonts w:ascii="Arial" w:eastAsia="Arial" w:hAnsi="Arial" w:cs="Arial"/>
-          <w:color w:val="000000"/>
-          <w:sz w:val="22"/>
-          <w:szCs w:val="22"/>
-        </w:rPr>
-        <w:t>users</w:t>
-      </w:r>
-      <w:r>
-        <w:rPr>
-          <w:rFonts w:ascii="Arial" w:eastAsia="Arial" w:hAnsi="Arial" w:cs="Arial"/>
-          <w:color w:val="000000"/>
-          <w:sz w:val="22"/>
-          <w:szCs w:val="22"/>
-        </w:rPr>
-        <w:t xml:space="preserve"> about some task or let him write daily notes. Application lets </w:t>
-      </w:r>
-      <w:r>
-        <w:rPr>
-          <w:rFonts w:ascii="Arial" w:eastAsia="Arial" w:hAnsi="Arial" w:cs="Arial"/>
-          <w:color w:val="000000"/>
-          <w:sz w:val="22"/>
-          <w:szCs w:val="22"/>
-        </w:rPr>
-        <w:t>users</w:t>
-      </w:r>
-      <w:r>
-        <w:rPr>
-          <w:rFonts w:ascii="Arial" w:eastAsia="Arial" w:hAnsi="Arial" w:cs="Arial"/>
-          <w:color w:val="000000"/>
-          <w:sz w:val="22"/>
-          <w:szCs w:val="22"/>
-        </w:rPr>
-        <w:t xml:space="preserve"> create </w:t>
-      </w:r>
-      <w:r>
-        <w:rPr>
-          <w:rFonts w:ascii="Arial" w:eastAsia="Arial" w:hAnsi="Arial" w:cs="Arial"/>
-          <w:color w:val="000000"/>
-          <w:sz w:val="22"/>
-          <w:szCs w:val="22"/>
-        </w:rPr>
-        <w:t>reminders</w:t>
-      </w:r>
-      <w:r>
-        <w:rPr>
-          <w:rFonts w:ascii="Arial" w:eastAsia="Arial" w:hAnsi="Arial" w:cs="Arial"/>
-          <w:color w:val="000000"/>
-          <w:sz w:val="22"/>
-          <w:szCs w:val="22"/>
-        </w:rPr>
-        <w:t xml:space="preserve"> and get notified on</w:t>
-      </w:r>
-      <w:r>
-        <w:rPr>
-          <w:rFonts w:ascii="Arial" w:eastAsia="Arial" w:hAnsi="Arial" w:cs="Arial"/>
-          <w:color w:val="000000"/>
-          <w:sz w:val="22"/>
-          <w:szCs w:val="22"/>
-        </w:rPr>
-        <w:t xml:space="preserve"> particular date-time. Along with this separate note writing screen is provided that could be </w:t>
-      </w:r>
-      <w:r>
-        <w:rPr>
-          <w:rFonts w:ascii="Arial" w:eastAsia="Arial" w:hAnsi="Arial" w:cs="Arial"/>
-          <w:color w:val="000000"/>
-          <w:sz w:val="22"/>
-          <w:szCs w:val="22"/>
-        </w:rPr>
-        <w:t>used to maintain a daily</w:t>
-      </w:r>
-      <w:r>
-        <w:rPr>
-          <w:rFonts w:ascii="Arial" w:eastAsia="Arial" w:hAnsi="Arial" w:cs="Arial"/>
-          <w:color w:val="000000"/>
-          <w:sz w:val="22"/>
-          <w:szCs w:val="22"/>
-        </w:rPr>
-        <w:t xml:space="preserve"> writing diary. A good account management, nice looking notifiers (reminder gadgets), fully featured note writing area, cool self-developed (with jQuery) slider are present in this web application. </w:t>
-      </w:r>
+        <w:t xml:space="preserve">This is a web application that can notify users about some </w:t>
+      </w:r>
+      <w:proofErr w:type="gramStart"/>
+      <w:r>
+        <w:rPr>
+          <w:rFonts w:ascii="Arial" w:eastAsia="Arial" w:hAnsi="Arial" w:cs="Arial"/>
+          <w:color w:val="000000"/>
+          <w:sz w:val="22"/>
+          <w:szCs w:val="22"/>
+        </w:rPr>
+        <w:t>task</w:t>
+      </w:r>
+      <w:proofErr w:type="gramEnd"/>
+      <w:r>
+        <w:rPr>
+          <w:rFonts w:ascii="Arial" w:eastAsia="Arial" w:hAnsi="Arial" w:cs="Arial"/>
+          <w:color w:val="000000"/>
+          <w:sz w:val="22"/>
+          <w:szCs w:val="22"/>
+        </w:rPr>
+        <w:t xml:space="preserve"> or let him write daily notes. Application lets users create reminders and get notified on particular date-time. Along with this separate note writing screen is provided that could be used to maintain a daily writing diary. A good account management, nice looking notifiers (reminder gadgets), fully featured note writing area, cool self-developed (with jQuery) slider are present in this web application. </w:t>
+      </w:r>
+      <w:proofErr w:type="gramStart"/>
       <w:r>
         <w:rPr>
           <w:rFonts w:ascii="Arial" w:eastAsia="Arial" w:hAnsi="Arial" w:cs="Arial"/>
@@ -2868,8 +3723,75 @@
           <w:sz w:val="22"/>
           <w:szCs w:val="22"/>
         </w:rPr>
-        <w:t>Technologies : PHP, AJAX, jQuery, tinyMCE,  mysql,  apache</w:t>
-      </w:r>
+        <w:t>Technologies :</w:t>
+      </w:r>
+      <w:proofErr w:type="gramEnd"/>
+      <w:r>
+        <w:rPr>
+          <w:rFonts w:ascii="Arial" w:eastAsia="Arial" w:hAnsi="Arial" w:cs="Arial"/>
+          <w:b/>
+          <w:color w:val="000000"/>
+          <w:sz w:val="22"/>
+          <w:szCs w:val="22"/>
+        </w:rPr>
+        <w:t xml:space="preserve"> PHP, AJAX, jQuery, </w:t>
+      </w:r>
+      <w:proofErr w:type="spellStart"/>
+      <w:r>
+        <w:rPr>
+          <w:rFonts w:ascii="Arial" w:eastAsia="Arial" w:hAnsi="Arial" w:cs="Arial"/>
+          <w:b/>
+          <w:color w:val="000000"/>
+          <w:sz w:val="22"/>
+          <w:szCs w:val="22"/>
+        </w:rPr>
+        <w:t>tinyMCE</w:t>
+      </w:r>
+      <w:proofErr w:type="spellEnd"/>
+      <w:r>
+        <w:rPr>
+          <w:rFonts w:ascii="Arial" w:eastAsia="Arial" w:hAnsi="Arial" w:cs="Arial"/>
+          <w:b/>
+          <w:color w:val="000000"/>
+          <w:sz w:val="22"/>
+          <w:szCs w:val="22"/>
+        </w:rPr>
+        <w:t xml:space="preserve">,  </w:t>
+      </w:r>
+      <w:proofErr w:type="spellStart"/>
+      <w:r>
+        <w:rPr>
+          <w:rFonts w:ascii="Arial" w:eastAsia="Arial" w:hAnsi="Arial" w:cs="Arial"/>
+          <w:b/>
+          <w:color w:val="000000"/>
+          <w:sz w:val="22"/>
+          <w:szCs w:val="22"/>
+        </w:rPr>
+        <w:t>mysql</w:t>
+      </w:r>
+      <w:proofErr w:type="spellEnd"/>
+      <w:r>
+        <w:rPr>
+          <w:rFonts w:ascii="Arial" w:eastAsia="Arial" w:hAnsi="Arial" w:cs="Arial"/>
+          <w:b/>
+          <w:color w:val="000000"/>
+          <w:sz w:val="22"/>
+          <w:szCs w:val="22"/>
+        </w:rPr>
+        <w:t xml:space="preserve">,  </w:t>
+      </w:r>
+      <w:proofErr w:type="spellStart"/>
+      <w:r>
+        <w:rPr>
+          <w:rFonts w:ascii="Arial" w:eastAsia="Arial" w:hAnsi="Arial" w:cs="Arial"/>
+          <w:b/>
+          <w:color w:val="000000"/>
+          <w:sz w:val="22"/>
+          <w:szCs w:val="22"/>
+        </w:rPr>
+        <w:t>apache</w:t>
+      </w:r>
+      <w:proofErr w:type="spellEnd"/>
       <w:r>
         <w:rPr>
           <w:rFonts w:ascii="Arial" w:eastAsia="Arial" w:hAnsi="Arial" w:cs="Arial"/>
@@ -3212,14 +4134,25 @@
           <w:szCs w:val="22"/>
         </w:rPr>
       </w:pPr>
-      <w:r>
-        <w:rPr>
-          <w:rFonts w:ascii="Arial" w:eastAsia="Arial" w:hAnsi="Arial" w:cs="Arial"/>
-          <w:color w:val="000000"/>
-          <w:sz w:val="22"/>
-          <w:szCs w:val="22"/>
-        </w:rPr>
-        <w:t>CyberCure Solutions certificate in information security specialization (2 days).</w:t>
+      <w:proofErr w:type="spellStart"/>
+      <w:r>
+        <w:rPr>
+          <w:rFonts w:ascii="Arial" w:eastAsia="Arial" w:hAnsi="Arial" w:cs="Arial"/>
+          <w:color w:val="000000"/>
+          <w:sz w:val="22"/>
+          <w:szCs w:val="22"/>
+        </w:rPr>
+        <w:t>CyberCure</w:t>
+      </w:r>
+      <w:proofErr w:type="spellEnd"/>
+      <w:r>
+        <w:rPr>
+          <w:rFonts w:ascii="Arial" w:eastAsia="Arial" w:hAnsi="Arial" w:cs="Arial"/>
+          <w:color w:val="000000"/>
+          <w:sz w:val="22"/>
+          <w:szCs w:val="22"/>
+        </w:rPr>
+        <w:t xml:space="preserve"> Solutions certificate in information security specialization (2 days).</w:t>
       </w:r>
     </w:p>
     <w:p>
@@ -3381,25 +4314,7 @@
           <w:sz w:val="22"/>
           <w:szCs w:val="22"/>
         </w:rPr>
-        <w:t xml:space="preserve">Secured Third position </w:t>
-      </w:r>
-      <w:r>
-        <w:rPr>
-          <w:rFonts w:ascii="Arial" w:eastAsia="Arial" w:hAnsi="Arial" w:cs="Arial"/>
-          <w:color w:val="000000"/>
-          <w:sz w:val="22"/>
-          <w:szCs w:val="22"/>
-        </w:rPr>
-        <w:t>in a software</w:t>
-      </w:r>
-      <w:r>
-        <w:rPr>
-          <w:rFonts w:ascii="Arial" w:eastAsia="Arial" w:hAnsi="Arial" w:cs="Arial"/>
-          <w:color w:val="000000"/>
-          <w:sz w:val="22"/>
-          <w:szCs w:val="22"/>
-        </w:rPr>
-        <w:t xml:space="preserve"> development competition organized in RBMI college. </w:t>
+        <w:t xml:space="preserve">Secured Third position in a software development competition organized in RBMI college. </w:t>
       </w:r>
     </w:p>
     <w:p>
@@ -3518,6 +4433,7 @@
           <w:szCs w:val="20"/>
         </w:rPr>
       </w:pPr>
+      <w:proofErr w:type="spellStart"/>
       <w:r>
         <w:rPr>
           <w:rFonts w:ascii="Arial" w:eastAsia="Arial" w:hAnsi="Arial" w:cs="Arial"/>
@@ -3525,7 +4441,37 @@
           <w:sz w:val="20"/>
           <w:szCs w:val="20"/>
         </w:rPr>
-        <w:t xml:space="preserve">Stackoverflow   : </w:t>
+        <w:t>Stackoverflow</w:t>
+      </w:r>
+      <w:proofErr w:type="spellEnd"/>
+      <w:r>
+        <w:rPr>
+          <w:rFonts w:ascii="Arial" w:eastAsia="Arial" w:hAnsi="Arial" w:cs="Arial"/>
+          <w:color w:val="000000"/>
+          <w:sz w:val="20"/>
+          <w:szCs w:val="20"/>
+        </w:rPr>
+        <w:t xml:space="preserve"> </w:t>
+      </w:r>
+      <w:proofErr w:type="gramStart"/>
+      <w:r>
+        <w:rPr>
+          <w:rFonts w:ascii="Arial" w:eastAsia="Arial" w:hAnsi="Arial" w:cs="Arial"/>
+          <w:color w:val="000000"/>
+          <w:sz w:val="20"/>
+          <w:szCs w:val="20"/>
+        </w:rPr>
+        <w:t xml:space="preserve">  :</w:t>
+      </w:r>
+      <w:proofErr w:type="gramEnd"/>
+      <w:r>
+        <w:rPr>
+          <w:rFonts w:ascii="Arial" w:eastAsia="Arial" w:hAnsi="Arial" w:cs="Arial"/>
+          <w:color w:val="000000"/>
+          <w:sz w:val="20"/>
+          <w:szCs w:val="20"/>
+        </w:rPr>
+        <w:t xml:space="preserve"> </w:t>
       </w:r>
       <w:hyperlink r:id="rId11">
         <w:r>
@@ -3557,6 +4503,7 @@
           <w:szCs w:val="20"/>
         </w:rPr>
       </w:pPr>
+      <w:proofErr w:type="spellStart"/>
       <w:r>
         <w:rPr>
           <w:rFonts w:ascii="Arial" w:eastAsia="Arial" w:hAnsi="Arial" w:cs="Arial"/>
@@ -3564,7 +4511,37 @@
           <w:sz w:val="20"/>
           <w:szCs w:val="20"/>
         </w:rPr>
-        <w:t xml:space="preserve">Github               : </w:t>
+        <w:t>Github</w:t>
+      </w:r>
+      <w:proofErr w:type="spellEnd"/>
+      <w:r>
+        <w:rPr>
+          <w:rFonts w:ascii="Arial" w:eastAsia="Arial" w:hAnsi="Arial" w:cs="Arial"/>
+          <w:color w:val="000000"/>
+          <w:sz w:val="20"/>
+          <w:szCs w:val="20"/>
+        </w:rPr>
+        <w:t xml:space="preserve">             </w:t>
+      </w:r>
+      <w:proofErr w:type="gramStart"/>
+      <w:r>
+        <w:rPr>
+          <w:rFonts w:ascii="Arial" w:eastAsia="Arial" w:hAnsi="Arial" w:cs="Arial"/>
+          <w:color w:val="000000"/>
+          <w:sz w:val="20"/>
+          <w:szCs w:val="20"/>
+        </w:rPr>
+        <w:t xml:space="preserve">  :</w:t>
+      </w:r>
+      <w:proofErr w:type="gramEnd"/>
+      <w:r>
+        <w:rPr>
+          <w:rFonts w:ascii="Arial" w:eastAsia="Arial" w:hAnsi="Arial" w:cs="Arial"/>
+          <w:color w:val="000000"/>
+          <w:sz w:val="20"/>
+          <w:szCs w:val="20"/>
+        </w:rPr>
+        <w:t xml:space="preserve"> </w:t>
       </w:r>
       <w:hyperlink r:id="rId12">
         <w:r>
@@ -3604,6 +4581,7 @@
           <w:szCs w:val="20"/>
         </w:rPr>
       </w:pPr>
+      <w:proofErr w:type="spellStart"/>
       <w:r>
         <w:rPr>
           <w:rFonts w:ascii="Arial" w:eastAsia="Arial" w:hAnsi="Arial" w:cs="Arial"/>
@@ -3611,7 +4589,37 @@
           <w:sz w:val="20"/>
           <w:szCs w:val="20"/>
         </w:rPr>
-        <w:t xml:space="preserve">Linkedin            : </w:t>
+        <w:t>Linkedin</w:t>
+      </w:r>
+      <w:proofErr w:type="spellEnd"/>
+      <w:r>
+        <w:rPr>
+          <w:rFonts w:ascii="Arial" w:eastAsia="Arial" w:hAnsi="Arial" w:cs="Arial"/>
+          <w:color w:val="000000"/>
+          <w:sz w:val="20"/>
+          <w:szCs w:val="20"/>
+        </w:rPr>
+        <w:t xml:space="preserve">          </w:t>
+      </w:r>
+      <w:proofErr w:type="gramStart"/>
+      <w:r>
+        <w:rPr>
+          <w:rFonts w:ascii="Arial" w:eastAsia="Arial" w:hAnsi="Arial" w:cs="Arial"/>
+          <w:color w:val="000000"/>
+          <w:sz w:val="20"/>
+          <w:szCs w:val="20"/>
+        </w:rPr>
+        <w:t xml:space="preserve">  :</w:t>
+      </w:r>
+      <w:proofErr w:type="gramEnd"/>
+      <w:r>
+        <w:rPr>
+          <w:rFonts w:ascii="Arial" w:eastAsia="Arial" w:hAnsi="Arial" w:cs="Arial"/>
+          <w:color w:val="000000"/>
+          <w:sz w:val="20"/>
+          <w:szCs w:val="20"/>
+        </w:rPr>
+        <w:t xml:space="preserve"> </w:t>
       </w:r>
       <w:hyperlink r:id="rId13">
         <w:r>
@@ -3732,15 +4740,21 @@
           <w:r>
             <w:t xml:space="preserve">Visit </w:t>
           </w:r>
-          <w:hyperlink r:id="rId1">
+          <w:hyperlink r:id="rId1" w:history="1">
             <w:r>
               <w:rPr>
-                <w:color w:val="0563C1"/>
-                <w:u w:val="single"/>
+                <w:rStyle w:val="Hyperlink"/>
               </w:rPr>
-              <w:t>https://afzalex.site</w:t>
+              <w:t>https://afzalex.</w:t>
             </w:r>
           </w:hyperlink>
+          <w:r>
+            <w:rPr>
+              <w:color w:val="0563C1"/>
+              <w:u w:val="single"/>
+            </w:rPr>
+            <w:t>com</w:t>
+          </w:r>
           <w:r>
             <w:t xml:space="preserve"> to know more</w:t>
           </w:r>
@@ -3767,25 +4781,19 @@
             <w:t xml:space="preserve">Last Updated on </w:t>
           </w:r>
           <w:r>
-            <w:t>22</w:t>
-          </w:r>
-          <w:r>
-            <w:rPr>
-              <w:vertAlign w:val="superscript"/>
-            </w:rPr>
-            <w:t>nd</w:t>
+            <w:t>1st</w:t>
           </w:r>
           <w:r>
             <w:t xml:space="preserve"> </w:t>
           </w:r>
           <w:r>
-            <w:t>April</w:t>
+            <w:t>May</w:t>
           </w:r>
           <w:r>
-            <w:t xml:space="preserve"> 202</w:t>
+            <w:t xml:space="preserve"> </w:t>
           </w:r>
           <w:r>
-            <w:t>1</w:t>
+            <w:t>2022</w:t>
           </w:r>
         </w:p>
       </w:tc>
@@ -5148,7 +6156,7 @@
   <w:style w:type="character" w:styleId="Emphasis">
     <w:name w:val="Emphasis"/>
     <w:basedOn w:val="DefaultParagraphFont"/>
-    <w:uiPriority w:val="2"/>
+    <w:uiPriority w:val="20"/>
     <w:unhideWhenUsed/>
     <w:qFormat/>
     <w:rsid w:val="001833E1"/>
@@ -8404,28 +9412,28 @@
 </file>
 
 <file path=customXml/item1.xml><?xml version="1.0" encoding="utf-8"?>
+<b:Sources xmlns:b="http://schemas.openxmlformats.org/officeDocument/2006/bibliography" xmlns="http://schemas.openxmlformats.org/officeDocument/2006/bibliography" SelectedStyle="/APASixthEditionOfficeOnline.xsl" StyleName="APA" Version="6"/>
+</file>
+
+<file path=customXml/item2.xml><?xml version="1.0" encoding="utf-8"?>
 <go:gDocsCustomXmlDataStorage xmlns:go="http://customooxmlschemas.google.com/" xmlns:r="http://schemas.openxmlformats.org/officeDocument/2006/relationships">
   <go:docsCustomData xmlns:go="http://customooxmlschemas.google.com/" roundtripDataSignature="AMtx7mgMUa1DUKZ5hhLO+odSBzkvVtM5LQ==">AMUW2mVlZv95G1TwyJS9MiPhYBDcyT+3ZEv6z2HA55O4qVRX9AQO4uXDvukfshDECrYOmiDEgNDeqo52Jo8DGwiLuCvxw9PrPpfd6T335sxBDshlIxQRCtOwp70FuGcR/MEaI4m7gxiR</go:docsCustomData>
 </go:gDocsCustomXmlDataStorage>
 </file>
 
-<file path=customXml/item2.xml><?xml version="1.0" encoding="utf-8"?>
-<b:Sources xmlns:b="http://schemas.openxmlformats.org/officeDocument/2006/bibliography" xmlns="http://schemas.openxmlformats.org/officeDocument/2006/bibliography" SelectedStyle="/APASixthEditionOfficeOnline.xsl" StyleName="APA" Version="6"/>
+<file path=customXml/itemProps1.xml><?xml version="1.0" encoding="utf-8"?>
+<ds:datastoreItem xmlns:ds="http://schemas.openxmlformats.org/officeDocument/2006/customXml" ds:itemID="{BFBEDD92-7781-114B-885C-6F1A230C5836}">
+  <ds:schemaRefs>
+    <ds:schemaRef ds:uri="http://schemas.openxmlformats.org/officeDocument/2006/bibliography"/>
+  </ds:schemaRefs>
+</ds:datastoreItem>
 </file>
 
-<file path=customXml/itemProps1.xml><?xml version="1.0" encoding="utf-8"?>
+<file path=customXml/itemProps2.xml><?xml version="1.0" encoding="utf-8"?>
 <ds:datastoreItem xmlns:ds="http://schemas.openxmlformats.org/officeDocument/2006/customXml" ds:itemID="{11111111-1234-1234-1234-123412341234}">
   <ds:schemaRefs>
     <ds:schemaRef ds:uri="http://customooxmlschemas.google.com/"/>
     <ds:schemaRef ds:uri="http://schemas.openxmlformats.org/officeDocument/2006/relationships"/>
   </ds:schemaRefs>
 </ds:datastoreItem>
-</file>
-
-<file path=customXml/itemProps2.xml><?xml version="1.0" encoding="utf-8"?>
-<ds:datastoreItem xmlns:ds="http://schemas.openxmlformats.org/officeDocument/2006/customXml" ds:itemID="{BFBEDD92-7781-114B-885C-6F1A230C5836}">
-  <ds:schemaRefs>
-    <ds:schemaRef ds:uri="http://schemas.openxmlformats.org/officeDocument/2006/bibliography"/>
-  </ds:schemaRefs>
-</ds:datastoreItem>
 </file>
</xml_diff>

<commit_message>
Updated Resume 2 August
</commit_message>
<xml_diff>
--- a/docs/assets/resume.docx
+++ b/docs/assets/resume.docx
@@ -35,13 +35,13 @@
       <w:r>
         <w:rPr>
           <w:rFonts w:ascii="Arial" w:hAnsi="Arial" w:eastAsia="Arial" w:cs="Arial"/>
-          <w:color w:val="000000"/>
+          <w:color w:val="000000" w:themeColor="text1" w:themeTint="FF" w:themeShade="FF"/>
           <w:sz w:val="24"/>
           <w:szCs w:val="24"/>
         </w:rPr>
         <w:t xml:space="preserve">+91 7222876247, +91 6350382083 | </w:t>
       </w:r>
-      <w:hyperlink w:history="1" r:id="rId9">
+      <w:hyperlink r:id="Rae9db2fe3d0b4e40">
         <w:r>
           <w:rPr>
             <w:rStyle w:val="Hyperlink"/>
@@ -49,7 +49,7 @@
             <w:sz w:val="24"/>
             <w:szCs w:val="24"/>
           </w:rPr>
-          <w:t>mohammadafzal.tech@gmail.com</w:t>
+          <w:t>afzalex.store@gmail.com</w:t>
         </w:r>
       </w:hyperlink>
     </w:p>
@@ -176,7 +176,7 @@
           <w:sz w:val="24"/>
           <w:szCs w:val="24"/>
         </w:rPr>
-        <w:t xml:space="preserve">Having about 7 years of experience in </w:t>
+        <w:t xml:space="preserve">Having around 7 years of experience in </w:t>
       </w:r>
       <w:r>
         <w:rPr>
@@ -337,60 +337,18 @@
           <w:sz w:val="24"/>
           <w:szCs w:val="24"/>
         </w:rPr>
-        <w:t xml:space="preserve"> in ERP applications and other web application for product and </w:t>
-      </w:r>
-      <w:r>
-        <w:rPr>
-          <w:rFonts w:ascii="Arial" w:hAnsi="Arial" w:eastAsia="Arial" w:cs="Arial"/>
+        <w:t xml:space="preserve"> in ERP applications and other web application in Product based organizations. </w:t>
+      </w:r>
+      <w:r>
+        <w:rPr>
+          <w:rFonts w:ascii="Arial" w:hAnsi="Arial" w:eastAsia="Arial" w:cs="Arial"/>
+          <w:b w:val="1"/>
+          <w:bCs w:val="1"/>
           <w:color w:val="000000" w:themeColor="text1" w:themeTint="FF" w:themeShade="FF"/>
           <w:sz w:val="24"/>
           <w:szCs w:val="24"/>
         </w:rPr>
-        <w:t>service-based</w:t>
-      </w:r>
-      <w:r>
-        <w:rPr>
-          <w:rFonts w:ascii="Arial" w:hAnsi="Arial" w:eastAsia="Arial" w:cs="Arial"/>
-          <w:color w:val="000000" w:themeColor="text1" w:themeTint="FF" w:themeShade="FF"/>
-          <w:sz w:val="24"/>
-          <w:szCs w:val="24"/>
-        </w:rPr>
-        <w:t xml:space="preserve"> organizations. </w:t>
-      </w:r>
-      <w:r>
-        <w:rPr>
-          <w:rFonts w:ascii="Arial" w:hAnsi="Arial" w:eastAsia="Arial" w:cs="Arial"/>
-          <w:b w:val="1"/>
-          <w:bCs w:val="1"/>
-          <w:color w:val="000000" w:themeColor="text1" w:themeTint="FF" w:themeShade="FF"/>
-          <w:sz w:val="24"/>
-          <w:szCs w:val="24"/>
-        </w:rPr>
-        <w:t xml:space="preserve">Spring, Kafka, Docker, Hibernate, ReactJS, Angular, ELK, axon, </w:t>
-      </w:r>
-      <w:proofErr w:type="spellStart"/>
-      <w:r>
-        <w:rPr>
-          <w:rFonts w:ascii="Arial" w:hAnsi="Arial" w:eastAsia="Arial" w:cs="Arial"/>
-          <w:b w:val="1"/>
-          <w:bCs w:val="1"/>
-          <w:color w:val="000000" w:themeColor="text1" w:themeTint="FF" w:themeShade="FF"/>
-          <w:sz w:val="24"/>
-          <w:szCs w:val="24"/>
-        </w:rPr>
-        <w:t>MLflow</w:t>
-      </w:r>
-      <w:proofErr w:type="spellEnd"/>
-      <w:r>
-        <w:rPr>
-          <w:rFonts w:ascii="Arial" w:hAnsi="Arial" w:eastAsia="Arial" w:cs="Arial"/>
-          <w:b w:val="1"/>
-          <w:bCs w:val="1"/>
-          <w:color w:val="000000" w:themeColor="text1" w:themeTint="FF" w:themeShade="FF"/>
-          <w:sz w:val="24"/>
-          <w:szCs w:val="24"/>
-        </w:rPr>
-        <w:t xml:space="preserve">, </w:t>
+        <w:t xml:space="preserve">Spring, Kafka, Docker, Hibernate, Jenkins, ReactJS, Angular, ELK, Axon, MLflow, </w:t>
       </w:r>
       <w:proofErr w:type="spellStart"/>
       <w:r>
@@ -557,8 +515,8 @@
           <w:right w:val="single" w:color="00000A" w:sz="4" w:space="4"/>
           <w:between w:val="nil"/>
         </w:pBdr>
-        <w:shd w:val="clear" w:color="auto" w:fill="D9D9D9"/>
-        <w:spacing w:after="0"/>
+        <w:shd w:val="clear" w:color="auto" w:fill="D9D9D9" w:themeFill="background1" w:themeFillShade="D9"/>
+        <w:spacing w:after="120" w:afterAutospacing="off"/>
         <w:ind w:left="57" w:right="0"/>
         <w:rPr>
           <w:rFonts w:ascii="Arial" w:hAnsi="Arial" w:eastAsia="Arial" w:cs="Arial"/>
@@ -569,35 +527,17 @@
       <w:r>
         <w:rPr>
           <w:rFonts w:ascii="Arial" w:hAnsi="Arial" w:eastAsia="Arial" w:cs="Arial"/>
-          <w:b/>
-          <w:color w:val="000000"/>
+          <w:b w:val="1"/>
+          <w:bCs w:val="1"/>
+          <w:color w:val="000000" w:themeColor="text1" w:themeTint="FF" w:themeShade="FF"/>
           <w:sz w:val="24"/>
           <w:szCs w:val="24"/>
         </w:rPr>
         <w:t>Skillset</w:t>
       </w:r>
-    </w:p>
-    <w:p>
-      <w:pPr>
-        <w:pBdr>
-          <w:top w:val="nil"/>
-          <w:left w:val="nil"/>
-          <w:bottom w:val="nil"/>
-          <w:right w:val="nil"/>
-          <w:between w:val="nil"/>
-        </w:pBdr>
-        <w:spacing w:after="360"/>
-        <w:ind w:left="57" w:right="578"/>
-        <w:rPr>
-          <w:rFonts w:ascii="Arial" w:hAnsi="Arial" w:eastAsia="Arial" w:cs="Arial"/>
-          <w:sz w:val="2"/>
-          <w:szCs w:val="2"/>
-        </w:rPr>
-      </w:pPr>
     </w:p>
     <w:tbl>
       <w:tblPr>
-        <w:tblStyle w:val="a"/>
         <w:tblW w:w="9095" w:type="dxa"/>
         <w:jc w:val="center"/>
         <w:tblBorders>
@@ -618,7 +558,327 @@
       <w:tr>
         <w:trPr>
           <w:trHeight w:val="283"/>
-          <w:jc w:val="center"/>
+        </w:trPr>
+        <w:tc>
+          <w:tcPr>
+            <w:tcW w:w="2689" w:type="dxa"/>
+            <w:tcBorders>
+              <w:top w:val="single" w:color="00000A" w:sz="4" w:space="0"/>
+              <w:left w:val="single" w:color="00000A" w:sz="4" w:space="0"/>
+              <w:bottom w:val="single" w:color="00000A" w:sz="4" w:space="0"/>
+              <w:right w:val="single" w:color="00000A" w:sz="4" w:space="0"/>
+            </w:tcBorders>
+            <w:shd w:val="clear" w:color="auto" w:fill="auto"/>
+            <w:tcMar/>
+          </w:tcPr>
+          <w:p>
+            <w:pPr>
+              <w:pStyle w:val="Normal"/>
+              <w:pBdr>
+                <w:top w:val="nil"/>
+                <w:left w:val="nil"/>
+                <w:bottom w:val="nil"/>
+                <w:right w:val="nil"/>
+                <w:between w:val="nil"/>
+              </w:pBdr>
+              <w:spacing w:before="120" w:beforeAutospacing="off" w:after="120" w:afterAutospacing="off"/>
+              <w:ind w:left="0" w:right="0"/>
+              <w:rPr>
+                <w:rFonts w:ascii="Arial" w:hAnsi="Arial" w:eastAsia="Arial" w:cs="Arial"/>
+                <w:sz w:val="24"/>
+                <w:szCs w:val="24"/>
+              </w:rPr>
+            </w:pPr>
+            <w:r>
+              <w:rPr>
+                <w:rFonts w:ascii="Arial" w:hAnsi="Arial" w:eastAsia="Arial" w:cs="Arial"/>
+                <w:color w:val="000000" w:themeColor="text1" w:themeTint="FF" w:themeShade="FF"/>
+                <w:sz w:val="24"/>
+                <w:szCs w:val="24"/>
+              </w:rPr>
+              <w:t>Backend Languages / Technologies</w:t>
+            </w:r>
+          </w:p>
+        </w:tc>
+        <w:tc>
+          <w:tcPr>
+            <w:tcW w:w="6406" w:type="dxa"/>
+            <w:tcBorders>
+              <w:top w:val="single" w:color="00000A" w:sz="4" w:space="0"/>
+              <w:left w:val="single" w:color="00000A" w:sz="4" w:space="0"/>
+              <w:bottom w:val="single" w:color="00000A" w:sz="4" w:space="0"/>
+              <w:right w:val="single" w:color="00000A" w:sz="4" w:space="0"/>
+            </w:tcBorders>
+            <w:shd w:val="clear" w:color="auto" w:fill="auto"/>
+            <w:tcMar/>
+          </w:tcPr>
+          <w:p>
+            <w:pPr>
+              <w:pStyle w:val="Normal"/>
+              <w:pBdr>
+                <w:top w:val="nil"/>
+                <w:left w:val="nil"/>
+                <w:bottom w:val="nil"/>
+                <w:right w:val="nil"/>
+                <w:between w:val="nil"/>
+              </w:pBdr>
+              <w:spacing w:before="120" w:beforeAutospacing="off" w:after="120" w:afterAutospacing="off"/>
+              <w:ind w:left="0" w:right="0"/>
+              <w:rPr>
+                <w:rFonts w:ascii="Arial" w:hAnsi="Arial" w:eastAsia="Arial" w:cs="Arial"/>
+                <w:sz w:val="24"/>
+                <w:szCs w:val="24"/>
+              </w:rPr>
+            </w:pPr>
+            <w:r>
+              <w:rPr>
+                <w:rFonts w:ascii="Arial" w:hAnsi="Arial" w:eastAsia="Arial" w:cs="Arial"/>
+                <w:b w:val="1"/>
+                <w:bCs w:val="1"/>
+                <w:color w:val="000000" w:themeColor="text1" w:themeTint="FF" w:themeShade="FF"/>
+                <w:sz w:val="24"/>
+                <w:szCs w:val="24"/>
+              </w:rPr>
+              <w:t xml:space="preserve">Java8, Spring Boot, Hibernate, Restful services, Gradle, </w:t>
+            </w:r>
+            <w:proofErr w:type="spellStart"/>
+            <w:r>
+              <w:rPr>
+                <w:rFonts w:ascii="Arial" w:hAnsi="Arial" w:eastAsia="Arial" w:cs="Arial"/>
+                <w:color w:val="000000" w:themeColor="text1" w:themeTint="FF" w:themeShade="FF"/>
+                <w:sz w:val="24"/>
+                <w:szCs w:val="24"/>
+              </w:rPr>
+              <w:t>JavaEE</w:t>
+            </w:r>
+            <w:proofErr w:type="spellEnd"/>
+            <w:r>
+              <w:rPr>
+                <w:rFonts w:ascii="Arial" w:hAnsi="Arial" w:eastAsia="Arial" w:cs="Arial"/>
+                <w:color w:val="000000" w:themeColor="text1" w:themeTint="FF" w:themeShade="FF"/>
+                <w:sz w:val="24"/>
+                <w:szCs w:val="24"/>
+              </w:rPr>
+              <w:t xml:space="preserve">, Spring MVC, Maven, </w:t>
+            </w:r>
+            <w:proofErr w:type="spellStart"/>
+            <w:r>
+              <w:rPr>
+                <w:rFonts w:ascii="Arial" w:hAnsi="Arial" w:eastAsia="Arial" w:cs="Arial"/>
+                <w:color w:val="000000" w:themeColor="text1" w:themeTint="FF" w:themeShade="FF"/>
+                <w:sz w:val="24"/>
+                <w:szCs w:val="24"/>
+              </w:rPr>
+              <w:t>nodejs</w:t>
+            </w:r>
+            <w:proofErr w:type="spellEnd"/>
+            <w:proofErr w:type="spellStart"/>
+            <w:proofErr w:type="spellEnd"/>
+            <w:proofErr w:type="spellStart"/>
+            <w:proofErr w:type="spellEnd"/>
+          </w:p>
+        </w:tc>
+      </w:tr>
+      <w:tr>
+        <w:trPr>
+          <w:trHeight w:val="283"/>
+        </w:trPr>
+        <w:tc>
+          <w:tcPr>
+            <w:tcW w:w="2689" w:type="dxa"/>
+            <w:tcBorders>
+              <w:top w:val="single" w:color="00000A" w:sz="4" w:space="0"/>
+              <w:left w:val="single" w:color="00000A" w:sz="4" w:space="0"/>
+              <w:bottom w:val="single" w:color="00000A" w:sz="4" w:space="0"/>
+              <w:right w:val="single" w:color="00000A" w:sz="4" w:space="0"/>
+            </w:tcBorders>
+            <w:shd w:val="clear" w:color="auto" w:fill="auto"/>
+            <w:tcMar/>
+          </w:tcPr>
+          <w:p>
+            <w:pPr>
+              <w:spacing w:before="120" w:beforeAutospacing="off" w:after="120" w:afterAutospacing="off"/>
+              <w:ind w:left="0" w:right="0"/>
+              <w:rPr>
+                <w:rFonts w:ascii="Arial" w:hAnsi="Arial" w:eastAsia="Arial" w:cs="Arial"/>
+                <w:sz w:val="24"/>
+                <w:szCs w:val="24"/>
+              </w:rPr>
+            </w:pPr>
+            <w:r>
+              <w:rPr>
+                <w:rFonts w:ascii="Arial" w:hAnsi="Arial" w:eastAsia="Arial" w:cs="Arial"/>
+                <w:color w:val="000000" w:themeColor="text1" w:themeTint="FF" w:themeShade="FF"/>
+                <w:sz w:val="24"/>
+                <w:szCs w:val="24"/>
+              </w:rPr>
+              <w:t>Data Science Tools and Technologies</w:t>
+            </w:r>
+          </w:p>
+        </w:tc>
+        <w:tc>
+          <w:tcPr>
+            <w:tcW w:w="6406" w:type="dxa"/>
+            <w:tcBorders>
+              <w:top w:val="single" w:color="00000A" w:sz="4" w:space="0"/>
+              <w:left w:val="single" w:color="00000A" w:sz="4" w:space="0"/>
+              <w:bottom w:val="single" w:color="00000A" w:sz="4" w:space="0"/>
+              <w:right w:val="single" w:color="00000A" w:sz="4" w:space="0"/>
+            </w:tcBorders>
+            <w:shd w:val="clear" w:color="auto" w:fill="auto"/>
+            <w:tcMar/>
+          </w:tcPr>
+          <w:p>
+            <w:pPr>
+              <w:pStyle w:val="Normal"/>
+              <w:spacing w:before="120" w:beforeAutospacing="off" w:after="120" w:afterAutospacing="off"/>
+              <w:ind w:left="0" w:right="0"/>
+              <w:rPr>
+                <w:rFonts w:ascii="Arial" w:hAnsi="Arial" w:eastAsia="Arial" w:cs="Arial"/>
+                <w:color w:val="000000" w:themeColor="text1" w:themeTint="FF" w:themeShade="FF"/>
+                <w:sz w:val="24"/>
+                <w:szCs w:val="24"/>
+              </w:rPr>
+            </w:pPr>
+            <w:r>
+              <w:rPr>
+                <w:rFonts w:ascii="Arial" w:hAnsi="Arial" w:eastAsia="Arial" w:cs="Arial"/>
+                <w:b w:val="1"/>
+                <w:bCs w:val="1"/>
+                <w:color w:val="000000" w:themeColor="text1" w:themeTint="FF" w:themeShade="FF"/>
+                <w:sz w:val="24"/>
+                <w:szCs w:val="24"/>
+              </w:rPr>
+              <w:t>Python</w:t>
+            </w:r>
+            <w:r>
+              <w:rPr>
+                <w:rFonts w:ascii="Arial" w:hAnsi="Arial" w:eastAsia="Arial" w:cs="Arial"/>
+                <w:color w:val="000000" w:themeColor="text1" w:themeTint="FF" w:themeShade="FF"/>
+                <w:sz w:val="24"/>
+                <w:szCs w:val="24"/>
+              </w:rPr>
+              <w:t xml:space="preserve">, </w:t>
+            </w:r>
+            <w:r>
+              <w:rPr>
+                <w:rFonts w:ascii="Arial" w:hAnsi="Arial" w:eastAsia="Arial" w:cs="Arial"/>
+                <w:b w:val="1"/>
+                <w:bCs w:val="1"/>
+                <w:color w:val="000000" w:themeColor="text1" w:themeTint="FF" w:themeShade="FF"/>
+                <w:sz w:val="24"/>
+                <w:szCs w:val="24"/>
+              </w:rPr>
+              <w:t>Flask</w:t>
+            </w:r>
+            <w:r>
+              <w:rPr>
+                <w:rFonts w:ascii="Arial" w:hAnsi="Arial" w:eastAsia="Arial" w:cs="Arial"/>
+                <w:color w:val="000000" w:themeColor="text1" w:themeTint="FF" w:themeShade="FF"/>
+                <w:sz w:val="24"/>
+                <w:szCs w:val="24"/>
+              </w:rPr>
+              <w:t xml:space="preserve">, </w:t>
+            </w:r>
+            <w:proofErr w:type="spellStart"/>
+            <w:r>
+              <w:rPr>
+                <w:rFonts w:ascii="Arial" w:hAnsi="Arial" w:eastAsia="Arial" w:cs="Arial"/>
+                <w:b w:val="1"/>
+                <w:bCs w:val="1"/>
+                <w:color w:val="000000" w:themeColor="text1" w:themeTint="FF" w:themeShade="FF"/>
+                <w:sz w:val="24"/>
+                <w:szCs w:val="24"/>
+              </w:rPr>
+              <w:t>Jupyterlab</w:t>
+            </w:r>
+            <w:proofErr w:type="spellEnd"/>
+            <w:r>
+              <w:rPr>
+                <w:rFonts w:ascii="Arial" w:hAnsi="Arial" w:eastAsia="Arial" w:cs="Arial"/>
+                <w:color w:val="000000" w:themeColor="text1" w:themeTint="FF" w:themeShade="FF"/>
+                <w:sz w:val="24"/>
+                <w:szCs w:val="24"/>
+              </w:rPr>
+              <w:t xml:space="preserve">, </w:t>
+            </w:r>
+            <w:proofErr w:type="spellStart"/>
+            <w:r>
+              <w:rPr>
+                <w:rFonts w:ascii="Arial" w:hAnsi="Arial" w:eastAsia="Arial" w:cs="Arial"/>
+                <w:color w:val="000000" w:themeColor="text1" w:themeTint="FF" w:themeShade="FF"/>
+                <w:sz w:val="24"/>
+                <w:szCs w:val="24"/>
+              </w:rPr>
+              <w:t>Tenserflow</w:t>
+            </w:r>
+            <w:proofErr w:type="spellEnd"/>
+            <w:r>
+              <w:rPr>
+                <w:rFonts w:ascii="Arial" w:hAnsi="Arial" w:eastAsia="Arial" w:cs="Arial"/>
+                <w:color w:val="000000" w:themeColor="text1" w:themeTint="FF" w:themeShade="FF"/>
+                <w:sz w:val="24"/>
+                <w:szCs w:val="24"/>
+              </w:rPr>
+              <w:t xml:space="preserve">, </w:t>
+            </w:r>
+            <w:proofErr w:type="spellStart"/>
+            <w:r>
+              <w:rPr>
+                <w:rFonts w:ascii="Arial" w:hAnsi="Arial" w:eastAsia="Arial" w:cs="Arial"/>
+                <w:color w:val="000000" w:themeColor="text1" w:themeTint="FF" w:themeShade="FF"/>
+                <w:sz w:val="24"/>
+                <w:szCs w:val="24"/>
+              </w:rPr>
+              <w:t>MLflow</w:t>
+            </w:r>
+            <w:proofErr w:type="spellEnd"/>
+            <w:r>
+              <w:rPr>
+                <w:rFonts w:ascii="Arial" w:hAnsi="Arial" w:eastAsia="Arial" w:cs="Arial"/>
+                <w:color w:val="000000" w:themeColor="text1" w:themeTint="FF" w:themeShade="FF"/>
+                <w:sz w:val="24"/>
+                <w:szCs w:val="24"/>
+              </w:rPr>
+              <w:t xml:space="preserve">, </w:t>
+            </w:r>
+            <w:proofErr w:type="spellStart"/>
+            <w:r>
+              <w:rPr>
+                <w:rFonts w:ascii="Arial" w:hAnsi="Arial" w:eastAsia="Arial" w:cs="Arial"/>
+                <w:color w:val="000000" w:themeColor="text1" w:themeTint="FF" w:themeShade="FF"/>
+                <w:sz w:val="24"/>
+                <w:szCs w:val="24"/>
+              </w:rPr>
+              <w:t>Sagemaker</w:t>
+            </w:r>
+            <w:proofErr w:type="spellEnd"/>
+            <w:r>
+              <w:rPr>
+                <w:rFonts w:ascii="Arial" w:hAnsi="Arial" w:eastAsia="Arial" w:cs="Arial"/>
+                <w:color w:val="000000" w:themeColor="text1" w:themeTint="FF" w:themeShade="FF"/>
+                <w:sz w:val="24"/>
+                <w:szCs w:val="24"/>
+              </w:rPr>
+              <w:t xml:space="preserve">, </w:t>
+            </w:r>
+            <w:proofErr w:type="spellStart"/>
+            <w:r>
+              <w:rPr>
+                <w:rFonts w:ascii="Arial" w:hAnsi="Arial" w:eastAsia="Arial" w:cs="Arial"/>
+                <w:color w:val="000000" w:themeColor="text1" w:themeTint="FF" w:themeShade="FF"/>
+                <w:sz w:val="24"/>
+                <w:szCs w:val="24"/>
+              </w:rPr>
+              <w:t>Kedro</w:t>
+            </w:r>
+            <w:proofErr w:type="spellEnd"/>
+          </w:p>
+        </w:tc>
+      </w:tr>
+      <w:tr>
+        <w:trPr>
+          <w:trHeight w:val="283"/>
         </w:trPr>
         <w:tc>
           <w:tcPr>
@@ -641,27 +901,8 @@
                 <w:right w:val="nil"/>
                 <w:between w:val="nil"/>
               </w:pBdr>
-              <w:spacing w:after="0"/>
-              <w:ind w:left="57" w:right="0"/>
-              <w:rPr>
-                <w:rFonts w:ascii="Arial" w:hAnsi="Arial" w:eastAsia="Arial" w:cs="Arial"/>
-                <w:color w:val="000000"/>
-                <w:sz w:val="4"/>
-                <w:szCs w:val="4"/>
-              </w:rPr>
-            </w:pPr>
-          </w:p>
-          <w:p>
-            <w:pPr>
-              <w:pBdr>
-                <w:top w:val="nil"/>
-                <w:left w:val="nil"/>
-                <w:bottom w:val="nil"/>
-                <w:right w:val="nil"/>
-                <w:between w:val="nil"/>
-              </w:pBdr>
-              <w:spacing w:after="120"/>
-              <w:ind w:left="57" w:right="0"/>
+              <w:spacing w:before="120" w:beforeAutospacing="off" w:after="120" w:afterAutospacing="off"/>
+              <w:ind w:left="0" w:right="0"/>
               <w:rPr>
                 <w:rFonts w:ascii="Arial" w:hAnsi="Arial" w:eastAsia="Arial" w:cs="Arial"/>
                 <w:sz w:val="24"/>
@@ -671,174 +912,7 @@
             <w:r>
               <w:rPr>
                 <w:rFonts w:ascii="Arial" w:hAnsi="Arial" w:eastAsia="Arial" w:cs="Arial"/>
-                <w:color w:val="000000"/>
-                <w:sz w:val="24"/>
-                <w:szCs w:val="24"/>
-              </w:rPr>
-              <w:t>Backend Languages / Technologies</w:t>
-            </w:r>
-          </w:p>
-        </w:tc>
-        <w:tc>
-          <w:tcPr>
-            <w:tcW w:w="6406" w:type="dxa"/>
-            <w:tcBorders>
-              <w:top w:val="single" w:color="00000A" w:sz="4" w:space="0"/>
-              <w:left w:val="single" w:color="00000A" w:sz="4" w:space="0"/>
-              <w:bottom w:val="single" w:color="00000A" w:sz="4" w:space="0"/>
-              <w:right w:val="single" w:color="00000A" w:sz="4" w:space="0"/>
-            </w:tcBorders>
-            <w:shd w:val="clear" w:color="auto" w:fill="auto"/>
-            <w:tcMar/>
-          </w:tcPr>
-          <w:p>
-            <w:pPr>
-              <w:pBdr>
-                <w:top w:val="nil"/>
-                <w:left w:val="nil"/>
-                <w:bottom w:val="nil"/>
-                <w:right w:val="nil"/>
-                <w:between w:val="nil"/>
-              </w:pBdr>
-              <w:spacing w:after="0"/>
-              <w:ind w:left="57" w:right="0"/>
-              <w:rPr>
-                <w:rFonts w:ascii="Arial" w:hAnsi="Arial" w:eastAsia="Arial" w:cs="Arial"/>
-                <w:b/>
-                <w:color w:val="000000"/>
-                <w:sz w:val="4"/>
-                <w:szCs w:val="4"/>
-              </w:rPr>
-            </w:pPr>
-          </w:p>
-          <w:p>
-            <w:pPr>
-              <w:pBdr>
-                <w:top w:val="nil"/>
-                <w:left w:val="nil"/>
-                <w:bottom w:val="nil"/>
-                <w:right w:val="nil"/>
-                <w:between w:val="nil"/>
-              </w:pBdr>
-              <w:spacing w:after="120"/>
-              <w:ind w:left="57" w:right="0"/>
-              <w:rPr>
-                <w:rFonts w:ascii="Arial" w:hAnsi="Arial" w:eastAsia="Arial" w:cs="Arial"/>
-                <w:sz w:val="24"/>
-                <w:szCs w:val="24"/>
-              </w:rPr>
-            </w:pPr>
-            <w:r>
-              <w:rPr>
-                <w:rFonts w:ascii="Arial" w:hAnsi="Arial" w:eastAsia="Arial" w:cs="Arial"/>
-                <w:b/>
-                <w:color w:val="000000"/>
-                <w:sz w:val="24"/>
-                <w:szCs w:val="24"/>
-              </w:rPr>
-              <w:t xml:space="preserve">Java8, Spring Boot, Hibernate, Restful services, </w:t>
-            </w:r>
-            <w:r>
-              <w:rPr>
-                <w:rFonts w:ascii="Arial" w:hAnsi="Arial" w:eastAsia="Arial" w:cs="Arial"/>
-                <w:b/>
-                <w:color w:val="000000"/>
-                <w:sz w:val="24"/>
-                <w:szCs w:val="24"/>
-              </w:rPr>
-              <w:t xml:space="preserve">Gradle, </w:t>
-            </w:r>
-            <w:proofErr w:type="spellStart"/>
-            <w:r>
-              <w:rPr>
-                <w:rFonts w:ascii="Arial" w:hAnsi="Arial" w:eastAsia="Arial" w:cs="Arial"/>
-                <w:color w:val="000000"/>
-                <w:sz w:val="24"/>
-                <w:szCs w:val="24"/>
-              </w:rPr>
-              <w:t>JavaEE</w:t>
-            </w:r>
-            <w:proofErr w:type="spellEnd"/>
-            <w:r>
-              <w:rPr>
-                <w:rFonts w:ascii="Arial" w:hAnsi="Arial" w:eastAsia="Arial" w:cs="Arial"/>
-                <w:color w:val="000000"/>
-                <w:sz w:val="24"/>
-                <w:szCs w:val="24"/>
-              </w:rPr>
-              <w:t xml:space="preserve">, Spring MVC, Maven, </w:t>
-            </w:r>
-            <w:proofErr w:type="spellStart"/>
-            <w:r>
-              <w:rPr>
-                <w:rFonts w:ascii="Arial" w:hAnsi="Arial" w:eastAsia="Arial" w:cs="Arial"/>
-                <w:color w:val="000000"/>
-                <w:sz w:val="24"/>
-                <w:szCs w:val="24"/>
-              </w:rPr>
-              <w:t>nodejs</w:t>
-            </w:r>
-            <w:proofErr w:type="spellEnd"/>
-          </w:p>
-        </w:tc>
-      </w:tr>
-      <w:tr>
-        <w:trPr>
-          <w:trHeight w:val="283"/>
-          <w:jc w:val="center"/>
-        </w:trPr>
-        <w:tc>
-          <w:tcPr>
-            <w:tcW w:w="2689" w:type="dxa"/>
-            <w:tcBorders>
-              <w:top w:val="single" w:color="00000A" w:sz="4" w:space="0"/>
-              <w:left w:val="single" w:color="00000A" w:sz="4" w:space="0"/>
-              <w:bottom w:val="single" w:color="00000A" w:sz="4" w:space="0"/>
-              <w:right w:val="single" w:color="00000A" w:sz="4" w:space="0"/>
-            </w:tcBorders>
-            <w:shd w:val="clear" w:color="auto" w:fill="auto"/>
-            <w:tcMar/>
-          </w:tcPr>
-          <w:p>
-            <w:pPr>
-              <w:pBdr>
-                <w:top w:val="nil"/>
-                <w:left w:val="nil"/>
-                <w:bottom w:val="nil"/>
-                <w:right w:val="nil"/>
-                <w:between w:val="nil"/>
-              </w:pBdr>
-              <w:spacing w:after="0"/>
-              <w:ind w:left="57" w:right="0"/>
-              <w:rPr>
-                <w:rFonts w:ascii="Arial" w:hAnsi="Arial" w:eastAsia="Arial" w:cs="Arial"/>
-                <w:color w:val="000000"/>
-                <w:sz w:val="4"/>
-                <w:szCs w:val="4"/>
-              </w:rPr>
-            </w:pPr>
-          </w:p>
-          <w:p>
-            <w:pPr>
-              <w:pBdr>
-                <w:top w:val="nil"/>
-                <w:left w:val="nil"/>
-                <w:bottom w:val="nil"/>
-                <w:right w:val="nil"/>
-                <w:between w:val="nil"/>
-              </w:pBdr>
-              <w:spacing w:after="120"/>
-              <w:ind w:left="57" w:right="0"/>
-              <w:rPr>
-                <w:rFonts w:ascii="Arial" w:hAnsi="Arial" w:eastAsia="Arial" w:cs="Arial"/>
-                <w:sz w:val="24"/>
-                <w:szCs w:val="24"/>
-              </w:rPr>
-            </w:pPr>
-            <w:r>
-              <w:rPr>
-                <w:rFonts w:ascii="Arial" w:hAnsi="Arial" w:eastAsia="Arial" w:cs="Arial"/>
-                <w:color w:val="000000"/>
+                <w:color w:val="000000" w:themeColor="text1" w:themeTint="FF" w:themeShade="FF"/>
                 <w:sz w:val="24"/>
                 <w:szCs w:val="24"/>
               </w:rPr>
@@ -860,6 +934,7 @@
           </w:tcPr>
           <w:p>
             <w:pPr>
+              <w:pStyle w:val="Normal"/>
               <w:pBdr>
                 <w:top w:val="nil"/>
                 <w:left w:val="nil"/>
@@ -867,15 +942,81 @@
                 <w:right w:val="nil"/>
                 <w:between w:val="nil"/>
               </w:pBdr>
-              <w:spacing w:after="0"/>
-              <w:ind w:left="57" w:right="0"/>
+              <w:spacing w:before="120" w:beforeAutospacing="off" w:after="120" w:afterAutospacing="off"/>
+              <w:ind w:left="0" w:right="0"/>
               <w:rPr>
                 <w:rFonts w:ascii="Arial" w:hAnsi="Arial" w:eastAsia="Arial" w:cs="Arial"/>
                 <w:color w:val="000000"/>
-                <w:sz w:val="4"/>
-                <w:szCs w:val="4"/>
+                <w:sz w:val="24"/>
+                <w:szCs w:val="24"/>
               </w:rPr>
             </w:pPr>
+            <w:r>
+              <w:rPr>
+                <w:rFonts w:ascii="Arial" w:hAnsi="Arial" w:eastAsia="Arial" w:cs="Arial"/>
+                <w:b w:val="1"/>
+                <w:bCs w:val="1"/>
+                <w:color w:val="000000" w:themeColor="text1" w:themeTint="FF" w:themeShade="FF"/>
+                <w:sz w:val="24"/>
+                <w:szCs w:val="24"/>
+              </w:rPr>
+              <w:t xml:space="preserve">React, AngularJS, </w:t>
+            </w:r>
+            <w:proofErr w:type="spellStart"/>
+            <w:r>
+              <w:rPr>
+                <w:rFonts w:ascii="Arial" w:hAnsi="Arial" w:eastAsia="Arial" w:cs="Arial"/>
+                <w:color w:val="000000" w:themeColor="text1" w:themeTint="FF" w:themeShade="FF"/>
+                <w:sz w:val="24"/>
+                <w:szCs w:val="24"/>
+              </w:rPr>
+              <w:t>nodejs</w:t>
+            </w:r>
+            <w:proofErr w:type="spellEnd"/>
+            <w:r>
+              <w:rPr>
+                <w:rFonts w:ascii="Arial" w:hAnsi="Arial" w:eastAsia="Arial" w:cs="Arial"/>
+                <w:color w:val="000000" w:themeColor="text1" w:themeTint="FF" w:themeShade="FF"/>
+                <w:sz w:val="24"/>
+                <w:szCs w:val="24"/>
+              </w:rPr>
+              <w:t>,</w:t>
+            </w:r>
+            <w:r>
+              <w:rPr>
+                <w:rFonts w:ascii="Arial" w:hAnsi="Arial" w:eastAsia="Arial" w:cs="Arial"/>
+                <w:b w:val="1"/>
+                <w:bCs w:val="1"/>
+                <w:color w:val="000000" w:themeColor="text1" w:themeTint="FF" w:themeShade="FF"/>
+                <w:sz w:val="24"/>
+                <w:szCs w:val="24"/>
+              </w:rPr>
+              <w:t xml:space="preserve"> </w:t>
+            </w:r>
+            <w:proofErr w:type="spellStart"/>
+            <w:r>
+              <w:rPr>
+                <w:rFonts w:ascii="Arial" w:hAnsi="Arial" w:eastAsia="Arial" w:cs="Arial"/>
+                <w:color w:val="000000" w:themeColor="text1" w:themeTint="FF" w:themeShade="FF"/>
+                <w:sz w:val="24"/>
+                <w:szCs w:val="24"/>
+              </w:rPr>
+              <w:t>npm</w:t>
+            </w:r>
+            <w:proofErr w:type="spellEnd"/>
+            <w:r>
+              <w:rPr>
+                <w:rFonts w:ascii="Arial" w:hAnsi="Arial" w:eastAsia="Arial" w:cs="Arial"/>
+                <w:color w:val="000000" w:themeColor="text1" w:themeTint="FF" w:themeShade="FF"/>
+                <w:sz w:val="24"/>
+                <w:szCs w:val="24"/>
+              </w:rPr>
+              <w:t>, bootstrap, Material-UI</w:t>
+            </w:r>
+            <w:proofErr w:type="spellStart"/>
+            <w:proofErr w:type="spellEnd"/>
+            <w:proofErr w:type="spellStart"/>
+            <w:proofErr w:type="spellEnd"/>
           </w:p>
           <w:p>
             <w:pPr>
@@ -886,87 +1027,8 @@
                 <w:right w:val="nil"/>
                 <w:between w:val="nil"/>
               </w:pBdr>
-              <w:spacing w:after="0"/>
-              <w:ind w:left="57" w:right="0"/>
-              <w:rPr>
-                <w:rFonts w:ascii="Arial" w:hAnsi="Arial" w:eastAsia="Arial" w:cs="Arial"/>
-                <w:color w:val="000000"/>
-                <w:sz w:val="24"/>
-                <w:szCs w:val="24"/>
-              </w:rPr>
-            </w:pPr>
-            <w:r>
-              <w:rPr>
-                <w:rFonts w:ascii="Arial" w:hAnsi="Arial" w:eastAsia="Arial" w:cs="Arial"/>
-                <w:b/>
-                <w:color w:val="000000"/>
-                <w:sz w:val="24"/>
-                <w:szCs w:val="24"/>
-              </w:rPr>
-              <w:t xml:space="preserve">React, AngularJS, </w:t>
-            </w:r>
-            <w:proofErr w:type="spellStart"/>
-            <w:r>
-              <w:rPr>
-                <w:rFonts w:ascii="Arial" w:hAnsi="Arial" w:eastAsia="Arial" w:cs="Arial"/>
-                <w:color w:val="000000"/>
-                <w:sz w:val="24"/>
-                <w:szCs w:val="24"/>
-              </w:rPr>
-              <w:t>nodejs</w:t>
-            </w:r>
-            <w:proofErr w:type="spellEnd"/>
-            <w:r>
-              <w:rPr>
-                <w:rFonts w:ascii="Arial" w:hAnsi="Arial" w:eastAsia="Arial" w:cs="Arial"/>
-                <w:color w:val="000000"/>
-                <w:sz w:val="24"/>
-                <w:szCs w:val="24"/>
-              </w:rPr>
-              <w:t>,</w:t>
-            </w:r>
-            <w:r>
-              <w:rPr>
-                <w:rFonts w:ascii="Arial" w:hAnsi="Arial" w:eastAsia="Arial" w:cs="Arial"/>
-                <w:b/>
-                <w:color w:val="000000"/>
-                <w:sz w:val="24"/>
-                <w:szCs w:val="24"/>
-              </w:rPr>
-              <w:t xml:space="preserve"> </w:t>
-            </w:r>
-            <w:proofErr w:type="spellStart"/>
-            <w:r>
-              <w:rPr>
-                <w:rFonts w:ascii="Arial" w:hAnsi="Arial" w:eastAsia="Arial" w:cs="Arial"/>
-                <w:color w:val="000000"/>
-                <w:sz w:val="24"/>
-                <w:szCs w:val="24"/>
-              </w:rPr>
-              <w:t>npm</w:t>
-            </w:r>
-            <w:proofErr w:type="spellEnd"/>
-            <w:r>
-              <w:rPr>
-                <w:rFonts w:ascii="Arial" w:hAnsi="Arial" w:eastAsia="Arial" w:cs="Arial"/>
-                <w:color w:val="000000"/>
-                <w:sz w:val="24"/>
-                <w:szCs w:val="24"/>
-              </w:rPr>
-              <w:t>, bootstrap, Material-UI</w:t>
-            </w:r>
-          </w:p>
-          <w:p>
-            <w:pPr>
-              <w:pBdr>
-                <w:top w:val="nil"/>
-                <w:left w:val="nil"/>
-                <w:bottom w:val="nil"/>
-                <w:right w:val="nil"/>
-                <w:between w:val="nil"/>
-              </w:pBdr>
-              <w:spacing w:after="120"/>
-              <w:ind w:left="57" w:right="0"/>
+              <w:spacing w:before="120" w:beforeAutospacing="off" w:after="120" w:afterAutospacing="off"/>
+              <w:ind w:left="0" w:right="0"/>
               <w:rPr>
                 <w:rFonts w:ascii="Arial" w:hAnsi="Arial" w:eastAsia="Arial" w:cs="Arial"/>
                 <w:sz w:val="24"/>
@@ -979,7 +1041,6 @@
       <w:tr>
         <w:trPr>
           <w:trHeight w:val="283"/>
-          <w:jc w:val="center"/>
         </w:trPr>
         <w:tc>
           <w:tcPr>
@@ -995,6 +1056,7 @@
           </w:tcPr>
           <w:p>
             <w:pPr>
+              <w:pStyle w:val="Normal"/>
               <w:pBdr>
                 <w:top w:val="nil"/>
                 <w:left w:val="nil"/>
@@ -1002,27 +1064,8 @@
                 <w:right w:val="nil"/>
                 <w:between w:val="nil"/>
               </w:pBdr>
-              <w:spacing w:after="0"/>
-              <w:ind w:left="57" w:right="0"/>
-              <w:rPr>
-                <w:rFonts w:ascii="Arial" w:hAnsi="Arial" w:eastAsia="Arial" w:cs="Arial"/>
-                <w:color w:val="000000"/>
-                <w:sz w:val="4"/>
-                <w:szCs w:val="4"/>
-              </w:rPr>
-            </w:pPr>
-          </w:p>
-          <w:p>
-            <w:pPr>
-              <w:pBdr>
-                <w:top w:val="nil"/>
-                <w:left w:val="nil"/>
-                <w:bottom w:val="nil"/>
-                <w:right w:val="nil"/>
-                <w:between w:val="nil"/>
-              </w:pBdr>
-              <w:spacing w:after="120"/>
-              <w:ind w:left="57" w:right="0"/>
+              <w:spacing w:before="120" w:beforeAutospacing="off" w:after="120" w:afterAutospacing="off"/>
+              <w:ind w:left="0" w:right="0"/>
               <w:rPr>
                 <w:rFonts w:ascii="Arial" w:hAnsi="Arial" w:eastAsia="Arial" w:cs="Arial"/>
                 <w:sz w:val="24"/>
@@ -1032,7 +1075,7 @@
             <w:r>
               <w:rPr>
                 <w:rFonts w:ascii="Arial" w:hAnsi="Arial" w:eastAsia="Arial" w:cs="Arial"/>
-                <w:color w:val="000000"/>
+                <w:color w:val="000000" w:themeColor="text1" w:themeTint="FF" w:themeShade="FF"/>
                 <w:sz w:val="24"/>
                 <w:szCs w:val="24"/>
               </w:rPr>
@@ -1054,25 +1097,6 @@
           </w:tcPr>
           <w:p>
             <w:pPr>
-              <w:pBdr>
-                <w:top w:val="nil"/>
-                <w:left w:val="nil"/>
-                <w:bottom w:val="nil"/>
-                <w:right w:val="nil"/>
-                <w:between w:val="nil"/>
-              </w:pBdr>
-              <w:spacing w:after="0"/>
-              <w:ind w:left="57" w:right="0"/>
-              <w:rPr>
-                <w:rFonts w:ascii="Arial" w:hAnsi="Arial" w:eastAsia="Arial" w:cs="Arial"/>
-                <w:color w:val="000000"/>
-                <w:sz w:val="4"/>
-                <w:szCs w:val="4"/>
-              </w:rPr>
-            </w:pPr>
-          </w:p>
-          <w:p>
-            <w:pPr>
               <w:pStyle w:val="Normal"/>
               <w:pBdr>
                 <w:top w:val="nil"/>
@@ -1081,8 +1105,8 @@
                 <w:right w:val="nil"/>
                 <w:between w:val="nil"/>
               </w:pBdr>
-              <w:spacing w:after="0"/>
-              <w:ind w:left="57" w:right="0"/>
+              <w:spacing w:before="120" w:beforeAutospacing="off" w:after="120" w:afterAutospacing="off"/>
+              <w:ind w:left="0" w:right="0"/>
               <w:rPr>
                 <w:rFonts w:ascii="Arial" w:hAnsi="Arial" w:eastAsia="Arial" w:cs="Arial"/>
                 <w:b w:val="1"/>
@@ -1092,6 +1116,7 @@
                 <w:szCs w:val="24"/>
               </w:rPr>
             </w:pPr>
+            <w:proofErr w:type="spellStart"/>
             <w:proofErr w:type="spellStart"/>
             <w:r>
               <w:rPr>
@@ -1149,6 +1174,9 @@
               </w:rPr>
               <w:t>, RabbitMQ,</w:t>
             </w:r>
+            <w:proofErr w:type="spellEnd"/>
+            <w:proofErr w:type="spellStart"/>
+            <w:proofErr w:type="spellEnd"/>
           </w:p>
           <w:p>
             <w:pPr>
@@ -1159,14 +1187,15 @@
                 <w:right w:val="nil"/>
                 <w:between w:val="nil"/>
               </w:pBdr>
-              <w:spacing w:after="120"/>
-              <w:ind w:left="57" w:right="0"/>
+              <w:spacing w:before="120" w:beforeAutospacing="off" w:after="120" w:afterAutospacing="off"/>
+              <w:ind w:left="0" w:right="0"/>
               <w:rPr>
                 <w:rFonts w:ascii="Arial" w:hAnsi="Arial" w:eastAsia="Arial" w:cs="Arial"/>
                 <w:sz w:val="24"/>
                 <w:szCs w:val="24"/>
               </w:rPr>
             </w:pPr>
+            <w:proofErr w:type="spellStart"/>
             <w:r>
               <w:rPr>
                 <w:rFonts w:ascii="Arial" w:hAnsi="Arial" w:eastAsia="Arial" w:cs="Arial"/>
@@ -1176,13 +1205,13 @@
               </w:rPr>
               <w:t>sqlite</w:t>
             </w:r>
+            <w:proofErr w:type="spellEnd"/>
           </w:p>
         </w:tc>
       </w:tr>
       <w:tr>
         <w:trPr>
           <w:trHeight w:val="283"/>
-          <w:jc w:val="center"/>
         </w:trPr>
         <w:tc>
           <w:tcPr>
@@ -1198,6 +1227,7 @@
           </w:tcPr>
           <w:p>
             <w:pPr>
+              <w:pStyle w:val="Normal"/>
               <w:pBdr>
                 <w:top w:val="nil"/>
                 <w:left w:val="nil"/>
@@ -1205,27 +1235,8 @@
                 <w:right w:val="nil"/>
                 <w:between w:val="nil"/>
               </w:pBdr>
-              <w:spacing w:after="0"/>
-              <w:ind w:left="57" w:right="0"/>
-              <w:rPr>
-                <w:rFonts w:ascii="Arial" w:hAnsi="Arial" w:eastAsia="Arial" w:cs="Arial"/>
-                <w:color w:val="000000"/>
-                <w:sz w:val="4"/>
-                <w:szCs w:val="4"/>
-              </w:rPr>
-            </w:pPr>
-          </w:p>
-          <w:p>
-            <w:pPr>
-              <w:pBdr>
-                <w:top w:val="nil"/>
-                <w:left w:val="nil"/>
-                <w:bottom w:val="nil"/>
-                <w:right w:val="nil"/>
-                <w:between w:val="nil"/>
-              </w:pBdr>
-              <w:spacing w:after="120"/>
-              <w:ind w:left="57" w:right="0"/>
+              <w:spacing w:before="120" w:beforeAutospacing="off" w:after="120" w:afterAutospacing="off"/>
+              <w:ind w:left="0" w:right="0"/>
               <w:rPr>
                 <w:rFonts w:ascii="Arial" w:hAnsi="Arial" w:eastAsia="Arial" w:cs="Arial"/>
                 <w:sz w:val="24"/>
@@ -1235,7 +1246,7 @@
             <w:r>
               <w:rPr>
                 <w:rFonts w:ascii="Arial" w:hAnsi="Arial" w:eastAsia="Arial" w:cs="Arial"/>
-                <w:color w:val="000000"/>
+                <w:color w:val="000000" w:themeColor="text1" w:themeTint="FF" w:themeShade="FF"/>
                 <w:sz w:val="24"/>
                 <w:szCs w:val="24"/>
               </w:rPr>
@@ -1257,6 +1268,7 @@
           </w:tcPr>
           <w:p>
             <w:pPr>
+              <w:pStyle w:val="Normal"/>
               <w:pBdr>
                 <w:top w:val="nil"/>
                 <w:left w:val="nil"/>
@@ -1264,15 +1276,30 @@
                 <w:right w:val="nil"/>
                 <w:between w:val="nil"/>
               </w:pBdr>
-              <w:spacing w:after="0"/>
-              <w:ind w:left="57" w:right="0"/>
+              <w:spacing w:before="120" w:beforeAutospacing="off" w:after="120" w:afterAutospacing="off"/>
+              <w:ind w:left="0" w:right="0"/>
               <w:rPr>
                 <w:rFonts w:ascii="Arial" w:hAnsi="Arial" w:eastAsia="Arial" w:cs="Arial"/>
+                <w:b w:val="1"/>
+                <w:bCs w:val="1"/>
                 <w:color w:val="000000"/>
-                <w:sz w:val="4"/>
-                <w:szCs w:val="4"/>
+                <w:sz w:val="24"/>
+                <w:szCs w:val="24"/>
               </w:rPr>
             </w:pPr>
+            <w:r>
+              <w:rPr>
+                <w:rFonts w:ascii="Arial" w:hAnsi="Arial" w:eastAsia="Arial" w:cs="Arial"/>
+                <w:b w:val="1"/>
+                <w:bCs w:val="1"/>
+                <w:color w:val="000000" w:themeColor="text1" w:themeTint="FF" w:themeShade="FF"/>
+                <w:sz w:val="24"/>
+                <w:szCs w:val="24"/>
+              </w:rPr>
+              <w:t>Jenkins, ELK stack, docker, Kubernetes</w:t>
+            </w:r>
+            <w:proofErr w:type="spellStart"/>
+            <w:proofErr w:type="spellEnd"/>
           </w:p>
           <w:p>
             <w:pPr>
@@ -1283,11 +1310,10 @@
                 <w:right w:val="nil"/>
                 <w:between w:val="nil"/>
               </w:pBdr>
-              <w:spacing w:after="0"/>
-              <w:ind w:left="57" w:right="0"/>
+              <w:spacing w:before="120" w:beforeAutospacing="off" w:after="120" w:afterAutospacing="off"/>
+              <w:ind w:left="0" w:right="0"/>
               <w:rPr>
                 <w:rFonts w:ascii="Arial" w:hAnsi="Arial" w:eastAsia="Arial" w:cs="Arial"/>
-                <w:b/>
                 <w:color w:val="000000"/>
                 <w:sz w:val="24"/>
                 <w:szCs w:val="24"/>
@@ -1296,109 +1322,16 @@
             <w:r>
               <w:rPr>
                 <w:rFonts w:ascii="Arial" w:hAnsi="Arial" w:eastAsia="Arial" w:cs="Arial"/>
-                <w:b/>
-                <w:color w:val="000000"/>
-                <w:sz w:val="24"/>
-                <w:szCs w:val="24"/>
-              </w:rPr>
-              <w:t xml:space="preserve">Jenkins, </w:t>
-            </w:r>
-            <w:r>
-              <w:rPr>
-                <w:rFonts w:ascii="Arial" w:hAnsi="Arial" w:eastAsia="Arial" w:cs="Arial"/>
-                <w:b/>
-                <w:color w:val="000000"/>
-                <w:sz w:val="24"/>
-                <w:szCs w:val="24"/>
-              </w:rPr>
-              <w:t>ELK stack</w:t>
-            </w:r>
-            <w:r>
-              <w:rPr>
-                <w:rFonts w:ascii="Arial" w:hAnsi="Arial" w:eastAsia="Arial" w:cs="Arial"/>
-                <w:b/>
-                <w:color w:val="000000"/>
-                <w:sz w:val="24"/>
-                <w:szCs w:val="24"/>
-              </w:rPr>
-              <w:t xml:space="preserve">, docker, </w:t>
-            </w:r>
-            <w:proofErr w:type="spellStart"/>
-            <w:r>
-              <w:rPr>
-                <w:rFonts w:ascii="Arial" w:hAnsi="Arial" w:eastAsia="Arial" w:cs="Arial"/>
-                <w:b/>
-                <w:color w:val="000000"/>
-                <w:sz w:val="24"/>
-                <w:szCs w:val="24"/>
-              </w:rPr>
-              <w:t>ML</w:t>
-            </w:r>
-            <w:r>
-              <w:rPr>
-                <w:rFonts w:ascii="Arial" w:hAnsi="Arial" w:eastAsia="Arial" w:cs="Arial"/>
-                <w:b/>
-                <w:color w:val="000000"/>
-                <w:sz w:val="24"/>
-                <w:szCs w:val="24"/>
-              </w:rPr>
-              <w:t>flow</w:t>
-            </w:r>
-            <w:proofErr w:type="spellEnd"/>
-            <w:r>
-              <w:rPr>
-                <w:rFonts w:ascii="Arial" w:hAnsi="Arial" w:eastAsia="Arial" w:cs="Arial"/>
-                <w:b/>
-                <w:color w:val="000000"/>
-                <w:sz w:val="24"/>
-                <w:szCs w:val="24"/>
-              </w:rPr>
-              <w:t xml:space="preserve">, </w:t>
-            </w:r>
-            <w:r>
-              <w:rPr>
-                <w:rFonts w:ascii="Arial" w:hAnsi="Arial" w:eastAsia="Arial" w:cs="Arial"/>
-                <w:b/>
-                <w:color w:val="000000"/>
-                <w:sz w:val="24"/>
-                <w:szCs w:val="24"/>
-              </w:rPr>
-              <w:t>Kubernetes</w:t>
-            </w:r>
-          </w:p>
-          <w:p>
-            <w:pPr>
-              <w:pBdr>
-                <w:top w:val="nil"/>
-                <w:left w:val="nil"/>
-                <w:bottom w:val="nil"/>
-                <w:right w:val="nil"/>
-                <w:between w:val="nil"/>
-              </w:pBdr>
-              <w:spacing w:after="0"/>
-              <w:ind w:left="57" w:right="0"/>
-              <w:rPr>
-                <w:rFonts w:ascii="Arial" w:hAnsi="Arial" w:eastAsia="Arial" w:cs="Arial"/>
-                <w:color w:val="000000"/>
-                <w:sz w:val="24"/>
-                <w:szCs w:val="24"/>
-              </w:rPr>
-            </w:pPr>
-            <w:proofErr w:type="spellStart"/>
-            <w:r>
-              <w:rPr>
-                <w:rFonts w:ascii="Arial" w:hAnsi="Arial" w:eastAsia="Arial" w:cs="Arial"/>
-                <w:color w:val="000000"/>
+                <w:color w:val="000000" w:themeColor="text1" w:themeTint="FF" w:themeShade="FF"/>
                 <w:sz w:val="24"/>
                 <w:szCs w:val="24"/>
               </w:rPr>
               <w:t>Zipkin</w:t>
             </w:r>
-            <w:proofErr w:type="spellEnd"/>
             <w:r>
               <w:rPr>
                 <w:rFonts w:ascii="Arial" w:hAnsi="Arial" w:eastAsia="Arial" w:cs="Arial"/>
-                <w:color w:val="000000"/>
+                <w:color w:val="000000" w:themeColor="text1" w:themeTint="FF" w:themeShade="FF"/>
                 <w:sz w:val="24"/>
                 <w:szCs w:val="24"/>
               </w:rPr>
@@ -1408,7 +1341,7 @@
             <w:r>
               <w:rPr>
                 <w:rFonts w:ascii="Arial" w:hAnsi="Arial" w:eastAsia="Arial" w:cs="Arial"/>
-                <w:color w:val="000000"/>
+                <w:color w:val="000000" w:themeColor="text1" w:themeTint="FF" w:themeShade="FF"/>
                 <w:sz w:val="24"/>
                 <w:szCs w:val="24"/>
               </w:rPr>
@@ -1418,7 +1351,7 @@
             <w:r>
               <w:rPr>
                 <w:rFonts w:ascii="Arial" w:hAnsi="Arial" w:eastAsia="Arial" w:cs="Arial"/>
-                <w:color w:val="000000"/>
+                <w:color w:val="000000" w:themeColor="text1" w:themeTint="FF" w:themeShade="FF"/>
                 <w:sz w:val="24"/>
                 <w:szCs w:val="24"/>
               </w:rPr>
@@ -1427,7 +1360,7 @@
             <w:r>
               <w:rPr>
                 <w:rFonts w:ascii="Arial" w:hAnsi="Arial" w:eastAsia="Arial" w:cs="Arial"/>
-                <w:color w:val="000000"/>
+                <w:color w:val="000000" w:themeColor="text1" w:themeTint="FF" w:themeShade="FF"/>
                 <w:sz w:val="24"/>
                 <w:szCs w:val="24"/>
               </w:rPr>
@@ -1436,7 +1369,7 @@
             <w:r>
               <w:rPr>
                 <w:rFonts w:ascii="Arial" w:hAnsi="Arial" w:eastAsia="Arial" w:cs="Arial"/>
-                <w:color w:val="000000"/>
+                <w:color w:val="000000" w:themeColor="text1" w:themeTint="FF" w:themeShade="FF"/>
                 <w:sz w:val="24"/>
                 <w:szCs w:val="24"/>
               </w:rPr>
@@ -1445,7 +1378,7 @@
             <w:r>
               <w:rPr>
                 <w:rFonts w:ascii="Arial" w:hAnsi="Arial" w:eastAsia="Arial" w:cs="Arial"/>
-                <w:color w:val="000000"/>
+                <w:color w:val="000000" w:themeColor="text1" w:themeTint="FF" w:themeShade="FF"/>
                 <w:sz w:val="24"/>
                 <w:szCs w:val="24"/>
               </w:rPr>
@@ -1455,7 +1388,7 @@
             <w:r>
               <w:rPr>
                 <w:rFonts w:ascii="Arial" w:hAnsi="Arial" w:eastAsia="Arial" w:cs="Arial"/>
-                <w:color w:val="000000"/>
+                <w:color w:val="000000" w:themeColor="text1" w:themeTint="FF" w:themeShade="FF"/>
                 <w:sz w:val="24"/>
                 <w:szCs w:val="24"/>
               </w:rPr>
@@ -1465,7 +1398,7 @@
             <w:r>
               <w:rPr>
                 <w:rFonts w:ascii="Arial" w:hAnsi="Arial" w:eastAsia="Arial" w:cs="Arial"/>
-                <w:color w:val="000000"/>
+                <w:color w:val="000000" w:themeColor="text1" w:themeTint="FF" w:themeShade="FF"/>
                 <w:sz w:val="24"/>
                 <w:szCs w:val="24"/>
               </w:rPr>
@@ -1481,8 +1414,8 @@
                 <w:right w:val="nil"/>
                 <w:between w:val="nil"/>
               </w:pBdr>
-              <w:spacing w:after="0"/>
-              <w:ind w:left="57" w:right="0"/>
+              <w:spacing w:before="120" w:beforeAutospacing="off" w:after="120" w:afterAutospacing="off"/>
+              <w:ind w:left="0" w:right="0"/>
               <w:rPr>
                 <w:rFonts w:ascii="Arial" w:hAnsi="Arial" w:eastAsia="Arial" w:cs="Arial"/>
                 <w:color w:val="000000"/>
@@ -1496,7 +1429,6 @@
       <w:tr>
         <w:trPr>
           <w:trHeight w:val="283"/>
-          <w:jc w:val="center"/>
         </w:trPr>
         <w:tc>
           <w:tcPr>
@@ -1512,6 +1444,7 @@
           </w:tcPr>
           <w:p>
             <w:pPr>
+              <w:pStyle w:val="Normal"/>
               <w:pBdr>
                 <w:top w:val="nil"/>
                 <w:left w:val="nil"/>
@@ -1519,27 +1452,8 @@
                 <w:right w:val="nil"/>
                 <w:between w:val="nil"/>
               </w:pBdr>
-              <w:spacing w:after="0"/>
-              <w:ind w:left="57" w:right="0"/>
-              <w:rPr>
-                <w:rFonts w:ascii="Arial" w:hAnsi="Arial" w:eastAsia="Arial" w:cs="Arial"/>
-                <w:color w:val="000000"/>
-                <w:sz w:val="4"/>
-                <w:szCs w:val="4"/>
-              </w:rPr>
-            </w:pPr>
-          </w:p>
-          <w:p>
-            <w:pPr>
-              <w:pBdr>
-                <w:top w:val="nil"/>
-                <w:left w:val="nil"/>
-                <w:bottom w:val="nil"/>
-                <w:right w:val="nil"/>
-                <w:between w:val="nil"/>
-              </w:pBdr>
-              <w:spacing w:after="120"/>
-              <w:ind w:left="57" w:right="0"/>
+              <w:spacing w:before="120" w:beforeAutospacing="off" w:after="120" w:afterAutospacing="off"/>
+              <w:ind w:left="0" w:right="0"/>
               <w:rPr>
                 <w:rFonts w:ascii="Arial" w:hAnsi="Arial" w:eastAsia="Arial" w:cs="Arial"/>
                 <w:sz w:val="24"/>
@@ -1549,7 +1463,7 @@
             <w:r>
               <w:rPr>
                 <w:rFonts w:ascii="Arial" w:hAnsi="Arial" w:eastAsia="Arial" w:cs="Arial"/>
-                <w:color w:val="000000"/>
+                <w:color w:val="000000" w:themeColor="text1" w:themeTint="FF" w:themeShade="FF"/>
                 <w:sz w:val="24"/>
                 <w:szCs w:val="24"/>
               </w:rPr>
@@ -1571,6 +1485,7 @@
           </w:tcPr>
           <w:p>
             <w:pPr>
+              <w:pStyle w:val="Normal"/>
               <w:pBdr>
                 <w:top w:val="nil"/>
                 <w:left w:val="nil"/>
@@ -1578,27 +1493,8 @@
                 <w:right w:val="nil"/>
                 <w:between w:val="nil"/>
               </w:pBdr>
-              <w:spacing w:after="0"/>
-              <w:ind w:left="57" w:right="0"/>
-              <w:rPr>
-                <w:rFonts w:ascii="Arial" w:hAnsi="Arial" w:eastAsia="Arial" w:cs="Arial"/>
-                <w:color w:val="000000"/>
-                <w:sz w:val="4"/>
-                <w:szCs w:val="4"/>
-              </w:rPr>
-            </w:pPr>
-          </w:p>
-          <w:p>
-            <w:pPr>
-              <w:pBdr>
-                <w:top w:val="nil"/>
-                <w:left w:val="nil"/>
-                <w:bottom w:val="nil"/>
-                <w:right w:val="nil"/>
-                <w:between w:val="nil"/>
-              </w:pBdr>
-              <w:spacing w:after="120"/>
-              <w:ind w:left="57" w:right="0"/>
+              <w:spacing w:before="120" w:beforeAutospacing="off" w:after="120" w:afterAutospacing="off"/>
+              <w:ind w:left="0" w:right="0"/>
               <w:rPr>
                 <w:rFonts w:ascii="Arial" w:hAnsi="Arial" w:eastAsia="Arial" w:cs="Arial"/>
                 <w:sz w:val="24"/>
@@ -1608,8 +1504,9 @@
             <w:r>
               <w:rPr>
                 <w:rFonts w:ascii="Arial" w:hAnsi="Arial" w:eastAsia="Arial" w:cs="Arial"/>
-                <w:b/>
-                <w:color w:val="000000"/>
+                <w:b w:val="1"/>
+                <w:bCs w:val="1"/>
+                <w:color w:val="000000" w:themeColor="text1" w:themeTint="FF" w:themeShade="FF"/>
                 <w:sz w:val="24"/>
                 <w:szCs w:val="24"/>
               </w:rPr>
@@ -1618,7 +1515,7 @@
             <w:r>
               <w:rPr>
                 <w:rFonts w:ascii="Arial" w:hAnsi="Arial" w:eastAsia="Arial" w:cs="Arial"/>
-                <w:color w:val="000000"/>
+                <w:color w:val="000000" w:themeColor="text1" w:themeTint="FF" w:themeShade="FF"/>
                 <w:sz w:val="24"/>
                 <w:szCs w:val="24"/>
               </w:rPr>
@@ -1628,12 +1525,14 @@
             <w:r>
               <w:rPr>
                 <w:rFonts w:ascii="Arial" w:hAnsi="Arial" w:eastAsia="Arial" w:cs="Arial"/>
-                <w:color w:val="000000"/>
+                <w:color w:val="000000" w:themeColor="text1" w:themeTint="FF" w:themeShade="FF"/>
                 <w:sz w:val="24"/>
                 <w:szCs w:val="24"/>
               </w:rPr>
               <w:t>Redhat</w:t>
             </w:r>
+            <w:proofErr w:type="spellEnd"/>
+            <w:proofErr w:type="spellStart"/>
             <w:proofErr w:type="spellEnd"/>
           </w:p>
         </w:tc>
@@ -1641,7 +1540,6 @@
       <w:tr>
         <w:trPr>
           <w:trHeight w:val="283"/>
-          <w:jc w:val="center"/>
         </w:trPr>
         <w:tc>
           <w:tcPr>
@@ -1657,6 +1555,7 @@
           </w:tcPr>
           <w:p>
             <w:pPr>
+              <w:pStyle w:val="Normal"/>
               <w:pBdr>
                 <w:top w:val="nil"/>
                 <w:left w:val="nil"/>
@@ -1664,27 +1563,8 @@
                 <w:right w:val="nil"/>
                 <w:between w:val="nil"/>
               </w:pBdr>
-              <w:spacing w:after="0"/>
-              <w:ind w:left="57" w:right="0"/>
-              <w:rPr>
-                <w:rFonts w:ascii="Arial" w:hAnsi="Arial" w:eastAsia="Arial" w:cs="Arial"/>
-                <w:color w:val="000000"/>
-                <w:sz w:val="4"/>
-                <w:szCs w:val="4"/>
-              </w:rPr>
-            </w:pPr>
-          </w:p>
-          <w:p>
-            <w:pPr>
-              <w:pBdr>
-                <w:top w:val="nil"/>
-                <w:left w:val="nil"/>
-                <w:bottom w:val="nil"/>
-                <w:right w:val="nil"/>
-                <w:between w:val="nil"/>
-              </w:pBdr>
-              <w:spacing w:after="120"/>
-              <w:ind w:left="57" w:right="0"/>
+              <w:spacing w:before="120" w:beforeAutospacing="off" w:after="120" w:afterAutospacing="off"/>
+              <w:ind w:left="0" w:right="0"/>
               <w:rPr>
                 <w:rFonts w:ascii="Arial" w:hAnsi="Arial" w:eastAsia="Arial" w:cs="Arial"/>
                 <w:color w:val="000000"/>
@@ -1695,7 +1575,7 @@
             <w:r>
               <w:rPr>
                 <w:rFonts w:ascii="Arial" w:hAnsi="Arial" w:eastAsia="Arial" w:cs="Arial"/>
-                <w:color w:val="000000"/>
+                <w:color w:val="000000" w:themeColor="text1" w:themeTint="FF" w:themeShade="FF"/>
                 <w:sz w:val="24"/>
                 <w:szCs w:val="24"/>
               </w:rPr>
@@ -1717,6 +1597,7 @@
           </w:tcPr>
           <w:p>
             <w:pPr>
+              <w:pStyle w:val="Normal"/>
               <w:pBdr>
                 <w:top w:val="nil"/>
                 <w:left w:val="nil"/>
@@ -1724,27 +1605,8 @@
                 <w:right w:val="nil"/>
                 <w:between w:val="nil"/>
               </w:pBdr>
-              <w:spacing w:after="0"/>
-              <w:ind w:left="57" w:right="0"/>
-              <w:rPr>
-                <w:rFonts w:ascii="Arial" w:hAnsi="Arial" w:eastAsia="Arial" w:cs="Arial"/>
-                <w:color w:val="000000"/>
-                <w:sz w:val="4"/>
-                <w:szCs w:val="4"/>
-              </w:rPr>
-            </w:pPr>
-          </w:p>
-          <w:p>
-            <w:pPr>
-              <w:pBdr>
-                <w:top w:val="nil"/>
-                <w:left w:val="nil"/>
-                <w:bottom w:val="nil"/>
-                <w:right w:val="nil"/>
-                <w:between w:val="nil"/>
-              </w:pBdr>
-              <w:spacing w:after="120"/>
-              <w:ind w:left="57" w:right="0"/>
+              <w:spacing w:before="120" w:beforeAutospacing="off" w:after="120" w:afterAutospacing="off"/>
+              <w:ind w:left="0" w:right="0"/>
               <w:rPr>
                 <w:rFonts w:ascii="Arial" w:hAnsi="Arial" w:eastAsia="Arial" w:cs="Arial"/>
                 <w:color w:val="000000"/>
@@ -1755,8 +1617,9 @@
             <w:r>
               <w:rPr>
                 <w:rFonts w:ascii="Arial" w:hAnsi="Arial" w:eastAsia="Arial" w:cs="Arial"/>
-                <w:b/>
-                <w:color w:val="000000"/>
+                <w:b w:val="1"/>
+                <w:bCs w:val="1"/>
+                <w:color w:val="000000" w:themeColor="text1" w:themeTint="FF" w:themeShade="FF"/>
                 <w:sz w:val="24"/>
                 <w:szCs w:val="24"/>
               </w:rPr>
@@ -1766,8 +1629,9 @@
             <w:r>
               <w:rPr>
                 <w:rFonts w:ascii="Arial" w:hAnsi="Arial" w:eastAsia="Arial" w:cs="Arial"/>
-                <w:b/>
-                <w:color w:val="000000"/>
+                <w:b w:val="1"/>
+                <w:bCs w:val="1"/>
+                <w:color w:val="000000" w:themeColor="text1" w:themeTint="FF" w:themeShade="FF"/>
                 <w:sz w:val="24"/>
                 <w:szCs w:val="24"/>
               </w:rPr>
@@ -1777,8 +1641,9 @@
             <w:r>
               <w:rPr>
                 <w:rFonts w:ascii="Arial" w:hAnsi="Arial" w:eastAsia="Arial" w:cs="Arial"/>
-                <w:b/>
-                <w:color w:val="000000"/>
+                <w:b w:val="1"/>
+                <w:bCs w:val="1"/>
+                <w:color w:val="000000" w:themeColor="text1" w:themeTint="FF" w:themeShade="FF"/>
                 <w:sz w:val="24"/>
                 <w:szCs w:val="24"/>
               </w:rPr>
@@ -1787,19 +1652,20 @@
             <w:r>
               <w:rPr>
                 <w:rFonts w:ascii="Arial" w:hAnsi="Arial" w:eastAsia="Arial" w:cs="Arial"/>
-                <w:color w:val="000000"/>
+                <w:color w:val="000000" w:themeColor="text1" w:themeTint="FF" w:themeShade="FF"/>
                 <w:sz w:val="24"/>
                 <w:szCs w:val="24"/>
               </w:rPr>
               <w:t>, Google’s Map API, Open weather map API, AWS S3</w:t>
             </w:r>
+            <w:proofErr w:type="spellStart"/>
+            <w:proofErr w:type="spellEnd"/>
           </w:p>
         </w:tc>
       </w:tr>
       <w:tr>
         <w:trPr>
           <w:trHeight w:val="283"/>
-          <w:jc w:val="center"/>
         </w:trPr>
         <w:tc>
           <w:tcPr>
@@ -1815,20 +1681,9 @@
           </w:tcPr>
           <w:p>
             <w:pPr>
-              <w:spacing w:after="0"/>
-              <w:ind w:left="57" w:right="0"/>
-              <w:rPr>
-                <w:rFonts w:ascii="Arial" w:hAnsi="Arial" w:eastAsia="Arial" w:cs="Arial"/>
-                <w:color w:val="000000"/>
-                <w:sz w:val="4"/>
-                <w:szCs w:val="4"/>
-              </w:rPr>
-            </w:pPr>
-          </w:p>
-          <w:p>
-            <w:pPr>
-              <w:spacing w:after="120"/>
-              <w:ind w:left="57" w:right="0"/>
+              <w:pStyle w:val="Normal"/>
+              <w:spacing w:before="120" w:beforeAutospacing="off" w:after="120" w:afterAutospacing="off"/>
+              <w:ind w:left="0" w:right="0"/>
               <w:rPr>
                 <w:rFonts w:ascii="Arial" w:hAnsi="Arial" w:eastAsia="Arial" w:cs="Arial"/>
                 <w:sz w:val="24"/>
@@ -1838,7 +1693,7 @@
             <w:r>
               <w:rPr>
                 <w:rFonts w:ascii="Arial" w:hAnsi="Arial" w:eastAsia="Arial" w:cs="Arial"/>
-                <w:color w:val="000000"/>
+                <w:color w:val="000000" w:themeColor="text1" w:themeTint="FF" w:themeShade="FF"/>
                 <w:sz w:val="24"/>
                 <w:szCs w:val="24"/>
               </w:rPr>
@@ -1860,20 +1715,9 @@
           </w:tcPr>
           <w:p>
             <w:pPr>
-              <w:spacing w:after="0"/>
-              <w:ind w:left="57" w:right="0"/>
-              <w:rPr>
-                <w:rFonts w:ascii="Arial" w:hAnsi="Arial" w:eastAsia="Arial" w:cs="Arial"/>
-                <w:color w:val="000000"/>
-                <w:sz w:val="4"/>
-                <w:szCs w:val="4"/>
-              </w:rPr>
-            </w:pPr>
-          </w:p>
-          <w:p>
-            <w:pPr>
-              <w:spacing w:after="120"/>
-              <w:ind w:left="57" w:right="0"/>
+              <w:pStyle w:val="Normal"/>
+              <w:spacing w:before="120" w:beforeAutospacing="off" w:after="120" w:afterAutospacing="off"/>
+              <w:ind w:left="0" w:right="0"/>
               <w:rPr>
                 <w:rFonts w:ascii="Arial" w:hAnsi="Arial" w:eastAsia="Arial" w:cs="Arial"/>
                 <w:sz w:val="24"/>
@@ -1883,8 +1727,9 @@
             <w:r>
               <w:rPr>
                 <w:rFonts w:ascii="Arial" w:hAnsi="Arial" w:eastAsia="Arial" w:cs="Arial"/>
-                <w:b/>
-                <w:color w:val="000000"/>
+                <w:b w:val="1"/>
+                <w:bCs w:val="1"/>
+                <w:color w:val="000000" w:themeColor="text1" w:themeTint="FF" w:themeShade="FF"/>
                 <w:sz w:val="24"/>
                 <w:szCs w:val="24"/>
               </w:rPr>
@@ -1893,7 +1738,7 @@
             <w:r>
               <w:rPr>
                 <w:rFonts w:ascii="Arial" w:hAnsi="Arial" w:eastAsia="Arial" w:cs="Arial"/>
-                <w:color w:val="000000"/>
+                <w:color w:val="000000" w:themeColor="text1" w:themeTint="FF" w:themeShade="FF"/>
                 <w:sz w:val="24"/>
                 <w:szCs w:val="24"/>
               </w:rPr>
@@ -1902,8 +1747,9 @@
             <w:r>
               <w:rPr>
                 <w:rFonts w:ascii="Arial" w:hAnsi="Arial" w:eastAsia="Arial" w:cs="Arial"/>
-                <w:b/>
-                <w:color w:val="000000"/>
+                <w:b w:val="1"/>
+                <w:bCs w:val="1"/>
+                <w:color w:val="000000" w:themeColor="text1" w:themeTint="FF" w:themeShade="FF"/>
                 <w:sz w:val="24"/>
                 <w:szCs w:val="24"/>
               </w:rPr>
@@ -1912,7 +1758,7 @@
             <w:r>
               <w:rPr>
                 <w:rFonts w:ascii="Arial" w:hAnsi="Arial" w:eastAsia="Arial" w:cs="Arial"/>
-                <w:color w:val="000000"/>
+                <w:color w:val="000000" w:themeColor="text1" w:themeTint="FF" w:themeShade="FF"/>
                 <w:sz w:val="24"/>
                 <w:szCs w:val="24"/>
               </w:rPr>
@@ -1923,24 +1769,9 @@
       </w:tr>
     </w:tbl>
     <w:p>
-      <w:pPr>
-        <w:pBdr>
-          <w:top w:val="nil"/>
-          <w:left w:val="nil"/>
-          <w:bottom w:val="nil"/>
-          <w:right w:val="nil"/>
-          <w:between w:val="nil"/>
-        </w:pBdr>
-        <w:spacing w:after="0"/>
-        <w:ind w:left="57" w:right="578"/>
-        <w:rPr>
-          <w:rFonts w:ascii="Arial" w:hAnsi="Arial" w:eastAsia="Arial" w:cs="Arial"/>
-          <w:b/>
-          <w:color w:val="000000"/>
-          <w:sz w:val="32"/>
-          <w:szCs w:val="32"/>
-        </w:rPr>
-      </w:pPr>
+      <w:r>
+        <w:br w:type="page"/>
+      </w:r>
     </w:p>
     <w:p>
       <w:pPr>
@@ -2190,15 +2021,38 @@
       <w:r>
         <w:rPr>
           <w:rFonts w:ascii="Arial" w:hAnsi="Arial" w:eastAsia="Arial" w:cs="Arial"/>
-          <w:color w:val="000000"/>
+          <w:color w:val="000000" w:themeColor="text1" w:themeTint="FF" w:themeShade="FF"/>
           <w:sz w:val="24"/>
           <w:szCs w:val="24"/>
         </w:rPr>
-        <w:t>1 year as a freelancer - before 2015</w:t>
-      </w:r>
-      <w:r>
-        <w:br w:type="page"/>
-      </w:r>
+        <w:t>1 year as a Freelancer - before 2015</w:t>
+      </w:r>
+    </w:p>
+    <w:p>
+      <w:pPr>
+        <w:pBdr>
+          <w:top w:val="nil"/>
+          <w:left w:val="nil"/>
+          <w:bottom w:val="nil"/>
+          <w:right w:val="nil"/>
+          <w:between w:val="nil"/>
+        </w:pBdr>
+        <w:spacing w:after="0"/>
+        <w:ind w:left="0" w:right="578"/>
+        <w:rPr>
+          <w:rFonts w:ascii="Arial" w:hAnsi="Arial" w:eastAsia="Arial" w:cs="Arial"/>
+        </w:rPr>
+      </w:pPr>
+    </w:p>
+    <w:p>
+      <w:pPr>
+        <w:pStyle w:val="Normal"/>
+        <w:spacing w:after="0"/>
+        <w:ind w:left="0" w:right="578"/>
+        <w:rPr>
+          <w:rFonts w:ascii="Arial" w:hAnsi="Arial" w:eastAsia="Arial" w:cs="Arial"/>
+        </w:rPr>
+      </w:pPr>
     </w:p>
     <w:p>
       <w:pPr>
@@ -2252,6 +2106,488 @@
     </w:p>
     <w:p>
       <w:pPr>
+        <w:pStyle w:val="ListParagraph"/>
+        <w:numPr>
+          <w:ilvl w:val="0"/>
+          <w:numId w:val="6"/>
+        </w:numPr>
+        <w:spacing w:after="0"/>
+        <w:ind w:right="578"/>
+        <w:rPr>
+          <w:rFonts w:ascii="Arial" w:hAnsi="Arial" w:eastAsia="Arial" w:cs="Arial"/>
+          <w:b w:val="1"/>
+          <w:bCs w:val="1"/>
+          <w:color w:val="595959" w:themeColor="text1" w:themeTint="A6" w:themeShade="FF"/>
+          <w:sz w:val="22"/>
+          <w:szCs w:val="22"/>
+        </w:rPr>
+      </w:pPr>
+      <w:r>
+        <w:rPr>
+          <w:rFonts w:ascii="Arial" w:hAnsi="Arial" w:eastAsia="Arial" w:cs="Arial"/>
+          <w:b w:val="1"/>
+          <w:bCs w:val="1"/>
+          <w:color w:val="000000" w:themeColor="text1" w:themeTint="FF" w:themeShade="FF"/>
+          <w:sz w:val="24"/>
+          <w:szCs w:val="24"/>
+        </w:rPr>
+        <w:t xml:space="preserve">LAZSA </w:t>
+      </w:r>
+      <w:r>
+        <w:rPr>
+          <w:rFonts w:ascii="Arial" w:hAnsi="Arial" w:eastAsia="Arial" w:cs="Arial"/>
+          <w:color w:val="000000" w:themeColor="text1" w:themeTint="FF" w:themeShade="FF"/>
+          <w:sz w:val="24"/>
+          <w:szCs w:val="24"/>
+        </w:rPr>
+        <w:t>:</w:t>
+      </w:r>
+    </w:p>
+    <w:p>
+      <w:pPr>
+        <w:spacing w:after="0"/>
+        <w:ind w:left="720" w:right="578"/>
+        <w:rPr>
+          <w:rFonts w:ascii="Arial" w:hAnsi="Arial" w:eastAsia="Arial" w:cs="Arial"/>
+          <w:color w:val="000000" w:themeColor="text1" w:themeTint="FF" w:themeShade="FF"/>
+          <w:sz w:val="22"/>
+          <w:szCs w:val="22"/>
+        </w:rPr>
+      </w:pPr>
+      <w:r>
+        <w:rPr>
+          <w:rFonts w:ascii="Arial" w:hAnsi="Arial" w:eastAsia="Arial" w:cs="Arial"/>
+          <w:color w:val="000000" w:themeColor="text1" w:themeTint="FF" w:themeShade="FF"/>
+          <w:sz w:val="22"/>
+          <w:szCs w:val="22"/>
+        </w:rPr>
+        <w:t xml:space="preserve">Industry-first </w:t>
+      </w:r>
+      <w:r>
+        <w:rPr>
+          <w:rFonts w:ascii="Arial" w:hAnsi="Arial" w:eastAsia="Arial" w:cs="Arial"/>
+          <w:b w:val="1"/>
+          <w:bCs w:val="1"/>
+          <w:color w:val="000000" w:themeColor="text1" w:themeTint="FF" w:themeShade="FF"/>
+          <w:sz w:val="22"/>
+          <w:szCs w:val="22"/>
+        </w:rPr>
+        <w:t>Product Platform-as-a-Service (</w:t>
+      </w:r>
+      <w:proofErr w:type="spellStart"/>
+      <w:r>
+        <w:rPr>
+          <w:rFonts w:ascii="Arial" w:hAnsi="Arial" w:eastAsia="Arial" w:cs="Arial"/>
+          <w:b w:val="1"/>
+          <w:bCs w:val="1"/>
+          <w:color w:val="000000" w:themeColor="text1" w:themeTint="FF" w:themeShade="FF"/>
+          <w:sz w:val="22"/>
+          <w:szCs w:val="22"/>
+        </w:rPr>
+        <w:t>pPaaS</w:t>
+      </w:r>
+      <w:proofErr w:type="spellEnd"/>
+      <w:r>
+        <w:rPr>
+          <w:rFonts w:ascii="Arial" w:hAnsi="Arial" w:eastAsia="Arial" w:cs="Arial"/>
+          <w:b w:val="1"/>
+          <w:bCs w:val="1"/>
+          <w:color w:val="000000" w:themeColor="text1" w:themeTint="FF" w:themeShade="FF"/>
+          <w:sz w:val="22"/>
+          <w:szCs w:val="22"/>
+        </w:rPr>
+        <w:t>)</w:t>
+      </w:r>
+      <w:r>
+        <w:rPr>
+          <w:rFonts w:ascii="Arial" w:hAnsi="Arial" w:eastAsia="Arial" w:cs="Arial"/>
+          <w:color w:val="000000" w:themeColor="text1" w:themeTint="FF" w:themeShade="FF"/>
+          <w:sz w:val="22"/>
+          <w:szCs w:val="22"/>
+        </w:rPr>
+        <w:t xml:space="preserve"> to redefine digital Innovation and drive competitive advantage through digital business. The platform provides a comprehensive set of Tools and Tech Stack to help you manage define, design, develop, and deploy phases of product development efficiently. It provides complete visibility into the status of various business functions through Executive Dashboards. Automated </w:t>
+      </w:r>
+      <w:r>
+        <w:rPr>
+          <w:rFonts w:ascii="Arial" w:hAnsi="Arial" w:eastAsia="Arial" w:cs="Arial"/>
+          <w:b w:val="1"/>
+          <w:bCs w:val="1"/>
+          <w:color w:val="000000" w:themeColor="text1" w:themeTint="FF" w:themeShade="FF"/>
+          <w:sz w:val="22"/>
+          <w:szCs w:val="22"/>
+        </w:rPr>
+        <w:t>CI/CD pipeline</w:t>
+      </w:r>
+      <w:r>
+        <w:rPr>
+          <w:rFonts w:ascii="Arial" w:hAnsi="Arial" w:eastAsia="Arial" w:cs="Arial"/>
+          <w:color w:val="000000" w:themeColor="text1" w:themeTint="FF" w:themeShade="FF"/>
+          <w:sz w:val="22"/>
+          <w:szCs w:val="22"/>
+        </w:rPr>
+        <w:t xml:space="preserve">, </w:t>
+      </w:r>
+      <w:proofErr w:type="spellStart"/>
+      <w:r>
+        <w:rPr>
+          <w:rFonts w:ascii="Arial" w:hAnsi="Arial" w:eastAsia="Arial" w:cs="Arial"/>
+          <w:b w:val="1"/>
+          <w:bCs w:val="1"/>
+          <w:color w:val="000000" w:themeColor="text1" w:themeTint="FF" w:themeShade="FF"/>
+          <w:sz w:val="22"/>
+          <w:szCs w:val="22"/>
+        </w:rPr>
+        <w:t>DevSecOps</w:t>
+      </w:r>
+      <w:proofErr w:type="spellEnd"/>
+      <w:r>
+        <w:rPr>
+          <w:rFonts w:ascii="Arial" w:hAnsi="Arial" w:eastAsia="Arial" w:cs="Arial"/>
+          <w:b w:val="1"/>
+          <w:bCs w:val="1"/>
+          <w:color w:val="000000" w:themeColor="text1" w:themeTint="FF" w:themeShade="FF"/>
+          <w:sz w:val="22"/>
+          <w:szCs w:val="22"/>
+        </w:rPr>
+        <w:t xml:space="preserve"> Orchestration</w:t>
+      </w:r>
+      <w:r>
+        <w:rPr>
+          <w:rFonts w:ascii="Arial" w:hAnsi="Arial" w:eastAsia="Arial" w:cs="Arial"/>
+          <w:color w:val="000000" w:themeColor="text1" w:themeTint="FF" w:themeShade="FF"/>
+          <w:sz w:val="22"/>
+          <w:szCs w:val="22"/>
+        </w:rPr>
+        <w:t xml:space="preserve">, </w:t>
+      </w:r>
+      <w:r>
+        <w:rPr>
+          <w:rFonts w:ascii="Arial" w:hAnsi="Arial" w:eastAsia="Arial" w:cs="Arial"/>
+          <w:b w:val="1"/>
+          <w:bCs w:val="1"/>
+          <w:color w:val="000000" w:themeColor="text1" w:themeTint="FF" w:themeShade="FF"/>
+          <w:sz w:val="22"/>
+          <w:szCs w:val="22"/>
+        </w:rPr>
+        <w:t>AIOps intelligence</w:t>
+      </w:r>
+      <w:r>
+        <w:rPr>
+          <w:rFonts w:ascii="Arial" w:hAnsi="Arial" w:eastAsia="Arial" w:cs="Arial"/>
+          <w:color w:val="000000" w:themeColor="text1" w:themeTint="FF" w:themeShade="FF"/>
+          <w:sz w:val="22"/>
+          <w:szCs w:val="22"/>
+        </w:rPr>
+        <w:t xml:space="preserve">, </w:t>
+      </w:r>
+      <w:r>
+        <w:rPr>
+          <w:rFonts w:ascii="Arial" w:hAnsi="Arial" w:eastAsia="Arial" w:cs="Arial"/>
+          <w:b w:val="1"/>
+          <w:bCs w:val="1"/>
+          <w:color w:val="000000" w:themeColor="text1" w:themeTint="FF" w:themeShade="FF"/>
+          <w:sz w:val="22"/>
+          <w:szCs w:val="22"/>
+        </w:rPr>
+        <w:t>Maturity Assessment</w:t>
+      </w:r>
+      <w:r>
+        <w:rPr>
+          <w:rFonts w:ascii="Arial" w:hAnsi="Arial" w:eastAsia="Arial" w:cs="Arial"/>
+          <w:color w:val="000000" w:themeColor="text1" w:themeTint="FF" w:themeShade="FF"/>
+          <w:sz w:val="22"/>
+          <w:szCs w:val="22"/>
+        </w:rPr>
+        <w:t xml:space="preserve">, and </w:t>
+      </w:r>
+      <w:r>
+        <w:rPr>
+          <w:rFonts w:ascii="Arial" w:hAnsi="Arial" w:eastAsia="Arial" w:cs="Arial"/>
+          <w:b w:val="1"/>
+          <w:bCs w:val="1"/>
+          <w:color w:val="000000" w:themeColor="text1" w:themeTint="FF" w:themeShade="FF"/>
+          <w:sz w:val="22"/>
+          <w:szCs w:val="22"/>
+        </w:rPr>
+        <w:t xml:space="preserve">VSM </w:t>
+      </w:r>
+      <w:r>
+        <w:rPr>
+          <w:rFonts w:ascii="Arial" w:hAnsi="Arial" w:eastAsia="Arial" w:cs="Arial"/>
+          <w:color w:val="000000" w:themeColor="text1" w:themeTint="FF" w:themeShade="FF"/>
+          <w:sz w:val="22"/>
+          <w:szCs w:val="22"/>
+        </w:rPr>
+        <w:t xml:space="preserve">ensure that the release cycles are managed with speed and agility. My core responsibility while working here are </w:t>
+      </w:r>
+      <w:r>
+        <w:rPr>
+          <w:rFonts w:ascii="Arial" w:hAnsi="Arial" w:eastAsia="Arial" w:cs="Arial"/>
+          <w:b w:val="1"/>
+          <w:bCs w:val="1"/>
+          <w:color w:val="000000" w:themeColor="text1" w:themeTint="FF" w:themeShade="FF"/>
+          <w:sz w:val="22"/>
+          <w:szCs w:val="22"/>
+        </w:rPr>
+        <w:t>Team Leading</w:t>
+      </w:r>
+      <w:r>
+        <w:rPr>
+          <w:rFonts w:ascii="Arial" w:hAnsi="Arial" w:eastAsia="Arial" w:cs="Arial"/>
+          <w:color w:val="000000" w:themeColor="text1" w:themeTint="FF" w:themeShade="FF"/>
+          <w:sz w:val="22"/>
+          <w:szCs w:val="22"/>
+        </w:rPr>
+        <w:t>, Understanding the requirement of new feature and owning responsibility to get that feature delivered to production environment, involve in architectural decision making.</w:t>
+      </w:r>
+    </w:p>
+    <w:p>
+      <w:pPr>
+        <w:pStyle w:val="Normal"/>
+        <w:spacing w:after="0"/>
+        <w:ind w:left="720" w:right="578"/>
+        <w:rPr>
+          <w:rFonts w:ascii="Arial" w:hAnsi="Arial" w:eastAsia="Arial" w:cs="Arial"/>
+          <w:color w:val="000000" w:themeColor="text1" w:themeTint="FF" w:themeShade="FF"/>
+          <w:sz w:val="22"/>
+          <w:szCs w:val="22"/>
+        </w:rPr>
+      </w:pPr>
+      <w:r>
+        <w:rPr>
+          <w:rFonts w:ascii="Arial" w:hAnsi="Arial" w:eastAsia="Arial" w:cs="Arial"/>
+          <w:b w:val="1"/>
+          <w:bCs w:val="1"/>
+          <w:color w:val="000000" w:themeColor="text1" w:themeTint="FF" w:themeShade="FF"/>
+          <w:sz w:val="22"/>
+          <w:szCs w:val="22"/>
+        </w:rPr>
+        <w:t xml:space="preserve">Technologies: Java8, Spring Boot, AWS, Kafka, ReactJS, Docker, Kubernetes, Jenkins, Sagemaker, </w:t>
+      </w:r>
+      <w:proofErr w:type="spellStart"/>
+      <w:r>
+        <w:rPr>
+          <w:rFonts w:ascii="Arial" w:hAnsi="Arial" w:eastAsia="Arial" w:cs="Arial"/>
+          <w:b w:val="1"/>
+          <w:bCs w:val="1"/>
+          <w:color w:val="000000" w:themeColor="text1" w:themeTint="FF" w:themeShade="FF"/>
+          <w:sz w:val="22"/>
+          <w:szCs w:val="22"/>
+        </w:rPr>
+        <w:t>MLFlow</w:t>
+      </w:r>
+      <w:proofErr w:type="spellEnd"/>
+      <w:r>
+        <w:rPr>
+          <w:rFonts w:ascii="Arial" w:hAnsi="Arial" w:eastAsia="Arial" w:cs="Arial"/>
+          <w:b w:val="1"/>
+          <w:bCs w:val="1"/>
+          <w:color w:val="000000" w:themeColor="text1" w:themeTint="FF" w:themeShade="FF"/>
+          <w:sz w:val="22"/>
+          <w:szCs w:val="22"/>
+        </w:rPr>
+        <w:t xml:space="preserve">, </w:t>
+      </w:r>
+      <w:proofErr w:type="spellStart"/>
+      <w:r>
+        <w:rPr>
+          <w:rFonts w:ascii="Arial" w:hAnsi="Arial" w:eastAsia="Arial" w:cs="Arial"/>
+          <w:b w:val="1"/>
+          <w:bCs w:val="1"/>
+          <w:color w:val="000000" w:themeColor="text1" w:themeTint="FF" w:themeShade="FF"/>
+          <w:sz w:val="22"/>
+          <w:szCs w:val="22"/>
+        </w:rPr>
+        <w:t>Kedro</w:t>
+      </w:r>
+      <w:proofErr w:type="spellEnd"/>
+      <w:r>
+        <w:rPr>
+          <w:rFonts w:ascii="Arial" w:hAnsi="Arial" w:eastAsia="Arial" w:cs="Arial"/>
+          <w:b w:val="1"/>
+          <w:bCs w:val="1"/>
+          <w:color w:val="000000" w:themeColor="text1" w:themeTint="FF" w:themeShade="FF"/>
+          <w:sz w:val="22"/>
+          <w:szCs w:val="22"/>
+        </w:rPr>
+        <w:t>, ELK</w:t>
+      </w:r>
+    </w:p>
+    <w:p>
+      <w:pPr>
+        <w:pStyle w:val="Normal"/>
+        <w:spacing w:after="0"/>
+        <w:ind w:left="720"/>
+        <w:rPr>
+          <w:rFonts w:ascii="Arial" w:hAnsi="Arial" w:eastAsia="Arial" w:cs="Arial"/>
+          <w:sz w:val="22"/>
+          <w:szCs w:val="22"/>
+        </w:rPr>
+      </w:pPr>
+    </w:p>
+    <w:p>
+      <w:pPr>
+        <w:pStyle w:val="ListParagraph"/>
+        <w:numPr>
+          <w:ilvl w:val="0"/>
+          <w:numId w:val="4"/>
+        </w:numPr>
+        <w:spacing w:after="0"/>
+        <w:ind w:right="578"/>
+        <w:rPr>
+          <w:rFonts w:ascii="Arial" w:hAnsi="Arial" w:eastAsia="Arial" w:cs="Arial"/>
+          <w:b w:val="1"/>
+          <w:bCs w:val="1"/>
+          <w:color w:val="595959" w:themeColor="text1" w:themeTint="A6" w:themeShade="FF"/>
+          <w:sz w:val="22"/>
+          <w:szCs w:val="22"/>
+        </w:rPr>
+      </w:pPr>
+      <w:r>
+        <w:rPr>
+          <w:rFonts w:ascii="Arial" w:hAnsi="Arial" w:eastAsia="Arial" w:cs="Arial"/>
+          <w:b w:val="1"/>
+          <w:bCs w:val="1"/>
+          <w:color w:val="000000" w:themeColor="text1" w:themeTint="FF" w:themeShade="FF"/>
+          <w:sz w:val="24"/>
+          <w:szCs w:val="24"/>
+        </w:rPr>
+        <w:t xml:space="preserve">DiPEC (Digitalized Project Excecution) </w:t>
+      </w:r>
+      <w:r>
+        <w:rPr>
+          <w:rFonts w:ascii="Arial" w:hAnsi="Arial" w:eastAsia="Arial" w:cs="Arial"/>
+          <w:color w:val="000000" w:themeColor="text1" w:themeTint="FF" w:themeShade="FF"/>
+          <w:sz w:val="24"/>
+          <w:szCs w:val="24"/>
+        </w:rPr>
+        <w:t>:</w:t>
+      </w:r>
+    </w:p>
+    <w:p>
+      <w:pPr>
+        <w:spacing w:after="0"/>
+        <w:ind w:left="720" w:right="578"/>
+        <w:rPr>
+          <w:rFonts w:ascii="Arial" w:hAnsi="Arial" w:eastAsia="Arial" w:cs="Arial"/>
+          <w:color w:val="000000" w:themeColor="text1" w:themeTint="FF" w:themeShade="FF"/>
+          <w:sz w:val="22"/>
+          <w:szCs w:val="22"/>
+        </w:rPr>
+      </w:pPr>
+      <w:r>
+        <w:rPr>
+          <w:rFonts w:ascii="Arial" w:hAnsi="Arial" w:eastAsia="Arial" w:cs="Arial"/>
+          <w:color w:val="000000" w:themeColor="text1" w:themeTint="FF" w:themeShade="FF"/>
+          <w:sz w:val="22"/>
+          <w:szCs w:val="22"/>
+        </w:rPr>
+        <w:t xml:space="preserve">It is a web application created to digitalize project development. It is being used by Engineers of Siemens. I was involed in </w:t>
+      </w:r>
+      <w:r>
+        <w:rPr>
+          <w:rFonts w:ascii="Arial" w:hAnsi="Arial" w:eastAsia="Arial" w:cs="Arial"/>
+          <w:b w:val="1"/>
+          <w:bCs w:val="1"/>
+          <w:color w:val="000000" w:themeColor="text1" w:themeTint="FF" w:themeShade="FF"/>
+          <w:sz w:val="22"/>
+          <w:szCs w:val="22"/>
+        </w:rPr>
+        <w:t>Team leading and Development</w:t>
+      </w:r>
+      <w:r>
+        <w:rPr>
+          <w:rFonts w:ascii="Arial" w:hAnsi="Arial" w:eastAsia="Arial" w:cs="Arial"/>
+          <w:color w:val="000000" w:themeColor="text1" w:themeTint="FF" w:themeShade="FF"/>
+          <w:sz w:val="22"/>
+          <w:szCs w:val="22"/>
+        </w:rPr>
+        <w:t xml:space="preserve"> of this project from very starting of the development. That application is developed in </w:t>
+      </w:r>
+      <w:r>
+        <w:rPr>
+          <w:rFonts w:ascii="Arial" w:hAnsi="Arial" w:eastAsia="Arial" w:cs="Arial"/>
+          <w:b w:val="1"/>
+          <w:bCs w:val="1"/>
+          <w:color w:val="000000" w:themeColor="text1" w:themeTint="FF" w:themeShade="FF"/>
+          <w:sz w:val="22"/>
+          <w:szCs w:val="22"/>
+        </w:rPr>
+        <w:t xml:space="preserve">Microservices Architecture </w:t>
+      </w:r>
+      <w:r>
+        <w:rPr>
+          <w:rFonts w:ascii="Arial" w:hAnsi="Arial" w:eastAsia="Arial" w:cs="Arial"/>
+          <w:color w:val="000000" w:themeColor="text1" w:themeTint="FF" w:themeShade="FF"/>
+          <w:sz w:val="22"/>
+          <w:szCs w:val="22"/>
+        </w:rPr>
+        <w:t xml:space="preserve">and is </w:t>
+      </w:r>
+      <w:r>
+        <w:rPr>
+          <w:rFonts w:ascii="Arial" w:hAnsi="Arial" w:eastAsia="Arial" w:cs="Arial"/>
+          <w:b w:val="1"/>
+          <w:bCs w:val="1"/>
+          <w:color w:val="000000" w:themeColor="text1" w:themeTint="FF" w:themeShade="FF"/>
+          <w:sz w:val="22"/>
+          <w:szCs w:val="22"/>
+        </w:rPr>
+        <w:t>highly scalable</w:t>
+      </w:r>
+      <w:r>
+        <w:rPr>
+          <w:rFonts w:ascii="Arial" w:hAnsi="Arial" w:eastAsia="Arial" w:cs="Arial"/>
+          <w:color w:val="000000" w:themeColor="text1" w:themeTint="FF" w:themeShade="FF"/>
+          <w:sz w:val="22"/>
+          <w:szCs w:val="22"/>
+        </w:rPr>
+        <w:t>. The technologies used in it are Spring (Boot), RabbitMQ, Angular 8, Postgresql, Material UI.</w:t>
+      </w:r>
+    </w:p>
+    <w:p>
+      <w:pPr>
+        <w:spacing w:after="0"/>
+        <w:ind w:left="720"/>
+        <w:rPr>
+          <w:rFonts w:ascii="Arial" w:hAnsi="Arial" w:eastAsia="Arial" w:cs="Arial"/>
+          <w:sz w:val="22"/>
+          <w:szCs w:val="22"/>
+        </w:rPr>
+      </w:pPr>
+      <w:r>
+        <w:rPr>
+          <w:rFonts w:ascii="Arial" w:hAnsi="Arial" w:eastAsia="Arial" w:cs="Arial"/>
+          <w:i w:val="1"/>
+          <w:iCs w:val="1"/>
+          <w:color w:val="000000" w:themeColor="text1" w:themeTint="FF" w:themeShade="FF"/>
+          <w:sz w:val="22"/>
+          <w:szCs w:val="22"/>
+        </w:rPr>
+        <w:t xml:space="preserve"> Due to some company policies of Nagarro, I could not write much about the details of project.</w:t>
+      </w:r>
+    </w:p>
+    <w:p>
+      <w:pPr>
+        <w:pBdr>
+          <w:top w:val="nil"/>
+          <w:left w:val="nil"/>
+          <w:bottom w:val="nil"/>
+          <w:right w:val="nil"/>
+          <w:between w:val="nil"/>
+        </w:pBdr>
+        <w:spacing w:after="0"/>
+        <w:ind w:left="720" w:right="578"/>
+        <w:rPr>
+          <w:rFonts w:ascii="Arial" w:hAnsi="Arial" w:eastAsia="Arial" w:cs="Arial"/>
+          <w:sz w:val="22"/>
+          <w:szCs w:val="22"/>
+        </w:rPr>
+      </w:pPr>
+    </w:p>
+    <w:p>
+      <w:pPr>
+        <w:pStyle w:val="ListParagraph"/>
         <w:numPr>
           <w:ilvl w:val="0"/>
           <w:numId w:val="4"/>
@@ -2267,240 +2603,32 @@
         <w:ind w:right="578"/>
         <w:rPr>
           <w:rFonts w:ascii="Arial" w:hAnsi="Arial" w:eastAsia="Arial" w:cs="Arial"/>
-          <w:sz w:val="22"/>
-          <w:szCs w:val="22"/>
-        </w:rPr>
-      </w:pPr>
-      <w:proofErr w:type="spellStart"/>
-      <w:r>
-        <w:rPr>
-          <w:rFonts w:ascii="Arial" w:hAnsi="Arial" w:eastAsia="Arial" w:cs="Arial"/>
-          <w:b/>
-          <w:color w:val="000000"/>
+          <w:b w:val="1"/>
+          <w:bCs w:val="1"/>
+          <w:color w:val="595959" w:themeColor="text1" w:themeTint="A6" w:themeShade="FF"/>
+          <w:sz w:val="22"/>
+          <w:szCs w:val="22"/>
+        </w:rPr>
+      </w:pPr>
+      <w:r>
+        <w:rPr>
+          <w:rFonts w:ascii="Arial" w:hAnsi="Arial" w:eastAsia="Arial" w:cs="Arial"/>
+          <w:b w:val="1"/>
+          <w:bCs w:val="1"/>
+          <w:color w:val="000000" w:themeColor="text1" w:themeTint="FF" w:themeShade="FF"/>
           <w:sz w:val="24"/>
           <w:szCs w:val="24"/>
         </w:rPr>
-        <w:t>DiPEC</w:t>
-      </w:r>
-      <w:proofErr w:type="spellEnd"/>
-      <w:r>
-        <w:rPr>
-          <w:rFonts w:ascii="Arial" w:hAnsi="Arial" w:eastAsia="Arial" w:cs="Arial"/>
-          <w:b/>
-          <w:color w:val="000000"/>
+        <w:t xml:space="preserve">eResource Scheduler </w:t>
+      </w:r>
+      <w:r>
+        <w:rPr>
+          <w:rFonts w:ascii="Arial" w:hAnsi="Arial" w:eastAsia="Arial" w:cs="Arial"/>
+          <w:color w:val="000000" w:themeColor="text1" w:themeTint="FF" w:themeShade="FF"/>
           <w:sz w:val="24"/>
           <w:szCs w:val="24"/>
         </w:rPr>
-        <w:t xml:space="preserve"> (Digitalized Project </w:t>
-      </w:r>
-      <w:proofErr w:type="spellStart"/>
-      <w:r>
-        <w:rPr>
-          <w:rFonts w:ascii="Arial" w:hAnsi="Arial" w:eastAsia="Arial" w:cs="Arial"/>
-          <w:b/>
-          <w:color w:val="000000"/>
-          <w:sz w:val="24"/>
-          <w:szCs w:val="24"/>
-        </w:rPr>
-        <w:t>Excecution</w:t>
-      </w:r>
-      <w:proofErr w:type="spellEnd"/>
-      <w:proofErr w:type="gramStart"/>
-      <w:r>
-        <w:rPr>
-          <w:rFonts w:ascii="Arial" w:hAnsi="Arial" w:eastAsia="Arial" w:cs="Arial"/>
-          <w:b/>
-          <w:color w:val="000000"/>
-          <w:sz w:val="24"/>
-          <w:szCs w:val="24"/>
-        </w:rPr>
-        <w:t xml:space="preserve">) </w:t>
-      </w:r>
-      <w:r>
-        <w:rPr>
-          <w:rFonts w:ascii="Arial" w:hAnsi="Arial" w:eastAsia="Arial" w:cs="Arial"/>
-          <w:color w:val="000000"/>
-          <w:sz w:val="24"/>
-          <w:szCs w:val="24"/>
-        </w:rPr>
         <w:t>:</w:t>
-      </w:r>
-      <w:proofErr w:type="gramEnd"/>
-    </w:p>
-    <w:p>
-      <w:pPr>
-        <w:pBdr>
-          <w:top w:val="nil"/>
-          <w:left w:val="nil"/>
-          <w:bottom w:val="nil"/>
-          <w:right w:val="nil"/>
-          <w:between w:val="nil"/>
-        </w:pBdr>
-        <w:spacing w:after="0"/>
-        <w:ind w:left="720" w:right="578"/>
-        <w:rPr>
-          <w:rFonts w:ascii="Arial" w:hAnsi="Arial" w:eastAsia="Arial" w:cs="Arial"/>
-          <w:color w:val="000000"/>
-          <w:sz w:val="22"/>
-          <w:szCs w:val="22"/>
-        </w:rPr>
-      </w:pPr>
-      <w:r>
-        <w:rPr>
-          <w:rFonts w:ascii="Arial" w:hAnsi="Arial" w:eastAsia="Arial" w:cs="Arial"/>
-          <w:color w:val="000000"/>
-          <w:sz w:val="22"/>
-          <w:szCs w:val="22"/>
-        </w:rPr>
-        <w:t xml:space="preserve">It is a web application created to digitalize project development. It is being used by Engineers of Siemens. I was </w:t>
-      </w:r>
-      <w:proofErr w:type="spellStart"/>
-      <w:r>
-        <w:rPr>
-          <w:rFonts w:ascii="Arial" w:hAnsi="Arial" w:eastAsia="Arial" w:cs="Arial"/>
-          <w:color w:val="000000"/>
-          <w:sz w:val="22"/>
-          <w:szCs w:val="22"/>
-        </w:rPr>
-        <w:t>involed</w:t>
-      </w:r>
-      <w:proofErr w:type="spellEnd"/>
-      <w:r>
-        <w:rPr>
-          <w:rFonts w:ascii="Arial" w:hAnsi="Arial" w:eastAsia="Arial" w:cs="Arial"/>
-          <w:color w:val="000000"/>
-          <w:sz w:val="22"/>
-          <w:szCs w:val="22"/>
-        </w:rPr>
-        <w:t xml:space="preserve"> in </w:t>
-      </w:r>
-      <w:r>
-        <w:rPr>
-          <w:rFonts w:ascii="Arial" w:hAnsi="Arial" w:eastAsia="Arial" w:cs="Arial"/>
-          <w:b/>
-          <w:color w:val="000000"/>
-          <w:sz w:val="22"/>
-          <w:szCs w:val="22"/>
-        </w:rPr>
-        <w:t>Team leading and Development</w:t>
-      </w:r>
-      <w:r>
-        <w:rPr>
-          <w:rFonts w:ascii="Arial" w:hAnsi="Arial" w:eastAsia="Arial" w:cs="Arial"/>
-          <w:color w:val="000000"/>
-          <w:sz w:val="22"/>
-          <w:szCs w:val="22"/>
-        </w:rPr>
-        <w:t xml:space="preserve"> of this project from very starting of the development. That application is developed in </w:t>
-      </w:r>
-      <w:r>
-        <w:rPr>
-          <w:rFonts w:ascii="Arial" w:hAnsi="Arial" w:eastAsia="Arial" w:cs="Arial"/>
-          <w:b/>
-          <w:color w:val="000000"/>
-          <w:sz w:val="22"/>
-          <w:szCs w:val="22"/>
-        </w:rPr>
-        <w:t xml:space="preserve">Microservices </w:t>
-      </w:r>
-      <w:r>
-        <w:rPr>
-          <w:rFonts w:ascii="Arial" w:hAnsi="Arial" w:eastAsia="Arial" w:cs="Arial"/>
-          <w:b/>
-          <w:color w:val="000000"/>
-          <w:sz w:val="22"/>
-          <w:szCs w:val="22"/>
-        </w:rPr>
-        <w:t>A</w:t>
-      </w:r>
-      <w:r>
-        <w:rPr>
-          <w:rFonts w:ascii="Arial" w:hAnsi="Arial" w:eastAsia="Arial" w:cs="Arial"/>
-          <w:b/>
-          <w:color w:val="000000"/>
-          <w:sz w:val="22"/>
-          <w:szCs w:val="22"/>
-        </w:rPr>
-        <w:t>rchitecture</w:t>
-      </w:r>
-      <w:r>
-        <w:rPr>
-          <w:rFonts w:ascii="Arial" w:hAnsi="Arial" w:eastAsia="Arial" w:cs="Arial"/>
-          <w:b/>
-          <w:color w:val="000000"/>
-          <w:sz w:val="22"/>
-          <w:szCs w:val="22"/>
-        </w:rPr>
-        <w:t xml:space="preserve"> </w:t>
-      </w:r>
-      <w:r>
-        <w:rPr>
-          <w:rFonts w:ascii="Arial" w:hAnsi="Arial" w:eastAsia="Arial" w:cs="Arial"/>
-          <w:bCs/>
-          <w:color w:val="000000"/>
-          <w:sz w:val="22"/>
-          <w:szCs w:val="22"/>
-        </w:rPr>
-        <w:t xml:space="preserve">and is </w:t>
-      </w:r>
-      <w:r>
-        <w:rPr>
-          <w:rFonts w:ascii="Arial" w:hAnsi="Arial" w:eastAsia="Arial" w:cs="Arial"/>
-          <w:b/>
-          <w:color w:val="000000"/>
-          <w:sz w:val="22"/>
-          <w:szCs w:val="22"/>
-        </w:rPr>
-        <w:t>hig</w:t>
-      </w:r>
-      <w:r>
-        <w:rPr>
-          <w:rFonts w:ascii="Arial" w:hAnsi="Arial" w:eastAsia="Arial" w:cs="Arial"/>
-          <w:b/>
-          <w:color w:val="000000"/>
-          <w:sz w:val="22"/>
-          <w:szCs w:val="22"/>
-        </w:rPr>
-        <w:t>h</w:t>
-      </w:r>
-      <w:r>
-        <w:rPr>
-          <w:rFonts w:ascii="Arial" w:hAnsi="Arial" w:eastAsia="Arial" w:cs="Arial"/>
-          <w:b/>
-          <w:color w:val="000000"/>
-          <w:sz w:val="22"/>
-          <w:szCs w:val="22"/>
-        </w:rPr>
-        <w:t>ly scalable</w:t>
-      </w:r>
-      <w:r>
-        <w:rPr>
-          <w:rFonts w:ascii="Arial" w:hAnsi="Arial" w:eastAsia="Arial" w:cs="Arial"/>
-          <w:color w:val="000000"/>
-          <w:sz w:val="22"/>
-          <w:szCs w:val="22"/>
-        </w:rPr>
-        <w:t xml:space="preserve">. The technologies used in it are Spring (Boot), RabbitMQ, Angular 8, </w:t>
-      </w:r>
-      <w:proofErr w:type="spellStart"/>
-      <w:r>
-        <w:rPr>
-          <w:rFonts w:ascii="Arial" w:hAnsi="Arial" w:eastAsia="Arial" w:cs="Arial"/>
-          <w:color w:val="000000"/>
-          <w:sz w:val="22"/>
-          <w:szCs w:val="22"/>
-        </w:rPr>
-        <w:t>Postgresql</w:t>
-      </w:r>
-      <w:proofErr w:type="spellEnd"/>
-      <w:r>
-        <w:rPr>
-          <w:rFonts w:ascii="Arial" w:hAnsi="Arial" w:eastAsia="Arial" w:cs="Arial"/>
-          <w:color w:val="000000"/>
-          <w:sz w:val="22"/>
-          <w:szCs w:val="22"/>
-        </w:rPr>
-        <w:t>, Material UI.</w:t>
       </w:r>
     </w:p>
     <w:p>
@@ -2520,23 +2648,124 @@
           <w:szCs w:val="22"/>
         </w:rPr>
       </w:pPr>
-      <w:r>
-        <w:rPr>
-          <w:rFonts w:ascii="Arial" w:hAnsi="Arial" w:eastAsia="Arial" w:cs="Arial"/>
-          <w:i/>
+      <w:proofErr w:type="spellStart"/>
+      <w:r>
+        <w:rPr>
+          <w:rFonts w:ascii="Arial" w:hAnsi="Arial" w:eastAsia="Arial" w:cs="Arial"/>
           <w:color w:val="000000"/>
           <w:sz w:val="22"/>
           <w:szCs w:val="22"/>
         </w:rPr>
-        <w:t xml:space="preserve"> Due to some company policies of Nagarro, I could not write much about the details of project.</w:t>
-      </w:r>
-      <w:r>
-        <w:rPr>
-          <w:rFonts w:ascii="Arial" w:hAnsi="Arial" w:eastAsia="Arial" w:cs="Arial"/>
+        <w:t>Enbraun’s</w:t>
+      </w:r>
+      <w:proofErr w:type="spellEnd"/>
+      <w:r>
+        <w:rPr>
+          <w:rFonts w:ascii="Arial" w:hAnsi="Arial" w:eastAsia="Arial" w:cs="Arial"/>
+          <w:color w:val="000000"/>
           <w:sz w:val="22"/>
           <w:szCs w:val="22"/>
         </w:rPr>
         <w:t xml:space="preserve"> </w:t>
+      </w:r>
+      <w:proofErr w:type="spellStart"/>
+      <w:r>
+        <w:rPr>
+          <w:rFonts w:ascii="Arial" w:hAnsi="Arial" w:eastAsia="Arial" w:cs="Arial"/>
+          <w:color w:val="000000"/>
+          <w:sz w:val="22"/>
+          <w:szCs w:val="22"/>
+        </w:rPr>
+        <w:t>eResource</w:t>
+      </w:r>
+      <w:proofErr w:type="spellEnd"/>
+      <w:r>
+        <w:rPr>
+          <w:rFonts w:ascii="Arial" w:hAnsi="Arial" w:eastAsia="Arial" w:cs="Arial"/>
+          <w:color w:val="000000"/>
+          <w:sz w:val="22"/>
+          <w:szCs w:val="22"/>
+        </w:rPr>
+        <w:t xml:space="preserve"> Scheduler is a multi-user feature rich software for resource management &amp; scheduling. This application lets </w:t>
+      </w:r>
+      <w:proofErr w:type="spellStart"/>
+      <w:r>
+        <w:rPr>
+          <w:rFonts w:ascii="Arial" w:hAnsi="Arial" w:eastAsia="Arial" w:cs="Arial"/>
+          <w:color w:val="000000"/>
+          <w:sz w:val="22"/>
+          <w:szCs w:val="22"/>
+        </w:rPr>
+        <w:t>organisations</w:t>
+      </w:r>
+      <w:proofErr w:type="spellEnd"/>
+      <w:r>
+        <w:rPr>
+          <w:rFonts w:ascii="Arial" w:hAnsi="Arial" w:eastAsia="Arial" w:cs="Arial"/>
+          <w:color w:val="000000"/>
+          <w:sz w:val="22"/>
+          <w:szCs w:val="22"/>
+        </w:rPr>
+        <w:t xml:space="preserve"> </w:t>
+      </w:r>
+      <w:r>
+        <w:rPr>
+          <w:rFonts w:ascii="Arial" w:hAnsi="Arial" w:eastAsia="Arial" w:cs="Arial"/>
+          <w:b/>
+          <w:color w:val="000000"/>
+          <w:sz w:val="22"/>
+          <w:szCs w:val="22"/>
+        </w:rPr>
+        <w:t>schedule, plan and manage employees, equipment and other resources on projects</w:t>
+      </w:r>
+      <w:r>
+        <w:rPr>
+          <w:rFonts w:ascii="Arial" w:hAnsi="Arial" w:eastAsia="Arial" w:cs="Arial"/>
+          <w:color w:val="000000"/>
+          <w:sz w:val="22"/>
+          <w:szCs w:val="22"/>
+        </w:rPr>
+        <w:t xml:space="preserve"> etc. The user can create calendars, fields of resources, projects, tasks, resource types, bookings on resources etc. A high level of flexibility was provided to have user defined fields for creating resource form, project form or booking form. Booking chart to book resource on project, time sheet, user defined calendar like features </w:t>
+      </w:r>
+      <w:proofErr w:type="gramStart"/>
+      <w:r>
+        <w:rPr>
+          <w:rFonts w:ascii="Arial" w:hAnsi="Arial" w:eastAsia="Arial" w:cs="Arial"/>
+          <w:color w:val="000000"/>
+          <w:sz w:val="22"/>
+          <w:szCs w:val="22"/>
+        </w:rPr>
+        <w:t>are</w:t>
+      </w:r>
+      <w:proofErr w:type="gramEnd"/>
+      <w:r>
+        <w:rPr>
+          <w:rFonts w:ascii="Arial" w:hAnsi="Arial" w:eastAsia="Arial" w:cs="Arial"/>
+          <w:color w:val="000000"/>
+          <w:sz w:val="22"/>
+          <w:szCs w:val="22"/>
+        </w:rPr>
+        <w:t xml:space="preserve"> given. It is a web version of e-</w:t>
+      </w:r>
+      <w:proofErr w:type="spellStart"/>
+      <w:r>
+        <w:rPr>
+          <w:rFonts w:ascii="Arial" w:hAnsi="Arial" w:eastAsia="Arial" w:cs="Arial"/>
+          <w:color w:val="000000"/>
+          <w:sz w:val="22"/>
+          <w:szCs w:val="22"/>
+        </w:rPr>
+        <w:t>resourcescheduler</w:t>
+      </w:r>
+      <w:proofErr w:type="spellEnd"/>
+      <w:r>
+        <w:rPr>
+          <w:rFonts w:ascii="Arial" w:hAnsi="Arial" w:eastAsia="Arial" w:cs="Arial"/>
+          <w:color w:val="000000"/>
+          <w:sz w:val="22"/>
+          <w:szCs w:val="22"/>
+        </w:rPr>
+        <w:t xml:space="preserve"> desktop application with even more flexibility and features.</w:t>
       </w:r>
     </w:p>
     <w:p>
@@ -2549,16 +2778,110 @@
           <w:between w:val="nil"/>
         </w:pBdr>
         <w:spacing w:after="0"/>
-        <w:ind w:left="720" w:right="578"/>
-        <w:rPr>
-          <w:rFonts w:ascii="Arial" w:hAnsi="Arial" w:eastAsia="Arial" w:cs="Arial"/>
-          <w:sz w:val="22"/>
-          <w:szCs w:val="22"/>
-        </w:rPr>
-      </w:pPr>
+        <w:ind w:left="720"/>
+        <w:rPr>
+          <w:rFonts w:ascii="Arial" w:hAnsi="Arial" w:eastAsia="Arial" w:cs="Arial"/>
+          <w:sz w:val="22"/>
+          <w:szCs w:val="22"/>
+        </w:rPr>
+      </w:pPr>
+      <w:r>
+        <w:rPr>
+          <w:rFonts w:ascii="Arial" w:hAnsi="Arial" w:eastAsia="Arial" w:cs="Arial"/>
+          <w:b w:val="1"/>
+          <w:bCs w:val="1"/>
+          <w:color w:val="000000" w:themeColor="text1" w:themeTint="FF" w:themeShade="FF"/>
+          <w:sz w:val="22"/>
+          <w:szCs w:val="22"/>
+        </w:rPr>
+        <w:t>Technologies :</w:t>
+      </w:r>
+      <w:r>
+        <w:rPr>
+          <w:rFonts w:ascii="Arial" w:hAnsi="Arial" w:eastAsia="Arial" w:cs="Arial"/>
+          <w:b w:val="1"/>
+          <w:bCs w:val="1"/>
+          <w:color w:val="000000" w:themeColor="text1" w:themeTint="FF" w:themeShade="FF"/>
+          <w:sz w:val="22"/>
+          <w:szCs w:val="22"/>
+        </w:rPr>
+        <w:t xml:space="preserve"> Restful services, </w:t>
+      </w:r>
+      <w:r>
+        <w:rPr>
+          <w:rFonts w:ascii="Arial" w:hAnsi="Arial" w:eastAsia="Arial" w:cs="Arial"/>
+          <w:b w:val="1"/>
+          <w:bCs w:val="1"/>
+          <w:color w:val="000000" w:themeColor="text1" w:themeTint="FF" w:themeShade="FF"/>
+          <w:sz w:val="22"/>
+          <w:szCs w:val="22"/>
+        </w:rPr>
+        <w:t>angularjs</w:t>
+      </w:r>
+      <w:r>
+        <w:rPr>
+          <w:rFonts w:ascii="Arial" w:hAnsi="Arial" w:eastAsia="Arial" w:cs="Arial"/>
+          <w:b w:val="1"/>
+          <w:bCs w:val="1"/>
+          <w:color w:val="000000" w:themeColor="text1" w:themeTint="FF" w:themeShade="FF"/>
+          <w:sz w:val="22"/>
+          <w:szCs w:val="22"/>
+        </w:rPr>
+        <w:t xml:space="preserve">, bootstrap, oauth2, aerospike, </w:t>
+      </w:r>
+      <w:r>
+        <w:rPr>
+          <w:rFonts w:ascii="Arial" w:hAnsi="Arial" w:eastAsia="Arial" w:cs="Arial"/>
+          <w:b w:val="1"/>
+          <w:bCs w:val="1"/>
+          <w:color w:val="000000" w:themeColor="text1" w:themeTint="FF" w:themeShade="FF"/>
+          <w:sz w:val="22"/>
+          <w:szCs w:val="22"/>
+        </w:rPr>
+        <w:t>javaee</w:t>
+      </w:r>
+      <w:r>
+        <w:rPr>
+          <w:rFonts w:ascii="Arial" w:hAnsi="Arial" w:eastAsia="Arial" w:cs="Arial"/>
+          <w:b w:val="1"/>
+          <w:bCs w:val="1"/>
+          <w:color w:val="000000" w:themeColor="text1" w:themeTint="FF" w:themeShade="FF"/>
+          <w:sz w:val="22"/>
+          <w:szCs w:val="22"/>
+        </w:rPr>
+        <w:t xml:space="preserve">,  </w:t>
+      </w:r>
+      <w:r>
+        <w:rPr>
+          <w:rFonts w:ascii="Arial" w:hAnsi="Arial" w:eastAsia="Arial" w:cs="Arial"/>
+          <w:b w:val="1"/>
+          <w:bCs w:val="1"/>
+          <w:color w:val="000000" w:themeColor="text1" w:themeTint="FF" w:themeShade="FF"/>
+          <w:sz w:val="22"/>
+          <w:szCs w:val="22"/>
+        </w:rPr>
+        <w:t>wildfly</w:t>
+      </w:r>
+      <w:r>
+        <w:rPr>
+          <w:rFonts w:ascii="Arial" w:hAnsi="Arial" w:eastAsia="Arial" w:cs="Arial"/>
+          <w:b w:val="1"/>
+          <w:bCs w:val="1"/>
+          <w:color w:val="000000" w:themeColor="text1" w:themeTint="FF" w:themeShade="FF"/>
+          <w:sz w:val="22"/>
+          <w:szCs w:val="22"/>
+        </w:rPr>
+        <w:t>.</w:t>
+      </w:r>
     </w:p>
     <w:p>
-      <w:pPr>
+      <w:r>
+        <w:br w:type="page"/>
+      </w:r>
+    </w:p>
+    <w:p>
+      <w:pPr>
+        <w:pStyle w:val="ListParagraph"/>
         <w:numPr>
           <w:ilvl w:val="0"/>
           <w:numId w:val="4"/>
@@ -2574,53 +2897,24 @@
         <w:ind w:right="578"/>
         <w:rPr>
           <w:rFonts w:ascii="Arial" w:hAnsi="Arial" w:eastAsia="Arial" w:cs="Arial"/>
-          <w:sz w:val="22"/>
-          <w:szCs w:val="22"/>
-        </w:rPr>
-      </w:pPr>
-      <w:proofErr w:type="spellStart"/>
-      <w:r>
-        <w:rPr>
-          <w:rFonts w:ascii="Arial" w:hAnsi="Arial" w:eastAsia="Arial" w:cs="Arial"/>
-          <w:b/>
-          <w:color w:val="000000"/>
+          <w:b w:val="1"/>
+          <w:bCs w:val="1"/>
+          <w:color w:val="595959" w:themeColor="text1" w:themeTint="A6" w:themeShade="FF"/>
+          <w:sz w:val="22"/>
+          <w:szCs w:val="22"/>
+        </w:rPr>
+      </w:pPr>
+      <w:r>
+        <w:rPr>
+          <w:rFonts w:ascii="Arial" w:hAnsi="Arial" w:eastAsia="Arial" w:cs="Arial"/>
+          <w:b w:val="1"/>
+          <w:bCs w:val="1"/>
+          <w:color w:val="000000" w:themeColor="text1" w:themeTint="FF" w:themeShade="FF"/>
           <w:sz w:val="24"/>
           <w:szCs w:val="24"/>
         </w:rPr>
-        <w:t>eResource</w:t>
-      </w:r>
-      <w:proofErr w:type="spellEnd"/>
-      <w:r>
-        <w:rPr>
-          <w:rFonts w:ascii="Arial" w:hAnsi="Arial" w:eastAsia="Arial" w:cs="Arial"/>
-          <w:b/>
-          <w:color w:val="000000"/>
-          <w:sz w:val="24"/>
-          <w:szCs w:val="24"/>
-        </w:rPr>
-        <w:t xml:space="preserve"> </w:t>
-      </w:r>
-      <w:proofErr w:type="gramStart"/>
-      <w:r>
-        <w:rPr>
-          <w:rFonts w:ascii="Arial" w:hAnsi="Arial" w:eastAsia="Arial" w:cs="Arial"/>
-          <w:b/>
-          <w:color w:val="000000"/>
-          <w:sz w:val="24"/>
-          <w:szCs w:val="24"/>
-        </w:rPr>
-        <w:t xml:space="preserve">Scheduler </w:t>
-      </w:r>
-      <w:r>
-        <w:rPr>
-          <w:rFonts w:ascii="Arial" w:hAnsi="Arial" w:eastAsia="Arial" w:cs="Arial"/>
-          <w:color w:val="000000"/>
-          <w:sz w:val="24"/>
-          <w:szCs w:val="24"/>
-        </w:rPr>
-        <w:t>:</w:t>
-      </w:r>
-      <w:proofErr w:type="gramEnd"/>
+        <w:t>Abho costing sheet :</w:t>
+      </w:r>
     </w:p>
     <w:p>
       <w:pPr>
@@ -2639,128 +2933,126 @@
           <w:szCs w:val="22"/>
         </w:rPr>
       </w:pPr>
+      <w:r>
+        <w:rPr>
+          <w:rFonts w:ascii="Arial" w:hAnsi="Arial" w:eastAsia="Arial" w:cs="Arial"/>
+          <w:color w:val="000000" w:themeColor="text1" w:themeTint="FF" w:themeShade="FF"/>
+          <w:sz w:val="22"/>
+          <w:szCs w:val="22"/>
+        </w:rPr>
+        <w:t xml:space="preserve">It is a Web application to manage costing of a fashion designing industry.  Client, Fabrics used and their costs, Clothes categories,  Labour and their costs, Dyeing cost, Embroideries, Overheads (electricity, internet,  etc) could be managed with this application.  A precise cost of costumes could be obtained in a particular month. A user of application could be authorized to access components of application and could be restricted to access other part of application according to requirement. </w:t>
+      </w:r>
+      <w:proofErr w:type="gramStart"/>
+      <w:r>
+        <w:rPr>
+          <w:rFonts w:ascii="Arial" w:hAnsi="Arial" w:eastAsia="Arial" w:cs="Arial"/>
+          <w:b w:val="1"/>
+          <w:bCs w:val="1"/>
+          <w:color w:val="000000" w:themeColor="text1" w:themeTint="FF" w:themeShade="FF"/>
+          <w:sz w:val="22"/>
+          <w:szCs w:val="22"/>
+        </w:rPr>
+        <w:t>Technologies :</w:t>
+      </w:r>
+      <w:proofErr w:type="gramEnd"/>
+      <w:r>
+        <w:rPr>
+          <w:rFonts w:ascii="Arial" w:hAnsi="Arial" w:eastAsia="Arial" w:cs="Arial"/>
+          <w:b w:val="1"/>
+          <w:bCs w:val="1"/>
+          <w:color w:val="000000" w:themeColor="text1" w:themeTint="FF" w:themeShade="FF"/>
+          <w:sz w:val="22"/>
+          <w:szCs w:val="22"/>
+        </w:rPr>
+        <w:t xml:space="preserve"> Restful Services,  </w:t>
+      </w:r>
       <w:proofErr w:type="spellStart"/>
       <w:r>
         <w:rPr>
           <w:rFonts w:ascii="Arial" w:hAnsi="Arial" w:eastAsia="Arial" w:cs="Arial"/>
-          <w:color w:val="000000"/>
-          <w:sz w:val="22"/>
-          <w:szCs w:val="22"/>
-        </w:rPr>
-        <w:t>Enbraun’s</w:t>
+          <w:b w:val="1"/>
+          <w:bCs w:val="1"/>
+          <w:color w:val="000000" w:themeColor="text1" w:themeTint="FF" w:themeShade="FF"/>
+          <w:sz w:val="22"/>
+          <w:szCs w:val="22"/>
+        </w:rPr>
+        <w:t>Angularjs</w:t>
       </w:r>
       <w:proofErr w:type="spellEnd"/>
       <w:r>
         <w:rPr>
           <w:rFonts w:ascii="Arial" w:hAnsi="Arial" w:eastAsia="Arial" w:cs="Arial"/>
-          <w:color w:val="000000"/>
-          <w:sz w:val="22"/>
-          <w:szCs w:val="22"/>
-        </w:rPr>
-        <w:t xml:space="preserve"> </w:t>
+          <w:b w:val="1"/>
+          <w:bCs w:val="1"/>
+          <w:color w:val="000000" w:themeColor="text1" w:themeTint="FF" w:themeShade="FF"/>
+          <w:sz w:val="22"/>
+          <w:szCs w:val="22"/>
+        </w:rPr>
+        <w:t>,  Bootstrap</w:t>
+      </w:r>
+      <w:proofErr w:type="gramStart"/>
+      <w:r>
+        <w:rPr>
+          <w:rFonts w:ascii="Arial" w:hAnsi="Arial" w:eastAsia="Arial" w:cs="Arial"/>
+          <w:b w:val="1"/>
+          <w:bCs w:val="1"/>
+          <w:color w:val="000000" w:themeColor="text1" w:themeTint="FF" w:themeShade="FF"/>
+          <w:sz w:val="22"/>
+          <w:szCs w:val="22"/>
+        </w:rPr>
+        <w:t>,  Servlets</w:t>
+      </w:r>
+      <w:r>
+        <w:rPr>
+          <w:rFonts w:ascii="Arial" w:hAnsi="Arial" w:eastAsia="Arial" w:cs="Arial"/>
+          <w:b w:val="1"/>
+          <w:bCs w:val="1"/>
+          <w:color w:val="000000" w:themeColor="text1" w:themeTint="FF" w:themeShade="FF"/>
+          <w:sz w:val="22"/>
+          <w:szCs w:val="22"/>
+        </w:rPr>
+        <w:t>,  Java</w:t>
+      </w:r>
+      <w:proofErr w:type="gramEnd"/>
+      <w:r>
+        <w:rPr>
+          <w:rFonts w:ascii="Arial" w:hAnsi="Arial" w:eastAsia="Arial" w:cs="Arial"/>
+          <w:b w:val="1"/>
+          <w:bCs w:val="1"/>
+          <w:color w:val="000000" w:themeColor="text1" w:themeTint="FF" w:themeShade="FF"/>
+          <w:sz w:val="22"/>
+          <w:szCs w:val="22"/>
+        </w:rPr>
+        <w:t xml:space="preserve"> EE,  </w:t>
       </w:r>
       <w:proofErr w:type="spellStart"/>
       <w:r>
         <w:rPr>
           <w:rFonts w:ascii="Arial" w:hAnsi="Arial" w:eastAsia="Arial" w:cs="Arial"/>
-          <w:color w:val="000000"/>
-          <w:sz w:val="22"/>
-          <w:szCs w:val="22"/>
-        </w:rPr>
-        <w:t>eResource</w:t>
+          <w:b w:val="1"/>
+          <w:bCs w:val="1"/>
+          <w:color w:val="000000" w:themeColor="text1" w:themeTint="FF" w:themeShade="FF"/>
+          <w:sz w:val="22"/>
+          <w:szCs w:val="22"/>
+        </w:rPr>
+        <w:t>wildfly</w:t>
       </w:r>
       <w:proofErr w:type="spellEnd"/>
       <w:r>
         <w:rPr>
           <w:rFonts w:ascii="Arial" w:hAnsi="Arial" w:eastAsia="Arial" w:cs="Arial"/>
-          <w:color w:val="000000"/>
-          <w:sz w:val="22"/>
-          <w:szCs w:val="22"/>
-        </w:rPr>
-        <w:t xml:space="preserve"> Scheduler is a multi-user feature rich software for resource management &amp; scheduling. This application lets </w:t>
-      </w:r>
-      <w:proofErr w:type="spellStart"/>
-      <w:r>
-        <w:rPr>
-          <w:rFonts w:ascii="Arial" w:hAnsi="Arial" w:eastAsia="Arial" w:cs="Arial"/>
-          <w:color w:val="000000"/>
-          <w:sz w:val="22"/>
-          <w:szCs w:val="22"/>
-        </w:rPr>
-        <w:t>organisations</w:t>
-      </w:r>
-      <w:proofErr w:type="spellEnd"/>
-      <w:r>
-        <w:rPr>
-          <w:rFonts w:ascii="Arial" w:hAnsi="Arial" w:eastAsia="Arial" w:cs="Arial"/>
-          <w:color w:val="000000"/>
-          <w:sz w:val="22"/>
-          <w:szCs w:val="22"/>
-        </w:rPr>
-        <w:t xml:space="preserve"> </w:t>
-      </w:r>
-      <w:r>
-        <w:rPr>
-          <w:rFonts w:ascii="Arial" w:hAnsi="Arial" w:eastAsia="Arial" w:cs="Arial"/>
-          <w:b/>
-          <w:color w:val="000000"/>
-          <w:sz w:val="22"/>
-          <w:szCs w:val="22"/>
-        </w:rPr>
-        <w:t>schedule, plan and manage employees, equipment and other resources on projects</w:t>
-      </w:r>
-      <w:r>
-        <w:rPr>
-          <w:rFonts w:ascii="Arial" w:hAnsi="Arial" w:eastAsia="Arial" w:cs="Arial"/>
-          <w:color w:val="000000"/>
-          <w:sz w:val="22"/>
-          <w:szCs w:val="22"/>
-        </w:rPr>
-        <w:t xml:space="preserve"> etc. The user can create calendars, fields of resources, projects, tasks, resource types, bookings on resources etc. A high level of flexibility was provided to have user defined fields for creating resource form, project form or booking form. Booking chart to book resource on project, time sheet, user defined calendar like features </w:t>
-      </w:r>
-      <w:proofErr w:type="gramStart"/>
-      <w:r>
-        <w:rPr>
-          <w:rFonts w:ascii="Arial" w:hAnsi="Arial" w:eastAsia="Arial" w:cs="Arial"/>
-          <w:color w:val="000000"/>
-          <w:sz w:val="22"/>
-          <w:szCs w:val="22"/>
-        </w:rPr>
-        <w:t>are</w:t>
-      </w:r>
-      <w:proofErr w:type="gramEnd"/>
-      <w:r>
-        <w:rPr>
-          <w:rFonts w:ascii="Arial" w:hAnsi="Arial" w:eastAsia="Arial" w:cs="Arial"/>
-          <w:color w:val="000000"/>
-          <w:sz w:val="22"/>
-          <w:szCs w:val="22"/>
-        </w:rPr>
-        <w:t xml:space="preserve"> given. It is a web version of e-</w:t>
-      </w:r>
-      <w:proofErr w:type="spellStart"/>
-      <w:r>
-        <w:rPr>
-          <w:rFonts w:ascii="Arial" w:hAnsi="Arial" w:eastAsia="Arial" w:cs="Arial"/>
-          <w:color w:val="000000"/>
-          <w:sz w:val="22"/>
-          <w:szCs w:val="22"/>
-        </w:rPr>
-        <w:t>resourcescheduler</w:t>
-      </w:r>
-      <w:proofErr w:type="spellEnd"/>
-      <w:r>
-        <w:rPr>
-          <w:rFonts w:ascii="Arial" w:hAnsi="Arial" w:eastAsia="Arial" w:cs="Arial"/>
-          <w:color w:val="000000"/>
-          <w:sz w:val="22"/>
-          <w:szCs w:val="22"/>
-        </w:rPr>
-        <w:t xml:space="preserve"> desktop application with even more flexibility and features.</w:t>
+          <w:b w:val="1"/>
+          <w:bCs w:val="1"/>
+          <w:color w:val="000000" w:themeColor="text1" w:themeTint="FF" w:themeShade="FF"/>
+          <w:sz w:val="22"/>
+          <w:szCs w:val="22"/>
+        </w:rPr>
+        <w:t>.</w:t>
       </w:r>
     </w:p>
     <w:p>
       <w:pPr>
+        <w:pStyle w:val="Normal"/>
         <w:pBdr>
           <w:top w:val="nil"/>
           <w:left w:val="nil"/>
@@ -2772,121 +3064,19 @@
         <w:ind w:left="720"/>
         <w:rPr>
           <w:rFonts w:ascii="Arial" w:hAnsi="Arial" w:eastAsia="Arial" w:cs="Arial"/>
-          <w:sz w:val="22"/>
-          <w:szCs w:val="22"/>
-        </w:rPr>
-      </w:pPr>
+          <w:color w:val="000000" w:themeColor="text1" w:themeTint="FF" w:themeShade="FF"/>
+          <w:sz w:val="24"/>
+          <w:szCs w:val="24"/>
+        </w:rPr>
+      </w:pPr>
+      <w:proofErr w:type="spellStart"/>
+      <w:proofErr w:type="spellEnd"/>
       <w:proofErr w:type="gramStart"/>
-      <w:r>
-        <w:rPr>
-          <w:rFonts w:ascii="Arial" w:hAnsi="Arial" w:eastAsia="Arial" w:cs="Arial"/>
-          <w:b/>
-          <w:color w:val="000000"/>
-          <w:sz w:val="22"/>
-          <w:szCs w:val="22"/>
-        </w:rPr>
-        <w:t>Technologies :</w:t>
-      </w:r>
       <w:proofErr w:type="gramEnd"/>
-      <w:r>
-        <w:rPr>
-          <w:rFonts w:ascii="Arial" w:hAnsi="Arial" w:eastAsia="Arial" w:cs="Arial"/>
-          <w:b/>
-          <w:color w:val="000000"/>
-          <w:sz w:val="22"/>
-          <w:szCs w:val="22"/>
-        </w:rPr>
-        <w:t xml:space="preserve"> Restful services, </w:t>
-      </w:r>
-      <w:proofErr w:type="spellStart"/>
-      <w:r>
-        <w:rPr>
-          <w:rFonts w:ascii="Arial" w:hAnsi="Arial" w:eastAsia="Arial" w:cs="Arial"/>
-          <w:b/>
-          <w:color w:val="000000"/>
-          <w:sz w:val="22"/>
-          <w:szCs w:val="22"/>
-        </w:rPr>
-        <w:t>angularjs</w:t>
-      </w:r>
-      <w:proofErr w:type="spellEnd"/>
-      <w:r>
-        <w:rPr>
-          <w:rFonts w:ascii="Arial" w:hAnsi="Arial" w:eastAsia="Arial" w:cs="Arial"/>
-          <w:b/>
-          <w:color w:val="000000"/>
-          <w:sz w:val="22"/>
-          <w:szCs w:val="22"/>
-        </w:rPr>
-        <w:t xml:space="preserve">, bootstrap, oauth2, aerospike, </w:t>
-      </w:r>
-      <w:proofErr w:type="spellStart"/>
-      <w:r>
-        <w:rPr>
-          <w:rFonts w:ascii="Arial" w:hAnsi="Arial" w:eastAsia="Arial" w:cs="Arial"/>
-          <w:b/>
-          <w:color w:val="000000"/>
-          <w:sz w:val="22"/>
-          <w:szCs w:val="22"/>
-        </w:rPr>
-        <w:t>javaee</w:t>
-      </w:r>
-      <w:proofErr w:type="spellEnd"/>
-      <w:r>
-        <w:rPr>
-          <w:rFonts w:ascii="Arial" w:hAnsi="Arial" w:eastAsia="Arial" w:cs="Arial"/>
-          <w:b/>
-          <w:color w:val="000000"/>
-          <w:sz w:val="22"/>
-          <w:szCs w:val="22"/>
-        </w:rPr>
-        <w:t xml:space="preserve">,  </w:t>
-      </w:r>
-      <w:proofErr w:type="spellStart"/>
-      <w:r>
-        <w:rPr>
-          <w:rFonts w:ascii="Arial" w:hAnsi="Arial" w:eastAsia="Arial" w:cs="Arial"/>
-          <w:b/>
-          <w:color w:val="000000"/>
-          <w:sz w:val="22"/>
-          <w:szCs w:val="22"/>
-        </w:rPr>
-        <w:t>wildfly</w:t>
-      </w:r>
-      <w:proofErr w:type="spellEnd"/>
-      <w:r>
-        <w:rPr>
-          <w:rFonts w:ascii="Arial" w:hAnsi="Arial" w:eastAsia="Arial" w:cs="Arial"/>
-          <w:b/>
-          <w:color w:val="000000"/>
-          <w:sz w:val="22"/>
-          <w:szCs w:val="22"/>
-        </w:rPr>
-        <w:t>.</w:t>
-      </w:r>
     </w:p>
     <w:p>
       <w:pPr>
-        <w:pBdr>
-          <w:top w:val="nil"/>
-          <w:left w:val="nil"/>
-          <w:bottom w:val="nil"/>
-          <w:right w:val="nil"/>
-          <w:between w:val="nil"/>
-        </w:pBdr>
-        <w:spacing w:after="0"/>
-        <w:ind w:left="720"/>
-        <w:rPr>
-          <w:rFonts w:ascii="Arial" w:hAnsi="Arial" w:eastAsia="Arial" w:cs="Arial"/>
-          <w:b/>
-          <w:color w:val="000000"/>
-          <w:sz w:val="24"/>
-          <w:szCs w:val="24"/>
-        </w:rPr>
-      </w:pPr>
-    </w:p>
-    <w:p>
-      <w:pPr>
+        <w:pStyle w:val="ListParagraph"/>
         <w:numPr>
           <w:ilvl w:val="0"/>
           <w:numId w:val="4"/>
@@ -2899,47 +3089,26 @@
           <w:between w:val="nil"/>
         </w:pBdr>
         <w:spacing w:after="0"/>
-        <w:ind w:right="578"/>
-        <w:rPr>
-          <w:rFonts w:ascii="Arial" w:hAnsi="Arial" w:eastAsia="Arial" w:cs="Arial"/>
-          <w:sz w:val="22"/>
-          <w:szCs w:val="22"/>
-        </w:rPr>
-      </w:pPr>
-      <w:proofErr w:type="spellStart"/>
-      <w:r>
-        <w:rPr>
-          <w:rFonts w:ascii="Arial" w:hAnsi="Arial" w:eastAsia="Arial" w:cs="Arial"/>
-          <w:b/>
-          <w:color w:val="000000"/>
+        <w:rPr>
+          <w:rFonts w:ascii="Arial" w:hAnsi="Arial" w:eastAsia="Arial" w:cs="Arial"/>
+          <w:b w:val="1"/>
+          <w:bCs w:val="1"/>
+          <w:color w:val="595959" w:themeColor="text1" w:themeTint="A6" w:themeShade="FF"/>
+          <w:sz w:val="22"/>
+          <w:szCs w:val="22"/>
+        </w:rPr>
+      </w:pPr>
+      <w:r>
+        <w:rPr>
+          <w:rFonts w:ascii="Arial" w:hAnsi="Arial" w:eastAsia="Arial" w:cs="Arial"/>
+          <w:b w:val="1"/>
+          <w:bCs w:val="1"/>
+          <w:color w:val="000000" w:themeColor="text1" w:themeTint="FF" w:themeShade="FF"/>
           <w:sz w:val="24"/>
           <w:szCs w:val="24"/>
         </w:rPr>
-        <w:t>Abho</w:t>
-      </w:r>
-      <w:proofErr w:type="spellEnd"/>
-      <w:r>
-        <w:rPr>
-          <w:rFonts w:ascii="Arial" w:hAnsi="Arial" w:eastAsia="Arial" w:cs="Arial"/>
-          <w:b/>
-          <w:color w:val="000000"/>
-          <w:sz w:val="24"/>
-          <w:szCs w:val="24"/>
-        </w:rPr>
-        <w:t xml:space="preserve"> costing </w:t>
-      </w:r>
-      <w:proofErr w:type="gramStart"/>
-      <w:r>
-        <w:rPr>
-          <w:rFonts w:ascii="Arial" w:hAnsi="Arial" w:eastAsia="Arial" w:cs="Arial"/>
-          <w:b/>
-          <w:color w:val="000000"/>
-          <w:sz w:val="24"/>
-          <w:szCs w:val="24"/>
-        </w:rPr>
-        <w:t>sheet :</w:t>
-      </w:r>
-      <w:proofErr w:type="gramEnd"/>
+        <w:t>CQuiz | Desktop application :</w:t>
+      </w:r>
     </w:p>
     <w:p>
       <w:pPr>
@@ -2961,131 +3130,65 @@
       <w:r>
         <w:rPr>
           <w:rFonts w:ascii="Arial" w:hAnsi="Arial" w:eastAsia="Arial" w:cs="Arial"/>
-          <w:color w:val="000000" w:themeColor="text1" w:themeTint="FF" w:themeShade="FF"/>
-          <w:sz w:val="22"/>
-          <w:szCs w:val="22"/>
-        </w:rPr>
-        <w:t>It is a Web application to manage costing of a fashion designing industry</w:t>
-      </w:r>
-      <w:r>
-        <w:rPr>
-          <w:rFonts w:ascii="Arial" w:hAnsi="Arial" w:eastAsia="Arial" w:cs="Arial"/>
-          <w:color w:val="000000" w:themeColor="text1" w:themeTint="FF" w:themeShade="FF"/>
-          <w:sz w:val="22"/>
-          <w:szCs w:val="22"/>
-        </w:rPr>
-        <w:t xml:space="preserve">.  </w:t>
-      </w:r>
-      <w:r>
-        <w:rPr>
-          <w:rFonts w:ascii="Arial" w:hAnsi="Arial" w:eastAsia="Arial" w:cs="Arial"/>
-          <w:color w:val="000000" w:themeColor="text1" w:themeTint="FF" w:themeShade="FF"/>
-          <w:sz w:val="22"/>
-          <w:szCs w:val="22"/>
-        </w:rPr>
-        <w:t xml:space="preserve">Client, fabric used and their costs, clothes category,  </w:t>
-      </w:r>
-      <w:proofErr w:type="spellStart"/>
-      <w:r>
-        <w:rPr>
-          <w:rFonts w:ascii="Arial" w:hAnsi="Arial" w:eastAsia="Arial" w:cs="Arial"/>
-          <w:color w:val="000000" w:themeColor="text1" w:themeTint="FF" w:themeShade="FF"/>
-          <w:sz w:val="22"/>
-          <w:szCs w:val="22"/>
-        </w:rPr>
-        <w:t>labour</w:t>
-      </w:r>
-      <w:proofErr w:type="spellEnd"/>
-      <w:r>
-        <w:rPr>
-          <w:rFonts w:ascii="Arial" w:hAnsi="Arial" w:eastAsia="Arial" w:cs="Arial"/>
-          <w:color w:val="000000" w:themeColor="text1" w:themeTint="FF" w:themeShade="FF"/>
-          <w:sz w:val="22"/>
-          <w:szCs w:val="22"/>
-        </w:rPr>
-        <w:t xml:space="preserve"> and their costs, dyeing cost, embroideries, overheads (electricity, internet,  </w:t>
-      </w:r>
-      <w:proofErr w:type="spellStart"/>
-      <w:r>
-        <w:rPr>
-          <w:rFonts w:ascii="Arial" w:hAnsi="Arial" w:eastAsia="Arial" w:cs="Arial"/>
-          <w:color w:val="000000" w:themeColor="text1" w:themeTint="FF" w:themeShade="FF"/>
-          <w:sz w:val="22"/>
-          <w:szCs w:val="22"/>
-        </w:rPr>
-        <w:t>etc</w:t>
-      </w:r>
-      <w:proofErr w:type="spellEnd"/>
-      <w:r>
-        <w:rPr>
-          <w:rFonts w:ascii="Arial" w:hAnsi="Arial" w:eastAsia="Arial" w:cs="Arial"/>
-          <w:color w:val="000000" w:themeColor="text1" w:themeTint="FF" w:themeShade="FF"/>
-          <w:sz w:val="22"/>
-          <w:szCs w:val="22"/>
-        </w:rPr>
-        <w:t>) could be managed with this application</w:t>
-      </w:r>
-      <w:r>
-        <w:rPr>
-          <w:rFonts w:ascii="Arial" w:hAnsi="Arial" w:eastAsia="Arial" w:cs="Arial"/>
-          <w:color w:val="000000" w:themeColor="text1" w:themeTint="FF" w:themeShade="FF"/>
-          <w:sz w:val="22"/>
-          <w:szCs w:val="22"/>
-        </w:rPr>
-        <w:t xml:space="preserve">.  </w:t>
-      </w:r>
-      <w:r>
-        <w:rPr>
-          <w:rFonts w:ascii="Arial" w:hAnsi="Arial" w:eastAsia="Arial" w:cs="Arial"/>
-          <w:color w:val="000000" w:themeColor="text1" w:themeTint="FF" w:themeShade="FF"/>
-          <w:sz w:val="22"/>
-          <w:szCs w:val="22"/>
-        </w:rPr>
-        <w:t xml:space="preserve">A precise cost of costumes </w:t>
-      </w:r>
-      <w:r>
-        <w:rPr>
-          <w:rFonts w:ascii="Arial" w:hAnsi="Arial" w:eastAsia="Arial" w:cs="Arial"/>
-          <w:color w:val="000000" w:themeColor="text1" w:themeTint="FF" w:themeShade="FF"/>
-          <w:sz w:val="22"/>
-          <w:szCs w:val="22"/>
-        </w:rPr>
-        <w:t>could be</w:t>
-      </w:r>
-      <w:r>
-        <w:rPr>
-          <w:rFonts w:ascii="Arial" w:hAnsi="Arial" w:eastAsia="Arial" w:cs="Arial"/>
-          <w:color w:val="000000" w:themeColor="text1" w:themeTint="FF" w:themeShade="FF"/>
-          <w:sz w:val="22"/>
-          <w:szCs w:val="22"/>
-        </w:rPr>
-        <w:t xml:space="preserve"> obtained in a particular month. A user of application could </w:t>
-      </w:r>
-      <w:r>
-        <w:rPr>
-          <w:rFonts w:ascii="Arial" w:hAnsi="Arial" w:eastAsia="Arial" w:cs="Arial"/>
-          <w:color w:val="000000" w:themeColor="text1" w:themeTint="FF" w:themeShade="FF"/>
-          <w:sz w:val="22"/>
-          <w:szCs w:val="22"/>
-        </w:rPr>
-        <w:t>be authorized to</w:t>
-      </w:r>
-      <w:r>
-        <w:rPr>
-          <w:rFonts w:ascii="Arial" w:hAnsi="Arial" w:eastAsia="Arial" w:cs="Arial"/>
-          <w:color w:val="000000" w:themeColor="text1" w:themeTint="FF" w:themeShade="FF"/>
-          <w:sz w:val="22"/>
-          <w:szCs w:val="22"/>
-        </w:rPr>
-        <w:t xml:space="preserve"> access components of application and could be restricted to access other part of application according to requirement. </w:t>
+          <w:color w:val="000000"/>
+          <w:sz w:val="22"/>
+          <w:szCs w:val="22"/>
+        </w:rPr>
+        <w:t xml:space="preserve">A desktop application that I </w:t>
+      </w:r>
+      <w:r>
+        <w:rPr>
+          <w:rFonts w:ascii="Arial" w:hAnsi="Arial" w:eastAsia="Arial" w:cs="Arial"/>
+          <w:b/>
+          <w:color w:val="000000"/>
+          <w:sz w:val="22"/>
+          <w:szCs w:val="22"/>
+        </w:rPr>
+        <w:t>developed to organize a quiz competition in Graphic era University</w:t>
+      </w:r>
+      <w:r>
+        <w:rPr>
+          <w:rFonts w:ascii="Arial" w:hAnsi="Arial" w:eastAsia="Arial" w:cs="Arial"/>
+          <w:color w:val="000000"/>
+          <w:sz w:val="22"/>
+          <w:szCs w:val="22"/>
+        </w:rPr>
+        <w:t>. The application has compile/run/save features for c programs. Questions were managed by admins. Provided with a clock showing count down time after which the user cannot edit his answers. Have account management for users, could be accessed by 2 passwords (</w:t>
       </w:r>
       <w:proofErr w:type="gramStart"/>
       <w:r>
         <w:rPr>
           <w:rFonts w:ascii="Arial" w:hAnsi="Arial" w:eastAsia="Arial" w:cs="Arial"/>
-          <w:b w:val="1"/>
-          <w:bCs w:val="1"/>
-          <w:color w:val="000000" w:themeColor="text1" w:themeTint="FF" w:themeShade="FF"/>
+          <w:color w:val="000000"/>
+          <w:sz w:val="22"/>
+          <w:szCs w:val="22"/>
+        </w:rPr>
+        <w:t>admin’s</w:t>
+      </w:r>
+      <w:proofErr w:type="gramEnd"/>
+      <w:r>
+        <w:rPr>
+          <w:rFonts w:ascii="Arial" w:hAnsi="Arial" w:eastAsia="Arial" w:cs="Arial"/>
+          <w:color w:val="000000"/>
+          <w:sz w:val="22"/>
+          <w:szCs w:val="22"/>
+        </w:rPr>
+        <w:t xml:space="preserve"> and user’s), small command line tools to generate passwords and merge data from different computers on which test is taken. Compilation of programs was done using Java Native Interface.</w:t>
+      </w:r>
+      <w:r>
+        <w:rPr>
+          <w:rFonts w:ascii="Arial" w:hAnsi="Arial" w:eastAsia="Arial" w:cs="Arial"/>
+          <w:sz w:val="22"/>
+          <w:szCs w:val="22"/>
+        </w:rPr>
+        <w:t xml:space="preserve"> </w:t>
+      </w:r>
+      <w:proofErr w:type="gramStart"/>
+      <w:r>
+        <w:rPr>
+          <w:rFonts w:ascii="Arial" w:hAnsi="Arial" w:eastAsia="Arial" w:cs="Arial"/>
+          <w:b/>
+          <w:color w:val="000000"/>
           <w:sz w:val="22"/>
           <w:szCs w:val="22"/>
         </w:rPr>
@@ -3095,89 +3198,17 @@
       <w:r>
         <w:rPr>
           <w:rFonts w:ascii="Arial" w:hAnsi="Arial" w:eastAsia="Arial" w:cs="Arial"/>
-          <w:b w:val="1"/>
-          <w:bCs w:val="1"/>
-          <w:color w:val="000000" w:themeColor="text1" w:themeTint="FF" w:themeShade="FF"/>
-          <w:sz w:val="22"/>
-          <w:szCs w:val="22"/>
-        </w:rPr>
-        <w:t xml:space="preserve"> Restful services,  </w:t>
-      </w:r>
-      <w:proofErr w:type="spellStart"/>
-      <w:r>
-        <w:rPr>
-          <w:rFonts w:ascii="Arial" w:hAnsi="Arial" w:eastAsia="Arial" w:cs="Arial"/>
-          <w:b w:val="1"/>
-          <w:bCs w:val="1"/>
-          <w:color w:val="000000" w:themeColor="text1" w:themeTint="FF" w:themeShade="FF"/>
-          <w:sz w:val="22"/>
-          <w:szCs w:val="22"/>
-        </w:rPr>
-        <w:t>angularjs</w:t>
-      </w:r>
-      <w:proofErr w:type="spellEnd"/>
-      <w:r>
-        <w:rPr>
-          <w:rFonts w:ascii="Arial" w:hAnsi="Arial" w:eastAsia="Arial" w:cs="Arial"/>
-          <w:b w:val="1"/>
-          <w:bCs w:val="1"/>
-          <w:color w:val="000000" w:themeColor="text1" w:themeTint="FF" w:themeShade="FF"/>
-          <w:sz w:val="22"/>
-          <w:szCs w:val="22"/>
-        </w:rPr>
-        <w:t xml:space="preserve">,  bootstrap,  servlets,  </w:t>
-      </w:r>
-      <w:proofErr w:type="spellStart"/>
-      <w:r>
-        <w:rPr>
-          <w:rFonts w:ascii="Arial" w:hAnsi="Arial" w:eastAsia="Arial" w:cs="Arial"/>
-          <w:b w:val="1"/>
-          <w:bCs w:val="1"/>
-          <w:color w:val="000000" w:themeColor="text1" w:themeTint="FF" w:themeShade="FF"/>
-          <w:sz w:val="22"/>
-          <w:szCs w:val="22"/>
-        </w:rPr>
-        <w:t>javaee</w:t>
-      </w:r>
-      <w:proofErr w:type="spellEnd"/>
-      <w:r>
-        <w:rPr>
-          <w:rFonts w:ascii="Arial" w:hAnsi="Arial" w:eastAsia="Arial" w:cs="Arial"/>
-          <w:b w:val="1"/>
-          <w:bCs w:val="1"/>
-          <w:color w:val="000000" w:themeColor="text1" w:themeTint="FF" w:themeShade="FF"/>
-          <w:sz w:val="22"/>
-          <w:szCs w:val="22"/>
-        </w:rPr>
-        <w:t xml:space="preserve">,  </w:t>
-      </w:r>
-      <w:proofErr w:type="spellStart"/>
-      <w:r>
-        <w:rPr>
-          <w:rFonts w:ascii="Arial" w:hAnsi="Arial" w:eastAsia="Arial" w:cs="Arial"/>
-          <w:b w:val="1"/>
-          <w:bCs w:val="1"/>
-          <w:color w:val="000000" w:themeColor="text1" w:themeTint="FF" w:themeShade="FF"/>
-          <w:sz w:val="22"/>
-          <w:szCs w:val="22"/>
-        </w:rPr>
-        <w:t>wildfly</w:t>
-      </w:r>
-      <w:proofErr w:type="spellEnd"/>
-      <w:r>
-        <w:rPr>
-          <w:rFonts w:ascii="Arial" w:hAnsi="Arial" w:eastAsia="Arial" w:cs="Arial"/>
-          <w:b w:val="1"/>
-          <w:bCs w:val="1"/>
-          <w:color w:val="000000" w:themeColor="text1" w:themeTint="FF" w:themeShade="FF"/>
-          <w:sz w:val="22"/>
-          <w:szCs w:val="22"/>
-        </w:rPr>
-        <w:t>.</w:t>
+          <w:b/>
+          <w:color w:val="000000"/>
+          <w:sz w:val="22"/>
+          <w:szCs w:val="22"/>
+        </w:rPr>
+        <w:t xml:space="preserve"> Java Swing, SAX, JNI, C, GCC</w:t>
       </w:r>
     </w:p>
     <w:p>
       <w:pPr>
+        <w:pStyle w:val="Normal"/>
         <w:pBdr>
           <w:top w:val="nil"/>
           <w:left w:val="nil"/>
@@ -3189,543 +3220,9 @@
         <w:ind w:left="720"/>
         <w:rPr>
           <w:rFonts w:ascii="Arial" w:hAnsi="Arial" w:eastAsia="Arial" w:cs="Arial"/>
-          <w:color w:val="000000"/>
+          <w:color w:val="000000" w:themeColor="text1" w:themeTint="FF" w:themeShade="FF"/>
           <w:sz w:val="24"/>
           <w:szCs w:val="24"/>
-        </w:rPr>
-      </w:pPr>
-    </w:p>
-    <w:p>
-      <w:pPr>
-        <w:numPr>
-          <w:ilvl w:val="0"/>
-          <w:numId w:val="4"/>
-        </w:numPr>
-        <w:pBdr>
-          <w:top w:val="nil"/>
-          <w:left w:val="nil"/>
-          <w:bottom w:val="nil"/>
-          <w:right w:val="nil"/>
-          <w:between w:val="nil"/>
-        </w:pBdr>
-        <w:spacing w:after="0"/>
-        <w:ind w:right="578"/>
-        <w:rPr>
-          <w:rFonts w:ascii="Arial" w:hAnsi="Arial" w:eastAsia="Arial" w:cs="Arial"/>
-          <w:sz w:val="22"/>
-          <w:szCs w:val="22"/>
-        </w:rPr>
-      </w:pPr>
-      <w:r>
-        <w:rPr>
-          <w:rFonts w:ascii="Arial" w:hAnsi="Arial" w:eastAsia="Arial" w:cs="Arial"/>
-          <w:b/>
-          <w:color w:val="000000"/>
-          <w:sz w:val="24"/>
-          <w:szCs w:val="24"/>
-        </w:rPr>
-        <w:t xml:space="preserve">Image </w:t>
-      </w:r>
-      <w:proofErr w:type="gramStart"/>
-      <w:r>
-        <w:rPr>
-          <w:rFonts w:ascii="Arial" w:hAnsi="Arial" w:eastAsia="Arial" w:cs="Arial"/>
-          <w:b/>
-          <w:color w:val="000000"/>
-          <w:sz w:val="24"/>
-          <w:szCs w:val="24"/>
-        </w:rPr>
-        <w:t>Embedder</w:t>
-      </w:r>
-      <w:r>
-        <w:rPr>
-          <w:rFonts w:ascii="Arial" w:hAnsi="Arial" w:eastAsia="Arial" w:cs="Arial"/>
-          <w:color w:val="000000"/>
-          <w:sz w:val="24"/>
-          <w:szCs w:val="24"/>
-        </w:rPr>
-        <w:t xml:space="preserve"> :</w:t>
-      </w:r>
-      <w:proofErr w:type="gramEnd"/>
-    </w:p>
-    <w:p>
-      <w:pPr>
-        <w:pBdr>
-          <w:top w:val="nil"/>
-          <w:left w:val="nil"/>
-          <w:bottom w:val="nil"/>
-          <w:right w:val="nil"/>
-          <w:between w:val="nil"/>
-        </w:pBdr>
-        <w:spacing w:after="0"/>
-        <w:ind w:left="720"/>
-        <w:rPr>
-          <w:rFonts w:ascii="Arial" w:hAnsi="Arial" w:eastAsia="Arial" w:cs="Arial"/>
-          <w:sz w:val="22"/>
-          <w:szCs w:val="22"/>
-        </w:rPr>
-      </w:pPr>
-      <w:r>
-        <w:rPr>
-          <w:rFonts w:ascii="Arial" w:hAnsi="Arial" w:eastAsia="Arial" w:cs="Arial"/>
-          <w:color w:val="00000A"/>
-          <w:sz w:val="22"/>
-          <w:szCs w:val="22"/>
-        </w:rPr>
-        <w:t xml:space="preserve">The purpose of this software (Image Embedder) was to provide users easy access to basic information like weather forecasting, reminders, events </w:t>
-      </w:r>
-      <w:proofErr w:type="spellStart"/>
-      <w:r>
-        <w:rPr>
-          <w:rFonts w:ascii="Arial" w:hAnsi="Arial" w:eastAsia="Arial" w:cs="Arial"/>
-          <w:color w:val="00000A"/>
-          <w:sz w:val="22"/>
-          <w:szCs w:val="22"/>
-        </w:rPr>
-        <w:t>etc</w:t>
-      </w:r>
-      <w:proofErr w:type="spellEnd"/>
-      <w:r>
-        <w:rPr>
-          <w:rFonts w:ascii="Arial" w:hAnsi="Arial" w:eastAsia="Arial" w:cs="Arial"/>
-          <w:color w:val="00000A"/>
-          <w:sz w:val="22"/>
-          <w:szCs w:val="22"/>
-        </w:rPr>
-        <w:t xml:space="preserve"> as efficiently as possible. The application’s code is manageable and scalable and well documented. Suppose a user has installed this application in his computer, then when he starts the computer, he can see the weather forecasting information in desktop wallpaper as if somebody has changed his wallpaper and edited it, so that a cool gadget like faded image could be seen over it. In this software, I had used desktop wallpapers to display some general information to the user. A good level of image processing code was written in this application. </w:t>
-      </w:r>
-      <w:proofErr w:type="gramStart"/>
-      <w:r>
-        <w:rPr>
-          <w:rFonts w:ascii="Arial" w:hAnsi="Arial" w:eastAsia="Arial" w:cs="Arial"/>
-          <w:b/>
-          <w:color w:val="00000A"/>
-          <w:sz w:val="22"/>
-          <w:szCs w:val="22"/>
-        </w:rPr>
-        <w:t>Technologies :</w:t>
-      </w:r>
-      <w:proofErr w:type="gramEnd"/>
-      <w:r>
-        <w:rPr>
-          <w:rFonts w:ascii="Arial" w:hAnsi="Arial" w:eastAsia="Arial" w:cs="Arial"/>
-          <w:b/>
-          <w:color w:val="00000A"/>
-          <w:sz w:val="22"/>
-          <w:szCs w:val="22"/>
-        </w:rPr>
-        <w:t xml:space="preserve"> Java Swing, JNI, Batch file programming, Google geocode API, Open Weather API, SAX.</w:t>
-      </w:r>
-      <w:r>
-        <w:br w:type="page"/>
-      </w:r>
-    </w:p>
-    <w:p>
-      <w:pPr>
-        <w:numPr>
-          <w:ilvl w:val="0"/>
-          <w:numId w:val="4"/>
-        </w:numPr>
-        <w:pBdr>
-          <w:top w:val="nil"/>
-          <w:left w:val="nil"/>
-          <w:bottom w:val="nil"/>
-          <w:right w:val="nil"/>
-          <w:between w:val="nil"/>
-        </w:pBdr>
-        <w:spacing w:after="0"/>
-        <w:rPr>
-          <w:rFonts w:ascii="Arial" w:hAnsi="Arial" w:eastAsia="Arial" w:cs="Arial"/>
-          <w:sz w:val="22"/>
-          <w:szCs w:val="22"/>
-        </w:rPr>
-      </w:pPr>
-      <w:proofErr w:type="spellStart"/>
-      <w:r>
-        <w:rPr>
-          <w:rFonts w:ascii="Arial" w:hAnsi="Arial" w:eastAsia="Arial" w:cs="Arial"/>
-          <w:b/>
-          <w:color w:val="000000"/>
-          <w:sz w:val="24"/>
-          <w:szCs w:val="24"/>
-        </w:rPr>
-        <w:lastRenderedPageBreak/>
-        <w:t>CQuiz</w:t>
-      </w:r>
-      <w:proofErr w:type="spellEnd"/>
-      <w:r>
-        <w:rPr>
-          <w:rFonts w:ascii="Arial" w:hAnsi="Arial" w:eastAsia="Arial" w:cs="Arial"/>
-          <w:b/>
-          <w:color w:val="000000"/>
-          <w:sz w:val="24"/>
-          <w:szCs w:val="24"/>
-        </w:rPr>
-        <w:t xml:space="preserve"> | Desktop </w:t>
-      </w:r>
-      <w:proofErr w:type="gramStart"/>
-      <w:r>
-        <w:rPr>
-          <w:rFonts w:ascii="Arial" w:hAnsi="Arial" w:eastAsia="Arial" w:cs="Arial"/>
-          <w:b/>
-          <w:color w:val="000000"/>
-          <w:sz w:val="24"/>
-          <w:szCs w:val="24"/>
-        </w:rPr>
-        <w:t>application :</w:t>
-      </w:r>
-      <w:proofErr w:type="gramEnd"/>
-    </w:p>
-    <w:p>
-      <w:pPr>
-        <w:pBdr>
-          <w:top w:val="nil"/>
-          <w:left w:val="nil"/>
-          <w:bottom w:val="nil"/>
-          <w:right w:val="nil"/>
-          <w:between w:val="nil"/>
-        </w:pBdr>
-        <w:spacing w:after="0"/>
-        <w:ind w:left="720"/>
-        <w:rPr>
-          <w:rFonts w:ascii="Arial" w:hAnsi="Arial" w:eastAsia="Arial" w:cs="Arial"/>
-          <w:sz w:val="22"/>
-          <w:szCs w:val="22"/>
-        </w:rPr>
-      </w:pPr>
-      <w:r>
-        <w:rPr>
-          <w:rFonts w:ascii="Arial" w:hAnsi="Arial" w:eastAsia="Arial" w:cs="Arial"/>
-          <w:color w:val="000000"/>
-          <w:sz w:val="22"/>
-          <w:szCs w:val="22"/>
-        </w:rPr>
-        <w:t xml:space="preserve">A desktop application that I </w:t>
-      </w:r>
-      <w:r>
-        <w:rPr>
-          <w:rFonts w:ascii="Arial" w:hAnsi="Arial" w:eastAsia="Arial" w:cs="Arial"/>
-          <w:b/>
-          <w:color w:val="000000"/>
-          <w:sz w:val="22"/>
-          <w:szCs w:val="22"/>
-        </w:rPr>
-        <w:t>developed to organize a quiz competition in Graphic era University</w:t>
-      </w:r>
-      <w:r>
-        <w:rPr>
-          <w:rFonts w:ascii="Arial" w:hAnsi="Arial" w:eastAsia="Arial" w:cs="Arial"/>
-          <w:color w:val="000000"/>
-          <w:sz w:val="22"/>
-          <w:szCs w:val="22"/>
-        </w:rPr>
-        <w:t>. The application has compile/run/save features for c programs. Questions were managed by admins. Provided with a clock showing count down time after which the user cannot edit his answers. Have account management for users, could be accessed by 2 passwords (</w:t>
-      </w:r>
-      <w:proofErr w:type="gramStart"/>
-      <w:r>
-        <w:rPr>
-          <w:rFonts w:ascii="Arial" w:hAnsi="Arial" w:eastAsia="Arial" w:cs="Arial"/>
-          <w:color w:val="000000"/>
-          <w:sz w:val="22"/>
-          <w:szCs w:val="22"/>
-        </w:rPr>
-        <w:t>admin’s</w:t>
-      </w:r>
-      <w:proofErr w:type="gramEnd"/>
-      <w:r>
-        <w:rPr>
-          <w:rFonts w:ascii="Arial" w:hAnsi="Arial" w:eastAsia="Arial" w:cs="Arial"/>
-          <w:color w:val="000000"/>
-          <w:sz w:val="22"/>
-          <w:szCs w:val="22"/>
-        </w:rPr>
-        <w:t xml:space="preserve"> and user’s), small command line tools to generate passwords and merge data from different computers on which test is taken. Compilation of programs was done using Java Native Interface.</w:t>
-      </w:r>
-      <w:r>
-        <w:rPr>
-          <w:rFonts w:ascii="Arial" w:hAnsi="Arial" w:eastAsia="Arial" w:cs="Arial"/>
-          <w:sz w:val="22"/>
-          <w:szCs w:val="22"/>
-        </w:rPr>
-        <w:t xml:space="preserve"> </w:t>
-      </w:r>
-      <w:proofErr w:type="gramStart"/>
-      <w:r>
-        <w:rPr>
-          <w:rFonts w:ascii="Arial" w:hAnsi="Arial" w:eastAsia="Arial" w:cs="Arial"/>
-          <w:b/>
-          <w:color w:val="000000"/>
-          <w:sz w:val="22"/>
-          <w:szCs w:val="22"/>
-        </w:rPr>
-        <w:t>Technologies :</w:t>
-      </w:r>
-      <w:proofErr w:type="gramEnd"/>
-      <w:r>
-        <w:rPr>
-          <w:rFonts w:ascii="Arial" w:hAnsi="Arial" w:eastAsia="Arial" w:cs="Arial"/>
-          <w:b/>
-          <w:color w:val="000000"/>
-          <w:sz w:val="22"/>
-          <w:szCs w:val="22"/>
-        </w:rPr>
-        <w:t xml:space="preserve"> Java Swing, SAX, JNI, C, GCC</w:t>
-      </w:r>
-    </w:p>
-    <w:p>
-      <w:pPr>
-        <w:pBdr>
-          <w:top w:val="nil"/>
-          <w:left w:val="nil"/>
-          <w:bottom w:val="nil"/>
-          <w:right w:val="nil"/>
-          <w:between w:val="nil"/>
-        </w:pBdr>
-        <w:spacing w:after="0"/>
-        <w:ind w:left="720"/>
-        <w:rPr>
-          <w:rFonts w:ascii="Arial" w:hAnsi="Arial" w:eastAsia="Arial" w:cs="Arial"/>
-          <w:color w:val="000000"/>
-          <w:sz w:val="24"/>
-          <w:szCs w:val="24"/>
-        </w:rPr>
-      </w:pPr>
-    </w:p>
-    <w:p>
-      <w:pPr>
-        <w:numPr>
-          <w:ilvl w:val="0"/>
-          <w:numId w:val="4"/>
-        </w:numPr>
-        <w:pBdr>
-          <w:top w:val="nil"/>
-          <w:left w:val="nil"/>
-          <w:bottom w:val="nil"/>
-          <w:right w:val="nil"/>
-          <w:between w:val="nil"/>
-        </w:pBdr>
-        <w:spacing w:after="0"/>
-        <w:ind w:right="578"/>
-        <w:rPr>
-          <w:rFonts w:ascii="Arial" w:hAnsi="Arial" w:eastAsia="Arial" w:cs="Arial"/>
-          <w:sz w:val="22"/>
-          <w:szCs w:val="22"/>
-        </w:rPr>
-      </w:pPr>
-      <w:proofErr w:type="gramStart"/>
-      <w:r>
-        <w:rPr>
-          <w:rFonts w:ascii="Arial" w:hAnsi="Arial" w:eastAsia="Arial" w:cs="Arial"/>
-          <w:b/>
-          <w:color w:val="000000"/>
-          <w:sz w:val="24"/>
-          <w:szCs w:val="24"/>
-        </w:rPr>
-        <w:t>Notifier</w:t>
-      </w:r>
-      <w:r>
-        <w:rPr>
-          <w:rFonts w:ascii="Arial" w:hAnsi="Arial" w:eastAsia="Arial" w:cs="Arial"/>
-          <w:color w:val="000000"/>
-          <w:sz w:val="24"/>
-          <w:szCs w:val="24"/>
-        </w:rPr>
-        <w:t xml:space="preserve"> :</w:t>
-      </w:r>
-      <w:proofErr w:type="gramEnd"/>
-    </w:p>
-    <w:p>
-      <w:pPr>
-        <w:pBdr>
-          <w:top w:val="nil"/>
-          <w:left w:val="nil"/>
-          <w:bottom w:val="nil"/>
-          <w:right w:val="nil"/>
-          <w:between w:val="nil"/>
-        </w:pBdr>
-        <w:spacing w:after="0"/>
-        <w:ind w:left="720"/>
-        <w:rPr>
-          <w:rFonts w:ascii="Arial" w:hAnsi="Arial" w:eastAsia="Arial" w:cs="Arial"/>
-          <w:sz w:val="22"/>
-          <w:szCs w:val="22"/>
-        </w:rPr>
-      </w:pPr>
-      <w:r>
-        <w:rPr>
-          <w:rFonts w:ascii="Arial" w:hAnsi="Arial" w:eastAsia="Arial" w:cs="Arial"/>
-          <w:color w:val="000000" w:themeColor="text1" w:themeTint="FF" w:themeShade="FF"/>
-          <w:sz w:val="22"/>
-          <w:szCs w:val="22"/>
-        </w:rPr>
-        <w:t xml:space="preserve">This is a web application that can notify users about some </w:t>
-      </w:r>
-      <w:r>
-        <w:rPr>
-          <w:rFonts w:ascii="Arial" w:hAnsi="Arial" w:eastAsia="Arial" w:cs="Arial"/>
-          <w:color w:val="000000" w:themeColor="text1" w:themeTint="FF" w:themeShade="FF"/>
-          <w:sz w:val="22"/>
-          <w:szCs w:val="22"/>
-        </w:rPr>
-        <w:t>tasks</w:t>
-      </w:r>
-      <w:r>
-        <w:rPr>
-          <w:rFonts w:ascii="Arial" w:hAnsi="Arial" w:eastAsia="Arial" w:cs="Arial"/>
-          <w:color w:val="000000" w:themeColor="text1" w:themeTint="FF" w:themeShade="FF"/>
-          <w:sz w:val="22"/>
-          <w:szCs w:val="22"/>
-        </w:rPr>
-        <w:t xml:space="preserve"> or let him write daily notes. Application lets users create reminders and get notified on </w:t>
-      </w:r>
-      <w:r>
-        <w:rPr>
-          <w:rFonts w:ascii="Arial" w:hAnsi="Arial" w:eastAsia="Arial" w:cs="Arial"/>
-          <w:color w:val="000000" w:themeColor="text1" w:themeTint="FF" w:themeShade="FF"/>
-          <w:sz w:val="22"/>
-          <w:szCs w:val="22"/>
-        </w:rPr>
-        <w:t>particular date-time</w:t>
-      </w:r>
-      <w:r>
-        <w:rPr>
-          <w:rFonts w:ascii="Arial" w:hAnsi="Arial" w:eastAsia="Arial" w:cs="Arial"/>
-          <w:color w:val="000000" w:themeColor="text1" w:themeTint="FF" w:themeShade="FF"/>
-          <w:sz w:val="22"/>
-          <w:szCs w:val="22"/>
-        </w:rPr>
-        <w:t xml:space="preserve">. Along with this separate note writing screen is provided that could be used to </w:t>
-      </w:r>
-      <w:r>
-        <w:rPr>
-          <w:rFonts w:ascii="Arial" w:hAnsi="Arial" w:eastAsia="Arial" w:cs="Arial"/>
-          <w:color w:val="000000" w:themeColor="text1" w:themeTint="FF" w:themeShade="FF"/>
-          <w:sz w:val="22"/>
-          <w:szCs w:val="22"/>
-        </w:rPr>
-        <w:t>maintain</w:t>
-      </w:r>
-      <w:r>
-        <w:rPr>
-          <w:rFonts w:ascii="Arial" w:hAnsi="Arial" w:eastAsia="Arial" w:cs="Arial"/>
-          <w:color w:val="000000" w:themeColor="text1" w:themeTint="FF" w:themeShade="FF"/>
-          <w:sz w:val="22"/>
-          <w:szCs w:val="22"/>
-        </w:rPr>
-        <w:t xml:space="preserve"> a daily writing diary. A good account management, nice looking notifiers (reminder gadgets), fully featured note writing area, cool self-developed (with jQuery) slider are present in this web application. </w:t>
-      </w:r>
-      <w:proofErr w:type="gramStart"/>
-      <w:r>
-        <w:rPr>
-          <w:rFonts w:ascii="Arial" w:hAnsi="Arial" w:eastAsia="Arial" w:cs="Arial"/>
-          <w:b w:val="1"/>
-          <w:bCs w:val="1"/>
-          <w:color w:val="000000" w:themeColor="text1" w:themeTint="FF" w:themeShade="FF"/>
-          <w:sz w:val="22"/>
-          <w:szCs w:val="22"/>
-        </w:rPr>
-        <w:t>Technologies :</w:t>
-      </w:r>
-      <w:proofErr w:type="gramEnd"/>
-      <w:r>
-        <w:rPr>
-          <w:rFonts w:ascii="Arial" w:hAnsi="Arial" w:eastAsia="Arial" w:cs="Arial"/>
-          <w:b w:val="1"/>
-          <w:bCs w:val="1"/>
-          <w:color w:val="000000" w:themeColor="text1" w:themeTint="FF" w:themeShade="FF"/>
-          <w:sz w:val="22"/>
-          <w:szCs w:val="22"/>
-        </w:rPr>
-        <w:t xml:space="preserve"> PHP, AJAX, jQuery, </w:t>
-      </w:r>
-      <w:proofErr w:type="spellStart"/>
-      <w:r>
-        <w:rPr>
-          <w:rFonts w:ascii="Arial" w:hAnsi="Arial" w:eastAsia="Arial" w:cs="Arial"/>
-          <w:b w:val="1"/>
-          <w:bCs w:val="1"/>
-          <w:color w:val="000000" w:themeColor="text1" w:themeTint="FF" w:themeShade="FF"/>
-          <w:sz w:val="22"/>
-          <w:szCs w:val="22"/>
-        </w:rPr>
-        <w:t>tinyMCE</w:t>
-      </w:r>
-      <w:proofErr w:type="spellEnd"/>
-      <w:r>
-        <w:rPr>
-          <w:rFonts w:ascii="Arial" w:hAnsi="Arial" w:eastAsia="Arial" w:cs="Arial"/>
-          <w:b w:val="1"/>
-          <w:bCs w:val="1"/>
-          <w:color w:val="000000" w:themeColor="text1" w:themeTint="FF" w:themeShade="FF"/>
-          <w:sz w:val="22"/>
-          <w:szCs w:val="22"/>
-        </w:rPr>
-        <w:t xml:space="preserve">,  </w:t>
-      </w:r>
-      <w:proofErr w:type="spellStart"/>
-      <w:r>
-        <w:rPr>
-          <w:rFonts w:ascii="Arial" w:hAnsi="Arial" w:eastAsia="Arial" w:cs="Arial"/>
-          <w:b w:val="1"/>
-          <w:bCs w:val="1"/>
-          <w:color w:val="000000" w:themeColor="text1" w:themeTint="FF" w:themeShade="FF"/>
-          <w:sz w:val="22"/>
-          <w:szCs w:val="22"/>
-        </w:rPr>
-        <w:t>mysql</w:t>
-      </w:r>
-      <w:proofErr w:type="spellEnd"/>
-      <w:r>
-        <w:rPr>
-          <w:rFonts w:ascii="Arial" w:hAnsi="Arial" w:eastAsia="Arial" w:cs="Arial"/>
-          <w:b w:val="1"/>
-          <w:bCs w:val="1"/>
-          <w:color w:val="000000" w:themeColor="text1" w:themeTint="FF" w:themeShade="FF"/>
-          <w:sz w:val="22"/>
-          <w:szCs w:val="22"/>
-        </w:rPr>
-        <w:t xml:space="preserve">,  </w:t>
-      </w:r>
-      <w:proofErr w:type="spellStart"/>
-      <w:r>
-        <w:rPr>
-          <w:rFonts w:ascii="Arial" w:hAnsi="Arial" w:eastAsia="Arial" w:cs="Arial"/>
-          <w:b w:val="1"/>
-          <w:bCs w:val="1"/>
-          <w:color w:val="000000" w:themeColor="text1" w:themeTint="FF" w:themeShade="FF"/>
-          <w:sz w:val="22"/>
-          <w:szCs w:val="22"/>
-        </w:rPr>
-        <w:t>apache</w:t>
-      </w:r>
-      <w:proofErr w:type="spellEnd"/>
-      <w:r>
-        <w:rPr>
-          <w:rFonts w:ascii="Arial" w:hAnsi="Arial" w:eastAsia="Arial" w:cs="Arial"/>
-          <w:b w:val="1"/>
-          <w:bCs w:val="1"/>
-          <w:color w:val="000000" w:themeColor="text1" w:themeTint="FF" w:themeShade="FF"/>
-          <w:sz w:val="22"/>
-          <w:szCs w:val="22"/>
-        </w:rPr>
-        <w:t xml:space="preserve"> tomcat</w:t>
-      </w:r>
-    </w:p>
-    <w:p>
-      <w:pPr>
-        <w:pBdr>
-          <w:top w:val="nil"/>
-          <w:left w:val="nil"/>
-          <w:bottom w:val="nil"/>
-          <w:right w:val="nil"/>
-          <w:between w:val="nil"/>
-        </w:pBdr>
-        <w:spacing w:after="0"/>
-        <w:ind w:left="720"/>
-        <w:rPr>
-          <w:rFonts w:ascii="Arial" w:hAnsi="Arial" w:eastAsia="Arial" w:cs="Arial"/>
-          <w:sz w:val="22"/>
-          <w:szCs w:val="22"/>
         </w:rPr>
       </w:pPr>
     </w:p>
@@ -3797,33 +3294,50 @@
     </w:p>
     <w:p>
       <w:pPr>
+        <w:pStyle w:val="Normal"/>
         <w:numPr>
           <w:ilvl w:val="0"/>
           <w:numId w:val="3"/>
         </w:numPr>
-        <w:pBdr>
-          <w:top w:val="nil"/>
-          <w:left w:val="nil"/>
-          <w:bottom w:val="nil"/>
-          <w:right w:val="nil"/>
-          <w:between w:val="nil"/>
-        </w:pBdr>
-        <w:spacing w:after="0"/>
-        <w:ind w:right="578"/>
-        <w:rPr>
-          <w:rFonts w:ascii="Arial" w:hAnsi="Arial" w:eastAsia="Arial" w:cs="Arial"/>
-          <w:sz w:val="22"/>
-          <w:szCs w:val="22"/>
-        </w:rPr>
-      </w:pPr>
-      <w:r>
-        <w:rPr>
-          <w:rFonts w:ascii="Arial" w:hAnsi="Arial" w:eastAsia="Arial" w:cs="Arial"/>
-          <w:color w:val="000000"/>
-          <w:sz w:val="22"/>
-          <w:szCs w:val="22"/>
-        </w:rPr>
-        <w:t>MS in Data Science (Currently pursuing)</w:t>
+        <w:bidi w:val="0"/>
+        <w:spacing w:before="0" w:beforeAutospacing="off" w:after="0" w:afterAutospacing="off" w:line="259" w:lineRule="auto"/>
+        <w:ind w:left="720" w:right="578" w:hanging="360"/>
+        <w:jc w:val="left"/>
+        <w:rPr>
+          <w:rFonts w:ascii="Arial" w:hAnsi="Arial" w:eastAsia="Arial" w:cs="Arial"/>
+          <w:color w:val="595959" w:themeColor="text1" w:themeTint="A6" w:themeShade="FF"/>
+          <w:sz w:val="22"/>
+          <w:szCs w:val="22"/>
+        </w:rPr>
+      </w:pPr>
+      <w:r>
+        <w:rPr>
+          <w:rFonts w:ascii="Arial" w:hAnsi="Arial" w:eastAsia="Arial" w:cs="Arial"/>
+          <w:color w:val="000000" w:themeColor="text1" w:themeTint="FF" w:themeShade="FF"/>
+          <w:sz w:val="22"/>
+          <w:szCs w:val="22"/>
+        </w:rPr>
+        <w:t xml:space="preserve">PG Diploma </w:t>
+      </w:r>
+      <w:proofErr w:type="spellStart"/>
+      <w:r>
+        <w:rPr>
+          <w:rFonts w:ascii="Arial" w:hAnsi="Arial" w:eastAsia="Arial" w:cs="Arial"/>
+          <w:color w:val="000000" w:themeColor="text1" w:themeTint="FF" w:themeShade="FF"/>
+          <w:sz w:val="22"/>
+          <w:szCs w:val="22"/>
+        </w:rPr>
+        <w:t>Diploma</w:t>
+      </w:r>
+      <w:proofErr w:type="spellEnd"/>
+      <w:r>
+        <w:rPr>
+          <w:rFonts w:ascii="Arial" w:hAnsi="Arial" w:eastAsia="Arial" w:cs="Arial"/>
+          <w:color w:val="000000" w:themeColor="text1" w:themeTint="FF" w:themeShade="FF"/>
+          <w:sz w:val="22"/>
+          <w:szCs w:val="22"/>
+        </w:rPr>
+        <w:t xml:space="preserve"> from IIITB</w:t>
       </w:r>
     </w:p>
     <w:p>
@@ -4685,7 +4199,17 @@
           </w:pPr>
           <w:r>
             <w:rPr/>
-            <w:t>Last Updated on 17th July 2022</w:t>
+            <w:t>Last Updated on 2</w:t>
+          </w:r>
+          <w:r>
+            <w:rPr>
+              <w:vertAlign w:val="superscript"/>
+            </w:rPr>
+            <w:t>nd</w:t>
+          </w:r>
+          <w:r>
+            <w:rPr/>
+            <w:t xml:space="preserve"> August 2022</w:t>
           </w:r>
         </w:p>
       </w:tc>
@@ -4923,6 +4447,91 @@
 
 <file path=word/numbering.xml><?xml version="1.0" encoding="utf-8"?>
 <w:numbering xmlns:wpc="http://schemas.microsoft.com/office/word/2010/wordprocessingCanvas" xmlns:cx="http://schemas.microsoft.com/office/drawing/2014/chartex" xmlns:cx1="http://schemas.microsoft.com/office/drawing/2015/9/8/chartex" xmlns:cx2="http://schemas.microsoft.com/office/drawing/2015/10/21/chartex" xmlns:cx3="http://schemas.microsoft.com/office/drawing/2016/5/9/chartex" xmlns:cx4="http://schemas.microsoft.com/office/drawing/2016/5/10/chartex" xmlns:cx5="http://schemas.microsoft.com/office/drawing/2016/5/11/chartex" xmlns:cx6="http://schemas.microsoft.com/office/drawing/2016/5/12/chartex" xmlns:cx7="http://schemas.microsoft.com/office/drawing/2016/5/13/chartex" xmlns:cx8="http://schemas.microsoft.com/office/drawing/2016/5/14/chartex" xmlns:mc="http://schemas.openxmlformats.org/markup-compatibility/2006" xmlns:aink="http://schemas.microsoft.com/office/drawing/2016/ink" xmlns:am3d="http://schemas.microsoft.com/office/drawing/2017/model3d" xmlns:o="urn:schemas-microsoft-com:office:office" xmlns:oel="http://schemas.microsoft.com/office/2019/extlst" xmlns:r="http://schemas.openxmlformats.org/officeDocument/2006/relationships" xmlns:m="http://schemas.openxmlformats.org/officeDocument/2006/math" xmlns:v="urn:schemas-microsoft-com:vml" xmlns:wp14="http://schemas.microsoft.com/office/word/2010/wordprocessingDrawing" xmlns:wp="http://schemas.openxmlformats.org/drawingml/2006/wordprocessingDrawing" xmlns:w10="urn:schemas-microsoft-com:office:word" xmlns:w="http://schemas.openxmlformats.org/wordprocessingml/2006/main" xmlns:w14="http://schemas.microsoft.com/office/word/2010/wordml" xmlns:w15="http://schemas.microsoft.com/office/word/2012/wordml" xmlns:w16cex="http://schemas.microsoft.com/office/word/2018/wordml/cex" xmlns:w16cid="http://schemas.microsoft.com/office/word/2016/wordml/cid" xmlns:w16="http://schemas.microsoft.com/office/word/2018/wordml" xmlns:w16sdtdh="http://schemas.microsoft.com/office/word/2020/wordml/sdtdatahash" xmlns:w16se="http://schemas.microsoft.com/office/word/2015/wordml/symex" xmlns:wpg="http://schemas.microsoft.com/office/word/2010/wordprocessingGroup" xmlns:wpi="http://schemas.microsoft.com/office/word/2010/wordprocessingInk" xmlns:wne="http://schemas.microsoft.com/office/word/2006/wordml" xmlns:wps="http://schemas.microsoft.com/office/word/2010/wordprocessingShape" mc:Ignorable="w14 w15 w16se w16cid w16 w16cex w16sdtdh wp14">
+  <w:abstractNum xmlns:w="http://schemas.openxmlformats.org/wordprocessingml/2006/main" w:abstractNumId="5">
+    <w:nsid w:val="1ad31690"/>
+    <w:multiLevelType xmlns:w="http://schemas.openxmlformats.org/wordprocessingml/2006/main" w:val="hybridMultilevel"/>
+    <w:lvl xmlns:w="http://schemas.openxmlformats.org/wordprocessingml/2006/main" w:ilvl="0">
+      <w:start w:val="1"/>
+      <w:numFmt w:val="decimal"/>
+      <w:lvlText w:val="%1."/>
+      <w:lvlJc w:val="left"/>
+      <w:pPr>
+        <w:ind w:left="720" w:hanging="360"/>
+      </w:pPr>
+    </w:lvl>
+    <w:lvl xmlns:w="http://schemas.openxmlformats.org/wordprocessingml/2006/main" w:ilvl="1">
+      <w:start w:val="1"/>
+      <w:numFmt w:val="lowerLetter"/>
+      <w:lvlText w:val="%2."/>
+      <w:lvlJc w:val="left"/>
+      <w:pPr>
+        <w:ind w:left="1440" w:hanging="360"/>
+      </w:pPr>
+    </w:lvl>
+    <w:lvl xmlns:w="http://schemas.openxmlformats.org/wordprocessingml/2006/main" w:ilvl="2">
+      <w:start w:val="1"/>
+      <w:numFmt w:val="lowerRoman"/>
+      <w:lvlText w:val="%3."/>
+      <w:lvlJc w:val="right"/>
+      <w:pPr>
+        <w:ind w:left="2160" w:hanging="180"/>
+      </w:pPr>
+    </w:lvl>
+    <w:lvl xmlns:w="http://schemas.openxmlformats.org/wordprocessingml/2006/main" w:ilvl="3">
+      <w:start w:val="1"/>
+      <w:numFmt w:val="decimal"/>
+      <w:lvlText w:val="%4."/>
+      <w:lvlJc w:val="left"/>
+      <w:pPr>
+        <w:ind w:left="2880" w:hanging="360"/>
+      </w:pPr>
+    </w:lvl>
+    <w:lvl xmlns:w="http://schemas.openxmlformats.org/wordprocessingml/2006/main" w:ilvl="4">
+      <w:start w:val="1"/>
+      <w:numFmt w:val="lowerLetter"/>
+      <w:lvlText w:val="%5."/>
+      <w:lvlJc w:val="left"/>
+      <w:pPr>
+        <w:ind w:left="3600" w:hanging="360"/>
+      </w:pPr>
+    </w:lvl>
+    <w:lvl xmlns:w="http://schemas.openxmlformats.org/wordprocessingml/2006/main" w:ilvl="5">
+      <w:start w:val="1"/>
+      <w:numFmt w:val="lowerRoman"/>
+      <w:lvlText w:val="%6."/>
+      <w:lvlJc w:val="right"/>
+      <w:pPr>
+        <w:ind w:left="4320" w:hanging="180"/>
+      </w:pPr>
+    </w:lvl>
+    <w:lvl xmlns:w="http://schemas.openxmlformats.org/wordprocessingml/2006/main" w:ilvl="6">
+      <w:start w:val="1"/>
+      <w:numFmt w:val="decimal"/>
+      <w:lvlText w:val="%7."/>
+      <w:lvlJc w:val="left"/>
+      <w:pPr>
+        <w:ind w:left="5040" w:hanging="360"/>
+      </w:pPr>
+    </w:lvl>
+    <w:lvl xmlns:w="http://schemas.openxmlformats.org/wordprocessingml/2006/main" w:ilvl="7">
+      <w:start w:val="1"/>
+      <w:numFmt w:val="lowerLetter"/>
+      <w:lvlText w:val="%8."/>
+      <w:lvlJc w:val="left"/>
+      <w:pPr>
+        <w:ind w:left="5760" w:hanging="360"/>
+      </w:pPr>
+    </w:lvl>
+    <w:lvl xmlns:w="http://schemas.openxmlformats.org/wordprocessingml/2006/main" w:ilvl="8">
+      <w:start w:val="1"/>
+      <w:numFmt w:val="lowerRoman"/>
+      <w:lvlText w:val="%9."/>
+      <w:lvlJc w:val="right"/>
+      <w:pPr>
+        <w:ind w:left="6480" w:hanging="180"/>
+      </w:pPr>
+    </w:lvl>
+  </w:abstractNum>
   <w:abstractNum w:abstractNumId="0" w15:restartNumberingAfterBreak="0">
     <w:nsid w:val="0BFC6F33"/>
     <w:multiLevelType w:val="multilevel"/>
@@ -5270,7 +4879,7 @@
   </w:abstractNum>
   <w:abstractNum w:abstractNumId="3" w15:restartNumberingAfterBreak="0">
     <w:nsid w:val="2D584663"/>
-    <w:multiLevelType w:val="multilevel"/>
+    <w:multiLevelType w:val="hybridMultilevel"/>
     <w:tmpl w:val="1AD6F0F2"/>
     <w:lvl w:ilvl="0">
       <w:start w:val="1"/>
@@ -5281,7 +4890,7 @@
         <w:ind w:left="720" w:hanging="360"/>
       </w:pPr>
       <w:rPr>
-        <w:rFonts w:ascii="Noto Sans Symbols" w:hAnsi="Noto Sans Symbols" w:eastAsia="Noto Sans Symbols" w:cs="Noto Sans Symbols"/>
+        <w:rFonts w:hint="default" w:ascii="Noto Sans Symbols" w:hAnsi="Noto Sans Symbols"/>
         <w:b/>
         <w:sz w:val="22"/>
         <w:szCs w:val="22"/>
@@ -5296,7 +4905,7 @@
         <w:ind w:left="1440" w:hanging="360"/>
       </w:pPr>
       <w:rPr>
-        <w:rFonts w:ascii="Courier New" w:hAnsi="Courier New" w:eastAsia="Courier New" w:cs="Courier New"/>
+        <w:rFonts w:hint="default" w:ascii="Courier New" w:hAnsi="Courier New"/>
       </w:rPr>
     </w:lvl>
     <w:lvl w:ilvl="2">
@@ -5308,7 +4917,7 @@
         <w:ind w:left="2160" w:hanging="360"/>
       </w:pPr>
       <w:rPr>
-        <w:rFonts w:ascii="Noto Sans Symbols" w:hAnsi="Noto Sans Symbols" w:eastAsia="Noto Sans Symbols" w:cs="Noto Sans Symbols"/>
+        <w:rFonts w:hint="default" w:ascii="Noto Sans Symbols" w:hAnsi="Noto Sans Symbols"/>
       </w:rPr>
     </w:lvl>
     <w:lvl w:ilvl="3">
@@ -5320,7 +4929,7 @@
         <w:ind w:left="2880" w:hanging="360"/>
       </w:pPr>
       <w:rPr>
-        <w:rFonts w:ascii="Noto Sans Symbols" w:hAnsi="Noto Sans Symbols" w:eastAsia="Noto Sans Symbols" w:cs="Noto Sans Symbols"/>
+        <w:rFonts w:hint="default" w:ascii="Noto Sans Symbols" w:hAnsi="Noto Sans Symbols"/>
       </w:rPr>
     </w:lvl>
     <w:lvl w:ilvl="4">
@@ -5332,7 +4941,7 @@
         <w:ind w:left="3600" w:hanging="360"/>
       </w:pPr>
       <w:rPr>
-        <w:rFonts w:ascii="Courier New" w:hAnsi="Courier New" w:eastAsia="Courier New" w:cs="Courier New"/>
+        <w:rFonts w:hint="default" w:ascii="Courier New" w:hAnsi="Courier New"/>
       </w:rPr>
     </w:lvl>
     <w:lvl w:ilvl="5">
@@ -5344,7 +4953,7 @@
         <w:ind w:left="4320" w:hanging="360"/>
       </w:pPr>
       <w:rPr>
-        <w:rFonts w:ascii="Noto Sans Symbols" w:hAnsi="Noto Sans Symbols" w:eastAsia="Noto Sans Symbols" w:cs="Noto Sans Symbols"/>
+        <w:rFonts w:hint="default" w:ascii="Noto Sans Symbols" w:hAnsi="Noto Sans Symbols"/>
       </w:rPr>
     </w:lvl>
     <w:lvl w:ilvl="6">
@@ -5356,7 +4965,7 @@
         <w:ind w:left="5040" w:hanging="360"/>
       </w:pPr>
       <w:rPr>
-        <w:rFonts w:ascii="Noto Sans Symbols" w:hAnsi="Noto Sans Symbols" w:eastAsia="Noto Sans Symbols" w:cs="Noto Sans Symbols"/>
+        <w:rFonts w:hint="default" w:ascii="Noto Sans Symbols" w:hAnsi="Noto Sans Symbols"/>
       </w:rPr>
     </w:lvl>
     <w:lvl w:ilvl="7">
@@ -5368,7 +4977,7 @@
         <w:ind w:left="5760" w:hanging="360"/>
       </w:pPr>
       <w:rPr>
-        <w:rFonts w:ascii="Courier New" w:hAnsi="Courier New" w:eastAsia="Courier New" w:cs="Courier New"/>
+        <w:rFonts w:hint="default" w:ascii="Courier New" w:hAnsi="Courier New"/>
       </w:rPr>
     </w:lvl>
     <w:lvl w:ilvl="8">
@@ -5380,7 +4989,7 @@
         <w:ind w:left="6480" w:hanging="360"/>
       </w:pPr>
       <w:rPr>
-        <w:rFonts w:ascii="Noto Sans Symbols" w:hAnsi="Noto Sans Symbols" w:eastAsia="Noto Sans Symbols" w:cs="Noto Sans Symbols"/>
+        <w:rFonts w:hint="default" w:ascii="Noto Sans Symbols" w:hAnsi="Noto Sans Symbols"/>
       </w:rPr>
     </w:lvl>
   </w:abstractNum>
@@ -5475,6 +5084,9 @@
       </w:pPr>
     </w:lvl>
   </w:abstractNum>
+  <w:num w:numId="6">
+    <w:abstractNumId w:val="5"/>
+  </w:num>
   <w:num w:numId="1" w16cid:durableId="40249988">
     <w:abstractNumId w:val="1"/>
   </w:num>

</xml_diff>

<commit_message>
Updated Resume 16 August
</commit_message>
<xml_diff>
--- a/docs/assets/resume.docx
+++ b/docs/assets/resume.docx
@@ -41,7 +41,7 @@
         </w:rPr>
         <w:t xml:space="preserve">+91 7222876247, +91 6350382083 | </w:t>
       </w:r>
-      <w:hyperlink r:id="Rae9db2fe3d0b4e40">
+      <w:hyperlink r:id="Rbea5fc60fbf14ba0">
         <w:r>
           <w:rPr>
             <w:rStyle w:val="Hyperlink"/>
@@ -49,7 +49,7 @@
             <w:sz w:val="24"/>
             <w:szCs w:val="24"/>
           </w:rPr>
-          <w:t>afzalex.store@gmail.com</w:t>
+          <w:t>mohammadafzal.tech@gmail.com</w:t>
         </w:r>
       </w:hyperlink>
     </w:p>
@@ -4199,7 +4199,7 @@
           </w:pPr>
           <w:r>
             <w:rPr/>
-            <w:t>Last Updated on 2</w:t>
+            <w:t>Last Updated on 16</w:t>
           </w:r>
           <w:r>
             <w:rPr>

</xml_diff>

<commit_message>
Updated Resume Jan 2024
</commit_message>
<xml_diff>
--- a/docs/assets/resume.docx
+++ b/docs/assets/resume.docx
@@ -54,7 +54,6 @@
         </w:r>
       </w:hyperlink>
     </w:p>
-    <w:p/>
     <w:p>
       <w:pPr>
         <w:pStyle w:val="Heading2"/>
@@ -309,7 +308,6 @@
         </w:numPr>
       </w:pPr>
       <w:r>
-        <w:lastRenderedPageBreak/>
         <w:t xml:space="preserve">Led the digital transformation of project development by developing web applications using Spring Boot, RabbitMQ, Angular 8, and </w:t>
       </w:r>
       <w:proofErr w:type="spellStart"/>
@@ -330,6 +328,7 @@
         </w:numPr>
       </w:pPr>
       <w:r>
+        <w:lastRenderedPageBreak/>
         <w:t>Collaborated with a team of engineers to design and implement scalable microservices architecture.</w:t>
       </w:r>
     </w:p>
@@ -605,24 +604,24 @@
         </w:numPr>
       </w:pPr>
       <w:r>
+        <w:t xml:space="preserve">Leveraged Spring Boot, RabbitMQ, Angular 8, </w:t>
+      </w:r>
+      <w:proofErr w:type="spellStart"/>
+      <w:r>
+        <w:t>Postgresql</w:t>
+      </w:r>
+      <w:proofErr w:type="spellEnd"/>
+      <w:r>
+        <w:t>, and Material UI to deliver a robust and user-friendly application.</w:t>
+      </w:r>
+    </w:p>
+    <w:p>
+      <w:pPr>
+        <w:pStyle w:val="Entry"/>
+      </w:pPr>
+      <w:proofErr w:type="spellStart"/>
+      <w:r>
         <w:lastRenderedPageBreak/>
-        <w:t xml:space="preserve">Leveraged Spring Boot, RabbitMQ, Angular 8, </w:t>
-      </w:r>
-      <w:proofErr w:type="spellStart"/>
-      <w:r>
-        <w:t>Postgresql</w:t>
-      </w:r>
-      <w:proofErr w:type="spellEnd"/>
-      <w:r>
-        <w:t>, and Material UI to deliver a robust and user-friendly application.</w:t>
-      </w:r>
-    </w:p>
-    <w:p>
-      <w:pPr>
-        <w:pStyle w:val="Entry"/>
-      </w:pPr>
-      <w:proofErr w:type="spellStart"/>
-      <w:r>
         <w:t>eResource</w:t>
       </w:r>
       <w:proofErr w:type="spellEnd"/>
@@ -771,6 +770,37 @@
       </w:pPr>
       <w:r>
         <w:t>Education Detail</w:t>
+      </w:r>
+    </w:p>
+    <w:p>
+      <w:pPr>
+        <w:tabs>
+          <w:tab w:val="left" w:pos="4724"/>
+        </w:tabs>
+      </w:pPr>
+      <w:r>
+        <w:rPr>
+          <w:b/>
+          <w:bCs/>
+        </w:rPr>
+        <w:t>Master of Science</w:t>
+      </w:r>
+      <w:r>
+        <w:t xml:space="preserve"> in Data Scienc</w:t>
+      </w:r>
+      <w:r>
+        <w:t xml:space="preserve">e from </w:t>
+      </w:r>
+      <w:r>
+        <w:t xml:space="preserve">Liverpool John </w:t>
+      </w:r>
+      <w:proofErr w:type="spellStart"/>
+      <w:r>
+        <w:t>Moores</w:t>
+      </w:r>
+      <w:proofErr w:type="spellEnd"/>
+      <w:r>
+        <w:t xml:space="preserve"> University</w:t>
       </w:r>
     </w:p>
     <w:p>
@@ -980,7 +1010,10 @@
     </w:r>
     <w:r>
       <w:tab/>
-      <w:t>Last Updated on 16</w:t>
+      <w:t>Last Updated on 1</w:t>
+    </w:r>
+    <w:r>
+      <w:t>5</w:t>
     </w:r>
     <w:r>
       <w:rPr>
@@ -989,7 +1022,10 @@
       <w:t>nd</w:t>
     </w:r>
     <w:r>
-      <w:t xml:space="preserve"> June 2023</w:t>
+      <w:t xml:space="preserve"> J</w:t>
+    </w:r>
+    <w:r>
+      <w:t>anuary 2024</w:t>
     </w:r>
   </w:p>
 </w:ftr>
@@ -3894,6 +3930,16 @@
       <w:sz w:val="21"/>
     </w:rPr>
   </w:style>
+  <w:style w:type="character" w:styleId="PlaceholderText">
+    <w:name w:val="Placeholder Text"/>
+    <w:basedOn w:val="DefaultParagraphFont"/>
+    <w:uiPriority w:val="99"/>
+    <w:semiHidden/>
+    <w:rsid w:val="00361022"/>
+    <w:rPr>
+      <w:color w:val="808080"/>
+    </w:rPr>
+  </w:style>
 </w:styles>
 </file>
 

</xml_diff>

<commit_message>
Updated resume 31 Jan 2024
</commit_message>
<xml_diff>
--- a/docs/assets/resume.docx
+++ b/docs/assets/resume.docx
@@ -64,11 +64,14 @@
     </w:p>
     <w:p>
       <w:r>
-        <w:t xml:space="preserve">Product Development Engineer at </w:t>
+        <w:t>Full Stack Developer</w:t>
+      </w:r>
+      <w:r>
+        <w:t xml:space="preserve"> at </w:t>
       </w:r>
       <w:proofErr w:type="spellStart"/>
       <w:r>
-        <w:t>Calibo</w:t>
+        <w:t>eTeam</w:t>
       </w:r>
       <w:proofErr w:type="spellEnd"/>
       <w:r>
@@ -87,6 +90,9 @@
       </w:r>
     </w:p>
     <w:p>
+      <w:pPr>
+        <w:spacing w:line="240" w:lineRule="auto"/>
+      </w:pPr>
       <w:r>
         <w:rPr>
           <w:b/>
@@ -99,6 +105,9 @@
       </w:r>
     </w:p>
     <w:p>
+      <w:pPr>
+        <w:spacing w:line="240" w:lineRule="auto"/>
+      </w:pPr>
       <w:r>
         <w:rPr>
           <w:b/>
@@ -111,6 +120,9 @@
       </w:r>
     </w:p>
     <w:p>
+      <w:pPr>
+        <w:spacing w:line="240" w:lineRule="auto"/>
+      </w:pPr>
       <w:r>
         <w:rPr>
           <w:b/>
@@ -123,6 +135,9 @@
       </w:r>
     </w:p>
     <w:p>
+      <w:pPr>
+        <w:spacing w:line="240" w:lineRule="auto"/>
+      </w:pPr>
       <w:r>
         <w:rPr>
           <w:b/>
@@ -138,6 +153,9 @@
       </w:r>
     </w:p>
     <w:p>
+      <w:pPr>
+        <w:spacing w:line="240" w:lineRule="auto"/>
+      </w:pPr>
       <w:r>
         <w:rPr>
           <w:b/>
@@ -150,6 +168,9 @@
       </w:r>
     </w:p>
     <w:p>
+      <w:pPr>
+        <w:spacing w:line="240" w:lineRule="auto"/>
+      </w:pPr>
       <w:r>
         <w:rPr>
           <w:b/>
@@ -162,6 +183,9 @@
       </w:r>
     </w:p>
     <w:p>
+      <w:pPr>
+        <w:spacing w:line="240" w:lineRule="auto"/>
+      </w:pPr>
       <w:r>
         <w:rPr>
           <w:b/>
@@ -179,6 +203,9 @@
       <w:proofErr w:type="spellEnd"/>
     </w:p>
     <w:p>
+      <w:pPr>
+        <w:spacing w:line="240" w:lineRule="auto"/>
+      </w:pPr>
       <w:r>
         <w:rPr>
           <w:b/>
@@ -203,18 +230,41 @@
         <w:pStyle w:val="Entry"/>
       </w:pPr>
       <w:r>
-        <w:t xml:space="preserve">Product Development Engineer, </w:t>
+        <w:t>Full Stack Developer</w:t>
+      </w:r>
+      <w:r>
+        <w:t xml:space="preserve">, </w:t>
       </w:r>
       <w:proofErr w:type="spellStart"/>
       <w:r>
-        <w:t>Calibo</w:t>
+        <w:t>eTeams</w:t>
       </w:r>
       <w:proofErr w:type="spellEnd"/>
       <w:r>
+        <w:t xml:space="preserve"> </w:t>
+      </w:r>
+      <w:proofErr w:type="spellStart"/>
+      <w:r>
+        <w:t>InfoServices</w:t>
+      </w:r>
+      <w:proofErr w:type="spellEnd"/>
+      <w:r>
+        <w:t xml:space="preserve"> Private Limited</w:t>
+      </w:r>
+      <w:r>
         <w:t xml:space="preserve"> | </w:t>
       </w:r>
       <w:r>
-        <w:t>2020 - Present</w:t>
+        <w:t>202</w:t>
+      </w:r>
+      <w:r>
+        <w:t>3</w:t>
+      </w:r>
+      <w:r>
+        <w:t xml:space="preserve"> - </w:t>
+      </w:r>
+      <w:r>
+        <w:t>Present</w:t>
       </w:r>
     </w:p>
     <w:p>
@@ -226,7 +276,7 @@
         </w:numPr>
       </w:pPr>
       <w:r>
-        <w:t>Lead the development of scalable web applications in a microservice architecture using Java, Spring Boot, and Hibernate.</w:t>
+        <w:t>Integral in building and maintaining microservices architecture, including essential components like Config and Eureka Servers.</w:t>
       </w:r>
     </w:p>
     <w:p>
@@ -238,7 +288,7 @@
         </w:numPr>
       </w:pPr>
       <w:r>
-        <w:t>Collaborate with cross-functional teams to understand requirements and deliver high-quality features to production.</w:t>
+        <w:t>Led security enhancements and implemented Azure AD-based SSO across multiple services, ensuring robust access control.</w:t>
       </w:r>
     </w:p>
     <w:p>
@@ -250,7 +300,7 @@
         </w:numPr>
       </w:pPr>
       <w:r>
-        <w:t>Architect and implement DevOps practices, leveraging Docker, Kubernetes, and Jenkins for continuous integration and deployment.</w:t>
+        <w:t>Engineered CI/CD pipelines via GitHub, optimizing development and deployment processes.</w:t>
       </w:r>
     </w:p>
     <w:p>
@@ -262,15 +312,7 @@
         </w:numPr>
       </w:pPr>
       <w:r>
-        <w:t xml:space="preserve">Utilize AWS services such as EC2, RDS, and </w:t>
-      </w:r>
-      <w:proofErr w:type="spellStart"/>
-      <w:r>
-        <w:t>Sagemaker</w:t>
-      </w:r>
-      <w:proofErr w:type="spellEnd"/>
-      <w:r>
-        <w:t xml:space="preserve"> to build robust and scalable cloud solutions.</w:t>
+        <w:t>Performed comprehensive unit and performance testing using JUnit and JMeter, respectively, guaranteeing system reliability and efficiency.</w:t>
       </w:r>
     </w:p>
     <w:p>
@@ -282,6 +324,97 @@
         </w:numPr>
       </w:pPr>
       <w:r>
+        <w:t>Utilized BDD with Cucumber to ensure software development was in line with business objectives.</w:t>
+      </w:r>
+    </w:p>
+    <w:p>
+      <w:pPr>
+        <w:pStyle w:val="Entry"/>
+      </w:pPr>
+      <w:r>
+        <w:t xml:space="preserve">Product Development Engineer, </w:t>
+      </w:r>
+      <w:proofErr w:type="spellStart"/>
+      <w:r>
+        <w:t>Calibo</w:t>
+      </w:r>
+      <w:proofErr w:type="spellEnd"/>
+      <w:r>
+        <w:t xml:space="preserve"> | </w:t>
+      </w:r>
+      <w:r>
+        <w:t xml:space="preserve">2020 - </w:t>
+      </w:r>
+      <w:r>
+        <w:t>2023</w:t>
+      </w:r>
+    </w:p>
+    <w:p>
+      <w:pPr>
+        <w:pStyle w:val="ListParagraph"/>
+        <w:numPr>
+          <w:ilvl w:val="0"/>
+          <w:numId w:val="5"/>
+        </w:numPr>
+      </w:pPr>
+      <w:r>
+        <w:t>Lead the development of scalable web applications in a microservice architecture using Java, Spring Boot, and Hibernate.</w:t>
+      </w:r>
+    </w:p>
+    <w:p>
+      <w:pPr>
+        <w:pStyle w:val="ListParagraph"/>
+        <w:numPr>
+          <w:ilvl w:val="0"/>
+          <w:numId w:val="5"/>
+        </w:numPr>
+      </w:pPr>
+      <w:r>
+        <w:t>Collaborate with cross-functional teams to understand requirements and deliver high-quality features to production.</w:t>
+      </w:r>
+    </w:p>
+    <w:p>
+      <w:pPr>
+        <w:pStyle w:val="ListParagraph"/>
+        <w:numPr>
+          <w:ilvl w:val="0"/>
+          <w:numId w:val="5"/>
+        </w:numPr>
+      </w:pPr>
+      <w:r>
+        <w:lastRenderedPageBreak/>
+        <w:t>Architect and implement DevOps practices, leveraging Docker, Kubernetes, and Jenkins for continuous integration and deployment.</w:t>
+      </w:r>
+    </w:p>
+    <w:p>
+      <w:pPr>
+        <w:pStyle w:val="ListParagraph"/>
+        <w:numPr>
+          <w:ilvl w:val="0"/>
+          <w:numId w:val="5"/>
+        </w:numPr>
+      </w:pPr>
+      <w:r>
+        <w:t xml:space="preserve">Utilize AWS services such as EC2, RDS, and </w:t>
+      </w:r>
+      <w:proofErr w:type="spellStart"/>
+      <w:r>
+        <w:t>Sagemaker</w:t>
+      </w:r>
+      <w:proofErr w:type="spellEnd"/>
+      <w:r>
+        <w:t xml:space="preserve"> to build robust and scalable cloud solutions.</w:t>
+      </w:r>
+    </w:p>
+    <w:p>
+      <w:pPr>
+        <w:pStyle w:val="ListParagraph"/>
+        <w:numPr>
+          <w:ilvl w:val="0"/>
+          <w:numId w:val="5"/>
+        </w:numPr>
+      </w:pPr>
+      <w:r>
         <w:t>Work closely with stakeholders to gather feedback, optimize application performance, and ensure smooth product delivery.</w:t>
       </w:r>
     </w:p>
@@ -328,7 +461,6 @@
         </w:numPr>
       </w:pPr>
       <w:r>
-        <w:lastRenderedPageBreak/>
         <w:t>Collaborated with a team of engineers to design and implement scalable microservices architecture.</w:t>
       </w:r>
     </w:p>
@@ -575,6 +707,7 @@
     </w:p>
     <w:p>
       <w:r>
+        <w:lastRenderedPageBreak/>
         <w:t>Web application created to digitalize project development, utilized by engineers of Siemens. The project involved team leadership and development from the initial stages. The application was developed in a microservices architecture, ensuring scalability.</w:t>
       </w:r>
     </w:p>
@@ -604,7 +737,13 @@
         </w:numPr>
       </w:pPr>
       <w:r>
-        <w:t xml:space="preserve">Leveraged Spring Boot, RabbitMQ, Angular 8, </w:t>
+        <w:t xml:space="preserve">Leveraged Spring Boot, </w:t>
+      </w:r>
+      <w:r>
+        <w:t>Kafka</w:t>
+      </w:r>
+      <w:r>
+        <w:t xml:space="preserve">, Angular 8, </w:t>
       </w:r>
       <w:proofErr w:type="spellStart"/>
       <w:r>
@@ -621,7 +760,6 @@
       </w:pPr>
       <w:proofErr w:type="spellStart"/>
       <w:r>
-        <w:lastRenderedPageBreak/>
         <w:t>eResource</w:t>
       </w:r>
       <w:proofErr w:type="spellEnd"/>
@@ -777,6 +915,7 @@
         <w:tabs>
           <w:tab w:val="left" w:pos="4724"/>
         </w:tabs>
+        <w:spacing w:line="240" w:lineRule="auto"/>
       </w:pPr>
       <w:r>
         <w:rPr>
@@ -802,12 +941,16 @@
       <w:r>
         <w:t xml:space="preserve"> University</w:t>
       </w:r>
+      <w:r>
+        <w:t xml:space="preserve"> (Distance)</w:t>
+      </w:r>
     </w:p>
     <w:p>
       <w:pPr>
         <w:tabs>
           <w:tab w:val="left" w:pos="4724"/>
         </w:tabs>
+        <w:spacing w:line="240" w:lineRule="auto"/>
       </w:pPr>
       <w:r>
         <w:rPr>
@@ -822,8 +965,14 @@
       <w:r>
         <w:t>e from IIITB Bangalore</w:t>
       </w:r>
-    </w:p>
-    <w:p>
+      <w:r>
+        <w:t xml:space="preserve"> (Distance)</w:t>
+      </w:r>
+    </w:p>
+    <w:p>
+      <w:pPr>
+        <w:spacing w:line="240" w:lineRule="auto"/>
+      </w:pPr>
       <w:r>
         <w:rPr>
           <w:b/>
@@ -860,6 +1009,9 @@
       </w:r>
     </w:p>
     <w:p>
+      <w:pPr>
+        <w:spacing w:line="240" w:lineRule="auto"/>
+      </w:pPr>
       <w:r>
         <w:rPr>
           <w:b/>
@@ -875,6 +1027,9 @@
       </w:r>
     </w:p>
     <w:p>
+      <w:pPr>
+        <w:spacing w:line="240" w:lineRule="auto"/>
+      </w:pPr>
       <w:r>
         <w:rPr>
           <w:b/>
@@ -890,62 +1045,6 @@
       </w:r>
     </w:p>
     <w:p/>
-    <w:p>
-      <w:pPr>
-        <w:pStyle w:val="Heading2"/>
-      </w:pPr>
-      <w:r>
-        <w:t>Achievements</w:t>
-      </w:r>
-    </w:p>
-    <w:p>
-      <w:pPr>
-        <w:pStyle w:val="ListParagraph"/>
-        <w:numPr>
-          <w:ilvl w:val="0"/>
-          <w:numId w:val="15"/>
-        </w:numPr>
-      </w:pPr>
-      <w:r>
-        <w:t>Qualified GATE Examination in 2015</w:t>
-      </w:r>
-    </w:p>
-    <w:p>
-      <w:pPr>
-        <w:pStyle w:val="ListParagraph"/>
-        <w:numPr>
-          <w:ilvl w:val="0"/>
-          <w:numId w:val="15"/>
-        </w:numPr>
-      </w:pPr>
-      <w:r>
-        <w:t>Topped in an error rectification competition organized in RBMI college</w:t>
-      </w:r>
-    </w:p>
-    <w:p>
-      <w:pPr>
-        <w:pStyle w:val="ListParagraph"/>
-        <w:numPr>
-          <w:ilvl w:val="0"/>
-          <w:numId w:val="15"/>
-        </w:numPr>
-      </w:pPr>
-      <w:r>
-        <w:t>Secured Third position in a software development competition organized in RBMI college</w:t>
-      </w:r>
-    </w:p>
-    <w:p>
-      <w:pPr>
-        <w:pStyle w:val="ListParagraph"/>
-        <w:numPr>
-          <w:ilvl w:val="0"/>
-          <w:numId w:val="15"/>
-        </w:numPr>
-      </w:pPr>
-      <w:r>
-        <w:t>Designed theme for my college's website</w:t>
-      </w:r>
-    </w:p>
     <w:sectPr>
       <w:footerReference w:type="default" r:id="rId10"/>
       <w:pgSz w:w="11906" w:h="16838"/>
@@ -993,6 +1092,9 @@
         <w:tab w:val="right" w:pos="0"/>
         <w:tab w:val="right" w:pos="31185"/>
       </w:tabs>
+      <w:rPr>
+        <w:vertAlign w:val="superscript"/>
+      </w:rPr>
     </w:pPr>
     <w:r>
       <w:t xml:space="preserve">Visit </w:t>
@@ -1010,7 +1112,10 @@
     </w:r>
     <w:r>
       <w:tab/>
-      <w:t>Last Updated on 1</w:t>
+      <w:t xml:space="preserve">Last Updated on </w:t>
+    </w:r>
+    <w:r>
+      <w:t>2</w:t>
     </w:r>
     <w:r>
       <w:t>5</w:t>
@@ -1019,7 +1124,7 @@
       <w:rPr>
         <w:vertAlign w:val="superscript"/>
       </w:rPr>
-      <w:t>nd</w:t>
+      <w:t>th</w:t>
     </w:r>
     <w:r>
       <w:t xml:space="preserve"> J</w:t>

</xml_diff>